<commit_message>
Finish results and continued writing discussion.
</commit_message>
<xml_diff>
--- a/manuscript/HIPPIE-DIPPIE_v5.docx
+++ b/manuscript/HIPPIE-DIPPIE_v5.docx
@@ -53,8 +53,6 @@
         </w:rPr>
         <w:t>15 July</w:t>
       </w:r>
-      <w:bookmarkStart w:id="0" w:name="_GoBack"/>
-      <w:bookmarkEnd w:id="0"/>
       <w:r>
         <w:rPr>
           <w:noProof/>
@@ -755,7 +753,7 @@
         <w:fldChar w:fldCharType="begin"/>
       </w:r>
       <w:r>
-        <w:instrText xml:space="preserve"> ADDIN ZOTERO_ITEM CSL_CITATION {"citationID":"Z75ohM2w","properties":{"formattedCitation":"(Clayton, 2003; Wang et al., 2015)","plainCitation":"(Clayton, 2003; Wang et al., 2015)","noteIndex":0},"citationItems":[{"id":58,"uris":["http://zotero.org/users/local/pytFPmJs/items/ANEA62YG"],"uri":["http://zotero.org/users/local/pytFPmJs/items/ANEA62YG"],"itemData":{"id":58,"type":"article-journal","title":"Hydrogen isotope systematics of thermally generated natural gas","container-title":"International Meeting on Organic Geochemistry, 21st, Kraków, Poland, Book Abstr. Part I","page":"51–52","author":[{"family":"Clayton","given":"C"}],"issued":{"date-parts":[["2003"]]}}},{"id":315,"uris":["http://zotero.org/users/local/pytFPmJs/items/2NNXXN9A"],"uri":["http://zotero.org/users/local/pytFPmJs/items/2NNXXN9A"],"itemData":{"id":315,"type":"article-journal","title":"Nonequilibrium clumped isotope signals in microbial methane","container-title":"Science","page":"428-431","volume":"348","issue":"6233","abstract":"Methane is a key component in the global carbon cycle, with a wide range of anthropogenic and natural sources. Although isotopic compositions of methane have traditionally aided source identification, the abundance of its multiply substituted “clumped” isotopologues (for example, 13CH3D) has recently emerged as a proxy for determining methane-formation temperatures. However, the effect of biological processes on methane’s clumped isotopologue signature is poorly constrained. We show that methanogenesis proceeding at relatively high rates in cattle, surface environments, and laboratory cultures exerts kinetic control on 13CH3D abundances and results in anomalously elevated formation-temperature estimates. We demonstrate quantitatively that H2 availability accounts for this effect. Clumped methane thermometry can therefore provide constraints on the generation of methane in diverse settings, including continental serpentinization sites and ancient, deep groundwaters.","DOI":"10.1126/science.aaa4326","author":[{"family":"Wang","given":"David T."},{"family":"Gruen","given":"Danielle S."},{"family":"Lollar","given":"Barbara Sherwood"},{"family":"Hinrichs","given":"Kai-Uwe"},{"family":"Stewart","given":"Lucy C."},{"family":"Holden","given":"James F."},{"family":"Hristov","given":"Alexander N."},{"family":"Pohlman","given":"John W."},{"family":"Morrill","given":"Penny L."},{"family":"Könneke","given":"Martin"},{"family":"Delwiche","given":"Kyle B."},{"family":"Reeves","given":"Eoghan P."},{"family":"Sutcliffe","given":"Chelsea N."},{"family":"Ritter","given":"Daniel J."},{"family":"Seewald","given":"Jeffrey S."},{"family":"McIntosh","given":"Jennifer C."},{"family":"Hemond","given":"Harold F."},{"family":"Kubo","given":"Michael D."},{"family":"Cardace","given":"Dawn"},{"family":"Hoehler","given":"Tori M."},{"family":"Ono","given":"Shuhei"}],"issued":{"date-parts":[["2015"]]}}}],"schema":"https://github.com/citation-style-language/schema/raw/master/csl-citation.json"} </w:instrText>
+        <w:instrText xml:space="preserve"> ADDIN ZOTERO_ITEM CSL_CITATION {"citationID":"1xyuBz7M","properties":{"formattedCitation":"(Clayton, 2003; Wang et al., 2015; Xie et al., 2021)","plainCitation":"(Clayton, 2003; Wang et al., 2015; Xie et al., 2021)","noteIndex":0},"citationItems":[{"id":58,"uris":["http://zotero.org/users/local/pytFPmJs/items/ANEA62YG"],"uri":["http://zotero.org/users/local/pytFPmJs/items/ANEA62YG"],"itemData":{"id":58,"type":"article-journal","title":"Hydrogen isotope systematics of thermally generated natural gas","container-title":"International Meeting on Organic Geochemistry, 21st, Kraków, Poland, Book Abstr. Part I","page":"51–52","author":[{"family":"Clayton","given":"C"}],"issued":{"date-parts":[["2003"]]}}},{"id":315,"uris":["http://zotero.org/users/local/pytFPmJs/items/2NNXXN9A"],"uri":["http://zotero.org/users/local/pytFPmJs/items/2NNXXN9A"],"itemData":{"id":315,"type":"article-journal","title":"Nonequilibrium clumped isotope signals in microbial methane","container-title":"Science","page":"428-431","volume":"348","issue":"6233","abstract":"Methane is a key component in the global carbon cycle, with a wide range of anthropogenic and natural sources. Although isotopic compositions of methane have traditionally aided source identification, the abundance of its multiply substituted “clumped” isotopologues (for example, 13CH3D) has recently emerged as a proxy for determining methane-formation temperatures. However, the effect of biological processes on methane’s clumped isotopologue signature is poorly constrained. We show that methanogenesis proceeding at relatively high rates in cattle, surface environments, and laboratory cultures exerts kinetic control on 13CH3D abundances and results in anomalously elevated formation-temperature estimates. We demonstrate quantitatively that H2 availability accounts for this effect. Clumped methane thermometry can therefore provide constraints on the generation of methane in diverse settings, including continental serpentinization sites and ancient, deep groundwaters.","DOI":"10.1126/science.aaa4326","author":[{"family":"Wang","given":"David T."},{"family":"Gruen","given":"Danielle S."},{"family":"Lollar","given":"Barbara Sherwood"},{"family":"Hinrichs","given":"Kai-Uwe"},{"family":"Stewart","given":"Lucy C."},{"family":"Holden","given":"James F."},{"family":"Hristov","given":"Alexander N."},{"family":"Pohlman","given":"John W."},{"family":"Morrill","given":"Penny L."},{"family":"Könneke","given":"Martin"},{"family":"Delwiche","given":"Kyle B."},{"family":"Reeves","given":"Eoghan P."},{"family":"Sutcliffe","given":"Chelsea N."},{"family":"Ritter","given":"Daniel J."},{"family":"Seewald","given":"Jeffrey S."},{"family":"McIntosh","given":"Jennifer C."},{"family":"Hemond","given":"Harold F."},{"family":"Kubo","given":"Michael D."},{"family":"Cardace","given":"Dawn"},{"family":"Hoehler","given":"Tori M."},{"family":"Ono","given":"Shuhei"}],"issued":{"date-parts":[["2015"]]}}},{"id":3554,"uris":["http://zotero.org/users/local/pytFPmJs/items/6MYXA5DN"],"uri":["http://zotero.org/users/local/pytFPmJs/items/6MYXA5DN"],"itemData":{"id":3554,"type":"article-journal","title":"The evolution of intra- and inter-molecular isotope equilibria in natural gases with thermal maturation","container-title":"Geochimica et Cosmochimica Acta","abstract":"Naturally occurring hydrocarbon fluids in sedimentary basins have economic, geological and environmental significance. Connecting sedimentary basin temperature-time evolution with petroleum generation and transformation is a long-studied problem. In this study, we investigate the use of a novel tool – multiply substituted isotopologues of methane, for distinguishing between different chemical mechanisms in catagenesis and for characterizing the extent of thermal maturation of thermogenic natural gases. We analyze the stable isotope compositions of a suite of thermogenic gas samples that are globally distributed and cover a wide range in composition and thermal maturation, from dominantly unconventional shale gas formations and a few conventional gas plays. Our data show that methane generated at early thermal maturity has a stable isotope composition governed by chemical kinetics, characterized by a pronounced deficit in Δ12CH2D2; this signature can be explained by its formation chemistry that combines a more D-rich methyl radical pool and more D-poor H radical pool. Methane from higher thermal maturity fluids increases in Δ12CH2D2, reaching equilibrium at vitrinite reflectance maturity (Ro) of approximately 1.5% (equivalent to 170–210 °C peak burial temperature) and higher, which is interpreted to be the result of isotope exchange erasing the disequilibrium signature of catagenetic chemistry, mediated by C-H activation during either radical chain reactions or organic-inorganic interactions on mineral surfaces. We further examined hydrogen isotope fractionations among methane, ethane and propane for a compiled global dataset and found that the intermolecular fractionation exhibits a trend similar to that seen for the Δ12CH2D2 value of methane, departing from equilibrium at low thermal maturities and moving towards equilibrium as maturity increases. These findings indicate that the inter- and intra-molecular hydrogen isotope structures of components of thermogenic natural gas transition from chemical-kinetic control at low thermal maturities toward thermodynamic control at higher thermal maturities, mediated by hydrogen exchange reactions. We propose that these systematic relationships could be used to identify the exact thermal maturation stages for natural gases and their associated fluids, especially for oil-associated gas at early maturation.","URL":"https://www.sciencedirect.com/science/article/pii/S0016703721002830","DOI":"10.1016/j.gca.2021.05.012","ISSN":"0016-7037","journalAbbreviation":"Geochimica et Cosmochimica Acta","author":[{"family":"Xie","given":"Hao"},{"family":"Dong","given":"Guannan"},{"family":"Formolo","given":"Michael"},{"family":"Lawson","given":"Michael"},{"family":"Liu","given":"Jianzhang"},{"family":"Cong","given":"Fuyun"},{"family":"Mangenot","given":"Xavier"},{"family":"Shuai","given":"Yanhua"},{"family":"Ponton","given":"Camilo"},{"family":"Eiler","given":"John"}],"issued":{"date-parts":[["2021",5,19]]}}}],"schema":"https://github.com/citation-style-language/schema/raw/master/csl-citation.json"} </w:instrText>
       </w:r>
       <w:r>
         <w:fldChar w:fldCharType="separate"/>
@@ -764,7 +762,7 @@
         <w:rPr>
           <w:rFonts w:cs="Times New Roman"/>
         </w:rPr>
-        <w:t>(Clayton, 2003; Wang et al., 2015)</w:t>
+        <w:t>(Clayton, 2003; Wang et al., 2015; Xie et al., 2021)</w:t>
       </w:r>
       <w:r>
         <w:fldChar w:fldCharType="end"/>
@@ -1066,7 +1064,6 @@
         <w:t>.</w:t>
       </w:r>
     </w:p>
-    <w:p/>
     <w:p>
       <w:pPr>
         <w:pStyle w:val="Heading1"/>
@@ -1411,11 +1408,7 @@
         <w:t>E</w:t>
       </w:r>
       <w:r>
-        <w:t xml:space="preserve">lemental </w:t>
-      </w:r>
-      <w:r>
-        <w:lastRenderedPageBreak/>
-        <w:t xml:space="preserve">analysis </w:t>
+        <w:t xml:space="preserve">lemental analysis </w:t>
       </w:r>
       <w:r>
         <w:t>(</w:t>
@@ -1500,7 +1493,11 @@
         <w:t xml:space="preserve">and the </w:t>
       </w:r>
       <w:r>
-        <w:t>decalcified+</w:t>
+        <w:t>decalci</w:t>
+      </w:r>
+      <w:r>
+        <w:lastRenderedPageBreak/>
+        <w:t>fied+</w:t>
       </w:r>
       <w:r>
         <w:t xml:space="preserve">extracted </w:t>
@@ -2023,50 +2020,176 @@
         <w:t>z</w:t>
       </w:r>
       <w:r>
-        <w:t xml:space="preserve"> 10 and 50. Extracted ion </w:t>
+        <w:t xml:space="preserve"> 10 and 50. Extracted ion currents were quantified at </w:t>
+      </w:r>
+      <w:r>
+        <w:rPr>
+          <w:i/>
+        </w:rPr>
+        <w:t>m</w:t>
+      </w:r>
+      <w:r>
+        <w:t>/</w:t>
+      </w:r>
+      <w:r>
+        <w:rPr>
+          <w:i/>
+        </w:rPr>
+        <w:t>z</w:t>
+      </w:r>
+      <w:r>
+        <w:t xml:space="preserve"> 14 through 2</w:t>
+      </w:r>
+      <w:r>
+        <w:t>0</w:t>
+      </w:r>
+      <w:r>
+        <w:t xml:space="preserve"> for methane. Expected fragmentation patterns of the </w:t>
+      </w:r>
+      <w:r>
+        <w:t xml:space="preserve">five </w:t>
+      </w:r>
+      <w:r>
+        <w:t>methane-</w:t>
+      </w:r>
+      <w:r>
+        <w:rPr>
+          <w:i/>
+        </w:rPr>
+        <w:t>d</w:t>
+      </w:r>
+      <w:r>
+        <w:t xml:space="preserve"> </w:t>
       </w:r>
       <w:r>
         <w:lastRenderedPageBreak/>
-        <w:t xml:space="preserve">currents were quantified at </w:t>
+        <w:t xml:space="preserve">isotopologues </w:t>
+      </w:r>
+      <w:r>
+        <w:t>(C</w:t>
+      </w:r>
+      <w:r>
+        <w:rPr>
+          <w:vertAlign w:val="superscript"/>
+        </w:rPr>
+        <w:t>1</w:t>
+      </w:r>
+      <w:r>
+        <w:t>H</w:t>
+      </w:r>
+      <w:r>
+        <w:rPr>
+          <w:vertAlign w:val="subscript"/>
+        </w:rPr>
+        <w:t>4</w:t>
+      </w:r>
+      <w:r>
+        <w:t>, CH</w:t>
+      </w:r>
+      <w:r>
+        <w:rPr>
+          <w:vertAlign w:val="subscript"/>
+        </w:rPr>
+        <w:t>3</w:t>
+      </w:r>
+      <w:r>
+        <w:t>D, CH</w:t>
+      </w:r>
+      <w:r>
+        <w:rPr>
+          <w:vertAlign w:val="subscript"/>
+        </w:rPr>
+        <w:t>2</w:t>
+      </w:r>
+      <w:r>
+        <w:t>D</w:t>
+      </w:r>
+      <w:r>
+        <w:rPr>
+          <w:vertAlign w:val="subscript"/>
+        </w:rPr>
+        <w:t>2</w:t>
+      </w:r>
+      <w:r>
+        <w:t>, CHD</w:t>
+      </w:r>
+      <w:r>
+        <w:rPr>
+          <w:vertAlign w:val="subscript"/>
+        </w:rPr>
+        <w:t>3</w:t>
+      </w:r>
+      <w:r>
+        <w:t>, and CD</w:t>
+      </w:r>
+      <w:r>
+        <w:rPr>
+          <w:vertAlign w:val="subscript"/>
+        </w:rPr>
+        <w:t>4</w:t>
+      </w:r>
+      <w:r>
+        <w:t xml:space="preserve">) </w:t>
+      </w:r>
+      <w:r>
+        <w:t>were determined by analysis of commercial synthetic standards (&gt;98% purity, Cambridge Isotope Laboratories, Inc.).</w:t>
+      </w:r>
+      <w:r>
+        <w:t xml:space="preserve">  </w:t>
       </w:r>
       <w:r>
         <w:rPr>
           <w:i/>
         </w:rPr>
-        <w:t>m</w:t>
-      </w:r>
-      <w:r>
-        <w:t>/</w:t>
+        <w:t>Note</w:t>
       </w:r>
       <w:r>
         <w:rPr>
           <w:i/>
         </w:rPr>
-        <w:t>z</w:t>
-      </w:r>
-      <w:r>
-        <w:t xml:space="preserve"> 14 through 2</w:t>
-      </w:r>
-      <w:r>
-        <w:t>0</w:t>
-      </w:r>
-      <w:r>
-        <w:t xml:space="preserve"> for methane. Expected fragmentation patterns of the </w:t>
-      </w:r>
-      <w:r>
-        <w:t xml:space="preserve">five </w:t>
-      </w:r>
-      <w:r>
-        <w:t>methane-</w:t>
+        <w:t xml:space="preserve"> to reader</w:t>
       </w:r>
       <w:r>
         <w:rPr>
           <w:i/>
         </w:rPr>
-        <w:t>d</w:t>
-      </w:r>
-      <w:r>
-        <w:t xml:space="preserve"> isotopologues were determined by analysis of commercial synthetic standards (&gt;98% purity, Cambridge Isotope Laboratories, Inc.).</w:t>
+        <w:t xml:space="preserve">: </w:t>
+      </w:r>
+      <w:r>
+        <w:t>We refer to the protiated methane isotopologue as C</w:t>
+      </w:r>
+      <w:r>
+        <w:rPr>
+          <w:vertAlign w:val="superscript"/>
+        </w:rPr>
+        <w:t>1</w:t>
+      </w:r>
+      <w:r>
+        <w:t>H</w:t>
+      </w:r>
+      <w:r>
+        <w:rPr>
+          <w:vertAlign w:val="subscript"/>
+        </w:rPr>
+        <w:t>4</w:t>
+      </w:r>
+      <w:r>
+        <w:t xml:space="preserve"> in the text </w:t>
+      </w:r>
+      <w:r>
+        <w:t>when it is necessary to specifically distinguish it from bulk</w:t>
+      </w:r>
+      <w:r>
+        <w:t xml:space="preserve"> CH</w:t>
+      </w:r>
+      <w:r>
+        <w:rPr>
+          <w:vertAlign w:val="subscript"/>
+        </w:rPr>
+        <w:t>4</w:t>
+      </w:r>
+      <w:r>
+        <w:t xml:space="preserve">. </w:t>
       </w:r>
     </w:p>
     <w:p>
@@ -3605,7 +3728,16 @@
     </w:p>
     <w:p>
       <w:r>
-        <w:t>Methane formed during the early stages of the experiment at 200 °C was primarily CH</w:t>
+        <w:t>Methane formed during the early stages of the experiment at 200 °C was primarily C</w:t>
+      </w:r>
+      <w:r>
+        <w:rPr>
+          <w:vertAlign w:val="superscript"/>
+        </w:rPr>
+        <w:t>1</w:t>
+      </w:r>
+      <w:r>
+        <w:t>H</w:t>
       </w:r>
       <w:r>
         <w:rPr>
@@ -3866,7 +3998,16 @@
     </w:p>
     <w:p>
       <w:r>
-        <w:t>Production of CH</w:t>
+        <w:t>Production of C</w:t>
+      </w:r>
+      <w:r>
+        <w:rPr>
+          <w:vertAlign w:val="superscript"/>
+        </w:rPr>
+        <w:t>1</w:t>
+      </w:r>
+      <w:r>
+        <w:t>H</w:t>
       </w:r>
       <w:r>
         <w:rPr>
@@ -3875,19 +4016,141 @@
         <w:t>4</w:t>
       </w:r>
       <w:r>
-        <w:t xml:space="preserve"> at</w:t>
-      </w:r>
-      <w:r>
-        <w:t xml:space="preserve"> the beginning of the experimen</w:t>
-      </w:r>
-      <w:r>
-        <w:t xml:space="preserve">t </w:t>
-      </w:r>
-      <w:r>
-        <w:t>(</w:t>
-      </w:r>
-      <w:r>
-        <w:t>indicates that the “capping” hydrogen was derived from kerogen or other H-containing species in the rock as opposed to water. Alternatively, the CH</w:t>
+        <w:t xml:space="preserve"> in the first stage of the experiment (200 </w:t>
+      </w:r>
+      <w:r>
+        <w:t>°C</w:t>
+      </w:r>
+      <w:r>
+        <w:t xml:space="preserve">) </w:t>
+      </w:r>
+      <w:r>
+        <w:t xml:space="preserve">indicates that the </w:t>
+      </w:r>
+      <w:r>
+        <w:t xml:space="preserve">earliest </w:t>
+      </w:r>
+      <w:r>
+        <w:t>“capping” hydrogen der</w:t>
+      </w:r>
+      <w:r>
+        <w:t>ives</w:t>
+      </w:r>
+      <w:r>
+        <w:t xml:space="preserve"> from kerogen or other H-containing species in the rock as opposed to</w:t>
+      </w:r>
+      <w:r>
+        <w:t xml:space="preserve"> from</w:t>
+      </w:r>
+      <w:r>
+        <w:t xml:space="preserve"> </w:t>
+      </w:r>
+      <w:r>
+        <w:t>the H atoms of</w:t>
+      </w:r>
+      <w:r>
+        <w:t xml:space="preserve"> </w:t>
+      </w:r>
+      <w:r>
+        <w:t xml:space="preserve">water. </w:t>
+      </w:r>
+      <w:r>
+        <w:t xml:space="preserve"> </w:t>
+      </w:r>
+      <w:r>
+        <w:t>This can only be the case if kerogen h</w:t>
+      </w:r>
+      <w:r>
+        <w:t>as</w:t>
+      </w:r>
+      <w:r>
+        <w:t xml:space="preserve"> not yet undergone</w:t>
+      </w:r>
+      <w:r>
+        <w:t xml:space="preserve"> </w:t>
+      </w:r>
+      <w:r>
+        <w:t>D/H exchange.</w:t>
+      </w:r>
+      <w:r>
+        <w:rPr>
+          <w:rStyle w:val="FootnoteReference"/>
+        </w:rPr>
+        <w:footnoteReference w:id="3"/>
+      </w:r>
+      <w:r>
+        <w:t xml:space="preserve"> </w:t>
+      </w:r>
+      <w:r>
+        <w:t xml:space="preserve"> </w:t>
+      </w:r>
+      <w:r>
+        <w:t>While constraints on timescales of D/H exchange a</w:t>
+      </w:r>
+      <w:r>
+        <w:t xml:space="preserve">t 200 </w:t>
+      </w:r>
+      <w:r>
+        <w:t>°C</w:t>
+      </w:r>
+      <w:r>
+        <w:t xml:space="preserve"> are sparse, the available literature supports this assertion.  Experiments conducted with model hydrocarbons </w:t>
+      </w:r>
+      <w:r>
+        <w:t xml:space="preserve">indicate that D/H </w:t>
+      </w:r>
+      <w:r>
+        <w:t>exchange of carbon-bound hydrogen</w:t>
+      </w:r>
+      <w:r>
+        <w:t xml:space="preserve"> takes</w:t>
+      </w:r>
+      <w:r>
+        <w:t xml:space="preserve"> </w:t>
+      </w:r>
+      <w:r>
+        <w:t xml:space="preserve">at least </w:t>
+      </w:r>
+      <w:r>
+        <w:t xml:space="preserve">several decades, much longer than the heating time in our experiment </w:t>
+      </w:r>
+      <w:r>
+        <w:fldChar w:fldCharType="begin"/>
+      </w:r>
+      <w:r>
+        <w:instrText xml:space="preserve"> ADDIN ZOTERO_ITEM CSL_CITATION {"citationID":"96D9GdlC","properties":{"formattedCitation":"(Sessions et al., 2004; Schimmelmann et al., 2006; Sessions, 2016; and refs. therein)","plainCitation":"(Sessions et al., 2004; Schimmelmann et al., 2006; Sessions, 2016; and refs. therein)","noteIndex":0},"citationItems":[{"id":270,"uris":["http://zotero.org/users/local/pytFPmJs/items/4ANVW8GU"],"uri":["http://zotero.org/users/local/pytFPmJs/items/4ANVW8GU"],"itemData":{"id":270,"type":"article-journal","title":"Isotopic exchange of carbon-bound hydrogen over geologic timescales","container-title":"Geochimica et Cosmochimica Acta","page":"1545–1559","volume":"68","issue":"7","DOI":"10.1016/j.gca.2003.06.004","author":[{"family":"Sessions","given":"Alex L"},{"family":"Sylva","given":"Sean P"},{"family":"Summons","given":"Roger E"},{"family":"Hayes","given":"John M"}],"issued":{"date-parts":[["2004"]]}}},{"id":258,"uris":["http://zotero.org/users/local/pytFPmJs/items/CIQB8XD4"],"uri":["http://zotero.org/users/local/pytFPmJs/items/CIQB8XD4"],"itemData":{"id":258,"type":"article-journal","title":"Hydrogen isotopic (D/H) composition of organic matter during diagenesis and thermal maturation","container-title":"Annual Review of Earth and Planetary Sciences","page":"501–533","volume":"34","DOI":"10.1146/annurev.earth.34.031405.125011","author":[{"family":"Schimmelmann","given":"Arndt"},{"family":"Sessions","given":"Alex L"},{"family":"Mastalerz","given":"Maria"}],"issued":{"date-parts":[["2006"]]}}},{"id":3563,"uris":["http://zotero.org/users/local/pytFPmJs/items/5FM9KGS9"],"uri":["http://zotero.org/users/local/pytFPmJs/items/5FM9KGS9"],"itemData":{"id":3563,"type":"article-journal","title":"Factors controlling the deuterium contents of sedimentary hydrocarbons","container-title":"Organic Geochemistry","page":"43-64","volume":"96","abstract":"The hydrogen isotopic compositions of sedimentary hydrocarbon molecules are now being used to address a range of scientific questions, from paleoclimate to environmental reconstruction to understanding of petroleum systems. Here I review the environmental, biological, and physical/chemical factors that influence the H isotopic compositions of sedimentary hydrocarbons. A hierarchy of four main controls can be recognized: (i) the composition of environmental water that serves as ultimate hydrogen source to the biosphere, (ii) physiologic and metabolic processes in organisms that fix water hydrogen into organic molecules, (iii) hydrogen exchange processes that alter D/H ratios slowly over time under geologic conditions, and (iv) kinetic fractionations that arise during the thermal conversion of sedimentary organic matter to liquid hydrocarbons. Variations in the terrestrial hydrologic cycle, and in biologic fractionations, create lipids with δD values spanning a huge range, and carrying abundant information about source organisms and environments. This information is gradually lost over geologic timescales due to hydrogen exchange, although the rates of this process appear to vary by orders of magnitude in clastic versus carbonate sediments. The H isotopes of hydrocarbons in many sediments of low to moderate thermal maturity may only be partially exchanged. Finally, additional kinetic fractionations are imposed during thermal cracking to generate mobile hydrocarbons. The δD values of sedimentary hydrocarbons are thus concluded to generally reflect a complicated combination of processes. Although it is tempting to view this as a failure of the isotopic record, there are numerous opportunities for understanding environmental, diagenetic, and catagenetic processes if we can learn to quantitatively disentangle the competing fractionations.","DOI":"10.1016/j.orggeochem.2016.02.012","ISSN":"0146-6380","journalAbbreviation":"Organic Geochemistry","author":[{"family":"Sessions","given":"Alex L."}],"issued":{"date-parts":[["2016",6,1]]}},"suffix":"; and refs. therein"}],"schema":"https://github.com/citation-style-language/schema/raw/master/csl-citation.json"} </w:instrText>
+      </w:r>
+      <w:r>
+        <w:fldChar w:fldCharType="separate"/>
+      </w:r>
+      <w:r>
+        <w:rPr>
+          <w:rFonts w:cs="Times New Roman"/>
+        </w:rPr>
+        <w:t>(Sessions et al., 2004; Schimmelmann et al., 2006; Sessions, 2016; and refs. therein)</w:t>
+      </w:r>
+      <w:r>
+        <w:fldChar w:fldCharType="end"/>
+      </w:r>
+      <w:r>
+        <w:t xml:space="preserve">. </w:t>
+      </w:r>
+      <w:r>
+        <w:t xml:space="preserve"> </w:t>
+      </w:r>
+    </w:p>
+    <w:p>
+      <w:r>
+        <w:t>Production of C</w:t>
+      </w:r>
+      <w:r>
+        <w:rPr>
+          <w:vertAlign w:val="superscript"/>
+        </w:rPr>
+        <w:t>1</w:t>
+      </w:r>
+      <w:r>
+        <w:t>H</w:t>
       </w:r>
       <w:r>
         <w:rPr>
@@ -3896,13 +4159,67 @@
         <w:t>4</w:t>
       </w:r>
       <w:r>
-        <w:t xml:space="preserve"> observed at the first time point may have been sorbed to a solid phase and leached into the fluid. Production of CH</w:t>
+        <w:t xml:space="preserve"> and CH</w:t>
       </w:r>
       <w:r>
         <w:rPr>
           <w:vertAlign w:val="subscript"/>
         </w:rPr>
-        <w:t>4</w:t>
+        <w:t>3</w:t>
+      </w:r>
+      <w:r>
+        <w:t>D appeared to cease by midway through the 300 °C stage</w:t>
+      </w:r>
+      <w:r>
+        <w:t xml:space="preserve"> (</w:t>
+      </w:r>
+      <w:r>
+        <w:t>t</w:t>
+      </w:r>
+      <w:r>
+        <w:t xml:space="preserve">ime </w:t>
+      </w:r>
+      <w:r>
+        <w:t>p</w:t>
+      </w:r>
+      <w:r>
+        <w:t>oint</w:t>
+      </w:r>
+      <w:r>
+        <w:t xml:space="preserve"> #4, </w:t>
+      </w:r>
+      <w:r>
+        <w:t>284 h</w:t>
+      </w:r>
+      <w:r>
+        <w:t>ours</w:t>
+      </w:r>
+      <w:r>
+        <w:t>)</w:t>
+      </w:r>
+      <w:r>
+        <w:t xml:space="preserve">, or was overshadowed by the </w:t>
+      </w:r>
+      <w:r>
+        <w:t>generation</w:t>
+      </w:r>
+      <w:r>
+        <w:t xml:space="preserve"> of much larger quantities of the higher isotopologues</w:t>
+      </w:r>
+      <w:r>
+        <w:t>.</w:t>
+      </w:r>
+      <w:r>
+        <w:t xml:space="preserve"> </w:t>
+      </w:r>
+      <w:r>
+        <w:t xml:space="preserve"> Continued (though relatively minor) production of methane that was not fully-deuterated (CHD</w:t>
+      </w:r>
+      <w:r>
+        <w:rPr>
+          <w:vertAlign w:val="subscript"/>
+        </w:rPr>
+        <w:t>3</w:t>
       </w:r>
       <w:r>
         <w:t xml:space="preserve"> and CH</w:t>
@@ -3914,54 +4231,6 @@
         <w:t>3</w:t>
       </w:r>
       <w:r>
-        <w:t>D appeared to cease by midway through the 300 °C stage</w:t>
-      </w:r>
-      <w:r>
-        <w:t xml:space="preserve"> (</w:t>
-      </w:r>
-      <w:r>
-        <w:t>t</w:t>
-      </w:r>
-      <w:r>
-        <w:t xml:space="preserve">ime </w:t>
-      </w:r>
-      <w:r>
-        <w:t>p</w:t>
-      </w:r>
-      <w:r>
-        <w:t>oint</w:t>
-      </w:r>
-      <w:r>
-        <w:t xml:space="preserve"> #4, </w:t>
-      </w:r>
-      <w:r>
-        <w:t>284 h</w:t>
-      </w:r>
-      <w:r>
-        <w:t>ours</w:t>
-      </w:r>
-      <w:r>
-        <w:t>)</w:t>
-      </w:r>
-      <w:r>
-        <w:t>. Continued (though relatively minor) production of methane that was not fully-deuterated (CHD</w:t>
-      </w:r>
-      <w:r>
-        <w:rPr>
-          <w:vertAlign w:val="subscript"/>
-        </w:rPr>
-        <w:t>3</w:t>
-      </w:r>
-      <w:r>
-        <w:t xml:space="preserve"> and CH</w:t>
-      </w:r>
-      <w:r>
-        <w:rPr>
-          <w:vertAlign w:val="subscript"/>
-        </w:rPr>
-        <w:t>3</w:t>
-      </w:r>
-      <w:r>
         <w:t xml:space="preserve">D, </w:t>
       </w:r>
       <w:r>
@@ -4019,7 +4288,13 @@
         <w:t>B</w:t>
       </w:r>
       <w:r>
-        <w:t>) suggests that kerogen or oil from which methane was generated did not fully exchange before methane formed.</w:t>
+        <w:t xml:space="preserve">) suggests that kerogen or oil from which methane was generated </w:t>
+      </w:r>
+      <w:r>
+        <w:t xml:space="preserve">still </w:t>
+      </w:r>
+      <w:r>
+        <w:t>did not fully exchange before methane formed.</w:t>
       </w:r>
       <w:r>
         <w:t xml:space="preserve">  </w:t>
@@ -4063,7 +4338,16 @@
         <w:t xml:space="preserve"> progression </w:t>
       </w:r>
       <w:r>
-        <w:t>CH</w:t>
+        <w:t>C</w:t>
+      </w:r>
+      <w:r>
+        <w:rPr>
+          <w:vertAlign w:val="superscript"/>
+        </w:rPr>
+        <w:t>1</w:t>
+      </w:r>
+      <w:r>
+        <w:t>H</w:t>
       </w:r>
       <w:r>
         <w:rPr>
@@ -4482,11 +4766,459 @@
       </w:r>
     </w:p>
     <w:p>
-      <w:pPr>
-        <w:rPr>
-          <w:b/>
-        </w:rPr>
-      </w:pPr>
+      <w:r>
+        <w:rPr>
+          <w:b/>
+        </w:rPr>
+        <w:t>Fig. </w:t>
+      </w:r>
+      <w:r>
+        <w:rPr>
+          <w:b/>
+        </w:rPr>
+        <w:fldChar w:fldCharType="begin"/>
+      </w:r>
+      <w:r>
+        <w:rPr>
+          <w:b/>
+        </w:rPr>
+        <w:instrText xml:space="preserve"> REF figDeuteration \h </w:instrText>
+      </w:r>
+      <w:r>
+        <w:rPr>
+          <w:b/>
+        </w:rPr>
+      </w:r>
+      <w:r>
+        <w:rPr>
+          <w:b/>
+        </w:rPr>
+        <w:fldChar w:fldCharType="separate"/>
+      </w:r>
+      <w:r>
+        <w:rPr>
+          <w:b/>
+          <w:noProof/>
+        </w:rPr>
+        <w:t>6</w:t>
+      </w:r>
+      <w:r>
+        <w:rPr>
+          <w:b/>
+        </w:rPr>
+        <w:fldChar w:fldCharType="end"/>
+      </w:r>
+      <w:r>
+        <w:rPr>
+          <w:b/>
+        </w:rPr>
+        <w:t>A</w:t>
+      </w:r>
+      <w:r>
+        <w:t xml:space="preserve"> </w:t>
+      </w:r>
+      <w:r>
+        <w:t>shows the p</w:t>
+      </w:r>
+      <w:r>
+        <w:t>ercentage of water-derived hydrogen in CH</w:t>
+      </w:r>
+      <w:r>
+        <w:rPr>
+          <w:vertAlign w:val="subscript"/>
+        </w:rPr>
+        <w:t>4</w:t>
+      </w:r>
+      <w:r>
+        <w:t xml:space="preserve"> vs</w:t>
+      </w:r>
+      <w:r>
+        <w:t>. estimated maturity (EASY%Ro).</w:t>
+      </w:r>
+      <w:r>
+        <w:t xml:space="preserve"> Small symbol</w:t>
+      </w:r>
+      <w:r>
+        <w:t xml:space="preserve">s are from Wei et al. </w:t>
+      </w:r>
+      <w:r>
+        <w:fldChar w:fldCharType="begin"/>
+      </w:r>
+      <w:r>
+        <w:instrText xml:space="preserve"> ADDIN ZOTERO_ITEM CSL_CITATION {"citationID":"2BzmnBc3","properties":{"formattedCitation":"(2019)","plainCitation":"(2019)","noteIndex":0},"citationItems":[{"id":368,"uris":["http://zotero.org/users/local/pytFPmJs/items/MIVMEMK6"],"uri":["http://zotero.org/users/local/pytFPmJs/items/MIVMEMK6"],"itemData":{"id":368,"type":"article-journal","title":"Influence of water hydrogen on the hydrogen stable isotope ratio of methane at low versus high temperatures of methanogenesis","container-title":"Organic Geochemistry","page":"137–147","volume":"128","DOI":"10.1016/j.orggeochem.2018.12.004","author":[{"family":"Wei","given":"Lin"},{"family":"Gao","given":"Zhiye"},{"family":"Mastalerz","given":"Maria"},{"family":"Schimmelmann","given":"Arndt"},{"family":"Gao","given":"Ling"},{"family":"Wang","given":"Xin"},{"family":"Liu","given":"Xiaoxue"},{"family":"Wang","given":"Ye"},{"family":"Qiu","given":"Zhen"}],"issued":{"date-parts":[["2019"]]}},"suppress-author":true}],"schema":"https://github.com/citation-style-language/schema/raw/master/csl-citation.json"} </w:instrText>
+      </w:r>
+      <w:r>
+        <w:fldChar w:fldCharType="separate"/>
+      </w:r>
+      <w:r>
+        <w:rPr>
+          <w:rFonts w:cs="Times New Roman"/>
+        </w:rPr>
+        <w:t>(2019)</w:t>
+      </w:r>
+      <w:r>
+        <w:fldChar w:fldCharType="end"/>
+      </w:r>
+      <w:r>
+        <w:t>.</w:t>
+      </w:r>
+      <w:r>
+        <w:t xml:space="preserve">  Thermal maturity for the Wei et al. data were </w:t>
+      </w:r>
+      <w:commentRangeStart w:id="0"/>
+      <w:r>
+        <w:t xml:space="preserve">calculated </w:t>
+      </w:r>
+      <w:commentRangeEnd w:id="0"/>
+      <w:r>
+        <w:rPr>
+          <w:rStyle w:val="CommentReference"/>
+        </w:rPr>
+        <w:commentReference w:id="0"/>
+      </w:r>
+      <w:r>
+        <w:t>from a time-temperature curve reconstructed from their described experimental procedures.</w:t>
+      </w:r>
+      <w:r>
+        <w:t xml:space="preserve">  Both </w:t>
+      </w:r>
+      <w:r>
+        <w:t xml:space="preserve">studies </w:t>
+      </w:r>
+      <w:r>
+        <w:t>yielded methane with an increasing percentage of water-derived hydrogen as thermal maturity increased.</w:t>
+      </w:r>
+      <w:r>
+        <w:t xml:space="preserve">  The deuteration vs. maturity trends are sub-parallel to each other</w:t>
+      </w:r>
+      <w:r>
+        <w:t>.  The o</w:t>
+      </w:r>
+      <w:r>
+        <w:t xml:space="preserve">bserved offset </w:t>
+      </w:r>
+      <w:r>
+        <w:t xml:space="preserve">between </w:t>
+      </w:r>
+      <w:r>
+        <w:t>the Wei et al.</w:t>
+      </w:r>
+      <w:r>
+        <w:t xml:space="preserve"> experimental results and ours </w:t>
+      </w:r>
+      <w:r>
+        <w:t>is probably due to</w:t>
+      </w:r>
+      <w:r>
+        <w:t xml:space="preserve"> the</w:t>
+      </w:r>
+      <w:r>
+        <w:t xml:space="preserve"> different source rocks and</w:t>
+      </w:r>
+      <w:r>
+        <w:t xml:space="preserve"> experi</w:t>
+      </w:r>
+      <w:r>
+        <w:t>mental condi</w:t>
+      </w:r>
+      <w:r>
+        <w:t>tions,</w:t>
+      </w:r>
+      <w:r>
+        <w:t xml:space="preserve"> including the use of </w:t>
+      </w:r>
+      <w:r>
+        <w:t>D</w:t>
+      </w:r>
+      <w:r>
+        <w:rPr>
+          <w:vertAlign w:val="subscript"/>
+        </w:rPr>
+        <w:t>2</w:t>
+      </w:r>
+      <w:r>
+        <w:t>O</w:t>
+      </w:r>
+      <w:r>
+        <w:t xml:space="preserve"> instead of normal water</w:t>
+      </w:r>
+      <w:r>
+        <w:t xml:space="preserve"> as the aqueous medium in our experiments</w:t>
+      </w:r>
+      <w:r>
+        <w:t>.</w:t>
+      </w:r>
+      <w:r>
+        <w:t xml:space="preserve">  </w:t>
+      </w:r>
+      <w:r>
+        <w:t xml:space="preserve">By </w:t>
+      </w:r>
+      <w:r>
+        <w:t>the middle of the oil window</w:t>
+      </w:r>
+      <w:r>
+        <w:t xml:space="preserve"> (EASY%Ro = 0.75</w:t>
+      </w:r>
+      <w:r>
+        <w:t>–</w:t>
+      </w:r>
+      <w:r>
+        <w:t xml:space="preserve">0.9%), methane in both studies contained more than 50% of its hydrogen content derived from water. </w:t>
+      </w:r>
+    </w:p>
+    <w:p>
+      <w:pPr>
+        <w:rPr>
+          <w:b/>
+        </w:rPr>
+      </w:pPr>
+      <w:r>
+        <w:rPr>
+          <w:b/>
+        </w:rPr>
+        <w:t xml:space="preserve">Fig. </w:t>
+      </w:r>
+      <w:r>
+        <w:rPr>
+          <w:b/>
+        </w:rPr>
+        <w:fldChar w:fldCharType="begin"/>
+      </w:r>
+      <w:r>
+        <w:rPr>
+          <w:b/>
+        </w:rPr>
+        <w:instrText xml:space="preserve"> REF figDeuteration \h </w:instrText>
+      </w:r>
+      <w:r>
+        <w:rPr>
+          <w:b/>
+        </w:rPr>
+      </w:r>
+      <w:r>
+        <w:rPr>
+          <w:b/>
+        </w:rPr>
+        <w:fldChar w:fldCharType="separate"/>
+      </w:r>
+      <w:r>
+        <w:rPr>
+          <w:b/>
+          <w:noProof/>
+        </w:rPr>
+        <w:t>6</w:t>
+      </w:r>
+      <w:r>
+        <w:rPr>
+          <w:b/>
+        </w:rPr>
+        <w:fldChar w:fldCharType="end"/>
+      </w:r>
+      <w:r>
+        <w:rPr>
+          <w:b/>
+        </w:rPr>
+        <w:t xml:space="preserve">B </w:t>
+      </w:r>
+      <w:r>
+        <w:t>is a graph of cumulative CH</w:t>
+      </w:r>
+      <w:r>
+        <w:rPr>
+          <w:vertAlign w:val="subscript"/>
+        </w:rPr>
+        <w:t>4</w:t>
+      </w:r>
+      <w:r>
+        <w:t xml:space="preserve"> generated plotted against </w:t>
+      </w:r>
+      <w:commentRangeStart w:id="1"/>
+      <w:r>
+        <w:t>percentage</w:t>
+      </w:r>
+      <w:commentRangeEnd w:id="1"/>
+      <w:r>
+        <w:rPr>
+          <w:rStyle w:val="CommentReference"/>
+        </w:rPr>
+        <w:commentReference w:id="1"/>
+      </w:r>
+      <w:r>
+        <w:t xml:space="preserve"> of methane deuteration.</w:t>
+      </w:r>
+      <w:r>
+        <w:rPr>
+          <w:rStyle w:val="FootnoteReference"/>
+        </w:rPr>
+        <w:footnoteReference w:id="4"/>
+      </w:r>
+      <w:r>
+        <w:t xml:space="preserve"> Because approximately</w:t>
+      </w:r>
+      <w:r>
+        <w:t xml:space="preserve"> 100 µmol </w:t>
+      </w:r>
+      <w:r>
+        <w:t>of CH</w:t>
+      </w:r>
+      <w:r>
+        <w:rPr>
+          <w:vertAlign w:val="subscript"/>
+        </w:rPr>
+        <w:t>4</w:t>
+      </w:r>
+      <w:r>
+        <w:t xml:space="preserve"> was</w:t>
+      </w:r>
+      <w:r>
+        <w:t xml:space="preserve"> generated</w:t>
+      </w:r>
+      <w:r>
+        <w:t xml:space="preserve"> in total</w:t>
+      </w:r>
+      <w:r>
+        <w:t xml:space="preserve">, the </w:t>
+      </w:r>
+      <w:r>
+        <w:rPr>
+          <w:i/>
+        </w:rPr>
+        <w:t>x</w:t>
+      </w:r>
+      <w:r>
+        <w:t>-axis of this panel</w:t>
+      </w:r>
+      <w:r>
+        <w:t xml:space="preserve"> can be read as % of cumulative methane generation.  </w:t>
+      </w:r>
+      <w:r>
+        <w:t xml:space="preserve">At 50% deuteration, </w:t>
+      </w:r>
+      <w:r>
+        <w:t xml:space="preserve">only less than 10% of </w:t>
+      </w:r>
+      <w:r>
+        <w:t>methane has been generated; stated another way</w:t>
+      </w:r>
+      <w:r>
+        <w:t xml:space="preserve">, </w:t>
+      </w:r>
+      <w:r>
+        <w:t xml:space="preserve">for </w:t>
+      </w:r>
+      <w:r>
+        <w:t xml:space="preserve">90% </w:t>
+      </w:r>
+      <w:r>
+        <w:lastRenderedPageBreak/>
+        <w:t xml:space="preserve">of </w:t>
+      </w:r>
+      <w:r>
+        <w:t xml:space="preserve">the </w:t>
+      </w:r>
+      <w:r>
+        <w:t>total</w:t>
+      </w:r>
+      <w:r>
+        <w:t xml:space="preserve"> </w:t>
+      </w:r>
+      <w:r>
+        <w:t xml:space="preserve">methane </w:t>
+      </w:r>
+      <w:r>
+        <w:t>generated in the experiment</w:t>
+      </w:r>
+      <w:r>
+        <w:t xml:space="preserve">, more than </w:t>
+      </w:r>
+      <w:r>
+        <w:t>half</w:t>
+      </w:r>
+      <w:r>
+        <w:t xml:space="preserve"> </w:t>
+      </w:r>
+      <w:r>
+        <w:t xml:space="preserve">of the </w:t>
+      </w:r>
+      <w:r>
+        <w:t>hydrogen</w:t>
+      </w:r>
+      <w:r>
+        <w:t xml:space="preserve"> content</w:t>
+      </w:r>
+      <w:r>
+        <w:t xml:space="preserve"> </w:t>
+      </w:r>
+      <w:r>
+        <w:t xml:space="preserve">is </w:t>
+      </w:r>
+      <w:r>
+        <w:t>derived</w:t>
+      </w:r>
+      <w:r>
+        <w:t xml:space="preserve"> from water.</w:t>
+      </w:r>
+      <w:r>
+        <w:t xml:space="preserve">  From </w:t>
+      </w:r>
+      <w:r>
+        <w:rPr>
+          <w:b/>
+        </w:rPr>
+        <w:t>Fig. </w:t>
+      </w:r>
+      <w:r>
+        <w:rPr>
+          <w:b/>
+        </w:rPr>
+        <w:fldChar w:fldCharType="begin"/>
+      </w:r>
+      <w:r>
+        <w:rPr>
+          <w:b/>
+        </w:rPr>
+        <w:instrText xml:space="preserve"> REF figIsoAbundances \h </w:instrText>
+      </w:r>
+      <w:r>
+        <w:rPr>
+          <w:b/>
+        </w:rPr>
+        <w:instrText xml:space="preserve"> \* MERGEFORMAT </w:instrText>
+      </w:r>
+      <w:r>
+        <w:rPr>
+          <w:b/>
+        </w:rPr>
+      </w:r>
+      <w:r>
+        <w:rPr>
+          <w:b/>
+        </w:rPr>
+        <w:fldChar w:fldCharType="separate"/>
+      </w:r>
+      <w:r>
+        <w:rPr>
+          <w:b/>
+          <w:noProof/>
+        </w:rPr>
+        <w:t>5</w:t>
+      </w:r>
+      <w:r>
+        <w:rPr>
+          <w:b/>
+        </w:rPr>
+        <w:fldChar w:fldCharType="end"/>
+      </w:r>
+      <w:r>
+        <w:rPr>
+          <w:b/>
+        </w:rPr>
+        <w:t>A</w:t>
+      </w:r>
+      <w:r>
+        <w:t xml:space="preserve">, the fully-deuterated isotopologue </w:t>
+      </w:r>
       <w:r>
         <w:t>CD</w:t>
       </w:r>
@@ -4497,141 +5229,781 @@
         <w:t>4</w:t>
       </w:r>
       <w:r>
-        <w:t xml:space="preserve"> predominates towards the end of the experiment (from time point #7 onwards)</w:t>
-      </w:r>
-      <w:r>
-        <w:t xml:space="preserve">.  This </w:t>
-      </w:r>
-      <w:r>
-        <w:t>coincides with the end of the oil window</w:t>
+        <w:t xml:space="preserve"> predominates towards the end of the experiment (time points #7</w:t>
+      </w:r>
+      <w:r>
+        <w:t>–</w:t>
+      </w:r>
+      <w:r>
+        <w:t>9)</w:t>
+      </w:r>
+      <w:r>
+        <w:t>.  These late time points</w:t>
+      </w:r>
+      <w:r>
+        <w:t xml:space="preserve"> </w:t>
+      </w:r>
+      <w:r>
+        <w:t>mark</w:t>
+      </w:r>
+      <w:r>
+        <w:t xml:space="preserve"> the end of the oil window (EASY%Ro between 0.9 and 1.3%)</w:t>
+      </w:r>
+      <w:r>
+        <w:rPr>
+          <w:b/>
+        </w:rPr>
+        <w:t xml:space="preserve"> </w:t>
+      </w:r>
+      <w:r>
+        <w:t>(</w:t>
+      </w:r>
+      <w:r>
+        <w:rPr>
+          <w:b/>
+        </w:rPr>
+        <w:t>Fig. </w:t>
+      </w:r>
+      <w:r>
+        <w:rPr>
+          <w:b/>
+        </w:rPr>
+        <w:fldChar w:fldCharType="begin"/>
+      </w:r>
+      <w:r>
+        <w:rPr>
+          <w:b/>
+        </w:rPr>
+        <w:instrText xml:space="preserve"> REF figDeuteration \h </w:instrText>
+      </w:r>
+      <w:r>
+        <w:rPr>
+          <w:b/>
+        </w:rPr>
+      </w:r>
+      <w:r>
+        <w:rPr>
+          <w:b/>
+        </w:rPr>
+        <w:fldChar w:fldCharType="separate"/>
+      </w:r>
+      <w:r>
+        <w:rPr>
+          <w:b/>
+          <w:noProof/>
+        </w:rPr>
+        <w:t>6</w:t>
+      </w:r>
+      <w:r>
+        <w:rPr>
+          <w:b/>
+        </w:rPr>
+        <w:fldChar w:fldCharType="end"/>
+      </w:r>
+      <w:r>
+        <w:rPr>
+          <w:b/>
+        </w:rPr>
+        <w:t>A</w:t>
+      </w:r>
+      <w:r>
+        <w:t>)</w:t>
+      </w:r>
+      <w:r>
+        <w:t>, suggesting that the immediate precursors of methane have already fully-exchan</w:t>
+      </w:r>
+      <w:r>
+        <w:t>ged their hydrogens with water.  T</w:t>
+      </w:r>
+      <w:r>
+        <w:t xml:space="preserve">he fourth (capping) H in methane </w:t>
+      </w:r>
+      <w:r>
+        <w:t xml:space="preserve">may come directly from </w:t>
+      </w:r>
+      <w:r>
+        <w:t>water</w:t>
+      </w:r>
+      <w:r>
+        <w:t xml:space="preserve"> or may be abstracted from deuterated kerogen</w:t>
+      </w:r>
+      <w:r>
+        <w:t xml:space="preserve"> </w:t>
+      </w:r>
+      <w:r>
+        <w:fldChar w:fldCharType="begin"/>
+      </w:r>
+      <w:r>
+        <w:instrText xml:space="preserve"> ADDIN ZOTERO_ITEM CSL_CITATION {"citationID":"uwkIpHyE","properties":{"formattedCitation":"(Dong et al., 2021)","plainCitation":"(Dong et al., 2021)","noteIndex":0},"citationItems":[{"id":3530,"uris":["http://zotero.org/users/local/pytFPmJs/items/D95UAXBB"],"uri":["http://zotero.org/users/local/pytFPmJs/items/D95UAXBB"],"itemData":{"id":3530,"type":"article-journal","title":"Clumped isotope effects of thermogenic methane formation: insights from pyrolysis of hydrocarbons","container-title":"Geochimica et Cosmochimica Acta","abstract":"Methane clumped isotope analysis is a tool used to constrain the formation or equilibration temperatures of methane, or to differentiate methane of thermogenic, microbial or ‘abiotic’ origins. Geothermometry applications are based on the temperature dependence of relative abundances of multiply-substituted isotopologues in thermodynamic equilibrium, whereas assignments of biogenicity or ‘abiogenicity’ rely on kinetic isotope effects associated with synthesis, which disturb clumped isotope abundances away from expected equilibrium proportions. However, kinetic processes in thermogenesis or during post-generation storage of thermogenic gas may cause isotopic disequilibrium, confounding thermometry applications or leading to ‘false positive’ identifications of microbial or abiogenic gases. Non-equilibrated clumped isotope compositions have been observed in thermogenic gases including unconventional oil-associated gases and from coal pyrolysis experiments. The isotopic disequilibria might be caused by kinetic isotope effects expressed during gas migration (including extraction), or by irreversible chemical processes, such as breaking carbon-carbon bonds in an alkyl precursor. In this study, we performed controlled pyrolysis experiments at 400°C on n-octadecane (C18H38). We characterized the gas chemistry, and compound-specific carbon and hydrogen isotope and methane clumped isotope compositions of the gas products. We found that Δ13CH3D values (anomalies relative to a stochastic distribution of isotopes) appear to be relatively close to equilibrium at the experimental temperature, whereas Δ12CH2D2values are 30 to 40‰ lower than expected for equilibrium. The large deficit in Δ12CH2D2can be explained by assembling hydrogen atoms affected by two distinct kinetic isotope effects into a methane molecule, previously referred to as a ‘combinatorial effect’. We present a kinetic model that describes the full isotopic systematics, including anomalous Δ12CH2D2 deficits, of pyrolysis product methane. Finally, we propose a model for the isotope signatures of natural thermogenic methane where the non-equilibrium Δ12CH2D2 composition is a signature of the onset of catagenetic methane production. Our model also describes ways in which this signature disappears as further maturation drives Δ12CH2D2 to equilibrium through hydrogen exchange. Our findings demonstrate that anomalous depletion in Δ12CH2D2is not a unique signature for microbial or putative abiotic methane, and specifically, it can be generated during pyrolytic chemistry.","URL":"https://www.sciencedirect.com/science/article/pii/S0016703721001551","DOI":"10.1016/j.gca.2021.03.009","ISSN":"0016-7037","journalAbbreviation":"Geochimica et Cosmochimica Acta","author":[{"family":"Dong","given":"Guannan"},{"family":"Xie","given":"Hao"},{"family":"Formolo","given":"Michael"},{"family":"Lawson","given":"Michael"},{"family":"Sessions","given":"Alex"},{"family":"Eiler","given":"John"}],"issued":{"date-parts":[["2021",3,18]]}}}],"schema":"https://github.com/citation-style-language/schema/raw/master/csl-citation.json"} </w:instrText>
+      </w:r>
+      <w:r>
+        <w:fldChar w:fldCharType="separate"/>
+      </w:r>
+      <w:r>
+        <w:rPr>
+          <w:rFonts w:cs="Times New Roman"/>
+        </w:rPr>
+        <w:t>(Dong et al., 2021)</w:t>
+      </w:r>
+      <w:r>
+        <w:fldChar w:fldCharType="end"/>
+      </w:r>
+      <w:r>
+        <w:t xml:space="preserve">. </w:t>
+      </w:r>
+    </w:p>
+    <w:p>
+      <w:pPr>
+        <w:pStyle w:val="Heading1"/>
+      </w:pPr>
+      <w:r>
+        <w:t>Discussion</w:t>
+      </w:r>
+    </w:p>
+    <w:p>
+      <w:pPr>
+        <w:pStyle w:val="Heading2"/>
+      </w:pPr>
+      <w:r>
+        <w:t>I</w:t>
+      </w:r>
+      <w:r>
+        <w:t>nterpretation of D/H and clumped isotope signatures of CH</w:t>
+      </w:r>
+      <w:r>
+        <w:rPr>
+          <w:vertAlign w:val="subscript"/>
+        </w:rPr>
+        <w:t>4</w:t>
+      </w:r>
+    </w:p>
+    <w:p>
+      <w:r>
+        <w:t>Efforts to understand the D/H ratios of natural gas hydrocarbons have generally been centered around determining the influence of thermal maturity,</w:t>
+      </w:r>
+      <w:r>
+        <w:t xml:space="preserve"> organic-inorganic interactions,</w:t>
+      </w:r>
+      <w:r>
+        <w:t xml:space="preserve"> catalysts, and/or biological processes on the fractionation of hydroge</w:t>
+      </w:r>
+      <w:r>
+        <w:t>n isotopes in these molecules during their generation</w:t>
+      </w:r>
+      <w:r>
+        <w:t>, alteration,</w:t>
+      </w:r>
+      <w:r>
+        <w:t xml:space="preserve"> and/or destruction</w:t>
+      </w:r>
+      <w:r>
+        <w:t xml:space="preserve"> in</w:t>
+      </w:r>
+      <w:r>
+        <w:t xml:space="preserve"> source rocks and reservoirs of</w:t>
+      </w:r>
+      <w:r>
+        <w:t xml:space="preserve"> sedimentary basins</w:t>
+      </w:r>
+      <w:r>
+        <w:t xml:space="preserve">.  </w:t>
+      </w:r>
+      <w:r>
+        <w:t xml:space="preserve"> </w:t>
+      </w:r>
+      <w:r>
+        <w:t>Examples of _____EASYREACT</w:t>
+      </w:r>
+      <w:r>
+        <w:t xml:space="preserve"> </w:t>
+      </w:r>
+      <w:r>
+        <w:fldChar w:fldCharType="begin"/>
+      </w:r>
+      <w:r>
+        <w:instrText xml:space="preserve"> ADDIN ZOTERO_ITEM CSL_CITATION {"citationID":"595pPka1","properties":{"formattedCitation":"(Clayton, 2003; Tang et al., 2005; Wei et al., 2019)","plainCitation":"(Clayton, 2003; Tang et al., 2005; Wei et al., 2019)","noteIndex":0},"citationItems":[{"id":58,"uris":["http://zotero.org/users/local/pytFPmJs/items/ANEA62YG"],"uri":["http://zotero.org/users/local/pytFPmJs/items/ANEA62YG"],"itemData":{"id":58,"type":"article-journal","title":"Hydrogen isotope systematics of thermally generated natural gas","container-title":"International Meeting on Organic Geochemistry, 21st, Kraków, Poland, Book Abstr. Part I","page":"51–52","author":[{"family":"Clayton","given":"C"}],"issued":{"date-parts":[["2003"]]}}},{"id":295,"uris":["http://zotero.org/users/local/pytFPmJs/items/UDUSZFFZ"],"uri":["http://zotero.org/users/local/pytFPmJs/items/UDUSZFFZ"],"itemData":{"id":295,"type":"article-journal","title":"A kinetic model for thermally induced hydrogen and carbon isotope fractionation of individual &lt;i&gt;n&lt;/i&gt;-alkanes in crude oil","container-title":"Geochimica et Cosmochimica Acta","page":"4505–4520","volume":"69","issue":"18","DOI":"10.1016/j.gca.2004.12.026","author":[{"family":"Tang","given":"Yongchun"},{"family":"Huang","given":"Yongsong"},{"family":"Ellis","given":"Geoffrey S"},{"family":"Wang","given":"Yi"},{"family":"Kralert","given":"Paul G"},{"family":"Gillaizeau","given":"Bruno"},{"family":"Ma","given":"Qisheng"},{"family":"Hwang","given":"Rong"}],"issued":{"date-parts":[["2005"]]}}},{"id":368,"uris":["http://zotero.org/users/local/pytFPmJs/items/MIVMEMK6"],"uri":["http://zotero.org/users/local/pytFPmJs/items/MIVMEMK6"],"itemData":{"id":368,"type":"article-journal","title":"Influence of water hydrogen on the hydrogen stable isotope ratio of methane at low versus high temperatures of methanogenesis","container-title":"Organic Geochemistry","page":"137–147","volume":"128","DOI":"10.1016/j.orggeochem.2018.12.004","author":[{"family":"Wei","given":"Lin"},{"family":"Gao","given":"Zhiye"},{"family":"Mastalerz","given":"Maria"},{"family":"Schimmelmann","given":"Arndt"},{"family":"Gao","given":"Ling"},{"family":"Wang","given":"Xin"},{"family":"Liu","given":"Xiaoxue"},{"family":"Wang","given":"Ye"},{"family":"Qiu","given":"Zhen"}],"issued":{"date-parts":[["2019"]]}}}],"schema":"https://github.com/citation-style-language/schema/raw/master/csl-citation.json"} </w:instrText>
+      </w:r>
+      <w:r>
+        <w:fldChar w:fldCharType="separate"/>
+      </w:r>
+      <w:r>
+        <w:rPr>
+          <w:rFonts w:cs="Times New Roman"/>
+        </w:rPr>
+        <w:t>(Clayton, 2003; Tang et al., 2005; Wei et al., 2019)</w:t>
+      </w:r>
+      <w:r>
+        <w:fldChar w:fldCharType="end"/>
+      </w:r>
+    </w:p>
+    <w:p>
+      <w:r>
+        <w:t>Correct i</w:t>
+      </w:r>
+      <w:r>
+        <w:t>nterpretation of δD values and c</w:t>
+      </w:r>
+      <w:r>
+        <w:t>lumped isotope signatures of CH</w:t>
+      </w:r>
+      <w:r>
+        <w:rPr>
+          <w:vertAlign w:val="subscript"/>
+        </w:rPr>
+        <w:t>4</w:t>
+      </w:r>
+      <w:r>
+        <w:t xml:space="preserve"> depends</w:t>
+      </w:r>
+      <w:r>
+        <w:t xml:space="preserve"> on</w:t>
+      </w:r>
+      <w:r>
+        <w:t xml:space="preserve"> </w:t>
+      </w:r>
+      <w:r>
+        <w:t xml:space="preserve">understanding the </w:t>
+      </w:r>
+      <w:r>
+        <w:t>relative kinetics of</w:t>
       </w:r>
       <w:r>
         <w:t xml:space="preserve"> (</w:t>
       </w:r>
       <w:r>
-        <w:t>EASY%Ro between 0.9 and 1.3%)</w:t>
-      </w:r>
-      <w:r>
-        <w:rPr>
-          <w:b/>
-        </w:rPr>
+        <w:rPr>
+          <w:i/>
+        </w:rPr>
+        <w:t>a</w:t>
+      </w:r>
+      <w:r>
+        <w:t>)</w:t>
+      </w:r>
+      <w:r>
         <w:t xml:space="preserve"> </w:t>
       </w:r>
       <w:r>
+        <w:t>methane generation</w:t>
+      </w:r>
+      <w:r>
+        <w:t xml:space="preserve"> from kerogen maturation or cracking</w:t>
+      </w:r>
+      <w:r>
+        <w:t xml:space="preserve"> of high</w:t>
+      </w:r>
+      <w:r>
+        <w:t>-</w:t>
+      </w:r>
+      <w:r>
+        <w:t>molecular weight hydrocarbons</w:t>
+      </w:r>
+      <w:r>
+        <w:t>;</w:t>
+      </w:r>
+      <w:r>
+        <w:t xml:space="preserve"> </w:t>
+      </w:r>
+      <w:r>
         <w:t>(</w:t>
       </w:r>
       <w:r>
         <w:rPr>
-          <w:b/>
-        </w:rPr>
-        <w:t>Fig. </w:t>
-      </w:r>
-      <w:r>
-        <w:rPr>
-          <w:b/>
-        </w:rPr>
+          <w:i/>
+        </w:rPr>
+        <w:t>b</w:t>
+      </w:r>
+      <w:r>
+        <w:t>)</w:t>
+      </w:r>
+      <w:r>
+        <w:t xml:space="preserve"> </w:t>
+      </w:r>
+      <w:r>
+        <w:t>hydrogen exchange</w:t>
+      </w:r>
+      <w:r>
+        <w:t xml:space="preserve"> of</w:t>
+      </w:r>
+      <w:r>
+        <w:t xml:space="preserve"> methane precursor molecules</w:t>
+      </w:r>
+      <w:r>
+        <w:t xml:space="preserve"> with other organic molecules and/or water;</w:t>
+      </w:r>
+      <w:r>
+        <w:t xml:space="preserve"> and (</w:t>
+      </w:r>
+      <w:r>
+        <w:rPr>
+          <w:i/>
+        </w:rPr>
+        <w:t>c</w:t>
+      </w:r>
+      <w:r>
+        <w:t xml:space="preserve">) </w:t>
+      </w:r>
+      <w:r>
+        <w:t xml:space="preserve">direct or indirect </w:t>
+      </w:r>
+      <w:r>
+        <w:t>hydrogen exchange between CH</w:t>
+      </w:r>
+      <w:r>
+        <w:rPr>
+          <w:vertAlign w:val="subscript"/>
+        </w:rPr>
+        <w:t>4</w:t>
+      </w:r>
+      <w:r>
+        <w:t xml:space="preserve"> and H</w:t>
+      </w:r>
+      <w:r>
+        <w:rPr>
+          <w:vertAlign w:val="subscript"/>
+        </w:rPr>
+        <w:t>2</w:t>
+      </w:r>
+      <w:r>
+        <w:t>O</w:t>
+      </w:r>
+      <w:r>
+        <w:t>.</w:t>
+      </w:r>
+      <w:r>
+        <w:t xml:space="preserve">  </w:t>
+      </w:r>
+      <w:r>
+        <w:t xml:space="preserve">Timescales of all of these processes range between years to tens of millions of years at the peak petroleum-generating temperatures of 100 to 200 </w:t>
+      </w:r>
+      <w:r>
+        <w:t>°C</w:t>
+      </w:r>
+      <w:r>
+        <w:t>, hence the relative importance of these three processes broadly governs the amount of organic-derived and water-derived H in CH</w:t>
+      </w:r>
+      <w:r>
+        <w:rPr>
+          <w:vertAlign w:val="subscript"/>
+        </w:rPr>
+        <w:t>4</w:t>
+      </w:r>
+      <w:r>
+        <w:t xml:space="preserve">.  </w:t>
+      </w:r>
+      <w:r>
+        <w:t>These three processes are discussed separately here with respect to the experimental results</w:t>
+      </w:r>
+      <w:r>
+        <w:t xml:space="preserve"> and how they apply to the interpretation of isotope and isotopologue ratios of CH</w:t>
+      </w:r>
+      <w:r>
+        <w:rPr>
+          <w:vertAlign w:val="subscript"/>
+        </w:rPr>
+        <w:t>4</w:t>
+      </w:r>
+      <w:r>
+        <w:t xml:space="preserve">. </w:t>
+      </w:r>
+    </w:p>
+    <w:p>
+      <w:pPr>
+        <w:pStyle w:val="Heading3"/>
+      </w:pPr>
+      <w:r>
+        <w:t>Methane generation</w:t>
+      </w:r>
+    </w:p>
+    <w:p>
+      <w:r>
+        <w:t>M</w:t>
+      </w:r>
+      <w:r>
+        <w:t xml:space="preserve">ethane is generated directly </w:t>
+      </w:r>
+      <w:r>
+        <w:t>during catagenesis via</w:t>
+      </w:r>
+      <w:r>
+        <w:t xml:space="preserve"> </w:t>
+      </w:r>
+      <w:r>
+        <w:t>cleavage</w:t>
+      </w:r>
+      <w:r>
+        <w:t xml:space="preserve"> of methyl groups from</w:t>
+      </w:r>
+      <w:r>
+        <w:t xml:space="preserve"> kerogen as well as</w:t>
+      </w:r>
+      <w:r>
+        <w:t xml:space="preserve"> via cracking of</w:t>
+      </w:r>
+      <w:r>
+        <w:t xml:space="preserve"> high- and low-molecular weight hydrocarbons</w:t>
+      </w:r>
+      <w:r>
+        <w:t xml:space="preserve">, </w:t>
+      </w:r>
+      <w:r>
+        <w:t xml:space="preserve">low-molecular weight </w:t>
+      </w:r>
+      <w:r>
+        <w:t>organic acids,</w:t>
+      </w:r>
+      <w:r>
+        <w:t xml:space="preserve"> and other organic molecules</w:t>
+      </w:r>
+      <w:r>
+        <w:t xml:space="preserve"> in source rocks and/or high-temperature reservoirs</w:t>
+      </w:r>
+      <w:r>
+        <w:t xml:space="preserve">.  </w:t>
+      </w:r>
+      <w:r>
+        <w:t>Thermogenic methane</w:t>
+      </w:r>
+      <w:r>
+        <w:t xml:space="preserve"> production occurs over a very wide range of temperatures, with some reports of commercial volumes of thermogenic natural gas generated at temperatures lower than 62 </w:t>
+      </w:r>
+      <w:r>
+        <w:t>°C</w:t>
+      </w:r>
+      <w:r>
+        <w:t xml:space="preserve"> </w:t>
+      </w:r>
+      <w:r>
         <w:fldChar w:fldCharType="begin"/>
       </w:r>
       <w:r>
-        <w:rPr>
-          <w:b/>
-        </w:rPr>
-        <w:instrText xml:space="preserve"> REF figDeuteration \h </w:instrText>
-      </w:r>
-      <w:r>
-        <w:rPr>
-          <w:b/>
-        </w:rPr>
-      </w:r>
-      <w:r>
-        <w:rPr>
-          <w:b/>
-        </w:rPr>
+        <w:instrText xml:space="preserve"> ADDIN ZOTERO_ITEM CSL_CITATION {"citationID":"kKn3e4rX","properties":{"formattedCitation":"(Rowe and Muehlenbachs, 1999)","plainCitation":"(Rowe and Muehlenbachs, 1999)","noteIndex":0},"citationItems":[{"id":2163,"uris":["http://zotero.org/users/local/pytFPmJs/items/ZZ6AL29X"],"uri":["http://zotero.org/users/local/pytFPmJs/items/ZZ6AL29X"],"itemData":{"id":2163,"type":"article-journal","title":"Low-temperature thermal generation of hydrocarbon gases in shallow shales","container-title":"Nature","page":"61–63","volume":"398","issue":"6722","author":[{"family":"Rowe","given":"Devon"},{"family":"Muehlenbachs","given":"Karlis"}],"issued":{"date-parts":[["1999"]]}}}],"schema":"https://github.com/citation-style-language/schema/raw/master/csl-citation.json"} </w:instrText>
+      </w:r>
+      <w:r>
         <w:fldChar w:fldCharType="separate"/>
       </w:r>
       <w:r>
         <w:rPr>
-          <w:b/>
-          <w:noProof/>
-        </w:rPr>
-        <w:t>6</w:t>
-      </w:r>
-      <w:r>
-        <w:rPr>
-          <w:b/>
-        </w:rPr>
+          <w:rFonts w:cs="Times New Roman"/>
+        </w:rPr>
+        <w:t>(Rowe and Muehlenbachs, 1999)</w:t>
+      </w:r>
+      <w:r>
         <w:fldChar w:fldCharType="end"/>
       </w:r>
       <w:r>
-        <w:rPr>
-          <w:b/>
-        </w:rPr>
-        <w:t>A</w:t>
-      </w:r>
-      <w:r>
-        <w:t>).</w:t>
+        <w:t>.</w:t>
+      </w:r>
+      <w:r>
+        <w:t xml:space="preserve">  At temperatures this low, </w:t>
+      </w:r>
+      <w:r>
+        <w:t>the corresponding source rocks are thermally-immature for oil generation (estimated R</w:t>
+      </w:r>
+      <w:r>
+        <w:rPr>
+          <w:vertAlign w:val="subscript"/>
+        </w:rPr>
+        <w:t>o</w:t>
+      </w:r>
+      <w:r>
+        <w:t xml:space="preserve"> of ~0.25 to 0.4%; Rowe and Muehlenbachs, 1999)</w:t>
+      </w:r>
+      <w:r>
+        <w:t>, and</w:t>
       </w:r>
       <w:r>
         <w:t xml:space="preserve"> </w:t>
       </w:r>
-    </w:p>
-    <w:p>
-      <w:r>
-        <w:rPr>
-          <w:b/>
-        </w:rPr>
-        <w:t>Fig. </w:t>
-      </w:r>
-      <w:r>
-        <w:rPr>
-          <w:b/>
-        </w:rPr>
+      <w:r>
+        <w:t xml:space="preserve">D/H exchange of many kerogen moieties is far from complete </w:t>
+      </w:r>
+      <w:r>
         <w:fldChar w:fldCharType="begin"/>
       </w:r>
       <w:r>
-        <w:rPr>
-          <w:b/>
-        </w:rPr>
-        <w:instrText xml:space="preserve"> REF figDeuteration \h </w:instrText>
-      </w:r>
-      <w:r>
-        <w:rPr>
-          <w:b/>
-        </w:rPr>
-      </w:r>
-      <w:r>
-        <w:rPr>
-          <w:b/>
-        </w:rPr>
+        <w:instrText xml:space="preserve"> ADDIN ZOTERO_ITEM CSL_CITATION {"citationID":"CSbIFep3","properties":{"formattedCitation":"(Sessions et al., 2004; Schimmelmann et al., 2006; Sessions, 2016)","plainCitation":"(Sessions et al., 2004; Schimmelmann et al., 2006; Sessions, 2016)","noteIndex":0},"citationItems":[{"id":270,"uris":["http://zotero.org/users/local/pytFPmJs/items/4ANVW8GU"],"uri":["http://zotero.org/users/local/pytFPmJs/items/4ANVW8GU"],"itemData":{"id":270,"type":"article-journal","title":"Isotopic exchange of carbon-bound hydrogen over geologic timescales","container-title":"Geochimica et Cosmochimica Acta","page":"1545–1559","volume":"68","issue":"7","DOI":"10.1016/j.gca.2003.06.004","author":[{"family":"Sessions","given":"Alex L"},{"family":"Sylva","given":"Sean P"},{"family":"Summons","given":"Roger E"},{"family":"Hayes","given":"John M"}],"issued":{"date-parts":[["2004"]]}}},{"id":258,"uris":["http://zotero.org/users/local/pytFPmJs/items/CIQB8XD4"],"uri":["http://zotero.org/users/local/pytFPmJs/items/CIQB8XD4"],"itemData":{"id":258,"type":"article-journal","title":"Hydrogen isotopic (D/H) composition of organic matter during diagenesis and thermal maturation","container-title":"Annual Review of Earth and Planetary Sciences","page":"501–533","volume":"34","DOI":"10.1146/annurev.earth.34.031405.125011","author":[{"family":"Schimmelmann","given":"Arndt"},{"family":"Sessions","given":"Alex L"},{"family":"Mastalerz","given":"Maria"}],"issued":{"date-parts":[["2006"]]}}},{"id":3563,"uris":["http://zotero.org/users/local/pytFPmJs/items/5FM9KGS9"],"uri":["http://zotero.org/users/local/pytFPmJs/items/5FM9KGS9"],"itemData":{"id":3563,"type":"article-journal","title":"Factors controlling the deuterium contents of sedimentary hydrocarbons","container-title":"Organic Geochemistry","page":"43-64","volume":"96","abstract":"The hydrogen isotopic compositions of sedimentary hydrocarbon molecules are now being used to address a range of scientific questions, from paleoclimate to environmental reconstruction to understanding of petroleum systems. Here I review the environmental, biological, and physical/chemical factors that influence the H isotopic compositions of sedimentary hydrocarbons. A hierarchy of four main controls can be recognized: (i) the composition of environmental water that serves as ultimate hydrogen source to the biosphere, (ii) physiologic and metabolic processes in organisms that fix water hydrogen into organic molecules, (iii) hydrogen exchange processes that alter D/H ratios slowly over time under geologic conditions, and (iv) kinetic fractionations that arise during the thermal conversion of sedimentary organic matter to liquid hydrocarbons. Variations in the terrestrial hydrologic cycle, and in biologic fractionations, create lipids with δD values spanning a huge range, and carrying abundant information about source organisms and environments. This information is gradually lost over geologic timescales due to hydrogen exchange, although the rates of this process appear to vary by orders of magnitude in clastic versus carbonate sediments. The H isotopes of hydrocarbons in many sediments of low to moderate thermal maturity may only be partially exchanged. Finally, additional kinetic fractionations are imposed during thermal cracking to generate mobile hydrocarbons. The δD values of sedimentary hydrocarbons are thus concluded to generally reflect a complicated combination of processes. Although it is tempting to view this as a failure of the isotopic record, there are numerous opportunities for understanding environmental, diagenetic, and catagenetic processes if we can learn to quantitatively disentangle the competing fractionations.","DOI":"10.1016/j.orggeochem.2016.02.012","ISSN":"0146-6380","journalAbbreviation":"Organic Geochemistry","author":[{"family":"Sessions","given":"Alex L."}],"issued":{"date-parts":[["2016",6,1]]}}}],"schema":"https://github.com/citation-style-language/schema/raw/master/csl-citation.json"} </w:instrText>
+      </w:r>
+      <w:r>
         <w:fldChar w:fldCharType="separate"/>
       </w:r>
       <w:r>
         <w:rPr>
-          <w:b/>
-          <w:noProof/>
-        </w:rPr>
-        <w:t>6</w:t>
-      </w:r>
-      <w:r>
-        <w:rPr>
-          <w:b/>
-        </w:rPr>
+          <w:rFonts w:cs="Times New Roman"/>
+        </w:rPr>
+        <w:t>(Sessions et al., 2004; Schimmelmann et al., 2006; Sessions, 2016)</w:t>
+      </w:r>
+      <w:r>
         <w:fldChar w:fldCharType="end"/>
       </w:r>
       <w:r>
-        <w:rPr>
-          <w:b/>
-        </w:rPr>
-        <w:t>A</w:t>
-      </w:r>
+        <w:t>.</w:t>
+      </w:r>
+    </w:p>
+    <w:p>
+      <w:r>
+        <w:t>Since</w:t>
+      </w:r>
+      <w:r>
+        <w:t xml:space="preserve"> methyl groups of </w:t>
+      </w:r>
+      <w:r>
+        <w:t xml:space="preserve">wood (and presumably other organic compounds that undergo early diagenesis) have non-equilibrated clumped isotope values … </w:t>
+      </w:r>
+      <w:r>
+        <w:fldChar w:fldCharType="begin"/>
+      </w:r>
+      <w:r>
+        <w:instrText xml:space="preserve"> ADDIN ZOTERO_ITEM CSL_CITATION {"citationID":"4IeKGU1a","properties":{"formattedCitation":"(Lloyd et al., 2021)","plainCitation":"(Lloyd et al., 2021)","noteIndex":0},"citationItems":[{"id":3545,"uris":["http://zotero.org/users/local/pytFPmJs/items/Y6EF2WQ4"],"uri":["http://zotero.org/users/local/pytFPmJs/items/Y6EF2WQ4"],"itemData":{"id":3545,"type":"article-journal","title":"Clumped 13CH2D and 12CHD2 compositions of methyl groups from wood and synthetic monomers: Methods, experimental and theoretical calibrations, and initial results","container-title":"Geochimica et Cosmochimica Acta","page":"233-275","volume":"297","abstract":"Methyl groups are found in numerous biogenic and synthetic materials including geologically preserved materials such as wood. The carbon and hydrogen isotope compositions of methyl groups are used as tracers in biogeochemical cycles, as paleothermometers, and to determine the hydrogen isotopic composition of ancient rain. Here we present analyses of resolved 13C–D (13CH2D) and D–D (12CHD2) clumped isotope compositions of methyl groups as new variables for the study of methyl groups in the present and past. We first present chemical methods to extract, purify, and derivatize methyl groups from methoxyl (R–O–CH3) groups as CH3F and CH3Cl, and high-resolution mass spectrometric techniques to determine the clumped isotope compositions of these species. We achieve precisions for 13C–D clumping of ±0.25‰ and D–D clumping of ±2.5‰. We anchor our clumped isotopic measurements to a thermodynamic reference frame by first calculating the theoretical temperature dependences of 13C–D and D–D clumping in CH3Cl, then placing our measurements onto this reference frame through experimental internal isotopic equilibration of CH3Cl at 200 °C. Finally, we provide and analyze an initial dataset of clumped 13C–D and D–D compositions of methyl groups from various commercial/synthetic monomers and environmental woods. We observe ranges in clumped isotope compositions of </w:instrText>
+      </w:r>
+      <w:r>
+        <w:rPr>
+          <w:rFonts w:ascii="Cambria Math" w:hAnsi="Cambria Math" w:cs="Cambria Math"/>
+        </w:rPr>
+        <w:instrText>∼</w:instrText>
+      </w:r>
+      <w:r>
+        <w:instrText>11</w:instrText>
+      </w:r>
+      <w:r>
+        <w:rPr>
+          <w:rFonts w:cs="Times New Roman"/>
+        </w:rPr>
+        <w:instrText>‰</w:instrText>
+      </w:r>
+      <w:r>
+        <w:instrText xml:space="preserve"> in 13C</w:instrText>
+      </w:r>
+      <w:r>
+        <w:rPr>
+          <w:rFonts w:cs="Times New Roman"/>
+        </w:rPr>
+        <w:instrText>–</w:instrText>
+      </w:r>
+      <w:r>
+        <w:instrText xml:space="preserve">D and </w:instrText>
+      </w:r>
+      <w:r>
+        <w:rPr>
+          <w:rFonts w:ascii="Cambria Math" w:hAnsi="Cambria Math" w:cs="Cambria Math"/>
+        </w:rPr>
+        <w:instrText>∼</w:instrText>
+      </w:r>
+      <w:r>
+        <w:instrText>48</w:instrText>
+      </w:r>
+      <w:r>
+        <w:rPr>
+          <w:rFonts w:cs="Times New Roman"/>
+        </w:rPr>
+        <w:instrText>‰</w:instrText>
+      </w:r>
+      <w:r>
+        <w:instrText xml:space="preserve"> in D</w:instrText>
+      </w:r>
+      <w:r>
+        <w:rPr>
+          <w:rFonts w:cs="Times New Roman"/>
+        </w:rPr>
+        <w:instrText>–</w:instrText>
+      </w:r>
+      <w:r>
+        <w:instrText xml:space="preserve">D, and systematic differences within these ranges between methyl groups from commercial monomers and wood. Specifically, commercial clumped 13C–D compositions are between 0 and 3‰, which correspond to apparent equilibrium temperatures between 170 °C and the infinite temperature limit. In contrast, the clumped 13C–D compositions of wood methoxyl groups are distinctively high (9.50–11.25‰) and 3–6‰ higher than would be expected if formed in internal isotopic equilibrium at Earth-surface temperatures. Commercial/synthetic methyl and wood methoxyl clumped D–D compositions are also distinct: −5 to +13‰ in commercial monomers vs. −35 to −8‰ in wood—such negative values cannot result from formation in isotopic equilibrium and require kinetic processes to have occurred. These results indicate that wood methoxyl groups are formed out of isotopic equilibrium and that clumped isotope compositions of methyl groups may be useful tracers of methyl group sources and sinks in the environment. For instance, isotopic clumping in methyl groups may be useful for understanding controls on isotopic clumping in methane produced by methylotrophic methanogens.","DOI":"10.1016/j.gca.2020.10.008","ISSN":"0016-7037","journalAbbreviation":"Geochimica et Cosmochimica Acta","author":[{"family":"Lloyd","given":"Max K."},{"family":"Eldridge","given":"Daniel L."},{"family":"Stolper","given":"Daniel A."}],"issued":{"date-parts":[["2021",3,15]]}}}],"schema":"https://github.com/citation-style-language/schema/raw/master/csl-citation.json"} </w:instrText>
+      </w:r>
+      <w:r>
+        <w:fldChar w:fldCharType="separate"/>
+      </w:r>
+      <w:r>
+        <w:rPr>
+          <w:rFonts w:cs="Times New Roman"/>
+        </w:rPr>
+        <w:t>(Lloyd et al., 2021)</w:t>
+      </w:r>
+      <w:r>
+        <w:fldChar w:fldCharType="end"/>
+      </w:r>
+      <w:bookmarkStart w:id="2" w:name="_GoBack"/>
+      <w:bookmarkEnd w:id="2"/>
+    </w:p>
+    <w:p>
+      <w:r>
+        <w:t xml:space="preserve">at least certain </w:t>
+      </w:r>
+      <w:r>
+        <w:t xml:space="preserve"> timescales of direct hydrogen exchange between CH</w:t>
+      </w:r>
+      <w:r>
+        <w:rPr>
+          <w:vertAlign w:val="subscript"/>
+        </w:rPr>
+        <w:t>4</w:t>
+      </w:r>
+      <w:r>
+        <w:t xml:space="preserve"> and H</w:t>
+      </w:r>
+      <w:r>
+        <w:rPr>
+          <w:vertAlign w:val="subscript"/>
+        </w:rPr>
+        <w:t>2</w:t>
+      </w:r>
+      <w:r>
+        <w:t>O are likely in the tens of millions of years at temperatures below 200 </w:t>
+      </w:r>
+      <w:r>
+        <w:t>°C</w:t>
+      </w:r>
+    </w:p>
+    <w:p>
+      <w:pPr>
+        <w:pStyle w:val="Heading3"/>
+      </w:pPr>
+      <w:r>
+        <w:t>D/H exchange in precursor molecules</w:t>
+      </w:r>
+    </w:p>
+    <w:p>
+      <w:r>
+        <w:t>Since methyl groups of at least certain  timescales of direct hydrogen exchange between CH</w:t>
+      </w:r>
+      <w:r>
+        <w:rPr>
+          <w:vertAlign w:val="subscript"/>
+        </w:rPr>
+        <w:t>4</w:t>
+      </w:r>
+      <w:r>
+        <w:t xml:space="preserve"> and </w:t>
+      </w:r>
+      <w:r>
+        <w:t xml:space="preserve">ambient </w:t>
+      </w:r>
+      <w:r>
+        <w:t>H</w:t>
+      </w:r>
+      <w:r>
+        <w:rPr>
+          <w:vertAlign w:val="subscript"/>
+        </w:rPr>
+        <w:t>2</w:t>
+      </w:r>
+      <w:r>
+        <w:t>O are likely in the tens of millions of years at temperatures below 200 </w:t>
+      </w:r>
+      <w:r>
+        <w:t>°C</w:t>
+      </w:r>
+    </w:p>
+    <w:p>
+      <w:pPr>
+        <w:pStyle w:val="Heading3"/>
+      </w:pPr>
+      <w:r>
+        <w:lastRenderedPageBreak/>
+        <w:t>D/H exchange between methane and water</w:t>
+      </w:r>
+    </w:p>
+    <w:p>
       <w:r>
         <w:t xml:space="preserve"> </w:t>
       </w:r>
-      <w:r>
-        <w:t>shows the p</w:t>
-      </w:r>
-      <w:r>
-        <w:t>ercentage of water-derived hydrogen in CH</w:t>
+    </w:p>
+    <w:p>
+      <w:r>
+        <w:t>The activation energy for methane generation in our experiment was 90.24 kJ/mol</w:t>
+      </w:r>
+      <w:r>
+        <w:t xml:space="preserve"> or 21.57 kcal/mol, with a pre-exponential factor of </w:t>
+      </w:r>
+      <w:r>
+        <w:t>2.19E-03</w:t>
+      </w:r>
+      <w:r>
+        <w:t>/sec</w:t>
+      </w:r>
+      <w:r>
+        <w:t xml:space="preserve"> (</w:t>
+      </w:r>
+      <w:r>
+        <w:rPr>
+          <w:i/>
+        </w:rPr>
+        <w:t>Supplementary Information</w:t>
+      </w:r>
+      <w:r>
+        <w:t>)</w:t>
+      </w:r>
+      <w:r>
+        <w:t xml:space="preserve"> …. Compare to </w:t>
+      </w:r>
+      <w:r>
+        <w:fldChar w:fldCharType="begin"/>
+      </w:r>
+      <w:r>
+        <w:instrText xml:space="preserve"> ADDIN ZOTERO_ITEM CSL_CITATION {"citationID":"iI5ZHwLr","properties":{"formattedCitation":"(Seewald et al., 1998)","plainCitation":"(Seewald et al., 1998)","noteIndex":0},"citationItems":[{"id":266,"uris":["http://zotero.org/users/local/pytFPmJs/items/UMP9FRVK"],"uri":["http://zotero.org/users/local/pytFPmJs/items/UMP9FRVK"],"itemData":{"id":266,"type":"article-journal","title":"Laboratory and theoretical constraints on the generation and composition of natural gas","container-title":"Geochimica et Cosmochimica Acta","page":"1599–1617","volume":"62","issue":"9","DOI":"10.1016/s0016-7037(98)00000-3","author":[{"family":"Seewald","given":"Jeffrey S"},{"family":"Benitez-Nelson","given":"Bryan C"},{"family":"Whelan","given":"Jean K"}],"issued":{"date-parts":[["1998"]]}}}],"schema":"https://github.com/citation-style-language/schema/raw/master/csl-citation.json"} </w:instrText>
+      </w:r>
+      <w:r>
+        <w:fldChar w:fldCharType="separate"/>
+      </w:r>
+      <w:r>
+        <w:rPr>
+          <w:rFonts w:cs="Times New Roman"/>
+        </w:rPr>
+        <w:t>(Seewald et al., 1998)</w:t>
+      </w:r>
+      <w:r>
+        <w:fldChar w:fldCharType="end"/>
+      </w:r>
+      <w:r>
+        <w:t xml:space="preserve">, it's different.  Compare to </w:t>
+      </w:r>
+      <w:r>
+        <w:fldChar w:fldCharType="begin"/>
+      </w:r>
+      <w:r>
+        <w:instrText xml:space="preserve"> ADDIN ZOTERO_ITEM CSL_CITATION {"citationID":"NYNUYnlb","properties":{"formattedCitation":"(Lewan, 1985)","plainCitation":"(Lewan, 1985)","noteIndex":0},"citationItems":[{"id":1741,"uris":["http://zotero.org/users/local/pytFPmJs/items/4VVQ872D"],"uri":["http://zotero.org/users/local/pytFPmJs/items/4VVQ872D"],"itemData":{"id":1741,"type":"article-journal","title":"Evaluation of petroleum generation by hydrous pyrolysis experimentation [and discussion]","container-title":"Philosophical Transactions of the Royal Society of London. Series A, Mathematical and Physical Sciences","page":"123–134","volume":"315","issue":"1531","author":[{"family":"Lewan","given":"MD"}],"issued":{"date-parts":[["1985"]]}}}],"schema":"https://github.com/citation-style-language/schema/raw/master/csl-citation.json"} </w:instrText>
+      </w:r>
+      <w:r>
+        <w:fldChar w:fldCharType="separate"/>
+      </w:r>
+      <w:r>
+        <w:rPr>
+          <w:rFonts w:cs="Times New Roman"/>
+        </w:rPr>
+        <w:t>(Lewan, 1985)</w:t>
+      </w:r>
+      <w:r>
+        <w:fldChar w:fldCharType="end"/>
+      </w:r>
+      <w:r>
+        <w:t xml:space="preserve">, </w:t>
+      </w:r>
+    </w:p>
+    <w:p>
+      <w:r>
+        <w:t xml:space="preserve">There are a number of features in the dataset that provide qualitative insight into the relative contribution of kerogen vs. </w:t>
+      </w:r>
+    </w:p>
+    <w:p>
+      <w:r>
+        <w:t>Four features in the dataset are notable: (</w:t>
+      </w:r>
+      <w:r>
+        <w:rPr>
+          <w:i/>
+        </w:rPr>
+        <w:t>i</w:t>
+      </w:r>
+      <w:r>
+        <w:t>) the production of undeuterated C</w:t>
+      </w:r>
+      <w:r>
+        <w:rPr>
+          <w:vertAlign w:val="superscript"/>
+        </w:rPr>
+        <w:t>1</w:t>
+      </w:r>
+      <w:r>
+        <w:t>H</w:t>
       </w:r>
       <w:r>
         <w:rPr>
@@ -4640,339 +6012,223 @@
         <w:t>4</w:t>
       </w:r>
       <w:r>
-        <w:t xml:space="preserve"> vs. estimated maturity (EASY%Ro).  Small symbol</w:t>
-      </w:r>
-      <w:r>
-        <w:t xml:space="preserve">s are from Wei et al. </w:t>
-      </w:r>
-      <w:r>
-        <w:fldChar w:fldCharType="begin"/>
-      </w:r>
-      <w:r>
-        <w:instrText xml:space="preserve"> ADDIN ZOTERO_ITEM CSL_CITATION {"citationID":"2BzmnBc3","properties":{"formattedCitation":"(2019)","plainCitation":"(2019)","noteIndex":0},"citationItems":[{"id":368,"uris":["http://zotero.org/users/local/pytFPmJs/items/MIVMEMK6"],"uri":["http://zotero.org/users/local/pytFPmJs/items/MIVMEMK6"],"itemData":{"id":368,"type":"article-journal","title":"Influence of water hydrogen on the hydrogen stable isotope ratio of methane at low versus high temperatures of methanogenesis","container-title":"Organic Geochemistry","page":"137–147","volume":"128","DOI":"10.1016/j.orggeochem.2018.12.004","author":[{"family":"Wei","given":"Lin"},{"family":"Gao","given":"Zhiye"},{"family":"Mastalerz","given":"Maria"},{"family":"Schimmelmann","given":"Arndt"},{"family":"Gao","given":"Ling"},{"family":"Wang","given":"Xin"},{"family":"Liu","given":"Xiaoxue"},{"family":"Wang","given":"Ye"},{"family":"Qiu","given":"Zhen"}],"issued":{"date-parts":[["2019"]]}},"suppress-author":true}],"schema":"https://github.com/citation-style-language/schema/raw/master/csl-citation.json"} </w:instrText>
-      </w:r>
-      <w:r>
-        <w:fldChar w:fldCharType="separate"/>
-      </w:r>
-      <w:r>
-        <w:rPr>
-          <w:rFonts w:cs="Times New Roman"/>
-        </w:rPr>
-        <w:t>(2019)</w:t>
-      </w:r>
-      <w:r>
-        <w:fldChar w:fldCharType="end"/>
-      </w:r>
-      <w:r>
-        <w:t>.  Some difference is expected given the</w:t>
-      </w:r>
-      <w:r>
-        <w:t xml:space="preserve"> different source rocks, experi</w:t>
-      </w:r>
-      <w:r>
-        <w:t>mental condi</w:t>
-      </w:r>
-      <w:r>
-        <w:t>tions, and that the aqueous medi</w:t>
-      </w:r>
-      <w:r>
-        <w:t>a in HIP</w:t>
-      </w:r>
-      <w:r>
-        <w:t>P</w:t>
-      </w:r>
-      <w:r>
-        <w:t>IE</w:t>
-      </w:r>
-      <w:r>
-        <w:t>-</w:t>
-      </w:r>
-      <w:r>
-        <w:t>DIPPIE was D</w:t>
+        <w:t xml:space="preserve"> under incipient catagenic conditions; (</w:t>
+      </w:r>
+      <w:r>
+        <w:rPr>
+          <w:i/>
+        </w:rPr>
+        <w:t>ii</w:t>
+      </w:r>
+      <w:r>
+        <w:t>) the predominance of CD</w:t>
       </w:r>
       <w:r>
         <w:rPr>
           <w:vertAlign w:val="subscript"/>
         </w:rPr>
+        <w:t>4</w:t>
+      </w:r>
+      <w:r>
+        <w:t xml:space="preserve"> towards the end of the experiment, coinciding with the late oil window; (</w:t>
+      </w:r>
+      <w:r>
+        <w:rPr>
+          <w:i/>
+        </w:rPr>
+        <w:t>iii</w:t>
+      </w:r>
+      <w:r>
+        <w:t>) the lack of direct methane-water isotopic exchange even at 350 °C; and (</w:t>
+      </w:r>
+      <w:r>
+        <w:rPr>
+          <w:i/>
+        </w:rPr>
+        <w:t>iv</w:t>
+      </w:r>
+      <w:r>
+        <w:t>) the near-absence of CH</w:t>
+      </w:r>
+      <w:r>
+        <w:rPr>
+          <w:vertAlign w:val="subscript"/>
+        </w:rPr>
         <w:t>2</w:t>
       </w:r>
       <w:r>
-        <w:t>O</w:t>
-      </w:r>
-      <w:r>
-        <w:t xml:space="preserve"> instead of normal water</w:t>
-      </w:r>
-      <w:r>
-        <w:t xml:space="preserve">.  </w:t>
-      </w:r>
-      <w:r>
-        <w:rPr>
-          <w:b/>
-        </w:rPr>
-        <w:t xml:space="preserve">Fig. </w:t>
-      </w:r>
-      <w:r>
-        <w:rPr>
-          <w:b/>
-        </w:rPr>
-        <w:fldChar w:fldCharType="begin"/>
-      </w:r>
-      <w:r>
-        <w:rPr>
-          <w:b/>
-        </w:rPr>
-        <w:instrText xml:space="preserve"> REF figDeuteration \h </w:instrText>
-      </w:r>
-      <w:r>
-        <w:rPr>
-          <w:b/>
-        </w:rPr>
-      </w:r>
-      <w:r>
-        <w:rPr>
-          <w:b/>
-        </w:rPr>
-        <w:fldChar w:fldCharType="separate"/>
-      </w:r>
-      <w:r>
-        <w:rPr>
-          <w:b/>
-          <w:noProof/>
-        </w:rPr>
-        <w:t>6</w:t>
-      </w:r>
-      <w:r>
-        <w:rPr>
-          <w:b/>
-        </w:rPr>
-        <w:fldChar w:fldCharType="end"/>
-      </w:r>
-      <w:r>
-        <w:rPr>
-          <w:b/>
-        </w:rPr>
-        <w:t xml:space="preserve">B </w:t>
-      </w:r>
-      <w:r>
-        <w:t xml:space="preserve">is a </w:t>
-      </w:r>
-      <w:r>
-        <w:t>graph</w:t>
-      </w:r>
-      <w:r>
-        <w:t xml:space="preserve"> of </w:t>
-      </w:r>
-      <w:r>
-        <w:t>cumulative</w:t>
-      </w:r>
-      <w:r>
-        <w:t xml:space="preserve"> CH</w:t>
+        <w:t>D</w:t>
       </w:r>
       <w:r>
         <w:rPr>
           <w:vertAlign w:val="subscript"/>
         </w:rPr>
-        <w:t>4</w:t>
-      </w:r>
-      <w:r>
-        <w:t xml:space="preserve"> generated</w:t>
-      </w:r>
-      <w:r>
-        <w:t xml:space="preserve"> plotted against percentage of methane deuteration</w:t>
-      </w:r>
-      <w:r>
-        <w:t>.</w:t>
-      </w:r>
-      <w:r>
-        <w:rPr>
-          <w:rStyle w:val="FootnoteReference"/>
-        </w:rPr>
-        <w:footnoteReference w:id="3"/>
-      </w:r>
-      <w:r>
+        <w:t>2</w:t>
+      </w:r>
+      <w:r>
+        <w:t xml:space="preserve"> during the experiment.  These observations suggest that while some –CH</w:t>
+      </w:r>
+      <w:r>
+        <w:rPr>
+          <w:i/>
+          <w:vertAlign w:val="subscript"/>
+        </w:rPr>
+        <w:t>x</w:t>
+      </w:r>
+      <w:r>
+        <w:t xml:space="preserve"> moieties in kerogen or longer-chain hydrocarbons undergo exchange more readily than cracking, some other moieties or compound classes are much less prone to exchange.  </w:t>
+      </w:r>
+    </w:p>
+    <w:p>
+      <w:r>
+        <w:t xml:space="preserve">The </w:t>
+      </w:r>
+    </w:p>
+    <w:p>
+      <w:pPr>
+        <w:pStyle w:val="Heading2"/>
+      </w:pPr>
+      <w:r>
+        <w:t>G</w:t>
+      </w:r>
+      <w:r>
+        <w:t>ene</w:t>
+      </w:r>
+      <w:r>
+        <w:t>ration potential of natural gas</w:t>
+      </w:r>
+    </w:p>
+    <w:p>
+      <w:r>
+        <w:t>Asdfasfdasdf</w:t>
+      </w:r>
+    </w:p>
+    <w:p>
+      <w:pPr>
+        <w:rPr>
+          <w:color w:val="FF0000"/>
+        </w:rPr>
+      </w:pPr>
+      <w:r>
+        <w:rPr>
+          <w:color w:val="FF0000"/>
+        </w:rPr>
+        <w:t>No longer limited by HI ….. can make as much as TOC allows (viz. Helgeson paper).</w:t>
+      </w:r>
+      <w:r>
+        <w:rPr>
+          <w:color w:val="FF0000"/>
+        </w:rPr>
         <w:t xml:space="preserve"> </w:t>
       </w:r>
     </w:p>
     <w:p>
       <w:pPr>
-        <w:pStyle w:val="Heading1"/>
-      </w:pPr>
-      <w:r>
-        <w:t>Discussion</w:t>
-      </w:r>
-    </w:p>
-    <w:p>
-      <w:pPr>
-        <w:pStyle w:val="Heading2"/>
-      </w:pPr>
-      <w:r>
-        <w:t>I</w:t>
-      </w:r>
-      <w:r>
-        <w:t>nterpretation of D/H and clumped isotope signatures of CH</w:t>
-      </w:r>
-      <w:r>
-        <w:rPr>
-          <w:vertAlign w:val="subscript"/>
-        </w:rPr>
-        <w:t>4</w:t>
-      </w:r>
-    </w:p>
-    <w:p/>
-    <w:p>
-      <w:pPr>
-        <w:pStyle w:val="Heading2"/>
-      </w:pPr>
-      <w:r>
-        <w:t>G</w:t>
-      </w:r>
-      <w:r>
-        <w:t>ene</w:t>
-      </w:r>
-      <w:r>
-        <w:t>ration potential of natural gas</w:t>
-      </w:r>
-    </w:p>
-    <w:p>
-      <w:r>
-        <w:t>Asdfasfdasdf</w:t>
-      </w:r>
-    </w:p>
-    <w:p/>
-    <w:p>
-      <w:pPr>
-        <w:pStyle w:val="Heading2"/>
-      </w:pPr>
+        <w:rPr>
+          <w:color w:val="FF0000"/>
+        </w:rPr>
+      </w:pPr>
+      <w:r>
+        <w:rPr>
+          <w:color w:val="FF0000"/>
+        </w:rPr>
+        <w:t>Other factors such as water pressure, fluid chemistry, fluid flow, the presence of oil or Type I organic matter and methane or CO2 partial pressures were found to play only minor roles in the development of vitrinite reflectance.  (Huang 1996, exxon).</w:t>
+      </w:r>
+    </w:p>
+    <w:p>
+      <w:pPr>
+        <w:rPr>
+          <w:color w:val="FF0000"/>
+        </w:rPr>
+      </w:pPr>
+      <w:r>
+        <w:rPr>
+          <w:color w:val="FF0000"/>
+        </w:rPr>
+        <w:t xml:space="preserve">The literature is conflicted on the importance of water on vitrinite reflectance.  For a review of the literature see Hackley and Lewan, 2018.  </w:t>
+      </w:r>
+    </w:p>
+    <w:p>
+      <w:pPr>
+        <w:rPr>
+          <w:color w:val="FF0000"/>
+        </w:rPr>
+      </w:pPr>
+      <w:r>
+        <w:rPr>
+          <w:color w:val="FF0000"/>
+        </w:rPr>
+        <w:t xml:space="preserve">We compared several different models of vitrinite reflectance: EASY%Ro (Sweeney &amp; Burnham, 1990), EASY%RoB (Burnham 2019), EASY%RoV (Burnham 2019), and Basin%Ro (Nielsen et al., 2016).  We show both F (fraction of oil generated as mod-eled) and modeled %Ro (Fig. S-1A, S-1B).  </w:t>
+      </w:r>
+    </w:p>
+    <w:p>
+      <w:pPr>
+        <w:rPr>
+          <w:color w:val="FF0000"/>
+        </w:rPr>
+      </w:pPr>
+      <w:r>
+        <w:rPr>
+          <w:color w:val="FF0000"/>
+        </w:rPr>
+        <w:t>We assumed here that parimary oil generation occurs principally within the range 0.5 to 1.3 %Ro-equivalent (Burnham, 2019).  Under conditions encountered in this experiment, the modeled conversion of oil is between 5% and 95%, respectively (Fig. S1).</w:t>
+      </w:r>
+    </w:p>
+    <w:p>
+      <w:pPr>
+        <w:rPr>
+          <w:color w:val="FF0000"/>
+        </w:rPr>
+      </w:pPr>
+      <w:r>
+        <w:rPr>
+          <w:color w:val="FF0000"/>
+        </w:rPr>
+        <w:t>Zhang et al</w:t>
+      </w:r>
+    </w:p>
+    <w:p>
+      <w:pPr>
+        <w:rPr>
+          <w:color w:val="FF0000"/>
+        </w:rPr>
+      </w:pPr>
+      <w:r>
+        <w:rPr>
+          <w:color w:val="FF0000"/>
+        </w:rPr>
+        <w:t>Oil cracking hydrous: Jin et al, He et al 2019</w:t>
+      </w:r>
+    </w:p>
+    <w:p>
+      <w:pPr>
+        <w:rPr>
+          <w:color w:val="FF0000"/>
+        </w:rPr>
+      </w:pPr>
+      <w:r>
+        <w:rPr>
+          <w:color w:val="FF0000"/>
+        </w:rPr>
+        <w:t>Kerogen maturation hydrous:  Gao et al., 2014 (higher maturity)</w:t>
+      </w:r>
+    </w:p>
+    <w:p>
+      <w:pPr>
+        <w:rPr>
+          <w:color w:val="FF0000"/>
+        </w:rPr>
+      </w:pPr>
+      <w:r>
+        <w:rPr>
+          <w:color w:val="FF0000"/>
+        </w:rPr>
+        <w:t>French et al, Eagle Ford geochemistry for Sorg/TOC</w:t>
+      </w:r>
+    </w:p>
+    <w:p>
       <w:r>
         <w:lastRenderedPageBreak/>
-        <w:t>BLAH BLAH BLAH BLAH</w:t>
-      </w:r>
-    </w:p>
-    <w:p>
-      <w:pPr>
-        <w:rPr>
-          <w:color w:val="FF0000"/>
-        </w:rPr>
-      </w:pPr>
-      <w:r>
-        <w:rPr>
-          <w:color w:val="FF0000"/>
-        </w:rPr>
-        <w:t>No longer limited by HI ….. can make as much as TOC allows (viz. Helgeson paper).</w:t>
-      </w:r>
-      <w:r>
-        <w:rPr>
-          <w:color w:val="FF0000"/>
-        </w:rPr>
-        <w:t xml:space="preserve"> </w:t>
-      </w:r>
-    </w:p>
-    <w:p>
-      <w:pPr>
-        <w:rPr>
-          <w:color w:val="FF0000"/>
-        </w:rPr>
-      </w:pPr>
-      <w:r>
-        <w:rPr>
-          <w:color w:val="FF0000"/>
-        </w:rPr>
-        <w:t>Other factors such as water pressure, fluid chemistry, fluid flow, the presence of oil or Type I organic matter and methane or CO2 partial pressures were found to play only minor roles in the development of vitrinite reflectance.  (Huang 1996, exxon).</w:t>
-      </w:r>
-    </w:p>
-    <w:p>
-      <w:pPr>
-        <w:rPr>
-          <w:color w:val="FF0000"/>
-        </w:rPr>
-      </w:pPr>
-      <w:r>
-        <w:rPr>
-          <w:color w:val="FF0000"/>
-        </w:rPr>
-        <w:t xml:space="preserve">The literature is conflicted on the importance of water on vitrinite reflectance.  For a review of the literature see Hackley and Lewan, 2018.  </w:t>
-      </w:r>
-    </w:p>
-    <w:p>
-      <w:pPr>
-        <w:rPr>
-          <w:color w:val="FF0000"/>
-        </w:rPr>
-      </w:pPr>
-      <w:r>
-        <w:rPr>
-          <w:color w:val="FF0000"/>
-        </w:rPr>
-        <w:t xml:space="preserve">We compared several different models of vitrinite reflectance: EASY%Ro (Sweeney &amp; Burnham, 1990), EASY%RoB (Burnham 2019), EASY%RoV (Burnham 2019), and Basin%Ro (Nielsen et al., 2016).  We show both F (fraction of oil generated as mod-eled) and modeled %Ro (Fig. S-1A, S-1B).  </w:t>
-      </w:r>
-    </w:p>
-    <w:p>
-      <w:pPr>
-        <w:rPr>
-          <w:color w:val="FF0000"/>
-        </w:rPr>
-      </w:pPr>
-      <w:r>
-        <w:rPr>
-          <w:color w:val="FF0000"/>
-        </w:rPr>
-        <w:t>We assumed here that parimary oil generation occurs principally within the range 0.5 to 1.3 %Ro-equivalent (Burnham, 2019).  Under conditions encountered in this experiment, the modeled conversion of oil is between 5% and 95%, respectively (Fig. S1).</w:t>
-      </w:r>
-    </w:p>
-    <w:p>
-      <w:pPr>
-        <w:rPr>
-          <w:color w:val="FF0000"/>
-        </w:rPr>
-      </w:pPr>
-      <w:r>
-        <w:rPr>
-          <w:color w:val="FF0000"/>
-        </w:rPr>
-        <w:t>Zhang et al</w:t>
-      </w:r>
-    </w:p>
-    <w:p>
-      <w:pPr>
-        <w:rPr>
-          <w:color w:val="FF0000"/>
-        </w:rPr>
-      </w:pPr>
-      <w:r>
-        <w:rPr>
-          <w:color w:val="FF0000"/>
-        </w:rPr>
-        <w:t>Oil cracking hydrous: Jin et al, He et al 2019</w:t>
-      </w:r>
-    </w:p>
-    <w:p>
-      <w:pPr>
-        <w:rPr>
-          <w:color w:val="FF0000"/>
-        </w:rPr>
-      </w:pPr>
-      <w:r>
-        <w:rPr>
-          <w:color w:val="FF0000"/>
-        </w:rPr>
-        <w:t>Kerogen maturation hydrous:  Gao et al., 2014 (higher maturity)</w:t>
-      </w:r>
-    </w:p>
-    <w:p>
-      <w:pPr>
-        <w:rPr>
-          <w:color w:val="FF0000"/>
-        </w:rPr>
-      </w:pPr>
-      <w:r>
-        <w:rPr>
-          <w:color w:val="FF0000"/>
-        </w:rPr>
-        <w:t>French et al, Eagle Ford geochemistry for Sorg/TOC</w:t>
-      </w:r>
-    </w:p>
-    <w:p>
-      <w:r>
         <w:t>Whil</w:t>
       </w:r>
       <w:r>
@@ -5110,7 +6366,6 @@
         <w:rPr>
           <w:noProof/>
         </w:rPr>
-        <w:lastRenderedPageBreak/>
         <w:drawing>
           <wp:inline distT="0" distB="0" distL="0" distR="0" wp14:anchorId="3ED1EBD6" wp14:editId="1651529A">
             <wp:extent cx="3745625" cy="1117592"/>
@@ -5127,7 +6382,7 @@
                     <pic:cNvPicPr/>
                   </pic:nvPicPr>
                   <pic:blipFill>
-                    <a:blip r:embed="rId12"/>
+                    <a:blip r:embed="rId14"/>
                     <a:stretch>
                       <a:fillRect/>
                     </a:stretch>
@@ -5159,16 +6414,19 @@
     </w:p>
     <w:p>
       <w:r>
-        <w:t>T</w:t>
-      </w:r>
-      <w:r>
-        <w:t>hree features in the</w:t>
+        <w:t>Four</w:t>
+      </w:r>
+      <w:r>
+        <w:t xml:space="preserve"> features in the</w:t>
       </w:r>
       <w:r>
         <w:t xml:space="preserve"> dataset are notable</w:t>
       </w:r>
       <w:r>
-        <w:t>: (</w:t>
+        <w:t xml:space="preserve">: </w:t>
+      </w:r>
+      <w:r>
+        <w:t>(</w:t>
       </w:r>
       <w:r>
         <w:rPr>
@@ -5177,6 +6435,42 @@
         <w:t>i</w:t>
       </w:r>
       <w:r>
+        <w:t>) the production of undeuterated C</w:t>
+      </w:r>
+      <w:r>
+        <w:rPr>
+          <w:vertAlign w:val="superscript"/>
+        </w:rPr>
+        <w:t>1</w:t>
+      </w:r>
+      <w:r>
+        <w:t>H</w:t>
+      </w:r>
+      <w:r>
+        <w:rPr>
+          <w:vertAlign w:val="subscript"/>
+        </w:rPr>
+        <w:t>4</w:t>
+      </w:r>
+      <w:r>
+        <w:t xml:space="preserve"> under incipient catagenic conditions; </w:t>
+      </w:r>
+      <w:r>
+        <w:t>(</w:t>
+      </w:r>
+      <w:r>
+        <w:rPr>
+          <w:i/>
+        </w:rPr>
+        <w:t>i</w:t>
+      </w:r>
+      <w:r>
+        <w:rPr>
+          <w:i/>
+        </w:rPr>
+        <w:t>i</w:t>
+      </w:r>
+      <w:r>
         <w:t>) the</w:t>
       </w:r>
       <w:r>
@@ -5189,7 +6483,13 @@
         <w:t>4</w:t>
       </w:r>
       <w:r>
-        <w:t xml:space="preserve"> at the end of the experiment, coinciding with the</w:t>
+        <w:t xml:space="preserve"> </w:t>
+      </w:r>
+      <w:r>
+        <w:t>towards</w:t>
+      </w:r>
+      <w:r>
+        <w:t xml:space="preserve"> the end of the experiment, coinciding with the</w:t>
       </w:r>
       <w:r>
         <w:t xml:space="preserve"> late oil window; (</w:t>
@@ -5198,7 +6498,19 @@
         <w:rPr>
           <w:i/>
         </w:rPr>
-        <w:t>ii</w:t>
+        <w:t>i</w:t>
+      </w:r>
+      <w:r>
+        <w:rPr>
+          <w:i/>
+        </w:rPr>
+        <w:t>i</w:t>
+      </w:r>
+      <w:r>
+        <w:rPr>
+          <w:i/>
+        </w:rPr>
+        <w:t>i</w:t>
       </w:r>
       <w:r>
         <w:t xml:space="preserve">) </w:t>
@@ -5225,7 +6537,7 @@
         <w:rPr>
           <w:i/>
         </w:rPr>
-        <w:t>iii</w:t>
+        <w:t>iv</w:t>
       </w:r>
       <w:r>
         <w:t xml:space="preserve">) the </w:t>
@@ -5375,7 +6687,7 @@
                     </pic:cNvPicPr>
                   </pic:nvPicPr>
                   <pic:blipFill>
-                    <a:blip r:embed="rId13">
+                    <a:blip r:embed="rId15">
                       <a:extLst>
                         <a:ext uri="{28A0092B-C50C-407E-A947-70E740481C1C}">
                           <a14:useLocalDpi xmlns:a14="http://schemas.microsoft.com/office/drawing/2010/main" val="0"/>
@@ -5725,9 +7037,6 @@
     <w:p>
       <w:pPr>
         <w:pStyle w:val="Bibliography"/>
-        <w:rPr>
-          <w:rFonts w:cs="Times New Roman"/>
-        </w:rPr>
       </w:pPr>
       <w:r>
         <w:rPr>
@@ -5748,803 +7057,534 @@
         <w:fldChar w:fldCharType="separate"/>
       </w:r>
       <w:r>
-        <w:rPr>
-          <w:rFonts w:cs="Times New Roman"/>
-        </w:rPr>
         <w:t>Baskin, D.K., 1997. Atomic H/C ratio of kerogen as an estimate of thermal maturity and organic matter conversion. AAPG bulletin 81, 1437–1450.</w:t>
       </w:r>
     </w:p>
     <w:p>
       <w:pPr>
         <w:pStyle w:val="Bibliography"/>
-        <w:rPr>
-          <w:rFonts w:cs="Times New Roman"/>
-        </w:rPr>
-      </w:pPr>
-      <w:r>
-        <w:rPr>
-          <w:rFonts w:cs="Times New Roman"/>
-        </w:rPr>
-        <w:t>Berner, U., Faber, E., Scheeder, G., Panten, D., 1995. Primary cracking of algal and landplant kerogens: kinetic models of isotope variations in methane, ethane and propane. Chemical Geology 126, 233–245.</w:t>
+      </w:pPr>
+      <w:r>
+        <w:t>Berner, U., Faber, E., S</w:t>
+      </w:r>
+      <w:r>
+        <w:lastRenderedPageBreak/>
+        <w:t>cheeder, G., Panten, D., 1995. Primary cracking of algal and landplant kerogens: kinetic models of isotope variations in methane, ethane and propane. Chemical Geology 126, 233–245.</w:t>
       </w:r>
     </w:p>
     <w:p>
       <w:pPr>
         <w:pStyle w:val="Bibliography"/>
-        <w:rPr>
-          <w:rFonts w:cs="Times New Roman"/>
-        </w:rPr>
-      </w:pPr>
-      <w:r>
-        <w:rPr>
-          <w:rFonts w:cs="Times New Roman"/>
-        </w:rPr>
+      </w:pPr>
+      <w:r>
         <w:t>Burnham, A.K., 2019. Kinetic models of vitrinite, kerogen, and bitumen reflectance. Organic Geochemistry 131, 50–59.</w:t>
       </w:r>
     </w:p>
     <w:p>
       <w:pPr>
         <w:pStyle w:val="Bibliography"/>
-        <w:rPr>
-          <w:rFonts w:cs="Times New Roman"/>
-        </w:rPr>
-      </w:pPr>
-      <w:r>
-        <w:rPr>
-          <w:rFonts w:cs="Times New Roman"/>
-        </w:rPr>
+      </w:pPr>
+      <w:r>
         <w:t>Cardneaux, A., Nunn, J.A., 2013. Estimates of maturation and TOC from log data in the Eagle Ford Shale, Maverick Basin of South Texas. Gulf Coast Association of Geological Societies Transactions 63, 111–124.</w:t>
       </w:r>
     </w:p>
     <w:p>
       <w:pPr>
         <w:pStyle w:val="Bibliography"/>
-        <w:rPr>
-          <w:rFonts w:cs="Times New Roman"/>
-        </w:rPr>
-      </w:pPr>
-      <w:r>
-        <w:rPr>
-          <w:rFonts w:cs="Times New Roman"/>
-        </w:rPr>
+      </w:pPr>
+      <w:r>
         <w:t>Cardneaux, A.P., 2012. Mapping of the oil window in the Eagle Ford shale play of southwest Texas using thermal modeling and log overlay analysis (Masters Thesis). Louisiana State University.</w:t>
       </w:r>
     </w:p>
     <w:p>
       <w:pPr>
         <w:pStyle w:val="Bibliography"/>
-        <w:rPr>
-          <w:rFonts w:cs="Times New Roman"/>
-        </w:rPr>
-      </w:pPr>
-      <w:r>
-        <w:rPr>
-          <w:rFonts w:cs="Times New Roman"/>
-        </w:rPr>
+      </w:pPr>
+      <w:r>
         <w:t>Clayton, C., 2003. Hydrogen isotope systematics of thermally generated natural gas. International Meeting on Organic Geochemistry, 21st, Kraków, Poland, Book Abstr. Part I 51–52.</w:t>
       </w:r>
     </w:p>
     <w:p>
       <w:pPr>
         <w:pStyle w:val="Bibliography"/>
-        <w:rPr>
-          <w:rFonts w:cs="Times New Roman"/>
-        </w:rPr>
-      </w:pPr>
-      <w:r>
-        <w:rPr>
-          <w:rFonts w:cs="Times New Roman"/>
-        </w:rPr>
+      </w:pPr>
+      <w:r>
         <w:t>Dibeler, V.H., Mohler, F.L., 1950. Mass spectra of the deuteromethanes. J. Research Nat. Bur. Standards 45, 441–444.</w:t>
       </w:r>
     </w:p>
     <w:p>
       <w:pPr>
         <w:pStyle w:val="Bibliography"/>
-        <w:rPr>
-          <w:rFonts w:cs="Times New Roman"/>
-        </w:rPr>
-      </w:pPr>
-      <w:r>
-        <w:rPr>
-          <w:rFonts w:cs="Times New Roman"/>
-        </w:rPr>
+      </w:pPr>
+      <w:r>
+        <w:t>Dong, G., Xie, H., Formolo, M., Lawson, M., Sessions, A., Eiler, J., 2021. Clumped isotope effects of thermogenic methane formation: insights from pyrolysis of hydrocarbons. Geochimica et Cosmochimica Acta. doi:10.1016/j.gca.2021.03.009</w:t>
+      </w:r>
+    </w:p>
+    <w:p>
+      <w:pPr>
+        <w:pStyle w:val="Bibliography"/>
+      </w:pPr>
+      <w:r>
         <w:t>Douglas, P.M., Stolper, D.A., Eiler, J.M., Sessions, A.L., Lawson, M., Shuai, Y., Bishop, A., Podlaha, O.G., Ferreira, A.A., Neto, E.V.S., others, 2017. Methane clumped isotopes: Progress and potential for a new isotopic tracer. Organic Geochemistry 113, 262–282.</w:t>
       </w:r>
     </w:p>
     <w:p>
       <w:pPr>
         <w:pStyle w:val="Bibliography"/>
-        <w:rPr>
-          <w:rFonts w:cs="Times New Roman"/>
-        </w:rPr>
-      </w:pPr>
-      <w:r>
-        <w:rPr>
-          <w:rFonts w:cs="Times New Roman"/>
-        </w:rPr>
+      </w:pPr>
+      <w:r>
         <w:t>Eldrett, J.S., Ma, C., Bergman, S.C., Lutz, B., Gregory, F.J., Dodsworth, P., Phipps, M., Hardas, P., Minisini, D., Ozkan, A., Ramezani, J., Bowring, S.A., Kamo, S.L., Ferguson, K., Macaulay, C., Kelly, A.E., 2015. An astronomically calibrated stratigraphy of the Cenomanian, Turonian and earliest Coniacian from the Cretaceous Western Interior Seaway, USA: Implications for global chronostratigraphy. Cretaceous Research 56, 316–344.</w:t>
       </w:r>
     </w:p>
     <w:p>
       <w:pPr>
         <w:pStyle w:val="Bibliography"/>
-        <w:rPr>
-          <w:rFonts w:cs="Times New Roman"/>
-        </w:rPr>
-      </w:pPr>
-      <w:r>
-        <w:rPr>
-          <w:rFonts w:cs="Times New Roman"/>
-        </w:rPr>
+      </w:pPr>
+      <w:r>
         <w:t>Eldrett, J.S., Minisini, D., Bergman, S.C., 2014. Decoupling of the carbon cycle during Ocean Anoxic Event 2. Geology 42, 567–570.</w:t>
       </w:r>
     </w:p>
     <w:p>
       <w:pPr>
         <w:pStyle w:val="Bibliography"/>
-        <w:rPr>
-          <w:rFonts w:cs="Times New Roman"/>
-        </w:rPr>
-      </w:pPr>
-      <w:r>
-        <w:rPr>
-          <w:rFonts w:cs="Times New Roman"/>
-        </w:rPr>
+      </w:pPr>
+      <w:r>
         <w:t>French, K.L., Birdwell, J.E., Lewan, M.D., 2020. Trends in thermal maturity indicators for the organic sulfur-rich Eagle Ford Shale. Marine and Petroleum Geology 118, 104459.</w:t>
       </w:r>
     </w:p>
     <w:p>
       <w:pPr>
         <w:pStyle w:val="Bibliography"/>
-        <w:rPr>
-          <w:rFonts w:cs="Times New Roman"/>
-        </w:rPr>
-      </w:pPr>
-      <w:r>
-        <w:rPr>
-          <w:rFonts w:cs="Times New Roman"/>
-        </w:rPr>
+      </w:pPr>
+      <w:r>
         <w:t>Giunta, T., Young, E.D., Warr, O., Kohl, I., Ash, J.L., Martini, A., Mundle, S.O., Rumble, D., Pérez-Rodríguez, I., Wasley, M., others, 2019. Methane sources and sinks in continental sedimentary systems: New insights from paired clumped isotopologues 13CH3D and 12CH2D2. Geochimica et Cosmochimica Acta 245, 327–351.</w:t>
       </w:r>
     </w:p>
     <w:p>
       <w:pPr>
         <w:pStyle w:val="Bibliography"/>
-        <w:rPr>
-          <w:rFonts w:cs="Times New Roman"/>
-        </w:rPr>
-      </w:pPr>
-      <w:r>
-        <w:rPr>
-          <w:rFonts w:cs="Times New Roman"/>
-        </w:rPr>
+      </w:pPr>
+      <w:r>
         <w:t>Golden, J.T., Andersen, R.A., Bergman, R.G., 2001. Exceptionally low-temperature carbon–hydrogen/carbon–deuterium exchange reactions of organic and organometallic compounds catalyzed by the Cp*(PMe₃)IrH(ClCH₂Cl)</w:t>
       </w:r>
       <w:r>
         <w:rPr>
-          <w:rFonts w:cs="Times New Roman"/>
           <w:vertAlign w:val="superscript"/>
         </w:rPr>
         <w:t>+</w:t>
       </w:r>
       <w:r>
-        <w:rPr>
-          <w:rFonts w:cs="Times New Roman"/>
-        </w:rPr>
         <w:t xml:space="preserve"> cation. Journal of the American Chemical Society 123, 5837–5838.</w:t>
       </w:r>
     </w:p>
     <w:p>
       <w:pPr>
         <w:pStyle w:val="Bibliography"/>
-        <w:rPr>
-          <w:rFonts w:cs="Times New Roman"/>
-        </w:rPr>
-      </w:pPr>
-      <w:r>
-        <w:rPr>
-          <w:rFonts w:cs="Times New Roman"/>
-        </w:rPr>
+      </w:pPr>
+      <w:r>
         <w:t>Harbor, R.L., 2011. Facies characterization and stratigraphic architecture of organic-rich mudrocks, Upper Cretaceous Eagle Ford Formation, South Texas (Masters Thesis). University of Texas at Austin.</w:t>
       </w:r>
     </w:p>
     <w:p>
       <w:pPr>
         <w:pStyle w:val="Bibliography"/>
-        <w:rPr>
-          <w:rFonts w:cs="Times New Roman"/>
-        </w:rPr>
-      </w:pPr>
-      <w:r>
-        <w:rPr>
-          <w:rFonts w:cs="Times New Roman"/>
-        </w:rPr>
+      </w:pPr>
+      <w:r>
         <w:t>Hentz, T.F., Ruppel, S.C., 2010. Regional lithostratigraphy of the Eagle Ford Shale: Maverick Basin to East Texas Basin. Gulf Coast Association of Geological Societies Transactions 60, 325–337.</w:t>
       </w:r>
     </w:p>
     <w:p>
       <w:pPr>
         <w:pStyle w:val="Bibliography"/>
-        <w:rPr>
-          <w:rFonts w:cs="Times New Roman"/>
-        </w:rPr>
-      </w:pPr>
-      <w:r>
-        <w:rPr>
-          <w:rFonts w:cs="Times New Roman"/>
-        </w:rPr>
+      </w:pPr>
+      <w:r>
         <w:t>Hoering, T., 1984. Thermal reactions of kerogen with added water, heavy water and pure organic substances. Organic Geochemistry 5, 267–278.</w:t>
       </w:r>
     </w:p>
     <w:p>
       <w:pPr>
         <w:pStyle w:val="Bibliography"/>
-        <w:rPr>
-          <w:rFonts w:cs="Times New Roman"/>
-        </w:rPr>
-      </w:pPr>
-      <w:r>
-        <w:rPr>
-          <w:rFonts w:cs="Times New Roman"/>
-        </w:rPr>
+      </w:pPr>
+      <w:r>
         <w:t>Huizinga, B.J., Tannenbaum, E., Kaplan, I.R., 1987. The role of minerals in the thermal alteration of organic matter—IV. Generation of n-alkanes, acyclic isoprenoids, and alkenes in laboratory experiments. Geochimica et Cosmochimica Acta 51, 1083–1097.</w:t>
       </w:r>
     </w:p>
     <w:p>
       <w:pPr>
         <w:pStyle w:val="Bibliography"/>
-        <w:rPr>
-          <w:rFonts w:cs="Times New Roman"/>
-        </w:rPr>
-      </w:pPr>
-      <w:r>
-        <w:rPr>
-          <w:rFonts w:cs="Times New Roman"/>
-        </w:rPr>
+      </w:pPr>
+      <w:r>
         <w:t>Hunt, J.M., 1996. Petroleum geochemistry and geology, 2nd ed.</w:t>
       </w:r>
     </w:p>
     <w:p>
       <w:pPr>
         <w:pStyle w:val="Bibliography"/>
-        <w:rPr>
-          <w:rFonts w:cs="Times New Roman"/>
-        </w:rPr>
-      </w:pPr>
-      <w:r>
-        <w:rPr>
-          <w:rFonts w:cs="Times New Roman"/>
-        </w:rPr>
+      </w:pPr>
+      <w:r>
         <w:t>IHS Markit Well Database, 2019.</w:t>
       </w:r>
     </w:p>
     <w:p>
       <w:pPr>
         <w:pStyle w:val="Bibliography"/>
-        <w:rPr>
-          <w:rFonts w:cs="Times New Roman"/>
-        </w:rPr>
-      </w:pPr>
-      <w:r>
-        <w:rPr>
-          <w:rFonts w:cs="Times New Roman"/>
-        </w:rPr>
-        <w:t>Labidi, J., Young, E.D., Giunta, T., Kohl, I.E., Seewald, J., Tang, H., Lilley, M.D., Früh-Green, G.L., 2020. Methane thermometry in deep-sea hydrothermal systems: Evidence for re-ordering of doubly-substituted isotopologues during fluid cooling. Geochimica et Cosmochimica Acta 288, 248–261.</w:t>
+      </w:pPr>
+      <w:r>
+        <w:t>Labidi, J., Young, E.D., Giunta, T., Kohl, I.E., Seewald, J., Tang, H., Lilley, M.D., Früh-Green, G.L., 2020. Methane thermometry in deep-sea hydrothermal systems: Evidence for re-ordering of doubly-substituted isotopologues during fluid cooling. Geochimica et Cosm</w:t>
+      </w:r>
+      <w:r>
+        <w:lastRenderedPageBreak/>
+        <w:t>ochimica Acta 288, 248–261.</w:t>
       </w:r>
     </w:p>
     <w:p>
       <w:pPr>
         <w:pStyle w:val="Bibliography"/>
-        <w:rPr>
-          <w:rFonts w:cs="Times New Roman"/>
-        </w:rPr>
-      </w:pPr>
-      <w:r>
-        <w:rPr>
-          <w:rFonts w:cs="Times New Roman"/>
-        </w:rPr>
+      </w:pPr>
+      <w:r>
         <w:t>Leif, R.N., Simoneit, B.R., 2000. The role of alkenes produced during hydrous pyrolysis of a shale. Organic Geochemistry 31, 1189–1208.</w:t>
       </w:r>
     </w:p>
     <w:p>
       <w:pPr>
         <w:pStyle w:val="Bibliography"/>
-        <w:rPr>
-          <w:rFonts w:cs="Times New Roman"/>
-        </w:rPr>
-      </w:pPr>
-      <w:r>
-        <w:rPr>
-          <w:rFonts w:cs="Times New Roman"/>
-        </w:rPr>
-        <w:lastRenderedPageBreak/>
+      </w:pPr>
+      <w:r>
+        <w:t>Lewan, M., 1985. Evaluation of petroleum generation by hydrous pyrolysis experimentation [and discussion]. Philosophical Transactions of the Royal Society of London. Series A, Mathematical and Physical Sciences 315, 123–134.</w:t>
+      </w:r>
+    </w:p>
+    <w:p>
+      <w:pPr>
+        <w:pStyle w:val="Bibliography"/>
+      </w:pPr>
+      <w:r>
         <w:t>Lewan, M., 1997. Experiments on the role of water in petroleum formation. Geochimica et Cosmochimica Acta 61, 3691–3723.</w:t>
       </w:r>
     </w:p>
     <w:p>
       <w:pPr>
         <w:pStyle w:val="Bibliography"/>
-        <w:rPr>
-          <w:rFonts w:cs="Times New Roman"/>
-        </w:rPr>
-      </w:pPr>
-      <w:r>
-        <w:rPr>
-          <w:rFonts w:cs="Times New Roman"/>
-        </w:rPr>
+      </w:pPr>
+      <w:r>
         <w:t>Lis, G.P., Schimmelmann, A., Mastalerz, M., 2006. D/H ratios and hydrogen exchangeability of type-II kerogens with increasing thermal maturity. Organic Geochemistry 37, 342–353.</w:t>
       </w:r>
     </w:p>
     <w:p>
       <w:pPr>
         <w:pStyle w:val="Bibliography"/>
-        <w:rPr>
-          <w:rFonts w:cs="Times New Roman"/>
-        </w:rPr>
-      </w:pPr>
-      <w:r>
-        <w:rPr>
-          <w:rFonts w:cs="Times New Roman"/>
-        </w:rPr>
+      </w:pPr>
+      <w:r>
+        <w:t>Lloyd, M.K., Eldridge, D.L., Stolper, D.A., 2021. Clumped 13CH2D and 12CHD2 compositions of methyl groups from wood and synthetic monomers: Methods, experimental and theoretical calibrations, and initial results. Geochimica et Cosmochimica Acta 297, 233–275.</w:t>
+      </w:r>
+    </w:p>
+    <w:p>
+      <w:pPr>
+        <w:pStyle w:val="Bibliography"/>
+      </w:pPr>
+      <w:r>
         <w:t>Ni, Y., Ma, Q., Ellis, G.S., Dai, J., Katz, B., Zhang, S., Tang, Y., 2011. Fundamental studies on kinetic isotope effect (KIE) of hydrogen isotope fractionation in natural gas systems. Geochimica et Cosmochimica Acta 75, 2696–2707.</w:t>
       </w:r>
     </w:p>
     <w:p>
       <w:pPr>
         <w:pStyle w:val="Bibliography"/>
-        <w:rPr>
-          <w:rFonts w:cs="Times New Roman"/>
-        </w:rPr>
-      </w:pPr>
-      <w:r>
-        <w:rPr>
-          <w:rFonts w:cs="Times New Roman"/>
-        </w:rPr>
+      </w:pPr>
+      <w:r>
         <w:t>Reeves, E.P., Seewald, J.S., Sylva, S.P., 2012. Hydrogen isotope exchange between \emphn-alkanes and water under hydrothermal conditions. Geochimica et Cosmochimica Acta 77, 582–599.</w:t>
       </w:r>
     </w:p>
     <w:p>
       <w:pPr>
         <w:pStyle w:val="Bibliography"/>
-        <w:rPr>
-          <w:rFonts w:cs="Times New Roman"/>
-        </w:rPr>
-      </w:pPr>
-      <w:r>
-        <w:rPr>
-          <w:rFonts w:cs="Times New Roman"/>
-        </w:rPr>
+      </w:pPr>
+      <w:r>
+        <w:t>Rowe, D., Muehlenbachs, K., 1999. Low-temperature thermal generation of hydrocarbon gases in shallow shales. Nature 398, 61–63.</w:t>
+      </w:r>
+    </w:p>
+    <w:p>
+      <w:pPr>
+        <w:pStyle w:val="Bibliography"/>
+      </w:pPr>
+      <w:r>
         <w:t>Sackett, W.M., 1978. Carbon and hydrogen isotope effects during the thermocatalytic production of hydrocarbons in laboratory simulation experiments. Geochimica et Cosmochimica Acta 42, 571–580.</w:t>
       </w:r>
     </w:p>
     <w:p>
       <w:pPr>
         <w:pStyle w:val="Bibliography"/>
-        <w:rPr>
-          <w:rFonts w:cs="Times New Roman"/>
-        </w:rPr>
-      </w:pPr>
-      <w:r>
-        <w:rPr>
-          <w:rFonts w:cs="Times New Roman"/>
-        </w:rPr>
+      </w:pPr>
+      <w:r>
         <w:t>Sackett, W.M., Conkright, M., 1997. Summary and re-evaluation of the high-temperature isotope geochemistry of methane. Geochimica et Cosmochimica Acta 61, 1941–1952.</w:t>
       </w:r>
     </w:p>
     <w:p>
       <w:pPr>
         <w:pStyle w:val="Bibliography"/>
-        <w:rPr>
-          <w:rFonts w:cs="Times New Roman"/>
-        </w:rPr>
-      </w:pPr>
-      <w:r>
-        <w:rPr>
-          <w:rFonts w:cs="Times New Roman"/>
-        </w:rPr>
+      </w:pPr>
+      <w:r>
         <w:t>Sattler, A., 2018. Hydrogen/Deuterium (H/D) exchange catalysis in alkanes. ACS Catalysis 8, 2296–2312.</w:t>
       </w:r>
     </w:p>
     <w:p>
       <w:pPr>
         <w:pStyle w:val="Bibliography"/>
-        <w:rPr>
-          <w:rFonts w:cs="Times New Roman"/>
-        </w:rPr>
-      </w:pPr>
-      <w:r>
-        <w:rPr>
-          <w:rFonts w:cs="Times New Roman"/>
-        </w:rPr>
+      </w:pPr>
+      <w:r>
         <w:t>Schimmelmann, A., Boudou, J.-P., Lewan, M.D., Wintsch, R.P., 2001. Experimental controls on D/H and \textsuperscript13C/\textsuperscript12C ratios of kerogen, bitumen and oil during hydrous pyrolysis. Organic Geochemistry 32, 1009–1018.</w:t>
       </w:r>
     </w:p>
     <w:p>
       <w:pPr>
         <w:pStyle w:val="Bibliography"/>
-        <w:rPr>
-          <w:rFonts w:cs="Times New Roman"/>
-        </w:rPr>
-      </w:pPr>
-      <w:r>
-        <w:rPr>
-          <w:rFonts w:cs="Times New Roman"/>
-        </w:rPr>
+      </w:pPr>
+      <w:r>
         <w:t>Schimmelmann, A., Lewan, M.D., Wintsch, R.P., 1999. D/H isotope ratios of kerogen, bitumen, oil, and water in hydrous pyrolysis of source rocks containing kerogen types I, II, IIS, and III. Geochimica et Cosmochimica Acta 63, 3751–3766.</w:t>
       </w:r>
     </w:p>
     <w:p>
       <w:pPr>
         <w:pStyle w:val="Bibliography"/>
-        <w:rPr>
-          <w:rFonts w:cs="Times New Roman"/>
-        </w:rPr>
-      </w:pPr>
-      <w:r>
-        <w:rPr>
-          <w:rFonts w:cs="Times New Roman"/>
-        </w:rPr>
+      </w:pPr>
+      <w:r>
         <w:t>Schimmelmann, A., Sessions, A.L., Mastalerz, M., 2006. Hydrogen isotopic (D/H) composition of organic matter during diagenesis and thermal maturation. Annual Review of Earth and Planetary Sciences 34, 501–533.</w:t>
       </w:r>
     </w:p>
     <w:p>
       <w:pPr>
         <w:pStyle w:val="Bibliography"/>
-        <w:rPr>
-          <w:rFonts w:cs="Times New Roman"/>
-        </w:rPr>
-      </w:pPr>
-      <w:r>
-        <w:rPr>
-          <w:rFonts w:cs="Times New Roman"/>
-        </w:rPr>
+      </w:pPr>
+      <w:r>
         <w:t>Seewald, J.S., 1994. Evidence for metastable equilibrium between hydrocarbons under hydrothermal conditions. Nature 370, 285–287.</w:t>
       </w:r>
     </w:p>
     <w:p>
       <w:pPr>
         <w:pStyle w:val="Bibliography"/>
-        <w:rPr>
-          <w:rFonts w:cs="Times New Roman"/>
-        </w:rPr>
-      </w:pPr>
-      <w:r>
-        <w:rPr>
-          <w:rFonts w:cs="Times New Roman"/>
-        </w:rPr>
+      </w:pPr>
+      <w:r>
         <w:t>Seewald, J.S., 2003. Organic–inorganic interactions in petroleum-producing sedimentary basins. Nature 426, 327–333.</w:t>
       </w:r>
     </w:p>
     <w:p>
       <w:pPr>
         <w:pStyle w:val="Bibliography"/>
-        <w:rPr>
-          <w:rFonts w:cs="Times New Roman"/>
-        </w:rPr>
-      </w:pPr>
-      <w:r>
-        <w:rPr>
-          <w:rFonts w:cs="Times New Roman"/>
-        </w:rPr>
+      </w:pPr>
+      <w:r>
         <w:t>Seewald, J.S., Benitez-Nelson, B.C., Whelan, J.K., 1998. Laboratory and theoretical constraints on the generation and composition of natural gas. Geochimica et Cosmochimica Acta 62, 1599–1617.</w:t>
       </w:r>
     </w:p>
     <w:p>
       <w:pPr>
         <w:pStyle w:val="Bibliography"/>
-        <w:rPr>
-          <w:rFonts w:cs="Times New Roman"/>
-        </w:rPr>
-      </w:pPr>
-      <w:r>
-        <w:rPr>
-          <w:rFonts w:cs="Times New Roman"/>
-        </w:rPr>
+      </w:pPr>
+      <w:r>
+        <w:t>Sessions, A.L., 2016. Factors controlling the deuterium contents of sedimentary hydrocarbons. Organic Geochemistry 96, 43–64.</w:t>
+      </w:r>
+    </w:p>
+    <w:p>
+      <w:pPr>
+        <w:pStyle w:val="Bibliography"/>
+      </w:pPr>
+      <w:r>
+        <w:t>Sessions, A.L., Sylva, S.P., Summons, R.E., Hayes, J.M., 2004. Isotopic exchange of carbon-bound hydrogen over geologic timescales. Geochimica et Cosmochimica Acta 68, 1545–1559.</w:t>
+      </w:r>
+    </w:p>
+    <w:p>
+      <w:pPr>
+        <w:pStyle w:val="Bibliography"/>
+      </w:pPr>
+      <w:r>
         <w:t>Seyfried, W.E., Jr., Janecky, D.R., Berndt, M.E., 1987. Rocking autoclaves for hydrothermal experiments, II. The flexible reaction-cell system. Hydrothermal Experimental Techniques 9, 216–239.</w:t>
       </w:r>
     </w:p>
     <w:p>
       <w:pPr>
         <w:pStyle w:val="Bibliography"/>
-        <w:rPr>
-          <w:rFonts w:cs="Times New Roman"/>
-        </w:rPr>
-      </w:pPr>
-      <w:r>
-        <w:rPr>
-          <w:rFonts w:cs="Times New Roman"/>
-        </w:rPr>
+      </w:pPr>
+      <w:r>
         <w:t>Shuai, Y., Etiope, G., Zhang, S., Douglas, P.M., Huang, L., Eiler, J.M., 2018. Methane clumped isotopes in the Songliao Basin (China): New insights into abiotic vs. biotic hydrocarbon formation. Earth and Planetary Science Letters 482, 213–221.</w:t>
       </w:r>
     </w:p>
     <w:p>
       <w:pPr>
         <w:pStyle w:val="Bibliography"/>
-        <w:rPr>
-          <w:rFonts w:cs="Times New Roman"/>
-        </w:rPr>
-      </w:pPr>
-      <w:r>
-        <w:rPr>
-          <w:rFonts w:cs="Times New Roman"/>
-        </w:rPr>
+      </w:pPr>
+      <w:r>
         <w:t>Smith, J., Rigby, D., Gould, K., Hart, G., Hargraves, A., 1985. An isotopic study of hydrocarbon generation processes. Organic Geochemistry 8, 341–347.</w:t>
       </w:r>
     </w:p>
     <w:p>
       <w:pPr>
         <w:pStyle w:val="Bibliography"/>
-        <w:rPr>
-          <w:rFonts w:cs="Times New Roman"/>
-        </w:rPr>
-      </w:pPr>
-      <w:r>
-        <w:rPr>
-          <w:rFonts w:cs="Times New Roman"/>
-        </w:rPr>
+      </w:pPr>
+      <w:r>
         <w:t>Stolper, D., Martini, A., Clog, M., Douglas, P., Shusta, S., Valentine, D., Sessions, A., Eiler, J., 2015. Distinguishing and understanding thermogenic and biogenic sources of methane using multiply substituted isotopologues. Geochimica et Cosmochimica Acta 161, 219–247.</w:t>
       </w:r>
     </w:p>
     <w:p>
       <w:pPr>
         <w:pStyle w:val="Bibliography"/>
-        <w:rPr>
-          <w:rFonts w:cs="Times New Roman"/>
-        </w:rPr>
-      </w:pPr>
-      <w:r>
-        <w:rPr>
-          <w:rFonts w:cs="Times New Roman"/>
-        </w:rPr>
+      </w:pPr>
+      <w:r>
         <w:t>Stolper, D.A., Lawson, M., Davis, C.L., Ferreira, A.A., Santos Neto, E.V., Ellis, G.S., Lewan, M.D., Martini, A.M., Tang, Y., Schoell, M., Sessions, A.L., Eiler, J.M., 2014. Formation temperatures of thermogenic and biogenic methane. Science 344, 1500–1503.</w:t>
       </w:r>
     </w:p>
     <w:p>
       <w:pPr>
         <w:pStyle w:val="Bibliography"/>
-        <w:rPr>
-          <w:rFonts w:cs="Times New Roman"/>
-        </w:rPr>
-      </w:pPr>
-      <w:r>
-        <w:rPr>
-          <w:rFonts w:cs="Times New Roman"/>
-        </w:rPr>
+      </w:pPr>
+      <w:r>
         <w:t>Sun, X., Zhang, T., Sun, Y., Milliken, K.L., Sun, D., 2016. Geochemical evidence of organic matter source input and depositional environments in the lower and upper Eagle Ford Formation, south Texas. Organic Geochemistry 98, 66–81.</w:t>
       </w:r>
     </w:p>
     <w:p>
       <w:pPr>
         <w:pStyle w:val="Bibliography"/>
-        <w:rPr>
-          <w:rFonts w:cs="Times New Roman"/>
-        </w:rPr>
-      </w:pPr>
-      <w:r>
-        <w:rPr>
-          <w:rFonts w:cs="Times New Roman"/>
-        </w:rPr>
+      </w:pPr>
+      <w:r>
         <w:t>Sweeney, J.J., Burnham, A.K., 1990. Evaluation of a Simple Model of Vitrinite Reflectance Based on Chemical Kinetics (1). AAPG Bulletin 74, 1559–1570.</w:t>
       </w:r>
     </w:p>
     <w:p>
       <w:pPr>
         <w:pStyle w:val="Bibliography"/>
-        <w:rPr>
-          <w:rFonts w:cs="Times New Roman"/>
-        </w:rPr>
-      </w:pPr>
-      <w:r>
-        <w:rPr>
-          <w:rFonts w:cs="Times New Roman"/>
-        </w:rPr>
+      </w:pPr>
+      <w:r>
         <w:t xml:space="preserve">Tang, Y., Huang, Y., Ellis, G.S., Wang, Y., Kralert, P.G., Gillaizeau, B., Ma, Q., Hwang, R., 2005. A kinetic model for thermally induced hydrogen and carbon isotope fractionation of individual </w:t>
       </w:r>
       <w:r>
         <w:rPr>
-          <w:rFonts w:cs="Times New Roman"/>
           <w:i/>
           <w:iCs/>
         </w:rPr>
         <w:t>n</w:t>
       </w:r>
       <w:r>
-        <w:rPr>
-          <w:rFonts w:cs="Times New Roman"/>
-        </w:rPr>
         <w:t>-alkanes in crude oil. Geochimica et Cosmochimica Acta 69, 4505–4520.</w:t>
       </w:r>
     </w:p>
     <w:p>
       <w:pPr>
         <w:pStyle w:val="Bibliography"/>
-        <w:rPr>
-          <w:rFonts w:cs="Times New Roman"/>
-        </w:rPr>
-      </w:pPr>
-      <w:r>
-        <w:rPr>
-          <w:rFonts w:cs="Times New Roman"/>
-        </w:rPr>
-        <w:lastRenderedPageBreak/>
+      </w:pPr>
+      <w:r>
         <w:t>Thiagarajan, N., Xie, H., Ponton, C., Kitchen, N., Peterson, B., Lawson, M., Formolo, M., Xiao, Y., Eiler, J., 2020. Isotopic evidence for quasi-equilibrium chemistry in thermally mature natural gases. Proceedings of the National Academy of Sciences 117, 3989–3995.</w:t>
       </w:r>
     </w:p>
     <w:p>
       <w:pPr>
         <w:pStyle w:val="Bibliography"/>
-        <w:rPr>
-          <w:rFonts w:cs="Times New Roman"/>
-        </w:rPr>
-      </w:pPr>
-      <w:r>
-        <w:rPr>
-          <w:rFonts w:cs="Times New Roman"/>
-        </w:rPr>
+      </w:pPr>
+      <w:r>
         <w:t>Tian, Y., Ayers, W.B., McCain Jr, D., 2013. The Eagle Ford Shale play, south Texas: regional variations in fluid types, hydrocarbon production and reservoir properties, in: IPTC 2013: International Petroleum Technology Conference, European Association of Geoscientists &amp; Engineers, p. IPTC 16808.</w:t>
       </w:r>
     </w:p>
     <w:p>
       <w:pPr>
         <w:pStyle w:val="Bibliography"/>
-        <w:rPr>
-          <w:rFonts w:cs="Times New Roman"/>
-        </w:rPr>
-      </w:pPr>
-      <w:r>
-        <w:rPr>
-          <w:rFonts w:cs="Times New Roman"/>
-        </w:rPr>
+      </w:pPr>
+      <w:r>
         <w:t>Wang, D.T., 2017. The geochemistry of methane isotopologues (PhD Thesis). Massachusetts Institute of Technology and Woods Hole Oceanographic Institution. doi:10.1575/1912/9052</w:t>
       </w:r>
     </w:p>
     <w:p>
       <w:pPr>
         <w:pStyle w:val="Bibliography"/>
-        <w:rPr>
-          <w:rFonts w:cs="Times New Roman"/>
-        </w:rPr>
-      </w:pPr>
-      <w:r>
-        <w:rPr>
-          <w:rFonts w:cs="Times New Roman"/>
-        </w:rPr>
+      </w:pPr>
+      <w:r>
         <w:t>Wang, D.T., Gruen, D.S., Lollar, B.S., Hinrichs, K.-U., Stewart, L.C., Holden, J.F., Hristov, A.N., Pohlman, J.W., Morrill, P.L., Könneke, M., Delwiche, K.B., Reeves, E.P., Sutcliffe, C.N., Ritter, D.J., Seewald, J.S., McIntosh, J.C., Hemond, H.F., Kubo, M.D., Cardace, D., Hoehler, T.M., Ono, S., 2015. Nonequilibrium clumped isotope signals in microbial methane. Science 348, 428–431.</w:t>
       </w:r>
     </w:p>
     <w:p>
       <w:pPr>
         <w:pStyle w:val="Bibliography"/>
-        <w:rPr>
-          <w:rFonts w:cs="Times New Roman"/>
-        </w:rPr>
-      </w:pPr>
-      <w:r>
-        <w:rPr>
-          <w:rFonts w:cs="Times New Roman"/>
-        </w:rPr>
+      </w:pPr>
+      <w:r>
         <w:t>Wang, D.T., Reeves, E.P., McDermott, J.M., Seewald, J.S., Ono, S., 2018. Clumped isotopologue constraints on the origin of methane at seafloor hot springs. Geochimica et Cosmochimica Acta 223, 141–158.</w:t>
       </w:r>
     </w:p>
     <w:p>
       <w:pPr>
         <w:pStyle w:val="Bibliography"/>
-        <w:rPr>
-          <w:rFonts w:cs="Times New Roman"/>
-        </w:rPr>
-      </w:pPr>
-      <w:r>
-        <w:rPr>
-          <w:rFonts w:cs="Times New Roman"/>
-        </w:rPr>
+      </w:pPr>
+      <w:r>
         <w:t>Wei, L., Gao, Z., Mastalerz, M., Schimmelmann, A., Gao, L., Wang, X., Liu, X., Wang, Y., Qiu, Z., 2019. Influence of water hydrogen on the hydrogen stable isotope ratio of methane at low versus high temperatures of methanogenesis. Organic Geochemistry 128, 137–147.</w:t>
       </w:r>
     </w:p>
     <w:p>
       <w:pPr>
         <w:pStyle w:val="Bibliography"/>
-        <w:rPr>
-          <w:rFonts w:cs="Times New Roman"/>
-        </w:rPr>
-      </w:pPr>
-      <w:r>
-        <w:rPr>
-          <w:rFonts w:cs="Times New Roman"/>
-        </w:rPr>
+      </w:pPr>
+      <w:r>
         <w:t>Whelan, J.K., Thompson-Rizer, C.L., 1993. Chemical Methods for Assessing Kerogen and Protokerogen Types and Maturity, in: Engel, M.H., Macko, S.A. (Eds.), Organic Geochemistry: Principles and Applications, Springer US, Boston, MA, p. 289–353.</w:t>
       </w:r>
     </w:p>
     <w:p>
       <w:pPr>
         <w:pStyle w:val="Bibliography"/>
-        <w:rPr>
-          <w:rFonts w:cs="Times New Roman"/>
-        </w:rPr>
-      </w:pPr>
-      <w:r>
-        <w:rPr>
-          <w:rFonts w:cs="Times New Roman"/>
-        </w:rPr>
+      </w:pPr>
+      <w:r>
+        <w:t>Xie, H., Dong, G., Formolo, M., Lawson, M., Liu, J., Cong, F., Mangenot, X., Shuai, Y., Ponton, C., Eiler, J., 2021. The evolution of intra- and inter-molecular isotope equilibria in natural gases with thermal maturation. Geochimica et Cosmochimica Acta. doi:10.1016/j.gca.2021.05.012</w:t>
+      </w:r>
+    </w:p>
+    <w:p>
+      <w:pPr>
+        <w:pStyle w:val="Bibliography"/>
+      </w:pPr>
+      <w:r>
         <w:t>Yeh, H.-W., Epstein, S., 1981. Hydrogen and carbon isotopes of petroleum and related organic matter. Geochimica et Cosmochimica Acta 45, 753–762.</w:t>
       </w:r>
     </w:p>
     <w:p>
       <w:pPr>
         <w:pStyle w:val="Bibliography"/>
-        <w:rPr>
-          <w:rFonts w:cs="Times New Roman"/>
-        </w:rPr>
-      </w:pPr>
-      <w:r>
-        <w:rPr>
-          <w:rFonts w:cs="Times New Roman"/>
-        </w:rPr>
+      </w:pPr>
+      <w:r>
         <w:t xml:space="preserve">Young, E.D., Kohl, I.E., Lollar, B.S., Etiope, G., Rumble, D., Li, S., Haghnegahdar, M.A., Schauble, E.A., McCain, K.A., Foustoukos, D.I., Sutclife, C., Warr, O., Ballentine, C.J., Onstott, T.C., Hosgormez, H., Neubeck, A., Marques, J.M., Pérez-Rodríguez, I., Rowe, A.R., LaRowe, D.E., Magnabosco, C., Yeung, L.Y., Ash, J.L., Bryndzia, L.T., 2017. The relative abundances of resolved </w:t>
       </w:r>
       <w:r>
         <w:rPr>
-          <w:rFonts w:cs="Times New Roman"/>
           <w:vertAlign w:val="superscript"/>
         </w:rPr>
         <w:t>12</w:t>
       </w:r>
       <w:r>
-        <w:rPr>
-          <w:rFonts w:cs="Times New Roman"/>
-        </w:rPr>
         <w:t>CH</w:t>
       </w:r>
       <w:r>
         <w:rPr>
-          <w:rFonts w:cs="Times New Roman"/>
           <w:vertAlign w:val="subscript"/>
         </w:rPr>
         <w:t>2</w:t>
       </w:r>
       <w:r>
-        <w:rPr>
-          <w:rFonts w:cs="Times New Roman"/>
-        </w:rPr>
         <w:t>D</w:t>
       </w:r>
       <w:r>
         <w:rPr>
-          <w:rFonts w:cs="Times New Roman"/>
           <w:vertAlign w:val="subscript"/>
         </w:rPr>
         <w:t>2</w:t>
       </w:r>
       <w:r>
-        <w:rPr>
-          <w:rFonts w:cs="Times New Roman"/>
-        </w:rPr>
         <w:t xml:space="preserve"> and </w:t>
       </w:r>
       <w:r>
         <w:rPr>
-          <w:rFonts w:cs="Times New Roman"/>
           <w:vertAlign w:val="superscript"/>
         </w:rPr>
         <w:t>13</w:t>
       </w:r>
       <w:r>
-        <w:rPr>
-          <w:rFonts w:cs="Times New Roman"/>
-        </w:rPr>
         <w:t>CH</w:t>
       </w:r>
       <w:r>
         <w:rPr>
-          <w:rFonts w:cs="Times New Roman"/>
           <w:vertAlign w:val="subscript"/>
         </w:rPr>
         <w:t>3</w:t>
       </w:r>
       <w:r>
-        <w:rPr>
-          <w:rFonts w:cs="Times New Roman"/>
-        </w:rPr>
         <w:t>D and mechanisms controlling isotopic bond ordering in abiotic and biotic methane gases. Geochimica et Cosmochimica Acta 203, 235–264.</w:t>
       </w:r>
     </w:p>
@@ -6607,7 +7647,7 @@
                     </pic:cNvPicPr>
                   </pic:nvPicPr>
                   <pic:blipFill>
-                    <a:blip r:embed="rId14">
+                    <a:blip r:embed="rId16">
                       <a:extLst>
                         <a:ext uri="{28A0092B-C50C-407E-A947-70E740481C1C}">
                           <a14:useLocalDpi xmlns:a14="http://schemas.microsoft.com/office/drawing/2010/main" val="0"/>
@@ -6652,7 +7692,7 @@
         </w:rPr>
         <w:t xml:space="preserve"> </w:t>
       </w:r>
-      <w:bookmarkStart w:id="1" w:name="figTprofile"/>
+      <w:bookmarkStart w:id="3" w:name="figTprofile"/>
       <w:r>
         <w:rPr>
           <w:b/>
@@ -6684,7 +7724,7 @@
         </w:rPr>
         <w:fldChar w:fldCharType="end"/>
       </w:r>
-      <w:bookmarkEnd w:id="1"/>
+      <w:bookmarkEnd w:id="3"/>
       <w:r>
         <w:rPr>
           <w:b/>
@@ -6813,7 +7853,7 @@
                     </pic:cNvPicPr>
                   </pic:nvPicPr>
                   <pic:blipFill>
-                    <a:blip r:embed="rId15">
+                    <a:blip r:embed="rId17">
                       <a:extLst>
                         <a:ext uri="{28A0092B-C50C-407E-A947-70E740481C1C}">
                           <a14:useLocalDpi xmlns:a14="http://schemas.microsoft.com/office/drawing/2010/main" val="0"/>
@@ -6867,7 +7907,7 @@
         </w:rPr>
         <w:t xml:space="preserve"> </w:t>
       </w:r>
-      <w:bookmarkStart w:id="2" w:name="figConcs"/>
+      <w:bookmarkStart w:id="4" w:name="figConcs"/>
       <w:r>
         <w:rPr>
           <w:b/>
@@ -6899,7 +7939,7 @@
         </w:rPr>
         <w:fldChar w:fldCharType="end"/>
       </w:r>
-      <w:bookmarkEnd w:id="2"/>
+      <w:bookmarkEnd w:id="4"/>
       <w:r>
         <w:rPr>
           <w:b/>
@@ -7111,7 +8151,7 @@
                     </pic:cNvPicPr>
                   </pic:nvPicPr>
                   <pic:blipFill rotWithShape="1">
-                    <a:blip r:embed="rId16">
+                    <a:blip r:embed="rId18">
                       <a:extLst>
                         <a:ext uri="{28A0092B-C50C-407E-A947-70E740481C1C}">
                           <a14:useLocalDpi xmlns:a14="http://schemas.microsoft.com/office/drawing/2010/main" val="0"/>
@@ -7171,7 +8211,7 @@
         </w:rPr>
         <w:t xml:space="preserve">Fig. </w:t>
       </w:r>
-      <w:bookmarkStart w:id="3" w:name="figMSstds"/>
+      <w:bookmarkStart w:id="5" w:name="figMSstds"/>
       <w:r>
         <w:rPr>
           <w:b/>
@@ -7203,7 +8243,7 @@
         </w:rPr>
         <w:fldChar w:fldCharType="end"/>
       </w:r>
-      <w:bookmarkEnd w:id="3"/>
+      <w:bookmarkEnd w:id="5"/>
       <w:r>
         <w:rPr>
           <w:b/>
@@ -7281,7 +8321,7 @@
                     </pic:cNvPicPr>
                   </pic:nvPicPr>
                   <pic:blipFill rotWithShape="1">
-                    <a:blip r:embed="rId17">
+                    <a:blip r:embed="rId19">
                       <a:extLst>
                         <a:ext uri="{28A0092B-C50C-407E-A947-70E740481C1C}">
                           <a14:useLocalDpi xmlns:a14="http://schemas.microsoft.com/office/drawing/2010/main" val="0"/>
@@ -7329,7 +8369,7 @@
         </w:rPr>
         <w:t xml:space="preserve">Fig. </w:t>
       </w:r>
-      <w:bookmarkStart w:id="4" w:name="figMSsamples"/>
+      <w:bookmarkStart w:id="6" w:name="figMSsamples"/>
       <w:r>
         <w:rPr>
           <w:b/>
@@ -7361,7 +8401,7 @@
         </w:rPr>
         <w:fldChar w:fldCharType="end"/>
       </w:r>
-      <w:bookmarkEnd w:id="4"/>
+      <w:bookmarkEnd w:id="6"/>
       <w:r>
         <w:rPr>
           <w:b/>
@@ -7429,6 +8469,18 @@
           <w:rFonts w:eastAsiaTheme="minorEastAsia"/>
         </w:rPr>
         <w:t xml:space="preserve">  </w:t>
+      </w:r>
+      <w:r>
+        <w:rPr>
+          <w:rFonts w:eastAsiaTheme="minorEastAsia"/>
+        </w:rPr>
+        <w:t>No GC-MS data was obtained</w:t>
+      </w:r>
+      <w:r>
+        <w:rPr>
+          <w:rFonts w:eastAsiaTheme="minorEastAsia"/>
+        </w:rPr>
+        <w:t xml:space="preserve"> for time point #1.  </w:t>
       </w:r>
     </w:p>
     <w:p>
@@ -7471,7 +8523,7 @@
                     </pic:cNvPicPr>
                   </pic:nvPicPr>
                   <pic:blipFill rotWithShape="1">
-                    <a:blip r:embed="rId18">
+                    <a:blip r:embed="rId20">
                       <a:extLst>
                         <a:ext uri="{28A0092B-C50C-407E-A947-70E740481C1C}">
                           <a14:useLocalDpi xmlns:a14="http://schemas.microsoft.com/office/drawing/2010/main" val="0"/>
@@ -7528,7 +8580,7 @@
         </w:rPr>
         <w:t xml:space="preserve">Fig. </w:t>
       </w:r>
-      <w:bookmarkStart w:id="5" w:name="figIsoAbundances"/>
+      <w:bookmarkStart w:id="7" w:name="figIsoAbundances"/>
       <w:r>
         <w:rPr>
           <w:b/>
@@ -7560,7 +8612,7 @@
         </w:rPr>
         <w:fldChar w:fldCharType="end"/>
       </w:r>
-      <w:bookmarkEnd w:id="5"/>
+      <w:bookmarkEnd w:id="7"/>
       <w:r>
         <w:rPr>
           <w:b/>
@@ -7631,7 +8683,7 @@
                     </pic:cNvPicPr>
                   </pic:nvPicPr>
                   <pic:blipFill>
-                    <a:blip r:embed="rId19">
+                    <a:blip r:embed="rId21">
                       <a:extLst>
                         <a:ext uri="{28A0092B-C50C-407E-A947-70E740481C1C}">
                           <a14:useLocalDpi xmlns:a14="http://schemas.microsoft.com/office/drawing/2010/main" val="0"/>
@@ -7681,7 +8733,7 @@
         </w:rPr>
         <w:t xml:space="preserve">Fig. </w:t>
       </w:r>
-      <w:bookmarkStart w:id="6" w:name="figDeuteration"/>
+      <w:bookmarkStart w:id="8" w:name="figDeuteration"/>
       <w:r>
         <w:rPr>
           <w:b/>
@@ -7713,7 +8765,7 @@
         </w:rPr>
         <w:fldChar w:fldCharType="end"/>
       </w:r>
-      <w:bookmarkEnd w:id="6"/>
+      <w:bookmarkEnd w:id="8"/>
       <w:r>
         <w:rPr>
           <w:b/>
@@ -7850,13 +8902,13 @@
         <w:rPr>
           <w:color w:val="FF0000"/>
         </w:rPr>
-        <w:t xml:space="preserve"> Because approx.. 100 umol were generated, the bottom axis of B can be read as % of cumulative methane generation</w:t>
+        <w:t xml:space="preserve"> </w:t>
       </w:r>
       <w:r>
         <w:rPr>
           <w:color w:val="FF0000"/>
         </w:rPr>
-        <w:t>.  It is seen that at 50% deuteration only less than 10% of methane has been generated; i.e., 90% of methane generated has more than 50% of its hydrogens coming from water.  The volumetric significance of the water hydrogen reservoir hence may be more important than otherwise assumed.</w:t>
+        <w:t>The volumetric significance of the water hydrogen reservoir hence may be more important than otherwise assumed.</w:t>
       </w:r>
       <w:r>
         <w:rPr>
@@ -7941,7 +8993,7 @@
                     </pic:cNvPicPr>
                   </pic:nvPicPr>
                   <pic:blipFill>
-                    <a:blip r:embed="rId20">
+                    <a:blip r:embed="rId22">
                       <a:extLst>
                         <a:ext uri="{28A0092B-C50C-407E-A947-70E740481C1C}">
                           <a14:useLocalDpi xmlns:a14="http://schemas.microsoft.com/office/drawing/2010/main" val="0"/>
@@ -8121,7 +9173,7 @@
                     <pic:cNvPicPr/>
                   </pic:nvPicPr>
                   <pic:blipFill>
-                    <a:blip r:embed="rId21"/>
+                    <a:blip r:embed="rId23"/>
                     <a:stretch>
                       <a:fillRect/>
                     </a:stretch>
@@ -8301,7 +9353,7 @@
         </w:rPr>
         <w:t xml:space="preserve">Table </w:t>
       </w:r>
-      <w:bookmarkStart w:id="7" w:name="tabEA"/>
+      <w:bookmarkStart w:id="9" w:name="tabEA"/>
       <w:r>
         <w:rPr>
           <w:b/>
@@ -8338,7 +9390,7 @@
         </w:rPr>
         <w:fldChar w:fldCharType="end"/>
       </w:r>
-      <w:bookmarkEnd w:id="7"/>
+      <w:bookmarkEnd w:id="9"/>
     </w:p>
     <w:p>
       <w:pPr>
@@ -9228,7 +10280,7 @@
         <w:lastRenderedPageBreak/>
         <w:t xml:space="preserve">Table </w:t>
       </w:r>
-      <w:bookmarkStart w:id="8" w:name="tabConcs"/>
+      <w:bookmarkStart w:id="10" w:name="tabConcs"/>
       <w:r>
         <w:rPr>
           <w:b/>
@@ -9265,7 +10317,7 @@
         </w:rPr>
         <w:fldChar w:fldCharType="end"/>
       </w:r>
-      <w:bookmarkEnd w:id="8"/>
+      <w:bookmarkEnd w:id="10"/>
     </w:p>
     <w:p>
       <w:pPr>
@@ -13229,6 +14281,66 @@
 </w:document>
 </file>
 
+<file path=word/comments.xml><?xml version="1.0" encoding="utf-8"?>
+<w:comments xmlns:wpc="http://schemas.microsoft.com/office/word/2010/wordprocessingCanvas" xmlns:mc="http://schemas.openxmlformats.org/markup-compatibility/2006" xmlns:o="urn:schemas-microsoft-com:office:office" xmlns:r="http://schemas.openxmlformats.org/officeDocument/2006/relationships" xmlns:m="http://schemas.openxmlformats.org/officeDocument/2006/math" xmlns:v="urn:schemas-microsoft-com:vml" xmlns:wp14="http://schemas.microsoft.com/office/word/2010/wordprocessingDrawing" xmlns:wp="http://schemas.openxmlformats.org/drawingml/2006/wordprocessingDrawing" xmlns:w10="urn:schemas-microsoft-com:office:word" xmlns:w="http://schemas.openxmlformats.org/wordprocessingml/2006/main" xmlns:w14="http://schemas.microsoft.com/office/word/2010/wordml" xmlns:w15="http://schemas.microsoft.com/office/word/2012/wordml" xmlns:wpg="http://schemas.microsoft.com/office/word/2010/wordprocessingGroup" xmlns:wpi="http://schemas.microsoft.com/office/word/2010/wordprocessingInk" xmlns:wne="http://schemas.microsoft.com/office/word/2006/wordml" xmlns:wps="http://schemas.microsoft.com/office/word/2010/wordprocessingShape" mc:Ignorable="w14 w15 wp14">
+  <w:comment w:id="0" w:author="Wang, David T" w:date="2021-06-08T12:48:00Z" w:initials="WDT">
+    <w:p>
+      <w:pPr>
+        <w:pStyle w:val="CommentText"/>
+      </w:pPr>
+      <w:r>
+        <w:rPr>
+          <w:rStyle w:val="CommentReference"/>
+        </w:rPr>
+        <w:annotationRef/>
+      </w:r>
+      <w:hyperlink r:id="rId1" w:history="1">
+        <w:r>
+          <w:rPr>
+            <w:rStyle w:val="Hyperlink"/>
+          </w:rPr>
+          <w:t>file:///I:\UTCS\Region\URC\Org_Data\HS_PG_USERS\Working\14_Users\Wang\Research\miniprojects\Water-derived%20H\HIPPIE-DIPPIE\irkin_code_modifiedforPapers\literature.xlsx</w:t>
+        </w:r>
+      </w:hyperlink>
+      <w:r>
+        <w:t xml:space="preserve"> </w:t>
+      </w:r>
+    </w:p>
+  </w:comment>
+  <w:comment w:id="1" w:author="Wang, David T" w:date="2021-06-08T17:29:00Z" w:initials="WDT">
+    <w:p>
+      <w:pPr>
+        <w:pStyle w:val="CommentText"/>
+      </w:pPr>
+      <w:r>
+        <w:rPr>
+          <w:rStyle w:val="CommentReference"/>
+        </w:rPr>
+        <w:annotationRef/>
+      </w:r>
+      <w:hyperlink r:id="rId2" w:history="1">
+        <w:r>
+          <w:rPr>
+            <w:rStyle w:val="Hyperlink"/>
+          </w:rPr>
+          <w:t>file:///\\GYGDAT01\dtwang$\Sync\My%20Past%20Academic%20Life\HIPPIE-DIPPIE%20Revisited\matlab\concentration\TOTAL_GENERATED.xlsx</w:t>
+        </w:r>
+      </w:hyperlink>
+      <w:r>
+        <w:t xml:space="preserve"> </w:t>
+      </w:r>
+    </w:p>
+  </w:comment>
+</w:comments>
+</file>
+
+<file path=word/commentsExtended.xml><?xml version="1.0" encoding="utf-8"?>
+<w15:commentsEx xmlns:wpc="http://schemas.microsoft.com/office/word/2010/wordprocessingCanvas" xmlns:mc="http://schemas.openxmlformats.org/markup-compatibility/2006" xmlns:o="urn:schemas-microsoft-com:office:office" xmlns:r="http://schemas.openxmlformats.org/officeDocument/2006/relationships" xmlns:m="http://schemas.openxmlformats.org/officeDocument/2006/math" xmlns:v="urn:schemas-microsoft-com:vml" xmlns:wp14="http://schemas.microsoft.com/office/word/2010/wordprocessingDrawing" xmlns:wp="http://schemas.openxmlformats.org/drawingml/2006/wordprocessingDrawing" xmlns:w10="urn:schemas-microsoft-com:office:word" xmlns:w="http://schemas.openxmlformats.org/wordprocessingml/2006/main" xmlns:w14="http://schemas.microsoft.com/office/word/2010/wordml" xmlns:w15="http://schemas.microsoft.com/office/word/2012/wordml" xmlns:wpg="http://schemas.microsoft.com/office/word/2010/wordprocessingGroup" xmlns:wpi="http://schemas.microsoft.com/office/word/2010/wordprocessingInk" xmlns:wne="http://schemas.microsoft.com/office/word/2006/wordml" xmlns:wps="http://schemas.microsoft.com/office/word/2010/wordprocessingShape" mc:Ignorable="w14 w15 wp14">
+  <w15:commentEx w15:paraId="0325A10D" w15:done="0"/>
+  <w15:commentEx w15:paraId="49F5355B" w15:done="0"/>
+</w15:commentsEx>
+</file>
+
 <file path=word/endnotes.xml><?xml version="1.0" encoding="utf-8"?>
 <w:endnotes xmlns:wpc="http://schemas.microsoft.com/office/word/2010/wordprocessingCanvas" xmlns:mc="http://schemas.openxmlformats.org/markup-compatibility/2006" xmlns:o="urn:schemas-microsoft-com:office:office" xmlns:r="http://schemas.openxmlformats.org/officeDocument/2006/relationships" xmlns:m="http://schemas.openxmlformats.org/officeDocument/2006/math" xmlns:v="urn:schemas-microsoft-com:vml" xmlns:wp14="http://schemas.microsoft.com/office/word/2010/wordprocessingDrawing" xmlns:wp="http://schemas.openxmlformats.org/drawingml/2006/wordprocessingDrawing" xmlns:w10="urn:schemas-microsoft-com:office:word" xmlns:w="http://schemas.openxmlformats.org/wordprocessingml/2006/main" xmlns:w14="http://schemas.microsoft.com/office/word/2010/wordml" xmlns:w15="http://schemas.microsoft.com/office/word/2012/wordml" xmlns:wpg="http://schemas.microsoft.com/office/word/2010/wordprocessingGroup" xmlns:wpi="http://schemas.microsoft.com/office/word/2010/wordprocessingInk" xmlns:wne="http://schemas.microsoft.com/office/word/2006/wordml" xmlns:wps="http://schemas.microsoft.com/office/word/2010/wordprocessingShape" mc:Ignorable="w14 w15 wp14">
   <w:endnote w:type="separator" w:id="-1">
@@ -13295,7 +14407,7 @@
           <w:rPr>
             <w:noProof/>
           </w:rPr>
-          <w:t>2</w:t>
+          <w:t>8</w:t>
         </w:r>
         <w:r>
           <w:rPr>
@@ -13391,10 +14503,7 @@
         <w:t>neglected to divide by the relative peak areas of the pure isotopologue standards).  As a result</w:t>
       </w:r>
       <w:r>
-        <w:t>,</w:t>
-      </w:r>
-      <w:r>
-        <w:t xml:space="preserve"> Fig. B.3 of that</w:t>
+        <w:t>, Fig. B.3 of that</w:t>
       </w:r>
       <w:r>
         <w:t xml:space="preserve"> thesis appears different than </w:t>
@@ -13464,6 +14573,67 @@
         <w:footnoteRef/>
       </w:r>
       <w:r>
+        <w:t xml:space="preserve"> </w:t>
+      </w:r>
+      <w:r>
+        <w:t xml:space="preserve">It is </w:t>
+      </w:r>
+      <w:r>
+        <w:t>conceivable</w:t>
+      </w:r>
+      <w:r>
+        <w:t xml:space="preserve"> that the C</w:t>
+      </w:r>
+      <w:r>
+        <w:rPr>
+          <w:vertAlign w:val="superscript"/>
+        </w:rPr>
+        <w:t>1</w:t>
+      </w:r>
+      <w:r>
+        <w:t>H</w:t>
+      </w:r>
+      <w:r>
+        <w:rPr>
+          <w:vertAlign w:val="subscript"/>
+        </w:rPr>
+        <w:t>4</w:t>
+      </w:r>
+      <w:r>
+        <w:t xml:space="preserve"> observed at time point #2 may have been </w:t>
+      </w:r>
+      <w:r>
+        <w:t xml:space="preserve">gas originally present but </w:t>
+      </w:r>
+      <w:r>
+        <w:t>sorbed to a solid phase</w:t>
+      </w:r>
+      <w:r>
+        <w:t xml:space="preserve"> at the start of the experiment</w:t>
+      </w:r>
+      <w:r>
+        <w:t xml:space="preserve"> and </w:t>
+      </w:r>
+      <w:r>
+        <w:t xml:space="preserve">later </w:t>
+      </w:r>
+      <w:r>
+        <w:t xml:space="preserve">leached into the fluid, but we consider this unlikely because the concentration of methane tripled between time points #1 (19 h) and #2 (164 h).  Release of sorbed gases was probably nearly complete by 19 h.  </w:t>
+      </w:r>
+    </w:p>
+  </w:footnote>
+  <w:footnote w:id="4">
+    <w:p>
+      <w:pPr>
+        <w:pStyle w:val="FootnoteText"/>
+      </w:pPr>
+      <w:r>
+        <w:rPr>
+          <w:rStyle w:val="FootnoteReference"/>
+        </w:rPr>
+        <w:footnoteRef/>
+      </w:r>
+      <w:r>
         <w:t xml:space="preserve"> Calculated as [CH</w:t>
       </w:r>
       <w:r>
@@ -13503,7 +14673,13 @@
         <w:t>4</w:t>
       </w:r>
       <w:r>
-        <w:t>] + V</w:t>
+        <w:t xml:space="preserve">] </w:t>
+      </w:r>
+      <w:r>
+        <w:t>×</w:t>
+      </w:r>
+      <w:r>
+        <w:t xml:space="preserve"> V</w:t>
       </w:r>
       <w:r>
         <w:rPr>
@@ -13512,40 +14688,7 @@
         <w:t>withdrawn</w:t>
       </w:r>
       <w:r>
-        <w:t xml:space="preserve"> )</w:t>
-      </w:r>
-      <w:r>
-        <w:t xml:space="preserve">.  </w:t>
-      </w:r>
-      <w:r>
-        <w:t>Note that this doesn’t account for any cracking of C</w:t>
-      </w:r>
-      <w:r>
-        <w:rPr>
-          <w:vertAlign w:val="subscript"/>
-        </w:rPr>
-        <w:t>2</w:t>
-      </w:r>
-      <w:r>
-        <w:t xml:space="preserve"> to C</w:t>
-      </w:r>
-      <w:r>
-        <w:rPr>
-          <w:vertAlign w:val="subscript"/>
-        </w:rPr>
-        <w:t>5</w:t>
-      </w:r>
-      <w:r>
-        <w:t xml:space="preserve"> compounds to CH</w:t>
-      </w:r>
-      <w:r>
-        <w:rPr>
-          <w:vertAlign w:val="subscript"/>
-        </w:rPr>
-        <w:t>4</w:t>
-      </w:r>
-      <w:r>
-        <w:t xml:space="preserve">.  </w:t>
+        <w:t xml:space="preserve"> ).  </w:t>
       </w:r>
     </w:p>
   </w:footnote>
@@ -14598,6 +15741,14 @@
     <w:abstractNumId w:val="12"/>
   </w:num>
 </w:numbering>
+</file>
+
+<file path=word/people.xml><?xml version="1.0" encoding="utf-8"?>
+<w15:people xmlns:wpc="http://schemas.microsoft.com/office/word/2010/wordprocessingCanvas" xmlns:mc="http://schemas.openxmlformats.org/markup-compatibility/2006" xmlns:o="urn:schemas-microsoft-com:office:office" xmlns:r="http://schemas.openxmlformats.org/officeDocument/2006/relationships" xmlns:m="http://schemas.openxmlformats.org/officeDocument/2006/math" xmlns:v="urn:schemas-microsoft-com:vml" xmlns:wp14="http://schemas.microsoft.com/office/word/2010/wordprocessingDrawing" xmlns:wp="http://schemas.openxmlformats.org/drawingml/2006/wordprocessingDrawing" xmlns:w10="urn:schemas-microsoft-com:office:word" xmlns:w="http://schemas.openxmlformats.org/wordprocessingml/2006/main" xmlns:w14="http://schemas.microsoft.com/office/word/2010/wordml" xmlns:w15="http://schemas.microsoft.com/office/word/2012/wordml" xmlns:wpg="http://schemas.microsoft.com/office/word/2010/wordprocessingGroup" xmlns:wpi="http://schemas.microsoft.com/office/word/2010/wordprocessingInk" xmlns:wne="http://schemas.microsoft.com/office/word/2006/wordml" xmlns:wps="http://schemas.microsoft.com/office/word/2010/wordprocessingShape" mc:Ignorable="w14 w15 wp14">
+  <w15:person w15:author="Wang, David T">
+    <w15:presenceInfo w15:providerId="AD" w15:userId="S-1-5-21-110173463-419851672-1749447093-1149539"/>
+  </w15:person>
+</w15:people>
 </file>
 
 <file path=word/styles.xml><?xml version="1.0" encoding="utf-8"?>
@@ -15255,7 +16406,6 @@
   <w:style w:type="character" w:default="1" w:styleId="DefaultParagraphFont">
     <w:name w:val="Default Paragraph Font"/>
     <w:uiPriority w:val="1"/>
-    <w:semiHidden/>
     <w:unhideWhenUsed/>
   </w:style>
   <w:style w:type="table" w:default="1" w:styleId="TableNormal">
@@ -16006,7 +17156,7 @@
 </file>
 
 <file path=customXml/itemProps1.xml><?xml version="1.0" encoding="utf-8"?>
-<ds:datastoreItem xmlns:ds="http://schemas.openxmlformats.org/officeDocument/2006/customXml" ds:itemID="{8A4CA144-93CC-48C7-AE32-9674780C20B9}">
+<ds:datastoreItem xmlns:ds="http://schemas.openxmlformats.org/officeDocument/2006/customXml" ds:itemID="{AC3C60CD-6519-4A27-BDB4-0143121805B7}">
   <ds:schemaRefs>
     <ds:schemaRef ds:uri="http://schemas.openxmlformats.org/officeDocument/2006/bibliography"/>
   </ds:schemaRefs>

</xml_diff>

<commit_message>
Continued writing first part of Discussion.
</commit_message>
<xml_diff>
--- a/manuscript/HIPPIE-DIPPIE_v5.docx
+++ b/manuscript/HIPPIE-DIPPIE_v5.docx
@@ -2156,7 +2156,13 @@
         <w:t xml:space="preserve">: </w:t>
       </w:r>
       <w:r>
-        <w:t>We refer to the protiated methane isotopologue as C</w:t>
+        <w:t>We</w:t>
+      </w:r>
+      <w:r>
+        <w:t xml:space="preserve"> will</w:t>
+      </w:r>
+      <w:r>
+        <w:t xml:space="preserve"> refer to the protiated methane isotopologue as C</w:t>
       </w:r>
       <w:r>
         <w:rPr>
@@ -5664,7 +5670,16 @@
         <w:t>Thermogenic methane</w:t>
       </w:r>
       <w:r>
-        <w:t xml:space="preserve"> production occurs over a very wide range of temperatures, with some reports of commercial volumes of thermogenic natural gas generated at temperatures lower than 62 </w:t>
+        <w:t xml:space="preserve"> production occurs over a very wide range of temperatures, with some reports of commercial volumes of thermogenic natural gas generated at temperatures</w:t>
+      </w:r>
+      <w:r>
+        <w:t xml:space="preserve"> lower than 8</w:t>
+      </w:r>
+      <w:r>
+        <w:t>6</w:t>
+      </w:r>
+      <w:r>
+        <w:t xml:space="preserve"> </w:t>
       </w:r>
       <w:r>
         <w:t>°C</w:t>
@@ -5676,6 +5691,36 @@
         <w:fldChar w:fldCharType="begin"/>
       </w:r>
       <w:r>
+        <w:instrText xml:space="preserve"> ADDIN ZOTERO_ITEM CSL_CITATION {"citationID":"skAKJwFH","properties":{"formattedCitation":"(Laplante, 1974)","plainCitation":"(Laplante, 1974)","noteIndex":0},"citationItems":[{"id":3599,"uris":["http://zotero.org/users/local/pytFPmJs/items/5S7KVIDD"],"uri":["http://zotero.org/users/local/pytFPmJs/items/5S7KVIDD"],"itemData":{"id":3599,"type":"article-journal","title":"Hydrocarbon Generation in Gulf Coast Tertiary Sediments","container-title":"AAPG Bulletin","page":"1281-1289","volume":"58","issue":"7","abstract":"Organic detritus deposited in sediments is composed principally of carbon, hydrogen, oxygen, and nitrogen, and has the potential for the generation of hydrocarbons. At the time of deposition, only small amounts of hydrocarbons are present. The. type and quantity of hydrocarbons eventually generated depend largely on the hydrogen content of the kerogen.With increased burial, disseminated sedimentary organic matter undergoes carbonization by processes very similar to the thermochemical reactions causing coalification. Carbonization is a thermal process marked by the generation of volatiles relatively rich in oxygen and hydrogen and by the formation of a kerogen residue increasingly enriched in carbon. The most significant oxygen-rich volatile is carbon dioxide, and the most significant hydrogen-rich volatiles are hydrocarbons.By measuring changes in the elemental composition of the kerogen as a function of depth, the principal volatile products of the carbonization reactions can be determined. Data from Oligocene and younger Cenozoic samples from the Louisiana Gulf Coast indicate that carbon dioxide is the principal volatile product of the early stage of carbonization and that hydrocarbons are not significant products until the later stages. The amounts of hydrocarbons generated during kerogen carbonization are vast compared to those formed by any other natural source or process.The data indicate that carbonization or, more specifically, hydrocarbon generation is a rate-controlled process which follows the principles of chemical kinetics. That is, the younger the sediment, the higher the temperature required to reach the level of carbonization associated with hydrocarbon generation. For example, significant hydrocarbon generation occurs in the Oligocene at a temperature of 170°F (77°C), in the lower Miocene at a temperature of 186°F (86°C), and in the upper Miocene at a temperature of 205 °F (96°C). Higher temperatures are required for significant hydrocarbon generation in post-Miocene sediment.These results support the conclusions of earlier research geochemists that kerogen with relatively low hydrogen contents, e.g., similar to percentages found in coals, is restricted principally to gas generation during carbonization. Thus, the relatively low hydrogen content in kerogen from selected Louisiana wells suggests that the sections penetrated are better sources for gas than for oil.","DOI":"10.1306/83D91664-16C7-11D7-8645000102C1865D","ISSN":"0149-1423","journalAbbreviation":"AAPG Bulletin","author":[{"family":"Laplante","given":"Roger E."}],"issued":{"date-parts":[["1974",7,1]]}}}],"schema":"https://github.com/citation-style-language/schema/raw/master/csl-citation.json"} </w:instrText>
+      </w:r>
+      <w:r>
+        <w:fldChar w:fldCharType="separate"/>
+      </w:r>
+      <w:r>
+        <w:rPr>
+          <w:rFonts w:cs="Times New Roman"/>
+        </w:rPr>
+        <w:t>(Laplante, 1974)</w:t>
+      </w:r>
+      <w:r>
+        <w:fldChar w:fldCharType="end"/>
+      </w:r>
+      <w:r>
+        <w:t>, perhaps even</w:t>
+      </w:r>
+      <w:r>
+        <w:t xml:space="preserve"> lower than 62 </w:t>
+      </w:r>
+      <w:r>
+        <w:t>°C</w:t>
+      </w:r>
+      <w:r>
+        <w:t xml:space="preserve"> </w:t>
+      </w:r>
+      <w:r>
+        <w:fldChar w:fldCharType="begin"/>
+      </w:r>
+      <w:r>
         <w:instrText xml:space="preserve"> ADDIN ZOTERO_ITEM CSL_CITATION {"citationID":"kKn3e4rX","properties":{"formattedCitation":"(Rowe and Muehlenbachs, 1999)","plainCitation":"(Rowe and Muehlenbachs, 1999)","noteIndex":0},"citationItems":[{"id":2163,"uris":["http://zotero.org/users/local/pytFPmJs/items/ZZ6AL29X"],"uri":["http://zotero.org/users/local/pytFPmJs/items/ZZ6AL29X"],"itemData":{"id":2163,"type":"article-journal","title":"Low-temperature thermal generation of hydrocarbon gases in shallow shales","container-title":"Nature","page":"61–63","volume":"398","issue":"6722","author":[{"family":"Rowe","given":"Devon"},{"family":"Muehlenbachs","given":"Karlis"}],"issued":{"date-parts":[["1999"]]}}}],"schema":"https://github.com/citation-style-language/schema/raw/master/csl-citation.json"} </w:instrText>
       </w:r>
       <w:r>
@@ -5694,10 +5739,37 @@
         <w:t>.</w:t>
       </w:r>
       <w:r>
-        <w:t xml:space="preserve">  At temperatures this low, </w:t>
-      </w:r>
-      <w:r>
-        <w:t>the corresponding source rocks are thermally-immature for oil generation (estimated R</w:t>
+        <w:t xml:space="preserve">  </w:t>
+      </w:r>
+      <w:r>
+        <w:t xml:space="preserve">Thermal maturities of corresponding source rocks </w:t>
+      </w:r>
+      <w:r>
+        <w:t xml:space="preserve">of putative low-temperature hydrocarbon gases </w:t>
+      </w:r>
+      <w:r>
+        <w:t>and condensates were</w:t>
+      </w:r>
+      <w:r>
+        <w:t xml:space="preserve"> </w:t>
+      </w:r>
+      <w:r>
+        <w:t xml:space="preserve">estimated </w:t>
+      </w:r>
+      <w:r>
+        <w:t>to be as low as</w:t>
+      </w:r>
+      <w:r>
+        <w:t xml:space="preserve"> </w:t>
+      </w:r>
+      <w:r>
+        <w:t>~0.25 to 0.4%</w:t>
+      </w:r>
+      <w:r>
+        <w:t xml:space="preserve"> </w:t>
+      </w:r>
+      <w:r>
+        <w:t>R</w:t>
       </w:r>
       <w:r>
         <w:rPr>
@@ -5706,22 +5778,13 @@
         <w:t>o</w:t>
       </w:r>
       <w:r>
-        <w:t xml:space="preserve"> of ~0.25 to 0.4%; Rowe and Muehlenbachs, 1999)</w:t>
-      </w:r>
-      <w:r>
-        <w:t>, and</w:t>
-      </w:r>
-      <w:r>
         <w:t xml:space="preserve"> </w:t>
       </w:r>
       <w:r>
-        <w:t xml:space="preserve">D/H exchange of many kerogen moieties is far from complete </w:t>
-      </w:r>
-      <w:r>
         <w:fldChar w:fldCharType="begin"/>
       </w:r>
       <w:r>
-        <w:instrText xml:space="preserve"> ADDIN ZOTERO_ITEM CSL_CITATION {"citationID":"CSbIFep3","properties":{"formattedCitation":"(Sessions et al., 2004; Schimmelmann et al., 2006; Sessions, 2016)","plainCitation":"(Sessions et al., 2004; Schimmelmann et al., 2006; Sessions, 2016)","noteIndex":0},"citationItems":[{"id":270,"uris":["http://zotero.org/users/local/pytFPmJs/items/4ANVW8GU"],"uri":["http://zotero.org/users/local/pytFPmJs/items/4ANVW8GU"],"itemData":{"id":270,"type":"article-journal","title":"Isotopic exchange of carbon-bound hydrogen over geologic timescales","container-title":"Geochimica et Cosmochimica Acta","page":"1545–1559","volume":"68","issue":"7","DOI":"10.1016/j.gca.2003.06.004","author":[{"family":"Sessions","given":"Alex L"},{"family":"Sylva","given":"Sean P"},{"family":"Summons","given":"Roger E"},{"family":"Hayes","given":"John M"}],"issued":{"date-parts":[["2004"]]}}},{"id":258,"uris":["http://zotero.org/users/local/pytFPmJs/items/CIQB8XD4"],"uri":["http://zotero.org/users/local/pytFPmJs/items/CIQB8XD4"],"itemData":{"id":258,"type":"article-journal","title":"Hydrogen isotopic (D/H) composition of organic matter during diagenesis and thermal maturation","container-title":"Annual Review of Earth and Planetary Sciences","page":"501–533","volume":"34","DOI":"10.1146/annurev.earth.34.031405.125011","author":[{"family":"Schimmelmann","given":"Arndt"},{"family":"Sessions","given":"Alex L"},{"family":"Mastalerz","given":"Maria"}],"issued":{"date-parts":[["2006"]]}}},{"id":3563,"uris":["http://zotero.org/users/local/pytFPmJs/items/5FM9KGS9"],"uri":["http://zotero.org/users/local/pytFPmJs/items/5FM9KGS9"],"itemData":{"id":3563,"type":"article-journal","title":"Factors controlling the deuterium contents of sedimentary hydrocarbons","container-title":"Organic Geochemistry","page":"43-64","volume":"96","abstract":"The hydrogen isotopic compositions of sedimentary hydrocarbon molecules are now being used to address a range of scientific questions, from paleoclimate to environmental reconstruction to understanding of petroleum systems. Here I review the environmental, biological, and physical/chemical factors that influence the H isotopic compositions of sedimentary hydrocarbons. A hierarchy of four main controls can be recognized: (i) the composition of environmental water that serves as ultimate hydrogen source to the biosphere, (ii) physiologic and metabolic processes in organisms that fix water hydrogen into organic molecules, (iii) hydrogen exchange processes that alter D/H ratios slowly over time under geologic conditions, and (iv) kinetic fractionations that arise during the thermal conversion of sedimentary organic matter to liquid hydrocarbons. Variations in the terrestrial hydrologic cycle, and in biologic fractionations, create lipids with δD values spanning a huge range, and carrying abundant information about source organisms and environments. This information is gradually lost over geologic timescales due to hydrogen exchange, although the rates of this process appear to vary by orders of magnitude in clastic versus carbonate sediments. The H isotopes of hydrocarbons in many sediments of low to moderate thermal maturity may only be partially exchanged. Finally, additional kinetic fractionations are imposed during thermal cracking to generate mobile hydrocarbons. The δD values of sedimentary hydrocarbons are thus concluded to generally reflect a complicated combination of processes. Although it is tempting to view this as a failure of the isotopic record, there are numerous opportunities for understanding environmental, diagenetic, and catagenetic processes if we can learn to quantitatively disentangle the competing fractionations.","DOI":"10.1016/j.orggeochem.2016.02.012","ISSN":"0146-6380","journalAbbreviation":"Organic Geochemistry","author":[{"family":"Sessions","given":"Alex L."}],"issued":{"date-parts":[["2016",6,1]]}}}],"schema":"https://github.com/citation-style-language/schema/raw/master/csl-citation.json"} </w:instrText>
+        <w:instrText xml:space="preserve"> ADDIN ZOTERO_ITEM CSL_CITATION {"citationID":"KclRXgOy","properties":{"formattedCitation":"(Laplante, 1974; Stahl, 1977; Purcell et al., 1979; Connan and Cassou, 1980; Snowdon, 1980; Jenden et al., 1993; Muscio et al., 1994; Rowe and Muehlenbachs, 1999; Ramaswamy, 2002)","plainCitation":"(Laplante, 1974; Stahl, 1977; Purcell et al., 1979; Connan and Cassou, 1980; Snowdon, 1980; Jenden et al., 1993; Muscio et al., 1994; Rowe and Muehlenbachs, 1999; Ramaswamy, 2002)","noteIndex":0},"citationItems":[{"id":3599,"uris":["http://zotero.org/users/local/pytFPmJs/items/5S7KVIDD"],"uri":["http://zotero.org/users/local/pytFPmJs/items/5S7KVIDD"],"itemData":{"id":3599,"type":"article-journal","title":"Hydrocarbon Generation in Gulf Coast Tertiary Sediments","container-title":"AAPG Bulletin","page":"1281-1289","volume":"58","issue":"7","abstract":"Organic detritus deposited in sediments is composed principally of carbon, hydrogen, oxygen, and nitrogen, and has the potential for the generation of hydrocarbons. At the time of deposition, only small amounts of hydrocarbons are present. The. type and quantity of hydrocarbons eventually generated depend largely on the hydrogen content of the kerogen.With increased burial, disseminated sedimentary organic matter undergoes carbonization by processes very similar to the thermochemical reactions causing coalification. Carbonization is a thermal process marked by the generation of volatiles relatively rich in oxygen and hydrogen and by the formation of a kerogen residue increasingly enriched in carbon. The most significant oxygen-rich volatile is carbon dioxide, and the most significant hydrogen-rich volatiles are hydrocarbons.By measuring changes in the elemental composition of the kerogen as a function of depth, the principal volatile products of the carbonization reactions can be determined. Data from Oligocene and younger Cenozoic samples from the Louisiana Gulf Coast indicate that carbon dioxide is the principal volatile product of the early stage of carbonization and that hydrocarbons are not significant products until the later stages. The amounts of hydrocarbons generated during kerogen carbonization are vast compared to those formed by any other natural source or process.The data indicate that carbonization or, more specifically, hydrocarbon generation is a rate-controlled process which follows the principles of chemical kinetics. That is, the younger the sediment, the higher the temperature required to reach the level of carbonization associated with hydrocarbon generation. For example, significant hydrocarbon generation occurs in the Oligocene at a temperature of 170°F (77°C), in the lower Miocene at a temperature of 186°F (86°C), and in the upper Miocene at a temperature of 205 °F (96°C). Higher temperatures are required for significant hydrocarbon generation in post-Miocene sediment.These results support the conclusions of earlier research geochemists that kerogen with relatively low hydrogen contents, e.g., similar to percentages found in coals, is restricted principally to gas generation during carbonization. Thus, the relatively low hydrogen content in kerogen from selected Louisiana wells suggests that the sections penetrated are better sources for gas than for oil.","DOI":"10.1306/83D91664-16C7-11D7-8645000102C1865D","ISSN":"0149-1423","journalAbbreviation":"AAPG Bulletin","author":[{"family":"Laplante","given":"Roger E."}],"issued":{"date-parts":[["1974",7,1]]}}},{"id":2336,"uris":["http://zotero.org/users/local/pytFPmJs/items/GVCV4L4V"],"uri":["http://zotero.org/users/local/pytFPmJs/items/GVCV4L4V"],"itemData":{"id":2336,"type":"article-journal","title":"Carbon and nitrogen isotopes in hydrocarbon research and exploration","container-title":"Chemical Geology","page":"121–149","volume":"20","author":[{"family":"Stahl","given":"Wolfgang J"}],"issued":{"date-parts":[["1977"]]}}},{"id":3601,"uris":["http://zotero.org/users/local/pytFPmJs/items/PFNIJ5VH"],"uri":["http://zotero.org/users/local/pytFPmJs/items/PFNIJ5VH"],"itemData":{"id":3601,"type":"article-journal","title":"Geochemical Characteristics of Sedimentary Rocks in Scotian Basin","container-title":"AAPG Bulletin","page":"87-105","volume":"63","issue":"1","abstract":"The Sable and Abenaki subbasins, within the Scotian basin, have been areas of active and continuous deposition since Triassic time. Mesozoic-Cenozoic sedimentary rocks in excess of 12,000 m (40,000 ft) accumulated without major unconformities. Present temperatures are therefore believed to be the maximum, and threshold levels required for the generation of hydrocarbons probably were reached in the Cretaceous.The organic carbon is sufficient (1 to 3%) to have generated significant amounts of hydrocarbons, but the organic matter type (dominantly terrestrial) and the time and temperature relations appear responsible for the absence of good source rocks.Organic matter coloration and type, light gas analyses, and C15+ extract data all suggest that the Sable and Abenaki subbasins are thermally immature. As a result there is a marginally mature zone about 2,000 m thick which is characterized by shows of gas, condensate, and light oils. The presence of condensates, in particular, above the mature zone, is in contrast to the normal sequence of hydrocarbons in mature petroleum provinces.","DOI":"10.1306/C1EA55C1-16C9-11D7-8645000102C1865D","ISSN":"0149-1423","journalAbbreviation":"AAPG Bulletin","author":[{"family":"Purcell","given":"L. P."},{"family":"Rashid","given":"M. A."},{"family":"Hardy","given":"I. A."}],"issued":{"date-parts":[["1979",1,1]]}}},{"id":3587,"uris":["http://zotero.org/users/local/pytFPmJs/items/Z6K54NX2"],"uri":["http://zotero.org/users/local/pytFPmJs/items/Z6K54NX2"],"itemData":{"id":3587,"type":"article-journal","title":"Properties of gases and petroleum liquids derived from terrestrial kerogen at various maturation levels","container-title":"Geochimica et Cosmochimica Acta","page":"1-23","volume":"44","issue":"1","abstract":"This study deals mainly with shale-sandstone series in which the disseminated kerogen is mostly composed of land-derived debris. Organic matter was characterized by microscopic and chemical techniques. The kerogen maturity was assessed by microscopic studies, mainly by means of vitrinite reflectance measurements. The chemical properties of shale kerogens and of oil and gas shows, were examined in several sedimentary basins in different parts of the world. Oil and gas properties were tentatively interpreted in terms of maturity, using a comparison of oil properties with the kerogen features of shales interbedded in the impregnated sandstone reservoirs. The synthesis is documented in several case histories including those from New Zealand, Colombia, Australia, Indonesia. In low maturity stages (immature zone), dry gas with minor condensate is observed, whereas in higher maturity levels (oil window), wet gas with high paraffinic crudes is generally recorded. Pristane to n-C17 ratios allow a distinction to be made between immature (often &gt; 1.0) and mature (&lt; 1.0) condensates, i.e. intensively cracked crude oils. I-C4 to n-C4 ratios enable an adequate discrimination to be made between gases produced with immature condensates (i-C4n-C4 &gt; 0.80) and those produced with high wax crudes or mature condensates (i-C4n-C4 &lt; 0.80). Shallow depth condensates and their related gases have been identified as immature fluids. Properties of some mature condensates are given as references. This study offers a maturity framework as a guide for oil and gas show prediction in shale-sandstone sequences containing land-derived kerogen.","DOI":"10.1016/0016-7037(80)90173-8","ISSN":"0016-7037","journalAbbreviation":"Geochimica et Cosmochimica Acta","author":[{"family":"Connan","given":"J."},{"family":"Cassou","given":"A.M."}],"issued":{"date-parts":[["1980",1,1]]}}},{"id":3597,"uris":["http://zotero.org/users/local/pytFPmJs/items/WCCLDA5I"],"uri":["http://zotero.org/users/local/pytFPmJs/items/WCCLDA5I"],"itemData":{"id":3597,"type":"chapter","title":"Resinite—A potential petroleum source in the upper Cretaceous/Tertiary of the Beaufort-Mackenzie Basin","container-title":"Facts and Principles of World Petroleum Occurrence","collection-title":"CSPG Special Publications","collection-number":"Memoir 6","page":"509-521","abstract":"Fine-grained sedimentary rocks containing significant quantities of hydrocarbon (&gt;50 mg/g Org C) occur in the Upper Cretaceous/Tertiary sediments of the Mackenzie Delta. These good to excellent potential petroleum source rocks are anomalous because they contain predominantly herbaceous and coaly organic matter (atomic H/C sime.gif (56 bytes) 0.8) and also because they occur at low levels of thermal alteration (vitrinite reflectance R0 max ≤ 0.7). The large amounts of saturated hydrocarbon which were apparently derived from diterpenoid compounds and the presence of autofluorescent resins in the kerogen suggest that the high resinite content of the sediments may be the reason for the petroleum source potential in this geological setting. The geological parameters (physical, chemical, and/or biological) which controlled the spatial and temporal distribution of these resins is not well understood. Thus prediction of the location of optimum source rock zones has not yet been attempted. It is reasonable to assume, however, that there are other occurrences of this phenomenon and that several excellent potential petroleum source rocks do exist in this sedimentary basin.","URL":"https://archives.datapages.com/data/cspg_sp/data/006/006001/509_cspgsp0060509.htm","author":[{"family":"Snowdon","given":"LR"}],"editor":[{"family":"Miall","given":"A. D."}],"issued":{"date-parts":[["1980"]]}}},{"id":3589,"uris":["http://zotero.org/users/local/pytFPmJs/items/C4929DWA"],"uri":["http://zotero.org/users/local/pytFPmJs/items/C4929DWA"],"itemData":{"id":3589,"type":"article-journal","title":"Mixing of Thermogenic Natural Gases in Northern Appalachian Basin","container-title":"AAPG Bulletin","page":"980-998","volume":"77","issue":"6","abstract":"Stable isotopic studies were undertaken to investigate the origin of 20 oil-associated and non-associated gases from western and central New York State in the northern Appalachian basin. Gas wetness (C2–C5/C1–C5), methane δ13C, and methane δD values range from 0.8 to 26.9%, –47.9 to –30.7‰, and –305 to –143‰, respectively. Corresponding ethane and propane δ13C values range from –40.9 to –32.0‰ and –34.9 to –27.9‰. These data are interpreted to indicate a thermogenic origin with source rock maturities ranging from early mature (equivalent vitrinite reflectance, Ro, approximately 0.5%) to post-mature (equivalent Ro &amp;gt; 2.0%). Inferred gas maturities generally increase with increasing reservoir age: from Late to Middle Devonian (Marcellus and overlying rocks), Middle Devonian to latest silurian (Oriskany, Onondaga, Akron), silurian (Lock-port, Herkimer, Medina), to Ordovician (Queenston and Black River).Oil and gas in many Late to Middle Devonian reservoirs may have migrated from interbedded organic-rich shales. In other reservoirs, particularly those of Ordovician and Silurian age, unusual “isotopic reversals” (methane δ13C &amp;gt; ethane δ13C) suggest that gas generated locally from equivalent-age rocks within the oil window mixed with post-mature gas migrated from deeply buried sources to the south and southeast. The post-mature gas was probably sourced from Middle to Late Ordovician shales. Regional migration of Middle Ordovician gas may have occurred along the Middle Ordovician Knox unconformity. Gas was presumably channeled into overlying Silurian and Devonian reservoirs along faults and fractures.","DOI":"10.1306/BDFF8DBC-1718-11D7-8645000102C1865D","ISSN":"0149-1423","journalAbbreviation":"AAPG Bulletin","author":[{"family":"Jenden","given":"P. D."},{"family":"Drazan","given":"D. J."},{"family":"Kaplan","given":"I. R."}],"issued":{"date-parts":[["1993",6,1]]}}},{"id":3591,"uris":["http://zotero.org/users/local/pytFPmJs/items/G6AQ2WGB"],"uri":["http://zotero.org/users/local/pytFPmJs/items/G6AQ2WGB"],"itemData":{"id":3591,"type":"article-journal","title":"Occurrence of thermogenic gas in the immature zone—implications from the Bakken in-source reservoir system","container-title":"Organic Geochemistry","page":"461-476","volume":"22","issue":"3","abstract":"The Bakken petroleum system has been the subject of intense research. Nevertheless, results of the present organic geochemical study revealed new and previously unreported findings. Most interestingly, immature (&lt;0.7% R0) Bakken Shales are charged with high concentrations of indigenous gas as revealed by thermovaporization-gas chromatography. Both closed and open system pyrolysis experiments elucidated that generation of thermogenic gaseous hydrocarbons early on in maturation seems to be a feasible process in the case of the Bakken. Interestingly, a considerable portion of the immature kerogen macromolecule is made up of diaromatic carotenoid structures which might be related to the unusual high gas generative capacity. A good correlation of gas yield with organic richness (TOC) for the immature Bakken might indicate that the light hydrocarbons are adsorbed to the organic matter and are at the same time indigenous. Alternatively to the hypothesis of early gas generation, the catagenetic/metagenetic formation of gas and its intraformational migration into the immature zone has to be considered as well. However, the likelihood of intraformational migration within the overpressured Bakken Formation is rather low.","DOI":"10.1016/0146-6380(94)90119-8","ISSN":"0146-6380","journalAbbreviation":"Organic Geochemistry","author":[{"family":"Muscio","given":"G.P.A."},{"family":"Horsfield","given":"B."},{"family":"Welte","given":"D.H."}],"issued":{"date-parts":[["1994",12,1]]}}},{"id":2163,"uris":["http://zotero.org/users/local/pytFPmJs/items/ZZ6AL29X"],"uri":["http://zotero.org/users/local/pytFPmJs/items/ZZ6AL29X"],"itemData":{"id":2163,"type":"article-journal","title":"Low-temperature thermal generation of hydrocarbon gases in shallow shales","container-title":"Nature","page":"61–63","volume":"398","issue":"6722","author":[{"family":"Rowe","given":"Devon"},{"family":"Muehlenbachs","given":"Karlis"}],"issued":{"date-parts":[["1999"]]}}},{"id":3594,"uris":["http://zotero.org/users/local/pytFPmJs/items/ZYHVYM88"],"uri":["http://zotero.org/users/local/pytFPmJs/items/ZYHVYM88"],"itemData":{"id":3594,"type":"article-journal","title":"A field evidence for mineral-catalyzed formation of gas during coal maturation","container-title":"Oil &amp; gas journal","page":"32-36","volume":"100","issue":"38","ISSN":"0030-1388","journalAbbreviation":"Oil &amp; gas journal","author":[{"family":"Ramaswamy","given":"Gopal"}],"issued":{"date-parts":[["2002"]]}}}],"schema":"https://github.com/citation-style-language/schema/raw/master/csl-citation.json"} </w:instrText>
       </w:r>
       <w:r>
         <w:fldChar w:fldCharType="separate"/>
@@ -5730,99 +5793,381 @@
         <w:rPr>
           <w:rFonts w:cs="Times New Roman"/>
         </w:rPr>
-        <w:t>(Sessions et al., 2004; Schimmelmann et al., 2006; Sessions, 2016)</w:t>
+        <w:t>(Laplante, 1974; Stahl, 1977; Purcell et al., 1979; Connan and Cassou, 1980; Snowdon, 1980; Jenden et al., 1993; Muscio et al., 1994; Rowe and Muehlenbachs, 1999; Ramaswamy, 2002)</w:t>
       </w:r>
       <w:r>
         <w:fldChar w:fldCharType="end"/>
       </w:r>
       <w:r>
+        <w:t xml:space="preserve">.  </w:t>
+      </w:r>
+      <w:r>
+        <w:t>K</w:t>
+      </w:r>
+      <w:r>
+        <w:t xml:space="preserve">erogen </w:t>
+      </w:r>
+      <w:r>
+        <w:t xml:space="preserve">moieties </w:t>
+      </w:r>
+      <w:r>
+        <w:t>will</w:t>
+      </w:r>
+      <w:r>
+        <w:t xml:space="preserve"> </w:t>
+      </w:r>
+      <w:r>
+        <w:t xml:space="preserve">not </w:t>
+      </w:r>
+      <w:r>
+        <w:t xml:space="preserve">have </w:t>
+      </w:r>
+      <w:r>
+        <w:t>undergone much D/H exchange</w:t>
+      </w:r>
+      <w:r>
+        <w:t xml:space="preserve"> at these low thermal maturities</w:t>
+      </w:r>
+      <w:r>
+        <w:t xml:space="preserve"> </w:t>
+      </w:r>
+      <w:r>
+        <w:fldChar w:fldCharType="begin"/>
+      </w:r>
+      <w:r>
+        <w:instrText xml:space="preserve"> ADDIN ZOTERO_ITEM CSL_CITATION {"citationID":"L9w9M18n","properties":{"formattedCitation":"(Dawson et al., 2005; Maslen et al., 2012; Vinnichenko et al., 2021)","plainCitation":"(Dawson et al., 2005; Maslen et al., 2012; Vinnichenko et al., 2021)","noteIndex":0},"citationItems":[{"id":3582,"uris":["http://zotero.org/users/local/pytFPmJs/items/U3W6AV64"],"uri":["http://zotero.org/users/local/pytFPmJs/items/U3W6AV64"],"itemData":{"id":3582,"type":"article-journal","title":"Effect of maturation on the indigenous δD signatures of individual hydrocarbons in sediments and crude oils from the Perth Basin (Western Australia)","container-title":"Organic Geochemistry","page":"95-104","volume":"36","issue":"1","abstract":"We measured the stable hydrogen isotopic composition (δD) of selected aliphatic hydrocarbons in nine sediments of various maturity and two crude oils, all from the northern Perth Basin (on-shore, Western Australia). The sediments and crude oils are from the Lower Triassic Hovea Member (Sapropelic Interval) of the Kockatea Shale. The n-alkanes, pristane and phytane from two immature sediments have δD values that represent the expected isotopic compositions of their precursors. Phytane is enriched in deuterium (D) relative to pristane in all sediment extracts and crude oils; this is attributed to either different sources, or to different isotopic effects during their derivation from phytol. With increasing maturity, pristane and phytane become enriched in D while the n-alkanes generally remain at a constant isotopic composition. A more rapid enrichment of D in isoprenoids relative to n-alkanes with increasing maturity suggests that hydrogen isotopic exchange is occurring via a carbocation mechanism. The phytane diastereomer ratio for each of the sediments correlates linearly with the progressive enrichment of D in phytane and therefore maturity, suggesting that significant hydrogen exchange occurs at the chiral carbons of phytane. The δD values of pristane and phytane from the crude oils are similar or more positive relative to the δD values of the n-alkanes. The average δD values of pristane and phytane for the sediments correlate well with equivalent vitrinite reflectance values, as does the conventional biomarker maturity parameter Ts/Tm, indicating that δD values may be useful for establishing maturity over a wider range than conventional biomarker parameters. The results provide further evidence that care must be taken not to over-interpret δD values of sedimentary hydrocarbons in samples of high thermal maturity.","DOI":"10.1016/j.orggeochem.2004.06.020","ISSN":"0146-6380","journalAbbreviation":"Organic Geochemistry","author":[{"family":"Dawson","given":"Daniel"},{"family":"Grice","given":"Kliti"},{"family":"Alexander","given":"Robert"}],"issued":{"date-parts":[["2005",1,1]]}}},{"id":3580,"uris":["http://zotero.org/users/local/pytFPmJs/items/WC2PLJ7P"],"uri":["http://zotero.org/users/local/pytFPmJs/items/WC2PLJ7P"],"itemData":{"id":3580,"type":"chapter","title":"Stable Hydrogen Isotopes of Isoprenoids and N-Alkanes as a Proxy for Estimating the Thermal History of Sediments Through Geological Time:","container-title":"Analyzing the Thermal History of Sedimentary Basins: Methods and Case Studies","publisher":"SEPM Society for Sedimentary Geology","page":"0","volume":"103","abstract":"The effect of thermal maturation on the δD values of individual petroleum hydrocarbons (n-alkanes and regular isoprenoids) from sedimentary organic matter over geological timescales has been explored in six different sedimentary sequences covering a wide range of maturities; i.e., 0.53%–1.6% vitrinite reflectance (Ro or equivalent; i.e., Re, Rc). These include new data and recently reported literature data on formations ranging in age from the Early Cretaceous to the Permian. The application of Deuterium/Hydrogen (D/H) of biomarkers as a maturity proxy for Devonian source rocks from the Western Canada Sedimentary Basin is also presented here, extending this application to much older sediments than previously studied. In each case, pristane and phytane are predominantly derived from the lipid side chain of chlorophyll a present in most photosynthetic organisms, with an additional (but minor) contribution to pristane from tocopherol of land plants in selected cases. The n-alkanes represent contributions of algae, bacteria, and in certain cases higher plants. In general, the n-alkanes, pristane, and phytane from relatively immature sediments have δD values that retain the isotopic signature of their natural product precursors; i.e., biosynthesized lipid components made up of acetyl and isoprene subunits, respectively. With increasing maturity, pristane and phytane become more enriched in deuterium (D), while the n-alkanes generally remain at a constant isotopic composition until an overmature level is reached, at which point there is a significant enrichment of D in n-alkanes. The enrichment of D in pristane and phytane with increasing maturity correlates strongly with changes in traditional maturity parameters, including vitrinite reflectance, Tmax, and molecular parameters, providing evidence that D enrichment is associated with thermal maturation.","ISBN":"978-1-56576-315-9","editor":[{"family":"Harris","given":"Nicholas B."},{"family":"Peters","given":"Kenneth E."}],"author":[{"family":"Maslen","given":"Ercin"},{"family":"Grice","given":"Kliti"},{"family":"Dawson","given":"Daniel"},{"family":"Wang","given":"Sue"},{"family":"Horsfield","given":"Brian"}],"issued":{"date-parts":[["2012",1,1]]},"accessed":{"date-parts":[["2021",6,12]]}}},{"id":3577,"uris":["http://zotero.org/users/local/pytFPmJs/items/U6FS36AK"],"uri":["http://zotero.org/users/local/pytFPmJs/items/U6FS36AK"],"itemData":{"id":3577,"type":"article-journal","title":"Substantial maturity influence on carbon and hydrogen isotopic composition of n-alkanes in sedimentary rocks","container-title":"Organic Geochemistry","page":"104171","volume":"152","abstract":"Carbon (δ13C) and hydrogen (δ2H) compound-specific isotope analyses on sedimentary hydrocarbons are widely used for ecological reconstructions and oil-source rock or oil-oil correlations. However, the effects of thermal alteration on isotopic composition are not fully understood, potentially imparting a bias on interpretation of older and more mature sedimentary sequences. We measured δ13C and δ2H of n-alkanes in 23 extracted bitumens from the 1.64 Ga Paleoproterozoic Barney Creek Formation in the southern McArthur Basin, Australia. The samples cover a wide range of thermal maturities with calculated vitrinite reflectance (Rc) values from 0.4% to 1.3%. Our results illustrate that while δ13C of kerogen remains relatively constant, the δ13C and δ2H of n-alkanes have a strong positive correlation with thermal maturity. Average δ13Calk increase by 6.8‰ and δ2Halk by 69‰ among the samples in the analysed maturity range. At the same time, the carbon isotopic offset between n-alkanes and kerogen (Δδ13Calk–ker) climbs from 1.3‰ to 8.5‰ with increasing maturity. Therefore, the substantial maturity influence on stable carbon and hydrogen isotopes of n-alkanes must be considered in palaeoecological and petroleum correlation studies. In the initial stages of maturation, n-alkanes from the Barney Creek Formation display increasingly positive “isotope slopes” in plots of δ13Calk against carbon number. However, with further maturation, the slopes became increasingly negative. The isotope slope inversion indicates that the dominant mechanisms for n-alkane generation and degradation changed during the progression from early diagenesis to metagenesis. Numerical models suggest that the formation of positive and negative isotope slopes may be driven by the balance of the formation of n-alkanes from kerogen and their subsequent degradation, and by dependence of the degradation rate constant k on n-alkane chain length.","DOI":"10.1016/j.orggeochem.2020.104171","ISSN":"0146-6380","journalAbbreviation":"Organic Geochemistry","author":[{"family":"Vinnichenko","given":"Galina"},{"family":"Jarrett","given":"Amber J.M."},{"family":"Maldegem","given":"Lennart M.","non-dropping-particle":"van"},{"family":"Brocks","given":"Jochen J."}],"issued":{"date-parts":[["2021",2,1]]}}}],"schema":"https://github.com/citation-style-language/schema/raw/master/csl-citation.json"} </w:instrText>
+      </w:r>
+      <w:r>
+        <w:fldChar w:fldCharType="separate"/>
+      </w:r>
+      <w:r>
+        <w:rPr>
+          <w:rFonts w:cs="Times New Roman"/>
+        </w:rPr>
+        <w:t>(Dawson et al., 2005; Maslen et al., 2012; Vinnichenko et al., 2021)</w:t>
+      </w:r>
+      <w:r>
+        <w:fldChar w:fldCharType="end"/>
+      </w:r>
+      <w:r>
+        <w:t>, and thus CH</w:t>
+      </w:r>
+      <w:r>
+        <w:rPr>
+          <w:vertAlign w:val="subscript"/>
+        </w:rPr>
+        <w:t>4</w:t>
+      </w:r>
+      <w:r>
+        <w:t xml:space="preserve"> generated </w:t>
+      </w:r>
+      <w:r>
+        <w:t xml:space="preserve">from immature or marginally-mature source rocks </w:t>
+      </w:r>
+      <w:r>
+        <w:t xml:space="preserve">will partially inherit its hydrogen </w:t>
+      </w:r>
+      <w:r>
+        <w:t>and their corresponding C</w:t>
+      </w:r>
+      <w:r>
+        <w:t>–</w:t>
+      </w:r>
+      <w:r>
+        <w:t>H linkages</w:t>
+      </w:r>
+      <w:r>
+        <w:t xml:space="preserve"> </w:t>
+      </w:r>
+      <w:r>
+        <w:t>from the precursor</w:t>
+      </w:r>
+      <w:r>
+        <w:t xml:space="preserve"> organic matter</w:t>
+      </w:r>
+      <w:r>
+        <w:t xml:space="preserve">. </w:t>
+      </w:r>
+      <w:r>
+        <w:t xml:space="preserve"> </w:t>
+      </w:r>
+      <w:r>
+        <w:t xml:space="preserve">Since methyl groups of wood (and presumably other organic </w:t>
+      </w:r>
+      <w:r>
+        <w:t>matter</w:t>
+      </w:r>
+      <w:r>
+        <w:t xml:space="preserve">) have non-equilibrated clumped isotope values </w:t>
+      </w:r>
+      <w:r>
+        <w:fldChar w:fldCharType="begin"/>
+      </w:r>
+      <w:r>
+        <w:instrText xml:space="preserve"> ADDIN ZOTERO_ITEM CSL_CITATION {"citationID":"4IeKGU1a","properties":{"formattedCitation":"(Lloyd et al., 2021)","plainCitation":"(Lloyd et al., 2021)","noteIndex":0},"citationItems":[{"id":3545,"uris":["http://zotero.org/users/local/pytFPmJs/items/Y6EF2WQ4"],"uri":["http://zotero.org/users/local/pytFPmJs/items/Y6EF2WQ4"],"itemData":{"id":3545,"type":"article-journal","title":"Clumped 13CH2D and 12CHD2 compositions of methyl groups from wood and synthetic monomers: Methods, experimental and theoretical calibrations, and initial results","container-title":"Geochimica et Cosmochimica Acta","page":"233-275","volume":"297","abstract":"Methyl groups are found in numerous biogenic and synthetic materials including geologically preserved materials such as wood. The carbon and hydrogen isotope compositions of methyl groups are used as tracers in biogeochemical cycles, as paleothermometers, and to determine the hydrogen isotopic composition of ancient rain. Here we present analyses of resolved 13C–D (13CH2D) and D–D (12CHD2) clumped isotope compositions of methyl groups as new variables for the study of methyl groups in the present and past. We first present chemical methods to extract, purify, and derivatize methyl groups from methoxyl (R–O–CH3) groups as CH3F and CH3Cl, and high-resolution ma</w:instrText>
+      </w:r>
+      <w:r>
+        <w:lastRenderedPageBreak/>
+        <w:instrText xml:space="preserve">ss spectrometric techniques to determine the clumped isotope compositions of these species. We achieve precisions for 13C–D clumping of ±0.25‰ and D–D clumping of ±2.5‰. We anchor our clumped isotopic measurements to a thermodynamic reference frame by first calculating the theoretical temperature dependences of 13C–D and D–D clumping in CH3Cl, then placing our measurements onto this reference frame through experimental internal isotopic equilibration of CH3Cl at 200 °C. Finally, we provide and analyze an initial dataset of clumped 13C–D and D–D compositions of methyl groups from various commercial/synthetic monomers and environmental woods. We observe ranges in clumped isotope compositions of </w:instrText>
+      </w:r>
+      <w:r>
+        <w:rPr>
+          <w:rFonts w:ascii="Cambria Math" w:hAnsi="Cambria Math" w:cs="Cambria Math"/>
+        </w:rPr>
+        <w:instrText>∼</w:instrText>
+      </w:r>
+      <w:r>
+        <w:instrText>11</w:instrText>
+      </w:r>
+      <w:r>
+        <w:rPr>
+          <w:rFonts w:cs="Times New Roman"/>
+        </w:rPr>
+        <w:instrText>‰</w:instrText>
+      </w:r>
+      <w:r>
+        <w:instrText xml:space="preserve"> in 13C</w:instrText>
+      </w:r>
+      <w:r>
+        <w:rPr>
+          <w:rFonts w:cs="Times New Roman"/>
+        </w:rPr>
+        <w:instrText>–</w:instrText>
+      </w:r>
+      <w:r>
+        <w:instrText xml:space="preserve">D and </w:instrText>
+      </w:r>
+      <w:r>
+        <w:rPr>
+          <w:rFonts w:ascii="Cambria Math" w:hAnsi="Cambria Math" w:cs="Cambria Math"/>
+        </w:rPr>
+        <w:instrText>∼</w:instrText>
+      </w:r>
+      <w:r>
+        <w:instrText>48</w:instrText>
+      </w:r>
+      <w:r>
+        <w:rPr>
+          <w:rFonts w:cs="Times New Roman"/>
+        </w:rPr>
+        <w:instrText>‰</w:instrText>
+      </w:r>
+      <w:r>
+        <w:instrText xml:space="preserve"> in D</w:instrText>
+      </w:r>
+      <w:r>
+        <w:rPr>
+          <w:rFonts w:cs="Times New Roman"/>
+        </w:rPr>
+        <w:instrText>–</w:instrText>
+      </w:r>
+      <w:r>
+        <w:instrText xml:space="preserve">D, and systematic differences within these ranges between methyl groups from commercial monomers and wood. Specifically, commercial clumped 13C–D compositions are between 0 and 3‰, which correspond to apparent equilibrium temperatures between 170 °C and the infinite temperature limit. In contrast, the clumped 13C–D compositions of wood methoxyl groups are distinctively high (9.50–11.25‰) and 3–6‰ higher than would be expected if formed in internal isotopic equilibrium at Earth-surface temperatures. Commercial/synthetic methyl and wood methoxyl clumped D–D compositions are also distinct: −5 to +13‰ in commercial monomers vs. −35 to −8‰ in wood—such negative values cannot result from formation in isotopic equilibrium and require kinetic processes to have occurred. These results indicate that wood methoxyl groups are formed out of isotopic equilibrium and that clumped isotope compositions of methyl groups may be useful tracers of methyl group sources and sinks in the environment. For instance, isotopic clumping in methyl groups may be useful for understanding controls on isotopic clumping in methane produced by methylotrophic methanogens.","DOI":"10.1016/j.gca.2020.10.008","ISSN":"0016-7037","journalAbbreviation":"Geochimica et Cosmochimica Acta","author":[{"family":"Lloyd","given":"Max K."},{"family":"Eldridge","given":"Daniel L."},{"family":"Stolper","given":"Daniel A."}],"issued":{"date-parts":[["2021",3,15]]}}}],"schema":"https://github.com/citation-style-language/schema/raw/master/csl-citation.json"} </w:instrText>
+      </w:r>
+      <w:r>
+        <w:fldChar w:fldCharType="separate"/>
+      </w:r>
+      <w:r>
+        <w:rPr>
+          <w:rFonts w:cs="Times New Roman"/>
+        </w:rPr>
+        <w:t>(Lloyd et al., 2021)</w:t>
+      </w:r>
+      <w:r>
+        <w:fldChar w:fldCharType="end"/>
+      </w:r>
+      <w:r>
+        <w:t xml:space="preserve">, </w:t>
+      </w:r>
+      <w:r>
+        <w:t xml:space="preserve">and because equilibrium methyl group clumping </w:t>
+      </w:r>
+      <w:r>
+        <w:t>Δ</w:t>
+      </w:r>
+      <w:r>
+        <w:t>(</w:t>
+      </w:r>
+      <w:r>
+        <w:rPr>
+          <w:vertAlign w:val="superscript"/>
+        </w:rPr>
+        <w:t>13</w:t>
+      </w:r>
+      <w:r>
+        <w:t>CH</w:t>
+      </w:r>
+      <w:r>
+        <w:rPr>
+          <w:vertAlign w:val="subscript"/>
+        </w:rPr>
+        <w:t>2</w:t>
+      </w:r>
+      <w:r>
+        <w:t>D</w:t>
+      </w:r>
+      <w:r>
+        <w:t>–</w:t>
+      </w:r>
+      <w:r>
+        <w:t>R)</w:t>
+      </w:r>
+      <w:r>
+        <w:t xml:space="preserve"> </w:t>
+      </w:r>
+      <w:r>
+        <w:t xml:space="preserve">values are quite similar to </w:t>
+      </w:r>
+      <w:r>
+        <w:t>Δ</w:t>
+      </w:r>
+      <w:r>
+        <w:rPr>
+          <w:vertAlign w:val="superscript"/>
+        </w:rPr>
+        <w:t>13</w:t>
+      </w:r>
+      <w:r>
+        <w:t>CH</w:t>
+      </w:r>
+      <w:r>
+        <w:rPr>
+          <w:vertAlign w:val="subscript"/>
+        </w:rPr>
+        <w:t>3</w:t>
+      </w:r>
+      <w:r>
+        <w:t>D</w:t>
+      </w:r>
+      <w:r>
+        <w:t xml:space="preserve"> values of CH</w:t>
+      </w:r>
+      <w:r>
+        <w:rPr>
+          <w:vertAlign w:val="subscript"/>
+        </w:rPr>
+        <w:softHyphen/>
+        <w:t>4</w:t>
+      </w:r>
+      <w:r>
+        <w:softHyphen/>
+        <w:t xml:space="preserve"> at these temperatures (within several tenths of a permil; Wang et al., 2015)</w:t>
+      </w:r>
+      <w:r>
+        <w:t>,</w:t>
+      </w:r>
+      <w:r>
+        <w:t xml:space="preserve"> </w:t>
+      </w:r>
+      <w:r>
+        <w:t>CH</w:t>
+      </w:r>
+      <w:r>
+        <w:rPr>
+          <w:vertAlign w:val="subscript"/>
+        </w:rPr>
+        <w:t>4</w:t>
+      </w:r>
+      <w:r>
+        <w:t xml:space="preserve"> generated from sedimentary organic matter at low levels of thermal stress will likely also carry non-equilibrated clumping values</w:t>
+      </w:r>
+      <w:r>
+        <w:t xml:space="preserve"> inherited from methane precursors</w:t>
+      </w:r>
+      <w:r>
         <w:t>.</w:t>
       </w:r>
-    </w:p>
-    <w:p>
-      <w:r>
-        <w:t>Since</w:t>
-      </w:r>
-      <w:r>
-        <w:t xml:space="preserve"> methyl groups of </w:t>
-      </w:r>
-      <w:r>
-        <w:t xml:space="preserve">wood (and presumably other organic compounds that undergo early diagenesis) have non-equilibrated clumped isotope values … </w:t>
+      <w:r>
+        <w:t xml:space="preserve">  The process of terminating the CH</w:t>
+      </w:r>
+      <w:r>
+        <w:softHyphen/>
+      </w:r>
+      <w:r>
+        <w:rPr>
+          <w:vertAlign w:val="subscript"/>
+        </w:rPr>
+        <w:t>3</w:t>
+      </w:r>
+      <w:r>
+        <w:rPr>
+          <w:rFonts w:ascii="Cambria Math" w:hAnsi="Cambria Math" w:cs="Cambria Math"/>
+        </w:rPr>
+        <w:t>⋅</w:t>
+      </w:r>
+      <w:r>
+        <w:t xml:space="preserve"> with a H</w:t>
+      </w:r>
+      <w:r>
+        <w:rPr>
+          <w:rFonts w:ascii="Cambria Math" w:hAnsi="Cambria Math" w:cs="Cambria Math"/>
+        </w:rPr>
+        <w:t>⋅</w:t>
+      </w:r>
+      <w:r>
+        <w:t xml:space="preserve"> may be an additional source of disequilibrated clumped methane signatures</w:t>
+      </w:r>
+      <w:r>
+        <w:t xml:space="preserve"> </w:t>
       </w:r>
       <w:r>
         <w:fldChar w:fldCharType="begin"/>
       </w:r>
       <w:r>
-        <w:instrText xml:space="preserve"> ADDIN ZOTERO_ITEM CSL_CITATION {"citationID":"4IeKGU1a","properties":{"formattedCitation":"(Lloyd et al., 2021)","plainCitation":"(Lloyd et al., 2021)","noteIndex":0},"citationItems":[{"id":3545,"uris":["http://zotero.org/users/local/pytFPmJs/items/Y6EF2WQ4"],"uri":["http://zotero.org/users/local/pytFPmJs/items/Y6EF2WQ4"],"itemData":{"id":3545,"type":"article-journal","title":"Clumped 13CH2D and 12CHD2 compositions of methyl groups from wood and synthetic monomers: Methods, experimental and theoretical calibrations, and initial results","container-title":"Geochimica et Cosmochimica Acta","page":"233-275","volume":"297","abstract":"Methyl groups are found in numerous biogenic and synthetic materials including geologically preserved materials such as wood. The carbon and hydrogen isotope compositions of methyl groups are used as tracers in biogeochemical cycles, as paleothermometers, and to determine the hydrogen isotopic composition of ancient rain. Here we present analyses of resolved 13C–D (13CH2D) and D–D (12CHD2) clumped isotope compositions of methyl groups as new variables for the study of methyl groups in the present and past. We first present chemical methods to extract, purify, and derivatize methyl groups from methoxyl (R–O–CH3) groups as CH3F and CH3Cl, and high-resolution mass spectrometric techniques to determine the clumped isotope compositions of these species. We achieve precisions for 13C–D clumping of ±0.25‰ and D–D clumping of ±2.5‰. We anchor our clumped isotopic measurements to a thermodynamic reference frame by first calculating the theoretical temperature dependences of 13C–D and D–D clumping in CH3Cl, then placing our measurements onto this reference frame through experimental internal isotopic equilibration of CH3Cl at 200 °C. Finally, we provide and analyze an initial dataset of clumped 13C–D and D–D compositions of methyl groups from various commercial/synthetic monomers and environmental woods. We observe ranges in clumped isotope compositions of </w:instrText>
-      </w:r>
-      <w:r>
-        <w:rPr>
-          <w:rFonts w:ascii="Cambria Math" w:hAnsi="Cambria Math" w:cs="Cambria Math"/>
-        </w:rPr>
-        <w:instrText>∼</w:instrText>
-      </w:r>
-      <w:r>
-        <w:instrText>11</w:instrText>
+        <w:instrText xml:space="preserve"> ADDIN ZOTERO_ITEM CSL_CITATION {"citationID":"0He1xstv","properties":{"formattedCitation":"(Dong et al., 2021)","plainCitation":"(Dong et al., 2021)","noteIndex":0},"citationItems":[{"id":3530,"uris":["http://zotero.org/users/local/pytFPmJs/items/D95UAXBB"],"uri":["http://zotero.org/users/local/pytFPmJs/items/D95UAXBB"],"itemData":{"id":3530,"type":"article-journal","title":"Clumped isotope effects of thermogenic methane formation: insights from pyrolysis of hydrocarbons","container-title":"Geochimica et Cosmochimica Acta","abstract":"Methane clumped isotope analysis is a tool used to constrain the formation or equilibration temperatures of methane, or to differentiate methane of thermogenic, microbial or ‘abiotic’ origins. Geothermometry applications are based on the temperature dependence of relative abundances of multiply-substituted isotopologues in thermodynamic equilibrium, whereas assignments of biogenicity or ‘abiogenicity’ rely on kinetic isotope effects associated with synthesis, which disturb clumped isotope abundances away from expected equilibrium proportions. However, kinetic processes in thermogenesis or during post-generation storage of thermogenic gas may cause isotopic disequilibrium, confounding thermometry applications or leading to ‘false positive’ identifications of microbial or abiogenic gases. Non-equilibrated c</w:instrText>
+      </w:r>
+      <w:r>
+        <w:lastRenderedPageBreak/>
+        <w:instrText xml:space="preserve">lumped isotope compositions have been observed in thermogenic gases including unconventional oil-associated gases and from coal pyrolysis experiments. The isotopic disequilibria might be caused by kinetic isotope effects expressed during gas migration (including extraction), or by irreversible chemical processes, such as breaking carbon-carbon bonds in an alkyl precursor. In this study, we performed controlled pyrolysis experiments at 400°C on n-octadecane (C18H38). We characterized the gas chemistry, and compound-specific carbon and hydrogen isotope and methane clumped isotope compositions of the gas products. We found that Δ13CH3D values (anomalies relative to a stochastic distribution of isotopes) appear to be relatively close to equilibrium at the experimental temperature, whereas Δ12CH2D2values are 30 to 40‰ lower than expected for equilibrium. The large deficit in Δ12CH2D2can be explained by assembling hydrogen atoms affected by two distinct kinetic isotope effects into a methane molecule, previously referred to as a ‘combinatorial effect’. We present a kinetic model that describes the full isotopic systematics, including anomalous Δ12CH2D2 deficits, of pyrolysis product methane. Finally, we propose a model for the isotope signatures of natural thermogenic methane where the non-equilibrium Δ12CH2D2 composition is a signature of the onset of catagenetic methane production. Our model also describes ways in which this signature disappears as further maturation drives Δ12CH2D2 to equilibrium through hydrogen exchange. Our findings demonstrate that anomalous depletion in Δ12CH2D2is not a unique signature for microbial or putative abiotic methane, and specifically, it can be generated during pyrolytic chemistry.","URL":"https://www.sciencedirect.com/science/article/pii/S0016703721001551","DOI":"10.1016/j.gca.2021.03.009","ISSN":"0016-7037","journalAbbreviation":"Geochimica et Cosmochimica Acta","author":[{"family":"Dong","given":"Guannan"},{"family":"Xie","given":"Hao"},{"family":"Formolo","given":"Michael"},{"family":"Lawson","given":"Michael"},{"family":"Sessions","given":"Alex"},{"family":"Eiler","given":"John"}],"issued":{"date-parts":[["2021",3,18]]}}}],"schema":"https://github.com/citation-style-language/schema/raw/master/csl-citation.json"} </w:instrText>
+      </w:r>
+      <w:r>
+        <w:fldChar w:fldCharType="separate"/>
       </w:r>
       <w:r>
         <w:rPr>
           <w:rFonts w:cs="Times New Roman"/>
         </w:rPr>
-        <w:instrText>‰</w:instrText>
-      </w:r>
-      <w:r>
-        <w:instrText xml:space="preserve"> in 13C</w:instrText>
-      </w:r>
-      <w:r>
-        <w:rPr>
-          <w:rFonts w:cs="Times New Roman"/>
-        </w:rPr>
-        <w:instrText>–</w:instrText>
-      </w:r>
-      <w:r>
-        <w:instrText xml:space="preserve">D and </w:instrText>
-      </w:r>
-      <w:r>
-        <w:rPr>
-          <w:rFonts w:ascii="Cambria Math" w:hAnsi="Cambria Math" w:cs="Cambria Math"/>
-        </w:rPr>
-        <w:instrText>∼</w:instrText>
-      </w:r>
-      <w:r>
-        <w:instrText>48</w:instrText>
-      </w:r>
-      <w:r>
-        <w:rPr>
-          <w:rFonts w:cs="Times New Roman"/>
-        </w:rPr>
-        <w:instrText>‰</w:instrText>
-      </w:r>
-      <w:r>
-        <w:instrText xml:space="preserve"> in D</w:instrText>
-      </w:r>
-      <w:r>
-        <w:rPr>
-          <w:rFonts w:cs="Times New Roman"/>
-        </w:rPr>
-        <w:instrText>–</w:instrText>
-      </w:r>
-      <w:r>
-        <w:instrText xml:space="preserve">D, and systematic differences within these ranges between methyl groups from commercial monomers and wood. Specifically, commercial clumped 13C–D compositions are between 0 and 3‰, which correspond to apparent equilibrium temperatures between 170 °C and the infinite temperature limit. In contrast, the clumped 13C–D compositions of wood methoxyl groups are distinctively high (9.50–11.25‰) and 3–6‰ higher than would be expected if formed in internal isotopic equilibrium at Earth-surface temperatures. Commercial/synthetic methyl and wood methoxyl clumped D–D compositions are also distinct: −5 to +13‰ in commercial monomers vs. −35 to −8‰ in wood—such negative values cannot result from formation in isotopic equilibrium and require kinetic processes to have occurred. These results indicate that wood methoxyl groups are formed out of isotopic equilibrium and that clumped isotope compositions of methyl groups may be useful tracers of methyl group sources and sinks in the environment. For instance, isotopic clumping in methyl groups may be useful for understanding controls on isotopic clumping in methane produced by methylotrophic methanogens.","DOI":"10.1016/j.gca.2020.10.008","ISSN":"0016-7037","journalAbbreviation":"Geochimica et Cosmochimica Acta","author":[{"family":"Lloyd","given":"Max K."},{"family":"Eldridge","given":"Daniel L."},{"family":"Stolper","given":"Daniel A."}],"issued":{"date-parts":[["2021",3,15]]}}}],"schema":"https://github.com/citation-style-language/schema/raw/master/csl-citation.json"} </w:instrText>
-      </w:r>
-      <w:r>
-        <w:fldChar w:fldCharType="separate"/>
-      </w:r>
-      <w:r>
-        <w:rPr>
-          <w:rFonts w:cs="Times New Roman"/>
-        </w:rPr>
-        <w:t>(Lloyd et al., 2021)</w:t>
+        <w:t>(Dong et al., 2021)</w:t>
       </w:r>
       <w:r>
         <w:fldChar w:fldCharType="end"/>
       </w:r>
       <w:bookmarkStart w:id="2" w:name="_GoBack"/>
       <w:bookmarkEnd w:id="2"/>
+      <w:r>
+        <w:t xml:space="preserve">.   </w:t>
+      </w:r>
+    </w:p>
+    <w:p/>
+    <w:p>
+      <w:r>
+        <w:t xml:space="preserve"> </w:t>
+      </w:r>
+      <w:r>
+        <w:fldChar w:fldCharType="begin"/>
+      </w:r>
+      <w:r>
+        <w:instrText xml:space="preserve"> ADDIN ZOTERO_ITEM CSL_CITATION {"citationID":"CSbIFep3","properties":{"formattedCitation":"(Sessions et al., 2004; Schimmelmann et al., 2006; Sessions, 2016)","plainCitation":"(Sessions et al., 2004; Schimmelmann et al., 2006; Sessions, 2016)","noteIndex":0},"citationItems":[{"id":270,"uris":["http://zotero.org/users/local/pytFPmJs/items/4ANVW8GU"],"uri":["http://zotero.org/users/local/pytFPmJs/items/4ANVW8GU"],"itemData":{"id":270,"type":"article-journal","title":"Isotopic exchange of carbon-bound hydrogen over geologic timescales","container-title":"Geochimica et Cosmochimica Acta","page":"1545–1559","volume":"68","issue":"7","DOI":"10.1016/j.gca.2003.06.004","author":[{"family":"Sessions","given":"Alex L"},{"family":"Sylva","given":"Sean P"},{"family":"Summons","given":"Roger E"},{"family":"Hayes","given":"John M"}],"issued":{"date-parts":[["2004"]]}}},{"id":258,"uris":["http://zotero.org/users/local/pytFPmJs/items/CIQB8XD4"],"uri":["http://zotero.org/users/local/pytFPmJs/items/CIQB8XD4"],"itemData":{"id":258,"type":"article-journal","title":"Hydrogen isotopic (D/H) composition of organic matter during diagenesis and thermal maturation","container-title":"Annual Review of Earth and Planetary Sciences","page":"501–533","volume":"34","DOI":"10.1146/annurev.earth.34.031405.125011","author":[{"family":"Schimmelmann","given":"Arndt"},{"family":"Sessions","given":"Alex L"},{"family":"Mastalerz","given":"Maria"}],"issued":{"date-parts":[["2006"]]}}},{"id":3563,"uris":["http://zotero.org/users/local/pytFPmJs/items/5FM9KGS9"],"uri":["http://zotero.org/users/local/pytFPmJs/items/5FM9KGS9"],"itemData":{"id":3563,"type":"article-journal","title":"Factors controlling the deuterium contents of sedimentary hy</w:instrText>
+      </w:r>
+      <w:r>
+        <w:lastRenderedPageBreak/>
+        <w:instrText xml:space="preserve">drocarbons","container-title":"Organic Geochemistry","page":"43-64","volume":"96","abstract":"The hydrogen isotopic compositions of sedimentary hydrocarbon molecules are now being used to address a range of scientific questions, from paleoclimate to environmental reconstruction to understanding of petroleum systems. Here I review the environmental, biological, and physical/chemical factors that influence the H isotopic compositions of sedimentary hydrocarbons. A hierarchy of four main controls can be recognized: (i) the composition of environmental water that serves as ultimate hydrogen source to the biosphere, (ii) physiologic and metabolic processes in organisms that fix water hydrogen into organic molecules, (iii) hydrogen exchange processes that alter D/H ratios slowly over time under geologic conditions, and (iv) kinetic fractionations that arise during the thermal conversion of sedimentary organic matter to liquid hydrocarbons. Variations in the terrestrial hydrologic cycle, and in biologic fractionations, create lipids with δD values spanning a huge range, and carrying abundant information about source organisms and environments. This information is gradually lost over geologic timescales due to hydrogen exchange, although the rates of this process appear to vary by orders of magnitude in clastic versus carbonate sediments. The H isotopes of hydrocarbons in many sediments of low to moderate thermal maturity may only be partially exchanged. Finally, additional kinetic fractionations are imposed during thermal cracking to generate mobile hydrocarbons. The δD values of sedimentary hydrocarbons are thus concluded to generally reflect a complicated combination of processes. Although it is tempting to view this as a failure of the isotopic record, there are numerous opportunities for understanding environmental, diagenetic, and catagenetic processes if we can learn to quantitatively disentangle the competing fractionations.","DOI":"10.1016/j.orggeochem.2016.02.012","ISSN":"0146-6380","journalAbbreviation":"Organic Geochemistry","author":[{"family":"Sessions","given":"Alex L."}],"issued":{"date-parts":[["2016",6,1]]}}}],"schema":"https://github.com/citation-style-language/schema/raw/master/csl-citation.json"} </w:instrText>
+      </w:r>
+      <w:r>
+        <w:fldChar w:fldCharType="separate"/>
+      </w:r>
+      <w:r>
+        <w:rPr>
+          <w:rFonts w:cs="Times New Roman"/>
+        </w:rPr>
+        <w:t>(Sessions et al., 2004; Schimmelmann et al., 2006; Sessions, 2016)</w:t>
+      </w:r>
+      <w:r>
+        <w:fldChar w:fldCharType="end"/>
+      </w:r>
+      <w:r>
+        <w:t>.</w:t>
+      </w:r>
     </w:p>
     <w:p>
       <w:r>
@@ -5898,7 +6243,6 @@
         <w:pStyle w:val="Heading3"/>
       </w:pPr>
       <w:r>
-        <w:lastRenderedPageBreak/>
         <w:t>D/H exchange between methane and water</w:t>
       </w:r>
     </w:p>
@@ -6171,6 +6515,7 @@
         <w:rPr>
           <w:color w:val="FF0000"/>
         </w:rPr>
+        <w:lastRenderedPageBreak/>
         <w:t>We assumed here that parimary oil generation occurs principally within the range 0.5 to 1.3 %Ro-equivalent (Burnham, 2019).  Under conditions encountered in this experiment, the modeled conversion of oil is between 5% and 95%, respectively (Fig. S1).</w:t>
       </w:r>
     </w:p>
@@ -6228,7 +6573,6 @@
     </w:p>
     <w:p>
       <w:r>
-        <w:lastRenderedPageBreak/>
         <w:t>Whil</w:t>
       </w:r>
       <w:r>
@@ -6627,6 +6971,7 @@
     </w:p>
     <w:p>
       <w:r>
+        <w:lastRenderedPageBreak/>
         <w:t>Carefully-controlled, t</w:t>
       </w:r>
       <w:r>
@@ -6668,7 +7013,6 @@
         <w:rPr>
           <w:noProof/>
         </w:rPr>
-        <w:lastRenderedPageBreak/>
         <w:drawing>
           <wp:inline distT="0" distB="0" distL="0" distR="0" wp14:anchorId="0FCA8857" wp14:editId="15DED136">
             <wp:extent cx="6400800" cy="4942193"/>
@@ -6748,22 +7092,22 @@
         <w:rPr>
           <w:highlight w:val="yellow"/>
         </w:rPr>
-        <w:t xml:space="preserve">The geochemistry that intrigues me is the reactions involving water  dissolved in the bitumen of a source rock.  Experiments indicate that  the amount of water dissolved in the organic matter of a source rock  determines the amount of oil expelled and retained in a maturing source  rock.  Understanding this aspect of dissolved water rather than aqueous  organics is in its infancy, similar to that of the role of water  dissolved in granite melts back in the 1930s.    How does the amount of  dissolved water and its chemistry influence the immiscibility of oil,  hydrogen availability, and expulsion of oil from a source rock?    Also,  what reactions are occurring between dissolved water and bitumen to form  H2 and CO2?    </w:t>
-      </w:r>
-    </w:p>
-    <w:p>
+        <w:t xml:space="preserve">The geochemistry that intrigues me is the reactions involving water  dissolved in the bitumen of a source rock.  Experiments indicate that  the amount of water dissolved in the organic matter of a source rock  determines the amount of oil expelled and retained in a maturing source  rock.  Understanding this aspect of dissolved water rather than aqueous  organics is in its infancy, similar to that of the role of water  dissolved in granite melts back in the 1930s.    How does the amount of  dissolved water and its chemistry influence the immiscibility of oil,  hydrogen </w:t>
+      </w:r>
       <w:r>
         <w:rPr>
           <w:highlight w:val="yellow"/>
         </w:rPr>
-        <w:t xml:space="preserve">With respect to incorporating the role of water in numerical models  there is a lot of work to be undertaken, but a Ph.D dissertation at  Colorado School of Mines by Mohammed Al Duhailan (now with Saudi Aramco)  has made </w:t>
-      </w:r>
+        <w:lastRenderedPageBreak/>
+        <w:t xml:space="preserve">availability, and expulsion of oil from a source rock?    Also,  what reactions are occurring between dissolved water and bitumen to form  H2 and CO2?    </w:t>
+      </w:r>
+    </w:p>
+    <w:p>
       <w:r>
         <w:rPr>
           <w:highlight w:val="yellow"/>
         </w:rPr>
-        <w:lastRenderedPageBreak/>
-        <w:t>some preliminary quantitative attempts (attached).   We have  been doing some work on the effects of water on the mechanical  properties of source rocks (attached). These studies are still rather  qualitative but we are moving toward a more quantitative understanding.  I put more emphasis on experimentation before numerical modeling is  attempted.</w:t>
+        <w:t>With respect to incorporating the role of water in numerical models  there is a lot of work to be undertaken, but a Ph.D dissertation at  Colorado School of Mines by Mohammed Al Duhailan (now with Saudi Aramco)  has made some preliminary quantitative attempts (attached).   We have  been doing some work on the effects of water on the mechanical  properties of source rocks (attached). These studies are still rather  qualitative but we are moving toward a more quantitative understanding.  I put more emphasis on experimentation before numerical modeling is  attempted.</w:t>
       </w:r>
     </w:p>
     <w:p/>
@@ -7065,11 +7409,7 @@
         <w:pStyle w:val="Bibliography"/>
       </w:pPr>
       <w:r>
-        <w:t>Berner, U., Faber, E., S</w:t>
-      </w:r>
-      <w:r>
-        <w:lastRenderedPageBreak/>
-        <w:t>cheeder, G., Panten, D., 1995. Primary cracking of algal and landplant kerogens: kinetic models of isotope variations in methane, ethane and propane. Chemical Geology 126, 233–245.</w:t>
+        <w:t>Berner, U., Faber, E., Scheeder, G., Panten, D., 1995. Primary cracking of algal and landplant kerogens: kinetic models of isotope variations in methane, ethane and propane. Chemical Geology 126, 233–245.</w:t>
       </w:r>
     </w:p>
     <w:p>
@@ -7109,6 +7449,22 @@
         <w:pStyle w:val="Bibliography"/>
       </w:pPr>
       <w:r>
+        <w:t>Connan, J., Cassou, A.M., 1980. Properties of gases and petroleum liquids derived from terrestrial kerogen at various maturation levels. Geochimica et Cosmochimica Acta 44, 1–23.</w:t>
+      </w:r>
+    </w:p>
+    <w:p>
+      <w:pPr>
+        <w:pStyle w:val="Bibliography"/>
+      </w:pPr>
+      <w:r>
+        <w:t>Dawson, D., Grice, K., Alexander, R., 2005. Effect of maturation on the indigenous δD signatures of individual hydrocarbons in sediments and crude oils from the Perth Basin (Western Australia). Organic Geochemistry 36, 95–104.</w:t>
+      </w:r>
+    </w:p>
+    <w:p>
+      <w:pPr>
+        <w:pStyle w:val="Bibliography"/>
+      </w:pPr>
+      <w:r>
         <w:t>Dibeler, V.H., Mohler, F.L., 1950. Mass spectra of the deuteromethanes. J. Research Nat. Bur. Standards 45, 441–444.</w:t>
       </w:r>
     </w:p>
@@ -7230,11 +7586,7 @@
         <w:pStyle w:val="Bibliography"/>
       </w:pPr>
       <w:r>
-        <w:t>Labidi, J., Young, E.D., Giunta, T., Kohl, I.E., Seewald, J., Tang, H., Lilley, M.D., Früh-Green, G.L., 2020. Methane thermometry in deep-sea hydrothermal systems: Evidence for re-ordering of doubly-substituted isotopologues during fluid cooling. Geochimica et Cosm</w:t>
-      </w:r>
-      <w:r>
-        <w:lastRenderedPageBreak/>
-        <w:t>ochimica Acta 288, 248–261.</w:t>
+        <w:t>Jenden, P.D., Drazan, D.J., Kaplan, I.R., 1993. Mixing of Thermogenic Natural Gases in Northern Appalachian Basin. AAPG Bulletin 77, 980–998.</w:t>
       </w:r>
     </w:p>
     <w:p>
@@ -7242,6 +7594,22 @@
         <w:pStyle w:val="Bibliography"/>
       </w:pPr>
       <w:r>
+        <w:t>Labidi, J., Young, E.D., Giunta, T., Kohl, I.E., Seewald, J., Tang, H., Lilley, M.D., Früh-Green, G.L., 2020. Methane thermometry in deep-sea hydrothermal systems: Evidence for re-ordering of doubly-substituted isotopologues during fluid cooling. Geochimica et Cosmochimica Acta 288, 248–261.</w:t>
+      </w:r>
+    </w:p>
+    <w:p>
+      <w:pPr>
+        <w:pStyle w:val="Bibliography"/>
+      </w:pPr>
+      <w:r>
+        <w:t>Laplante, R.E., 1974. Hydrocarbon Generation in Gulf Coast Tertiary Sediments. AAPG Bulletin 58, 1281–1289.</w:t>
+      </w:r>
+    </w:p>
+    <w:p>
+      <w:pPr>
+        <w:pStyle w:val="Bibliography"/>
+      </w:pPr>
+      <w:r>
         <w:t>Leif, R.N., Simoneit, B.R., 2000. The role of alkenes produced during hydrous pyrolysis of a shale. Organic Geochemistry 31, 1189–1208.</w:t>
       </w:r>
     </w:p>
@@ -7282,6 +7650,22 @@
         <w:pStyle w:val="Bibliography"/>
       </w:pPr>
       <w:r>
+        <w:t>Maslen, E., Grice, K., Dawson, D., Wang, S., Horsfield, B., 2012. Stable Hydrogen Isotopes of Isoprenoids and N-Alkanes as a Proxy for Estimating the Thermal History of Sediments Through Geological Time:, in: Harris, N.B., Peters, K.E. (Eds.), Analyzing the Thermal History of Sedimentary Basins: Methods and Case Studies, SEPM Society for Sedimentary Geology, p. 0.</w:t>
+      </w:r>
+    </w:p>
+    <w:p>
+      <w:pPr>
+        <w:pStyle w:val="Bibliography"/>
+      </w:pPr>
+      <w:r>
+        <w:t>Muscio, G.P.A., Horsfield, B., Welte, D.H., 1994. Occurrence of thermogenic gas in the immature zone—implications from the Bakken in-source reservoir system. Organic Geochemistry 22, 461–476.</w:t>
+      </w:r>
+    </w:p>
+    <w:p>
+      <w:pPr>
+        <w:pStyle w:val="Bibliography"/>
+      </w:pPr>
+      <w:r>
         <w:t>Ni, Y., Ma, Q., Ellis, G.S., Dai, J., Katz, B., Zhang, S., Tang, Y., 2011. Fundamental studies on kinetic isotope effect (KIE) of hydrogen isotope fractionation in natural gas systems. Geochimica et Cosmochimica Acta 75, 2696–2707.</w:t>
       </w:r>
     </w:p>
@@ -7290,6 +7674,22 @@
         <w:pStyle w:val="Bibliography"/>
       </w:pPr>
       <w:r>
+        <w:t>Purcell, L.P., Rashid, M.A., Hardy, I.A., 1979. Geochemical Characteristics of Sedimentary Rocks in Scotian Basin. AAPG Bulletin 63, 87–105.</w:t>
+      </w:r>
+    </w:p>
+    <w:p>
+      <w:pPr>
+        <w:pStyle w:val="Bibliography"/>
+      </w:pPr>
+      <w:r>
+        <w:t>Ramaswamy, G., 2002. A field evidence for mineral-catalyzed formation of gas during coal maturation. Oil &amp; gas journal 100, 32–36.</w:t>
+      </w:r>
+    </w:p>
+    <w:p>
+      <w:pPr>
+        <w:pStyle w:val="Bibliography"/>
+      </w:pPr>
+      <w:r>
         <w:t>Reeves, E.P., Seewald, J.S., Sylva, S.P., 2012. Hydrogen isotope exchange between \emphn-alkanes and water under hydrothermal conditions. Geochimica et Cosmochimica Acta 77, 582–599.</w:t>
       </w:r>
     </w:p>
@@ -7411,6 +7811,22 @@
       </w:pPr>
       <w:r>
         <w:t>Smith, J., Rigby, D., Gould, K., Hart, G., Hargraves, A., 1985. An isotopic study of hydrocarbon generation processes. Organic Geochemistry 8, 341–347.</w:t>
+      </w:r>
+    </w:p>
+    <w:p>
+      <w:pPr>
+        <w:pStyle w:val="Bibliography"/>
+      </w:pPr>
+      <w:r>
+        <w:t>Snowdon, L., 1980. Resinite—A potential petroleum source in the upper Cretaceous/Tertiary of the Beaufort-Mackenzie Basin, in: Miall, A.D. (Ed.), Facts and Principles of World Petroleum Occurrence, CSPG Special Publications Memoir 6, p. 509–521.</w:t>
+      </w:r>
+    </w:p>
+    <w:p>
+      <w:pPr>
+        <w:pStyle w:val="Bibliography"/>
+      </w:pPr>
+      <w:r>
+        <w:t>Stahl, W.J., 1977. Carbon and nitrogen isotopes in hydrocarbon research and exploration. Chemical Geology 20, 121–149.</w:t>
       </w:r>
     </w:p>
     <w:p>
@@ -7477,6 +7893,14 @@
       </w:pPr>
       <w:r>
         <w:t>Tian, Y., Ayers, W.B., McCain Jr, D., 2013. The Eagle Ford Shale play, south Texas: regional variations in fluid types, hydrocarbon production and reservoir properties, in: IPTC 2013: International Petroleum Technology Conference, European Association of Geoscientists &amp; Engineers, p. IPTC 16808.</w:t>
+      </w:r>
+    </w:p>
+    <w:p>
+      <w:pPr>
+        <w:pStyle w:val="Bibliography"/>
+      </w:pPr>
+      <w:r>
+        <w:t>Vinnichenko, G., Jarrett, A.J.M., van Maldegem, L.M., Brocks, J.J., 2021. Substantial maturity influence on carbon and hydrogen isotopic composition of n-alkanes in sedimentary rocks. Organic Geochemistry 152, 104171.</w:t>
       </w:r>
     </w:p>
     <w:p>
@@ -14407,7 +14831,7 @@
           <w:rPr>
             <w:noProof/>
           </w:rPr>
-          <w:t>8</w:t>
+          <w:t>9</w:t>
         </w:r>
         <w:r>
           <w:rPr>
@@ -17156,7 +17580,7 @@
 </file>
 
 <file path=customXml/itemProps1.xml><?xml version="1.0" encoding="utf-8"?>
-<ds:datastoreItem xmlns:ds="http://schemas.openxmlformats.org/officeDocument/2006/customXml" ds:itemID="{AC3C60CD-6519-4A27-BDB4-0143121805B7}">
+<ds:datastoreItem xmlns:ds="http://schemas.openxmlformats.org/officeDocument/2006/customXml" ds:itemID="{62F67556-C1A5-4795-B9D3-B9E86FF120F0}">
   <ds:schemaRefs>
     <ds:schemaRef ds:uri="http://schemas.openxmlformats.org/officeDocument/2006/bibliography"/>
   </ds:schemaRefs>

</xml_diff>

<commit_message>
Updated Figures 7 and 8 with text panel labels in figure.
</commit_message>
<xml_diff>
--- a/manuscript/HIPPIE-DIPPIE_v5.docx
+++ b/manuscript/HIPPIE-DIPPIE_v5.docx
@@ -88,6 +88,7 @@
         </w:rPr>
         <w:t>a</w:t>
       </w:r>
+      <w:proofErr w:type="gramStart"/>
       <w:r>
         <w:rPr>
           <w:vertAlign w:val="superscript"/>
@@ -112,6 +113,7 @@
         </w:rPr>
         <w:t>c</w:t>
       </w:r>
+      <w:proofErr w:type="gramEnd"/>
       <w:r>
         <w:t>*</w:t>
       </w:r>
@@ -177,6 +179,7 @@
           <w:sz w:val="16"/>
         </w:rPr>
       </w:pPr>
+      <w:proofErr w:type="gramStart"/>
       <w:r>
         <w:rPr>
           <w:sz w:val="16"/>
@@ -188,7 +191,14 @@
         <w:rPr>
           <w:sz w:val="16"/>
         </w:rPr>
-        <w:t xml:space="preserve">Department of Earth, Atmospheric and Planetary Sciences, Massachusetts Institute of Technology, Cambridge, Massachusetts 02139, USA.  </w:t>
+        <w:t>Department</w:t>
+      </w:r>
+      <w:proofErr w:type="gramEnd"/>
+      <w:r>
+        <w:rPr>
+          <w:sz w:val="16"/>
+        </w:rPr>
+        <w:t xml:space="preserve"> of Earth, Atmospheric and Planetary Sciences, Massachusetts Institute of Technology, Cambridge, Massachusetts 02139, USA.  </w:t>
       </w:r>
     </w:p>
     <w:p>
@@ -198,6 +208,7 @@
           <w:sz w:val="16"/>
         </w:rPr>
       </w:pPr>
+      <w:proofErr w:type="gramStart"/>
       <w:r>
         <w:rPr>
           <w:sz w:val="16"/>
@@ -209,7 +220,14 @@
         <w:rPr>
           <w:sz w:val="16"/>
         </w:rPr>
-        <w:t xml:space="preserve">Marine Chemistry and Geochemistry Department, Woods Hole Oceanographic Institution, Woods Hole, Massachusetts 02543, USA.  </w:t>
+        <w:t>Marine</w:t>
+      </w:r>
+      <w:proofErr w:type="gramEnd"/>
+      <w:r>
+        <w:rPr>
+          <w:sz w:val="16"/>
+        </w:rPr>
+        <w:t xml:space="preserve"> Chemistry and Geochemistry Department, Woods Hole Oceanographic Institution, Woods Hole, Massachusetts 02543, USA.  </w:t>
       </w:r>
     </w:p>
     <w:p>
@@ -219,6 +237,7 @@
           <w:sz w:val="16"/>
         </w:rPr>
       </w:pPr>
+      <w:proofErr w:type="gramStart"/>
       <w:r>
         <w:rPr>
           <w:sz w:val="16"/>
@@ -230,12 +249,19 @@
         <w:rPr>
           <w:sz w:val="16"/>
         </w:rPr>
-        <w:t>ExxonMobil Upstream</w:t>
-      </w:r>
+        <w:t>ExxonMobil</w:t>
+      </w:r>
+      <w:proofErr w:type="gramEnd"/>
       <w:r>
         <w:rPr>
           <w:sz w:val="16"/>
         </w:rPr>
+        <w:t xml:space="preserve"> Upstream</w:t>
+      </w:r>
+      <w:r>
+        <w:rPr>
+          <w:sz w:val="16"/>
+        </w:rPr>
         <w:t xml:space="preserve"> </w:t>
       </w:r>
       <w:r>
@@ -264,6 +290,7 @@
           <w:sz w:val="16"/>
         </w:rPr>
       </w:pPr>
+      <w:proofErr w:type="gramStart"/>
       <w:r>
         <w:rPr>
           <w:sz w:val="16"/>
@@ -275,7 +302,14 @@
         <w:rPr>
           <w:sz w:val="16"/>
         </w:rPr>
-        <w:t>Department of Earth Science</w:t>
+        <w:t>Department</w:t>
+      </w:r>
+      <w:proofErr w:type="gramEnd"/>
+      <w:r>
+        <w:rPr>
+          <w:sz w:val="16"/>
+        </w:rPr>
+        <w:t xml:space="preserve"> of Earth Science</w:t>
       </w:r>
       <w:r>
         <w:rPr>
@@ -3002,11 +3036,6 @@
       </w:r>
     </w:p>
     <w:p>
-      <w:pPr>
-        <w:rPr>
-          <w:rFonts w:asciiTheme="majorHAnsi" w:hAnsiTheme="majorHAnsi" w:cstheme="majorHAnsi"/>
-        </w:rPr>
-      </w:pPr>
       <w:r>
         <w:rPr>
           <w:rFonts w:asciiTheme="majorHAnsi" w:hAnsiTheme="majorHAnsi" w:cstheme="majorHAnsi"/>
@@ -3240,12 +3269,60 @@
         <w:rPr>
           <w:rFonts w:asciiTheme="majorHAnsi" w:hAnsiTheme="majorHAnsi" w:cstheme="majorHAnsi"/>
         </w:rPr>
-        <w:t xml:space="preserve">Experiments conducted with </w:t>
+        <w:t xml:space="preserve">Experiments conducted </w:t>
       </w:r>
       <w:r>
         <w:rPr>
           <w:rFonts w:asciiTheme="majorHAnsi" w:hAnsiTheme="majorHAnsi" w:cstheme="majorHAnsi"/>
         </w:rPr>
+        <w:t xml:space="preserve">by Reeves et al. </w:t>
+      </w:r>
+      <w:r>
+        <w:rPr>
+          <w:rFonts w:asciiTheme="majorHAnsi" w:hAnsiTheme="majorHAnsi" w:cstheme="majorHAnsi"/>
+        </w:rPr>
+        <w:fldChar w:fldCharType="begin"/>
+      </w:r>
+      <w:r>
+        <w:rPr>
+          <w:rFonts w:asciiTheme="majorHAnsi" w:hAnsiTheme="majorHAnsi" w:cstheme="majorHAnsi"/>
+        </w:rPr>
+        <w:instrText xml:space="preserve"> ADDIN ZOTERO_ITEM CSL_CITATION {"citationID":"4uIukw6G","properties":{"formattedCitation":"(2012)","plainCitation":"(2012)","noteIndex":0},"citationItems":[{"id":237,"uris":["http://zotero.org/users/local/pytFPmJs/items/ZCLJRLYF"],"uri":["http://zotero.org/users/local/pytFPmJs/items/ZCLJRLYF"],"itemData":{"id":237,"type":"article-journal","title":"Hydrogen isotope exchange between \\emphn-alkanes and water under hydrothermal conditions","container-title":"Geochimica et Cosmochimica Acta","page":"582–599","volume":"77","DOI":"10.1016/j.gca.2011.10.008","author":[{"family":"Reeves","given":"Eoghan P"},{"family":"Seewald","given":"Jeffrey S"},{"family":"Sylva","given":"Sean P"}],"issued":{"date-parts":[["2012"]]}},"suppress-author":true}],"schema":"https://github.com/citation-style-language/schema/raw/master/csl-citation.json"} </w:instrText>
+      </w:r>
+      <w:r>
+        <w:rPr>
+          <w:rFonts w:asciiTheme="majorHAnsi" w:hAnsiTheme="majorHAnsi" w:cstheme="majorHAnsi"/>
+        </w:rPr>
+        <w:fldChar w:fldCharType="separate"/>
+      </w:r>
+      <w:r>
+        <w:rPr>
+          <w:rFonts w:cs="Times New Roman"/>
+        </w:rPr>
+        <w:t>(2012)</w:t>
+      </w:r>
+      <w:r>
+        <w:rPr>
+          <w:rFonts w:asciiTheme="majorHAnsi" w:hAnsiTheme="majorHAnsi" w:cstheme="majorHAnsi"/>
+        </w:rPr>
+        <w:fldChar w:fldCharType="end"/>
+      </w:r>
+      <w:r>
+        <w:rPr>
+          <w:rFonts w:asciiTheme="majorHAnsi" w:hAnsiTheme="majorHAnsi" w:cstheme="majorHAnsi"/>
+        </w:rPr>
+        <w:t xml:space="preserve"> </w:t>
+      </w:r>
+      <w:r>
+        <w:rPr>
+          <w:rFonts w:asciiTheme="majorHAnsi" w:hAnsiTheme="majorHAnsi" w:cstheme="majorHAnsi"/>
+        </w:rPr>
+        <w:t xml:space="preserve">with </w:t>
+      </w:r>
+      <w:r>
+        <w:rPr>
+          <w:rFonts w:asciiTheme="majorHAnsi" w:hAnsiTheme="majorHAnsi" w:cstheme="majorHAnsi"/>
+        </w:rPr>
         <w:t xml:space="preserve">aqueous </w:t>
       </w:r>
       <w:r>
@@ -3264,12 +3341,30 @@
         <w:rPr>
           <w:rFonts w:asciiTheme="majorHAnsi" w:hAnsiTheme="majorHAnsi" w:cstheme="majorHAnsi"/>
         </w:rPr>
-        <w:t>reveal little-to-no observable exchange even over</w:t>
+        <w:t xml:space="preserve">in flexible-cell Au-Ti reaction vessels </w:t>
       </w:r>
       <w:r>
         <w:rPr>
           <w:rFonts w:asciiTheme="majorHAnsi" w:hAnsiTheme="majorHAnsi" w:cstheme="majorHAnsi"/>
         </w:rPr>
+        <w:t>reveal</w:t>
+      </w:r>
+      <w:r>
+        <w:rPr>
+          <w:rFonts w:asciiTheme="majorHAnsi" w:hAnsiTheme="majorHAnsi" w:cstheme="majorHAnsi"/>
+        </w:rPr>
+        <w:t>ed</w:t>
+      </w:r>
+      <w:r>
+        <w:rPr>
+          <w:rFonts w:asciiTheme="majorHAnsi" w:hAnsiTheme="majorHAnsi" w:cstheme="majorHAnsi"/>
+        </w:rPr>
+        <w:t xml:space="preserve"> little-to-no observable exchange even over</w:t>
+      </w:r>
+      <w:r>
+        <w:rPr>
+          <w:rFonts w:asciiTheme="majorHAnsi" w:hAnsiTheme="majorHAnsi" w:cstheme="majorHAnsi"/>
+        </w:rPr>
         <w:t xml:space="preserve"> several</w:t>
       </w:r>
       <w:r>
@@ -3324,16 +3419,34 @@
         <w:t xml:space="preserve">. </w:t>
       </w:r>
       <w:r>
-        <w:t xml:space="preserve"> Therefore, it is likely that hydrogen exchange of methane </w:t>
-      </w:r>
-      <w:r>
-        <w:t>during</w:t>
-      </w:r>
-      <w:r>
-        <w:t xml:space="preserve"> the </w:t>
-      </w:r>
-      <w:r>
-        <w:t>experiment was limited or insignificant, and that the hydrogen isotopic composition of the generated CH</w:t>
+        <w:t xml:space="preserve"> </w:t>
+      </w:r>
+      <w:r>
+        <w:t>R</w:t>
+      </w:r>
+      <w:r>
+        <w:t xml:space="preserve">ecently, Turner et al. </w:t>
+      </w:r>
+      <w:r>
+        <w:fldChar w:fldCharType="begin"/>
+      </w:r>
+      <w:r>
+        <w:instrText xml:space="preserve"> ADDIN ZOTERO_ITEM CSL_CITATION {"citationID":"kdH5jY6r","properties":{"formattedCitation":"(under review)","plainCitation":"(under review)","noteIndex":0},"citationItems":[{"id":3637,"uris":["http://zotero.org/users/local/pytFPmJs/items/B8QMFWBX"],"uri":["http://zotero.org/users/local/pytFPmJs/items/B8QMFWBX"],"itemData":{"id":3637,"type":"article-journal","title":"Experimental determination of hydrogen isotope exchange rates between methane and water under hydrothermal conditions","container-title":"Geochimica et Cosmochimica Acta","abstract":"The hydrogen isotopic composition of methane (CH4 ) is used as a fingerprint of gas origins. Exchange of hydrogen isotopes between CH4 and liquid water has been proposed to occur in both low- and high-temperature settings. However, despite environmental evidence for hydrogen isotope exchange between CH4 and liquid water, there are few experimental constraints on the kinetics of this process. Here we present results from hydrothermal experiments conducted to constrain the kinetics of hydrogen isotope exchange between CH4 and supercritical water. Seven isothermal experiments were performed over a temperature range of 376 to 420°C in which deuterium-enriched water and CH4 were reacted in flexible gold reaction cell systems. Rates of exchange were determined by measuring the change in the δD of CH4 over the time course of an experiment. Regression of derived second order rate constants vs. 1000/T (i.e., an Arrhenius plot) yields the following equation: ln(k r ) = -17.32 (±4.08, 1 s.e.) × 1000/T + 3.19 (±6.01, 1 s.e.) (units of k r of sec -1 [mol/L] -1 ) equivalent to an activation energy of 144.0 ± 33.9 kJ/mol (1 s.e.). These results indicate that without catalysts, CH4 will not exchange hydrogen isotopes with liquid water on a timescale shorter than the age of the Earth (i.e., billions of years) at temperatures below 100-125°C. Exchange at these temperatures is thought to occur due to the activity of life, and thus hydrogen isotopic equilibrium between methane and water may be a biosignature at low temperatures. At temperatures ranging from 125-200°C, hydrogen isotope exchange between CH4 and liquid water can occur on timescales of millions to hundreds of thousands of years, indicating that in thermogenic natural gas systems CH4 may isotopically equilibrate with water and achieve equilibrium isotopic compositions. Finally, the kinetics indicate that in deep-sea hydrothermal systems, the hydrogen (and thus clumped) isotopic composition of CH4 is likely set by formation and/or storage conditions isolated from the active flow regime. The determined kinetics indicate that once methane is entrained in circulating fluids, the expected time-temperature pathways are insufficient for measurable hydrogen isotope exchange between CH4 and water to occur.","note":"GCA-D-21-00928, under review","author":[{"family":"Turner","given":"Andrew C"},{"family":"Pester","given":"Nicholas J"},{"family":"Bill","given":"Markus"},{"family":"Conrad","given":"Mark E"},{"family":"Knauss","given":"Kevin G"},{"family":"Stolper","given":"Daniel A"}],"issued":{"literal":"under review"}},"suppress-author":true}],"schema":"https://github.com/citation-style-language/schema/raw/master/csl-citation.json"} </w:instrText>
+      </w:r>
+      <w:r>
+        <w:fldChar w:fldCharType="separate"/>
+      </w:r>
+      <w:r>
+        <w:rPr>
+          <w:rFonts w:cs="Times New Roman"/>
+        </w:rPr>
+        <w:t>(under review)</w:t>
+      </w:r>
+      <w:r>
+        <w:fldChar w:fldCharType="end"/>
+      </w:r>
+      <w:r>
+        <w:t xml:space="preserve"> conducted a set of experiments in flexible gold-cell hydrothermal reactors with CH</w:t>
       </w:r>
       <w:r>
         <w:rPr>
@@ -3342,16 +3455,125 @@
         <w:t>4</w:t>
       </w:r>
       <w:r>
-        <w:t xml:space="preserve"> is controlled primarily by the processes of </w:t>
-      </w:r>
-      <w:r>
-        <w:t xml:space="preserve">source rock-water hydrogen exchange and kinetic isotope fractionation during </w:t>
-      </w:r>
-      <w:r>
-        <w:t>methane generation.</w:t>
-      </w:r>
-      <w:r>
-        <w:t xml:space="preserve">  As discussed in the following section, this conclusion is supported by the selective production of deuterated methane isotopologues.</w:t>
+        <w:t xml:space="preserve"> dissolved in supercritical water </w:t>
+      </w:r>
+      <w:r>
+        <w:t>at 376 to 420 °C</w:t>
+      </w:r>
+      <w:r>
+        <w:t xml:space="preserve"> to constrain the rate of CH</w:t>
+      </w:r>
+      <w:r>
+        <w:rPr>
+          <w:vertAlign w:val="subscript"/>
+        </w:rPr>
+        <w:t>4</w:t>
+      </w:r>
+      <w:r>
+        <w:t>–H</w:t>
+      </w:r>
+      <w:r>
+        <w:rPr>
+          <w:vertAlign w:val="subscript"/>
+        </w:rPr>
+        <w:t>2</w:t>
+      </w:r>
+      <w:r>
+        <w:t xml:space="preserve">O hydrogen isotope exchange.  Their results confirm </w:t>
+      </w:r>
+      <w:r>
+        <w:t xml:space="preserve">that exchange </w:t>
+      </w:r>
+      <w:r>
+        <w:t xml:space="preserve">occurs over timescales of </w:t>
+      </w:r>
+      <w:r>
+        <w:t>hundreds of years at 300 °C and tens of years at 350 °C</w:t>
+      </w:r>
+      <w:r>
+        <w:t xml:space="preserve"> </w:t>
+      </w:r>
+      <w:r>
+        <w:t xml:space="preserve">(half-exchange, </w:t>
+      </w:r>
+      <w:r>
+        <w:t>τ</w:t>
+      </w:r>
+      <w:r>
+        <w:rPr>
+          <w:vertAlign w:val="subscript"/>
+        </w:rPr>
+        <w:t>1/2</w:t>
+      </w:r>
+      <w:r>
+        <w:t>)</w:t>
+      </w:r>
+      <w:r>
+        <w:t>, much longer than the duration of our experiment.</w:t>
+      </w:r>
+      <w:r>
+        <w:t xml:space="preserve">  </w:t>
+      </w:r>
+      <w:r>
+        <w:t xml:space="preserve">Therefore, hydrogen exchange of methane during </w:t>
+      </w:r>
+      <w:r>
+        <w:t>our</w:t>
+      </w:r>
+      <w:r>
+        <w:t xml:space="preserve"> experiment </w:t>
+      </w:r>
+      <w:r>
+        <w:t xml:space="preserve">was </w:t>
+      </w:r>
+      <w:r>
+        <w:t>limited or insignificant, and the hydrogen isotopic composition of the generated CH</w:t>
+      </w:r>
+      <w:r>
+        <w:rPr>
+          <w:vertAlign w:val="subscript"/>
+        </w:rPr>
+        <w:t>4</w:t>
+      </w:r>
+      <w:r>
+        <w:t xml:space="preserve"> is controlled primarily by the processes of source rock-water hydrogen exchange and kinetic isotope fractionation during methane generation.  </w:t>
+      </w:r>
+    </w:p>
+    <w:p>
+      <w:pPr>
+        <w:rPr>
+          <w:rFonts w:asciiTheme="majorHAnsi" w:hAnsiTheme="majorHAnsi" w:cstheme="majorHAnsi"/>
+        </w:rPr>
+      </w:pPr>
+      <w:r>
+        <w:t xml:space="preserve">As discussed in the following section, this conclusion </w:t>
+      </w:r>
+      <w:r>
+        <w:t>regarding the lack of significant CH</w:t>
+      </w:r>
+      <w:r>
+        <w:rPr>
+          <w:vertAlign w:val="subscript"/>
+        </w:rPr>
+        <w:t>4</w:t>
+      </w:r>
+      <w:r>
+        <w:t>–H</w:t>
+      </w:r>
+      <w:r>
+        <w:softHyphen/>
+      </w:r>
+      <w:r>
+        <w:rPr>
+          <w:vertAlign w:val="subscript"/>
+        </w:rPr>
+        <w:t>2</w:t>
+      </w:r>
+      <w:r>
+        <w:t xml:space="preserve">O hydrogen exchange in our experiment </w:t>
+      </w:r>
+      <w:r>
+        <w:t>is supported by the selective production of deuterated methane isotopologues.</w:t>
       </w:r>
     </w:p>
     <w:p>
@@ -3896,7 +4118,11 @@
         <w:fldChar w:fldCharType="end"/>
       </w:r>
       <w:r>
-        <w:t>). These results suggest that at relatively lower temperatures of ~200 °C, the rate of methane generation approaches or exceeds the rate of D/H exchange between water and kerogen, whereas at higher temperatures, extensive D/H exchange between kerogen (or oils, if they are also precursors of methane) and water occurs prior to methane generation. CD</w:t>
+        <w:t xml:space="preserve">). These results suggest that at relatively lower temperatures of ~200 °C, the rate of methane generation </w:t>
+      </w:r>
+      <w:r>
+        <w:lastRenderedPageBreak/>
+        <w:t>approaches or exceeds the rate of D/H exchange between water and kerogen, whereas at higher temperatures, extensive D/H exchange between kerogen (or oils, if they are also precursors of methane) and water occurs prior to methane generation. CD</w:t>
       </w:r>
       <w:r>
         <w:rPr>
@@ -3941,7 +4167,6 @@
         <w:t xml:space="preserve">O isotopic exchange occurring after the generation of primarily non-deuterated methane. This is unlikely given the sluggish pace at which D/H exchange occurs for methane </w:t>
       </w:r>
       <w:r>
-        <w:lastRenderedPageBreak/>
         <w:fldChar w:fldCharType="begin"/>
       </w:r>
       <w:r>
@@ -4949,7 +5174,11 @@
         <w:t xml:space="preserve"> instead of normal water</w:t>
       </w:r>
       <w:r>
-        <w:t xml:space="preserve"> as the aqueous medium in our experiments</w:t>
+        <w:t xml:space="preserve"> as the </w:t>
+      </w:r>
+      <w:r>
+        <w:lastRenderedPageBreak/>
+        <w:t>aqueous medium in our experiments</w:t>
       </w:r>
       <w:r>
         <w:t>.</w:t>
@@ -5114,933 +5343,923 @@
         <w:t xml:space="preserve">for </w:t>
       </w:r>
       <w:r>
-        <w:t xml:space="preserve">90% </w:t>
+        <w:t xml:space="preserve">90% of </w:t>
+      </w:r>
+      <w:r>
+        <w:t xml:space="preserve">the </w:t>
+      </w:r>
+      <w:r>
+        <w:t>total</w:t>
+      </w:r>
+      <w:r>
+        <w:t xml:space="preserve"> </w:t>
+      </w:r>
+      <w:r>
+        <w:t xml:space="preserve">methane </w:t>
+      </w:r>
+      <w:r>
+        <w:t>generated in the experiment</w:t>
+      </w:r>
+      <w:r>
+        <w:t xml:space="preserve">, more than </w:t>
+      </w:r>
+      <w:r>
+        <w:t>half</w:t>
+      </w:r>
+      <w:r>
+        <w:t xml:space="preserve"> </w:t>
+      </w:r>
+      <w:r>
+        <w:t xml:space="preserve">of the </w:t>
+      </w:r>
+      <w:r>
+        <w:t>hydrogen</w:t>
+      </w:r>
+      <w:r>
+        <w:t xml:space="preserve"> content</w:t>
+      </w:r>
+      <w:r>
+        <w:t xml:space="preserve"> </w:t>
+      </w:r>
+      <w:r>
+        <w:t xml:space="preserve">is </w:t>
+      </w:r>
+      <w:r>
+        <w:t>derived</w:t>
+      </w:r>
+      <w:r>
+        <w:t xml:space="preserve"> from water.</w:t>
+      </w:r>
+      <w:r>
+        <w:t xml:space="preserve">  From </w:t>
+      </w:r>
+      <w:r>
+        <w:rPr>
+          <w:b/>
+        </w:rPr>
+        <w:t>Fig. </w:t>
+      </w:r>
+      <w:r>
+        <w:rPr>
+          <w:b/>
+        </w:rPr>
+        <w:fldChar w:fldCharType="begin"/>
+      </w:r>
+      <w:r>
+        <w:rPr>
+          <w:b/>
+        </w:rPr>
+        <w:instrText xml:space="preserve"> REF figIsoAbundances \h </w:instrText>
+      </w:r>
+      <w:r>
+        <w:rPr>
+          <w:b/>
+        </w:rPr>
+        <w:instrText xml:space="preserve"> \* MERGEFORMAT </w:instrText>
+      </w:r>
+      <w:r>
+        <w:rPr>
+          <w:b/>
+        </w:rPr>
+      </w:r>
+      <w:r>
+        <w:rPr>
+          <w:b/>
+        </w:rPr>
+        <w:fldChar w:fldCharType="separate"/>
+      </w:r>
+      <w:r>
+        <w:rPr>
+          <w:b/>
+          <w:noProof/>
+        </w:rPr>
+        <w:t>5</w:t>
+      </w:r>
+      <w:r>
+        <w:rPr>
+          <w:b/>
+        </w:rPr>
+        <w:fldChar w:fldCharType="end"/>
+      </w:r>
+      <w:r>
+        <w:rPr>
+          <w:b/>
+        </w:rPr>
+        <w:t>A</w:t>
+      </w:r>
+      <w:r>
+        <w:t xml:space="preserve">, the fully-deuterated isotopologue </w:t>
+      </w:r>
+      <w:r>
+        <w:t>CD</w:t>
+      </w:r>
+      <w:r>
+        <w:rPr>
+          <w:vertAlign w:val="subscript"/>
+        </w:rPr>
+        <w:t>4</w:t>
+      </w:r>
+      <w:r>
+        <w:t xml:space="preserve"> predominates towards the end of the experiment (time points #7</w:t>
+      </w:r>
+      <w:r>
+        <w:t>–</w:t>
+      </w:r>
+      <w:r>
+        <w:t>9)</w:t>
+      </w:r>
+      <w:r>
+        <w:t>.  These late time points</w:t>
+      </w:r>
+      <w:r>
+        <w:t xml:space="preserve"> </w:t>
+      </w:r>
+      <w:r>
+        <w:t>mark</w:t>
+      </w:r>
+      <w:r>
+        <w:t xml:space="preserve"> the end of the oil window (EASY%Ro between 0.9 and 1.3%)</w:t>
+      </w:r>
+      <w:r>
+        <w:rPr>
+          <w:b/>
+        </w:rPr>
+        <w:t xml:space="preserve"> </w:t>
+      </w:r>
+      <w:r>
+        <w:t>(</w:t>
+      </w:r>
+      <w:r>
+        <w:rPr>
+          <w:b/>
+        </w:rPr>
+        <w:t>Fig. </w:t>
+      </w:r>
+      <w:r>
+        <w:rPr>
+          <w:b/>
+        </w:rPr>
+        <w:fldChar w:fldCharType="begin"/>
+      </w:r>
+      <w:r>
+        <w:rPr>
+          <w:b/>
+        </w:rPr>
+        <w:instrText xml:space="preserve"> REF figDeuteration \h </w:instrText>
+      </w:r>
+      <w:r>
+        <w:rPr>
+          <w:b/>
+        </w:rPr>
+      </w:r>
+      <w:r>
+        <w:rPr>
+          <w:b/>
+        </w:rPr>
+        <w:fldChar w:fldCharType="separate"/>
+      </w:r>
+      <w:r>
+        <w:rPr>
+          <w:b/>
+          <w:noProof/>
+        </w:rPr>
+        <w:t>6</w:t>
+      </w:r>
+      <w:r>
+        <w:rPr>
+          <w:b/>
+        </w:rPr>
+        <w:fldChar w:fldCharType="end"/>
+      </w:r>
+      <w:r>
+        <w:rPr>
+          <w:b/>
+        </w:rPr>
+        <w:t>A</w:t>
+      </w:r>
+      <w:r>
+        <w:t>)</w:t>
+      </w:r>
+      <w:r>
+        <w:t>, suggesting that the immediate precursors of methane have already fully-exchan</w:t>
+      </w:r>
+      <w:r>
+        <w:t>ged their hydrogens with water.  T</w:t>
+      </w:r>
+      <w:r>
+        <w:t xml:space="preserve">he fourth (capping) H in methane </w:t>
+      </w:r>
+      <w:r>
+        <w:t xml:space="preserve">may come directly from </w:t>
+      </w:r>
+      <w:r>
+        <w:t>water</w:t>
+      </w:r>
+      <w:r>
+        <w:t xml:space="preserve"> or may be abstracted from deuterated kerogen</w:t>
+      </w:r>
+      <w:r>
+        <w:t xml:space="preserve"> </w:t>
+      </w:r>
+      <w:r>
+        <w:fldChar w:fldCharType="begin"/>
+      </w:r>
+      <w:r>
+        <w:instrText xml:space="preserve"> ADDIN ZOTERO_ITEM CSL_CITATION {"citationID":"uwkIpHyE","properties":{"formattedCitation":"(Dong et al., 2021)","plainCitation":"(Dong et al., 2021)","noteIndex":0},"citationItems":[{"id":3530,"uris":["http://zotero.org/users/local/pytFPmJs/items/D95UAXBB"],"uri":["http://zotero.org/users/local/pytFPmJs/items/D95UAXBB"],"itemData":{"id":3530,"type":"article-journal","title":"Clumped isotope effects of thermogenic methane formation: insights from pyrolysis of hydrocarbons","container-title":"Geochimica et Cosmochimica Acta","abstract":"Methane clumped isotope analysis is a tool used to constrain the formation or equilibration temperatures of methane, or to differentiate methane of thermogenic, microbial or ‘abiotic’ origins. Geothermometry applications are based on the temperature dependence of relative abundances of multiply-substituted isotopologues in thermodynamic equilibrium, whereas assignments of biogenicity or ‘abiogenicity’ rely on kinetic isotope effects associated with synthesis, which disturb clumped isotope abundances away from expected equilibrium proportions. However, kinetic processes in thermogenesis or during post-generation storage of thermogenic gas may cause isotopic disequilibrium, confounding thermometry applications or leading to ‘false positive’ identifications of microbial or abiogenic gases. Non-equilibrated clumped isotope compositions have been observed in thermogenic gases including unconventional oil-associated gases and from coal pyrolysis experiments. The isotopic disequilibria might be caused by kinetic isotope effects expressed during gas migration (including extraction), or by irreversible chemical processes, such as breaking carbon-carbon bonds in an alkyl precursor. In this study, we performed controlled pyrolysis experiments at 400°C on n-octadecane (C18H38). We characterized the gas chemistry, and compound-specific carbon and hydrogen isotope and methane clumped isotope compositions of the gas products. We found that Δ13CH3D values (anomalies relative to a stochastic distribution of isotopes) appear to be relatively close to equilibrium at the experimental temperature, whereas Δ12CH2D2values are 30 to 40‰ lower than expected for equilibrium. The large deficit in Δ12CH2D2can be explained by assembling hydrogen atoms affected by two distinct kinetic isotope effects into a methane molecule, previously referred to as a ‘combinatorial effect’. We present a kinetic model that describes the full isotopic systematics, including anomalous Δ12CH2D2 deficits, of pyrolysis product methane. Finally, we propose a model for the isotope signatures of natural thermogenic methane where the non-equilibrium Δ12CH2D2 composition is a signature of the onset of catagenetic methane production. Our model also describes ways in which this signature disappears as further maturation drives Δ12CH2D2 to equilibrium through hydrogen exchange. Our findings demonstrate that anomalous depletion in Δ12CH2D2is not a unique signature for microbial or putative abiotic methane, and specifically, it can be generated during pyrolytic chemistry.","URL":"https://www.sciencedirect.com/science/article/pii/S0016703721001551","DOI":"10.1016/j.gca.2021.03.009","ISSN":"0016-7037","journalAbbreviation":"Geochimica et Cosmochimica Acta","author":[{"family":"Dong","given":"Guannan"},{"family":"Xie","given":"Hao"},{"family":"Formolo","given":"Michael"},{"family":"Lawson","given":"Michael"},{"family":"Sessions","given":"Alex"},{"family":"Eiler","given":"John"}],"issued":{"date-parts":[["2021",3,18]]}}}],"schema":"https://github.com/citation-style-language/schema/raw/master/csl-citation.json"} </w:instrText>
+      </w:r>
+      <w:r>
+        <w:fldChar w:fldCharType="separate"/>
+      </w:r>
+      <w:r>
+        <w:rPr>
+          <w:rFonts w:cs="Times New Roman"/>
+        </w:rPr>
+        <w:t>(Dong et al., 2021)</w:t>
+      </w:r>
+      <w:r>
+        <w:fldChar w:fldCharType="end"/>
+      </w:r>
+      <w:r>
+        <w:t xml:space="preserve">. </w:t>
+      </w:r>
+    </w:p>
+    <w:p>
+      <w:pPr>
+        <w:pStyle w:val="Heading1"/>
+      </w:pPr>
+      <w:r>
+        <w:t>Discussion</w:t>
+      </w:r>
+    </w:p>
+    <w:p>
+      <w:pPr>
+        <w:pStyle w:val="Heading2"/>
+      </w:pPr>
+      <w:r>
+        <w:t>I</w:t>
+      </w:r>
+      <w:r>
+        <w:t>nterpretation of D/H and clumped isotope signatures of CH</w:t>
+      </w:r>
+      <w:r>
+        <w:rPr>
+          <w:vertAlign w:val="subscript"/>
+        </w:rPr>
+        <w:t>4</w:t>
+      </w:r>
+    </w:p>
+    <w:p>
+      <w:r>
+        <w:t>Efforts to understand the D/H ratios of natural gas hydrocarbons have generally been centered around determining the influence of thermal maturity,</w:t>
+      </w:r>
+      <w:r>
+        <w:t xml:space="preserve"> organic-inorganic interactions,</w:t>
+      </w:r>
+      <w:r>
+        <w:t xml:space="preserve"> catalysts, and/or biological processes on the fractionation of hydroge</w:t>
+      </w:r>
+      <w:r>
+        <w:t>n isotopes in these molecules during their generation</w:t>
+      </w:r>
+      <w:r>
+        <w:t>, alteration,</w:t>
+      </w:r>
+      <w:r>
+        <w:t xml:space="preserve"> and/or destruction</w:t>
+      </w:r>
+      <w:r>
+        <w:t xml:space="preserve"> in</w:t>
+      </w:r>
+      <w:r>
+        <w:t xml:space="preserve"> source rocks and reservoirs of</w:t>
+      </w:r>
+      <w:r>
+        <w:t xml:space="preserve"> sedimentary basins</w:t>
+      </w:r>
+      <w:r>
+        <w:t xml:space="preserve">.  </w:t>
+      </w:r>
+      <w:r>
+        <w:t xml:space="preserve"> </w:t>
+      </w:r>
+      <w:r>
+        <w:t>Examples of _____EASYREACT</w:t>
+      </w:r>
+      <w:r>
+        <w:t xml:space="preserve"> </w:t>
+      </w:r>
+      <w:r>
+        <w:fldChar w:fldCharType="begin"/>
+      </w:r>
+      <w:r>
+        <w:instrText xml:space="preserve"> ADDIN ZOTERO_ITEM CSL_CITATION {"citationID":"595pPka1","properties":{"formattedCitation":"(Clayton, 2003; Tang et al., 2005; Wei et al., 2019)","plainCitation":"(Clayton, 2003; Tang et al., 2005; Wei et al., 2019)","noteIndex":0},"citationItems":[{"id":58,"uris":["http://zotero.org/users/local/pytFPmJs/items/ANEA62YG"],"uri":["http://zotero.org/users/local/pytFPmJs/items/ANEA62YG"],"itemData":{"id":58,"type":"article-journal","title":"Hydrogen isotope systematics of thermally generated natural gas","container-title":"International Meeting on Organic Geochemistry, 21st, Kraków, Poland, Book Abstr. Part I","page":"51–52","author":[{"family":"Clayton","given":"C"}],"issued":{"date-parts":[["2003"]]}}},{"id":295,"uris":["http://zotero.org/users/local/pytFPmJs/items/UDUSZFFZ"],"uri":["http://zotero.org/users/local/pytFPmJs/items/UDUSZFFZ"],"itemData":{"id":295,"type":"article-journal","title":"A kinetic model for thermally induced hydrogen and carbon isotope fractionation of individual &lt;i&gt;n&lt;/i&gt;-alkanes in crude oil","container-title":"Geochimica et Cosmochimica Acta","page":"4505–4520","volume":"69","issue":"18","DOI":"10.1016/j.gca.2004.12.026","author":[{"family":"Tang","given":"Yongchun"},{"family":"Huang","given":"Yongsong"},{"family":"Ellis","given":"Geoffrey S"},{"family":"Wang","given":"Yi"},{"family":"Kralert","given":"Paul G"},{"family":"Gillaizeau","given":"Bruno"},{"family":"Ma","given":"Qisheng"},{"family":"Hwang","given":"Rong"}],"issued":{"date-parts":[["2005"]]}}},{"id":368,"uris":["http://zotero.org/users/local/pytFPmJs/items/MIVMEMK6"],"uri":["http://zotero.org/users/local/pytFPmJs/items/MIVMEMK6"],"itemData":{"id":368,"type":"article-journal","title":"Influence of water hydrogen on the hydrogen stable isotope ratio of methane at low versus high temperatures of methanogenesis","container-title":"Organic Geochemistry","page":"137–147","volume":"128","DOI":"10.1016/j.orggeochem.2018.12.004","author":[{"family":"Wei","given":"Lin"},{"family":"Gao","given":"Zhiye"},{"family":"Mastalerz","given":"Maria"},{"family":"Schimmelmann","given":"Arndt"},{"family":"Gao","given":"Ling"},{"family":"Wang","given":"Xin"},{"family":"Liu","given":"Xiaoxue"},{"family":"Wang","given":"Ye"},{"family":"Qiu","given":"Zhen"}],"issued":{"date-parts":[["2019"]]}}}],"schema":"https://github.com/citation-style-language/schema/raw/master/csl-citation.json"} </w:instrText>
+      </w:r>
+      <w:r>
+        <w:fldChar w:fldCharType="separate"/>
+      </w:r>
+      <w:r>
+        <w:rPr>
+          <w:rFonts w:cs="Times New Roman"/>
+        </w:rPr>
+        <w:t>(Clayton, 2003; Tang et al., 2005; Wei et al., 2019)</w:t>
+      </w:r>
+      <w:r>
+        <w:fldChar w:fldCharType="end"/>
+      </w:r>
+    </w:p>
+    <w:p>
+      <w:r>
+        <w:t>Correct i</w:t>
+      </w:r>
+      <w:r>
+        <w:t>nterpretation of δD values and c</w:t>
+      </w:r>
+      <w:r>
+        <w:t>lumped isotope signatures of CH</w:t>
+      </w:r>
+      <w:r>
+        <w:rPr>
+          <w:vertAlign w:val="subscript"/>
+        </w:rPr>
+        <w:t>4</w:t>
+      </w:r>
+      <w:r>
+        <w:t xml:space="preserve"> depends</w:t>
+      </w:r>
+      <w:r>
+        <w:t xml:space="preserve"> on</w:t>
+      </w:r>
+      <w:r>
+        <w:t xml:space="preserve"> </w:t>
+      </w:r>
+      <w:r>
+        <w:t xml:space="preserve">understanding the </w:t>
+      </w:r>
+      <w:r>
+        <w:t>relative kinetics of</w:t>
+      </w:r>
+      <w:r>
+        <w:t xml:space="preserve"> (</w:t>
+      </w:r>
+      <w:r>
+        <w:rPr>
+          <w:i/>
+        </w:rPr>
+        <w:t>a</w:t>
+      </w:r>
+      <w:r>
+        <w:t>)</w:t>
+      </w:r>
+      <w:r>
+        <w:t xml:space="preserve"> </w:t>
+      </w:r>
+      <w:r>
+        <w:t>methane generation</w:t>
+      </w:r>
+      <w:r>
+        <w:t xml:space="preserve"> from kerogen maturation or cracking</w:t>
+      </w:r>
+      <w:r>
+        <w:t xml:space="preserve"> of high</w:t>
+      </w:r>
+      <w:r>
+        <w:t>-</w:t>
+      </w:r>
+      <w:r>
+        <w:t>molecular weight hydrocarbons</w:t>
+      </w:r>
+      <w:r>
+        <w:t>;</w:t>
+      </w:r>
+      <w:r>
+        <w:t xml:space="preserve"> </w:t>
+      </w:r>
+      <w:r>
+        <w:t>(</w:t>
+      </w:r>
+      <w:r>
+        <w:rPr>
+          <w:i/>
+        </w:rPr>
+        <w:t>b</w:t>
+      </w:r>
+      <w:r>
+        <w:t>)</w:t>
+      </w:r>
+      <w:r>
+        <w:t xml:space="preserve"> </w:t>
+      </w:r>
+      <w:r>
+        <w:t>hydrogen exchange</w:t>
+      </w:r>
+      <w:r>
+        <w:t xml:space="preserve"> of</w:t>
+      </w:r>
+      <w:r>
+        <w:t xml:space="preserve"> methane precursor molecules</w:t>
+      </w:r>
+      <w:r>
+        <w:t xml:space="preserve"> with other organic molecules and/or water;</w:t>
+      </w:r>
+      <w:r>
+        <w:t xml:space="preserve"> and (</w:t>
+      </w:r>
+      <w:r>
+        <w:rPr>
+          <w:i/>
+        </w:rPr>
+        <w:t>c</w:t>
+      </w:r>
+      <w:r>
+        <w:t xml:space="preserve">) </w:t>
+      </w:r>
+      <w:r>
+        <w:t xml:space="preserve">direct or indirect </w:t>
+      </w:r>
+      <w:r>
+        <w:t>hydrogen exchange between CH</w:t>
+      </w:r>
+      <w:r>
+        <w:rPr>
+          <w:vertAlign w:val="subscript"/>
+        </w:rPr>
+        <w:t>4</w:t>
+      </w:r>
+      <w:r>
+        <w:t xml:space="preserve"> and H</w:t>
+      </w:r>
+      <w:r>
+        <w:rPr>
+          <w:vertAlign w:val="subscript"/>
+        </w:rPr>
+        <w:t>2</w:t>
+      </w:r>
+      <w:r>
+        <w:t>O</w:t>
+      </w:r>
+      <w:r>
+        <w:t>.</w:t>
+      </w:r>
+      <w:r>
+        <w:t xml:space="preserve">  </w:t>
+      </w:r>
+      <w:r>
+        <w:t xml:space="preserve">Timescales of all of these processes range between years to tens of millions of years at the peak petroleum-generating temperatures of 100 to 200 </w:t>
+      </w:r>
+      <w:r>
+        <w:t>°C</w:t>
+      </w:r>
+      <w:r>
+        <w:t>, hence the relative importance of these three processes broadly governs the amount of organic-derived and water-derived H in CH</w:t>
+      </w:r>
+      <w:r>
+        <w:rPr>
+          <w:vertAlign w:val="subscript"/>
+        </w:rPr>
+        <w:t>4</w:t>
+      </w:r>
+      <w:r>
+        <w:t xml:space="preserve">.  </w:t>
+      </w:r>
+      <w:r>
+        <w:t>These three processes are discussed separately here with respect to the experimental results</w:t>
+      </w:r>
+      <w:r>
+        <w:t xml:space="preserve"> and how they apply to the interpretation of isotope and isotopologue ratios of CH</w:t>
+      </w:r>
+      <w:r>
+        <w:rPr>
+          <w:vertAlign w:val="subscript"/>
+        </w:rPr>
+        <w:t>4</w:t>
+      </w:r>
+      <w:r>
+        <w:t xml:space="preserve">. </w:t>
+      </w:r>
+    </w:p>
+    <w:p>
+      <w:pPr>
+        <w:pStyle w:val="Heading3"/>
+      </w:pPr>
+      <w:r>
+        <w:t>Methane generation</w:t>
+      </w:r>
+    </w:p>
+    <w:p>
+      <w:r>
+        <w:t>M</w:t>
+      </w:r>
+      <w:r>
+        <w:t xml:space="preserve">ethane is generated directly </w:t>
+      </w:r>
+      <w:r>
+        <w:t>during catagenesis via</w:t>
+      </w:r>
+      <w:r>
+        <w:t xml:space="preserve"> </w:t>
+      </w:r>
+      <w:r>
+        <w:t>cleavage</w:t>
+      </w:r>
+      <w:r>
+        <w:t xml:space="preserve"> of methyl groups from</w:t>
+      </w:r>
+      <w:r>
+        <w:t xml:space="preserve"> kerogen as well as</w:t>
+      </w:r>
+      <w:r>
+        <w:t xml:space="preserve"> via cracking of</w:t>
+      </w:r>
+      <w:r>
+        <w:t xml:space="preserve"> high- and low-molecular weight hydrocarbons</w:t>
+      </w:r>
+      <w:r>
+        <w:t xml:space="preserve">, </w:t>
+      </w:r>
+      <w:r>
+        <w:t xml:space="preserve">low-molecular weight </w:t>
+      </w:r>
+      <w:r>
+        <w:t>organic acids,</w:t>
+      </w:r>
+      <w:r>
+        <w:t xml:space="preserve"> and other organic molecules</w:t>
+      </w:r>
+      <w:r>
+        <w:t xml:space="preserve"> in source rocks and/or high-temperature reservoirs</w:t>
+      </w:r>
+      <w:r>
+        <w:t xml:space="preserve">.  </w:t>
+      </w:r>
+      <w:r>
+        <w:t>Thermogenic methane</w:t>
+      </w:r>
+      <w:r>
+        <w:t xml:space="preserve"> production occurs over a very wide range of temperatures, with some reports of commercial volumes of thermogenic natural gas generated at temperatures</w:t>
+      </w:r>
+      <w:r>
+        <w:t xml:space="preserve"> lower than 8</w:t>
+      </w:r>
+      <w:r>
+        <w:t>6</w:t>
+      </w:r>
+      <w:r>
+        <w:t xml:space="preserve"> </w:t>
+      </w:r>
+      <w:r>
+        <w:t>°C</w:t>
+      </w:r>
+      <w:r>
+        <w:t xml:space="preserve"> </w:t>
+      </w:r>
+      <w:r>
+        <w:fldChar w:fldCharType="begin"/>
+      </w:r>
+      <w:r>
+        <w:instrText xml:space="preserve"> ADDIN ZOTERO_ITEM CSL_CITATION {"citationID":"skAKJwFH","properties":{"formattedCitation":"(Laplante, 1974)","plainCitation":"(Laplante, 1974)","noteIndex":0},"citationItems":[{"id":3599,"uris":["http://zotero.org/users/local/pytFPmJs/items/5S7KVIDD"],"uri":["http://zotero.org/users/local/pytFPmJs/items/5S7KVIDD"],"itemData":{"id":3599,"type":"article-journal","title":"Hydrocarbon Generation in Gulf Coast Tertiary Sediments","container-title":"AAPG Bulletin","page":"1281-1289","volume":"58","issue":"7","abstract":"Organic detritus deposited in sediments is composed principally of carbon, hydrogen, oxygen, and nitrogen, and has the potential for the generation of hydrocarbons. At the time of deposition, only small amounts of hydrocarbons are present. The. type and quantity of hydrocarbons eventually generated depend largely on the hydrogen content of the kerogen.With increased burial, disseminated sedimentary organic matter undergoes carbonization by processes very similar to the thermochemical reactions causing coalification. Carbonization is a thermal process marked by the generation of volatiles relatively rich in oxygen and hydrogen and by the formation of a kerogen residue increasingly enriched in carbon. The most significant oxygen-rich volatile is carbon dioxide, and the most significant hydrogen-rich volatiles are hydrocarbons.By measuring changes in the elemental composition of the kerogen as a function of depth, the principal volatile products of the carbonization reactions can be determined. Data from Oligocene and younger Cenozoic samples from the Louisiana Gulf Coast indicate that carbon dioxide is the principal volatile product of the early stage of carbonization and that hydrocarbons are not significant products until the later stages. The amounts of hydrocarbons generated during kerogen carbonization are vast compared to those formed by any other natural source or process.The data indicate that carbonization or, more specifically, hydrocarbon generation is a rate-controlled process which follows the principles of chemical kinetics. That is, the younger the sediment, the higher the temperature required to reach the level of carbonization associated with hydrocarbon generation. For example, significant hydrocarbon generation occurs in the Oligocene at a temperature of 170°F (77°C), in the lower Miocene at a temperature of 186°F (86°C), and in the upper Miocene at a temperature of 205 °F (96°C). Higher temperatures are required for significant hydrocarbon generation in post-Miocene sediment.These results support the conclusions of earlier research geochemists that kerogen with relatively low hydrogen contents, e.g., similar to percentages found in coals, is restricted principally to gas generation during carbonization. Thus, the relatively low hydrogen content in kerogen from selected Louisiana wells suggests that the sections penetrated are better sources for gas than for oil.","DOI":"10.1306/83D91664-16C7-11D7-8645000102C1865D","ISSN":"0149-1423","journalAbbreviation":"AAPG Bulletin","author":[{"family":"Laplante","given":"Roger E."}],"issued":{"date-parts":[["1974",7,1]]}}}],"schema":"https://github.com/citation-style-language/schema/raw/master/csl-citation.json"} </w:instrText>
+      </w:r>
+      <w:r>
+        <w:fldChar w:fldCharType="separate"/>
+      </w:r>
+      <w:r>
+        <w:rPr>
+          <w:rFonts w:cs="Times New Roman"/>
+        </w:rPr>
+        <w:t>(Laplante, 1974)</w:t>
+      </w:r>
+      <w:r>
+        <w:fldChar w:fldCharType="end"/>
+      </w:r>
+      <w:r>
+        <w:t>, perhaps even</w:t>
+      </w:r>
+      <w:r>
+        <w:t xml:space="preserve"> lower than 62 </w:t>
+      </w:r>
+      <w:r>
+        <w:t>°C</w:t>
+      </w:r>
+      <w:r>
+        <w:t xml:space="preserve"> </w:t>
+      </w:r>
+      <w:r>
+        <w:fldChar w:fldCharType="begin"/>
+      </w:r>
+      <w:r>
+        <w:instrText xml:space="preserve"> ADDIN ZOTERO_ITEM CSL_CITATION {"citationID":"kKn3e4rX","properties":{"formattedCitation":"(Rowe and Muehlenbachs, 1999)","plainCitation":"(Rowe and Muehlenbachs, 1999)","noteIndex":0},"citationItems":[{"id":2163,"uris":["http://zotero.org/users/local/pytFPmJs/items/ZZ6AL29X"],"uri":["http://zotero.org/users/local/pytFPmJs/items/ZZ6AL29X"],"itemData":{"id":2163,"type":"article-journal","title":"Low-temperature thermal generation of hydrocarbon gases in shallow shales","container-title":"Nature","page":"61–63","volume":"398","issue":"6722","author":[{"family":"Rowe","given":"Devon"},{"family":"Muehlenbachs","given":"Karlis"}],"issued":{"date-parts":[["1999"]]}}}],"schema":"https://github.com/citation-style-language/schema/raw/master/csl-citation.json"} </w:instrText>
+      </w:r>
+      <w:r>
+        <w:fldChar w:fldCharType="separate"/>
+      </w:r>
+      <w:r>
+        <w:rPr>
+          <w:rFonts w:cs="Times New Roman"/>
+        </w:rPr>
+        <w:t>(Rowe and Muehlenbachs, 1999)</w:t>
+      </w:r>
+      <w:r>
+        <w:fldChar w:fldCharType="end"/>
+      </w:r>
+      <w:r>
+        <w:t>.</w:t>
+      </w:r>
+      <w:r>
+        <w:t xml:space="preserve">  </w:t>
+      </w:r>
+      <w:r>
+        <w:t xml:space="preserve">Thermal maturities of corresponding source rocks </w:t>
+      </w:r>
+      <w:r>
+        <w:t xml:space="preserve">of putative low-temperature hydrocarbon gases </w:t>
+      </w:r>
+      <w:r>
+        <w:t>and condensates were</w:t>
+      </w:r>
+      <w:r>
+        <w:t xml:space="preserve"> </w:t>
+      </w:r>
+      <w:r>
+        <w:t xml:space="preserve">estimated </w:t>
+      </w:r>
+      <w:r>
+        <w:t>to be as low as</w:t>
+      </w:r>
+      <w:r>
+        <w:t xml:space="preserve"> </w:t>
+      </w:r>
+      <w:r>
+        <w:t>~0.25 to 0.4%</w:t>
+      </w:r>
+      <w:r>
+        <w:t xml:space="preserve"> </w:t>
+      </w:r>
+      <w:r>
+        <w:t>R</w:t>
+      </w:r>
+      <w:r>
+        <w:rPr>
+          <w:vertAlign w:val="subscript"/>
+        </w:rPr>
+        <w:t>o</w:t>
+      </w:r>
+      <w:r>
+        <w:t xml:space="preserve"> </w:t>
+      </w:r>
+      <w:r>
+        <w:fldChar w:fldCharType="begin"/>
+      </w:r>
+      <w:r>
+        <w:instrText xml:space="preserve"> ADDIN ZOTERO_ITEM CSL_CITATION {"citationID":"KclRXgOy","properties":{"formattedCitation":"(Laplante, 1974; Stahl, 1977; Purcell et al., 1979; Connan and Cassou, 1980; Snowdon, 1980; Jenden et al., 1993; Muscio et al., 1994; Rowe and Muehlenbachs, 1999; Ramaswamy, 2002)","plainCitation":"(Laplante, 1974; Stahl, 1977; Purcell et al., 1979; Connan and Cassou, 1980; Snowdon, 1980; Jenden et al., 1993; Muscio et al., 1994; Rowe and Muehlenbachs, 1999; Ramaswamy, 2002)","noteIndex":0},"citationItems":[{"id":3599,"uris":["http://zotero.org/users/local/pytFPmJs/items/5S7KVIDD"],"uri":["http://zotero.org/users/local/pytFPmJs/items/5S7KVIDD"],"itemData":{"id":3599,"type":"article-journal","title":"Hydrocarbon Generation in Gulf Coast Tertiary Sediments","container-title":"AAPG Bulletin","page":"1281-1289","volume":"58","issue":"7","abstract":"Organic detritus deposited in sediments is composed principally of carbon, hydrogen, oxygen, and nitrogen, and has the potential for the generation of hydrocarbons. At the time of deposition, only small amounts of hydrocarbons are present. The. type and quantity of hydrocarbons eventually generated depend largely on the hydrogen content of the kerogen.With increased burial, disseminated sedimentary organic matter undergoes carbonization by processes very similar to the thermochemical reactions causing coalification. Carbonization is a thermal process marked by the generation of volatiles relatively rich in oxygen and hydrogen and by the formation of a kerogen residue increasingly enriched in carbon. The most significant oxygen-rich volatile is carbon dioxide, and the most significant hydrogen-rich volatiles are hydrocarbons.By measuring changes in the elemental composition of the kerogen as a function of depth, the principal volatile products of the carbonization reactions can be determined. Data from Oligocene and younger Cenozoic samples from the Louisiana Gulf Coast indicate that carbon dioxide is the principal volatile product of the early stage of carbonization and that hydrocarbons are not significant products until the later stages. The amounts of hydrocarbons generated during kerogen carbonization are vast compared to those formed by any other natural source or process.The data indicate that carbonization or, more specifically, hydrocarbon generation is a rate-controlled process which follows the principles of chemical kinetics. That is, the younger the sediment, the higher the temperature required to reach the level of carbonization associated with hydrocarbon generation. For example, significant hydrocarbon generation occurs in the Oligocene at a temperature of 170°F (77°C), in the lower Miocene at a temperature of 186°F (86°C), and in the upper Miocene at a temperature of 205 °F (96°C). Higher temperatures are required for significant hydrocarbon generation in post-Miocene sediment.These results support the conclusions of earlier research geochemists that kerogen with relatively low hydrogen contents, e.g., similar to percentages found in coals, is restricted principally to gas generation during carbonization. Thus, the relatively low hydrogen content in kerogen from selected Louisiana wells suggests that the sections penetrated are better sources for gas than for oil.","DOI":"10.1306/83D91664-16C7-11D7-8645000102C1865D","ISSN":"0149-1423","journalAbbreviation":"AAPG Bulletin","author":[{"family":"Laplante","given":"Roger E."}],"issued":{"date-parts":[["1974",7,1]]}}},{"id":2336,"uris":["http://zotero.org/users/local/pytFPmJs/items/GVCV4L4V"],"uri":["http://zotero.org/users/local/pytFPmJs/items/GVCV4L4V"],"itemData":{"id":2336,"type":"article-journal","title":"Carbon and nitrogen isotopes in hydrocarbon research and exploration","container-title":"Chemical Geology","page":"121–149","volume":"20","author":[{"family":"Stahl","given":"Wolfgang J"}],"issued":{"date-parts":[["1977"]]}}},{"id":3601,"uris":["http://zotero.org/users/local/pytFPmJs/items/PFNIJ5VH"],"uri":["http://zotero.org/users/local/pytFPmJs/items/PFNIJ5VH"],"itemData":{"id":3601,"type":"article-journal","title":"Geochemical Characteristics of Sedimentary Rocks in Scotian Basin","container-title":"AAPG Bulletin","page":"87-105","volume":"63","issue":"1","abstract":"The Sable and Abenaki subbasins, within the Scotian basin, have been areas of active and continuous deposition since Triassic time. Mesozoic-Cenozoic sedimentary rocks in excess of 12,000 m (40,000 ft) accumulated without major unconformities. Present temperatures are therefore believed to be the maximum, and threshold levels required for the generation of hydrocarbons probably were reached in the Cretaceous.The organic carbon is sufficient (1 to 3%) to have generated significant amounts of hydrocarbons, but the organic matter type (dominantly terrestrial) and the time and temperature relations appear responsible for the absence of good source rocks.Organic matter coloration and type, light gas analyses, and C15+ extract data all suggest that the Sable and Abenaki subbasins are thermally immature. As a result there is a marginally mature zone about 2,000 m thick which is characterized by shows of gas, condensate, and light oils. The presence of condensates, in particular, above the mature zone, is in contrast to the normal sequence of hydrocarbons in mature petroleum provinces.","DOI":"10.1306/C1EA55C1-16C9-11D7-8645000102C1865D","ISSN":"0149-1423","journalAbbreviation":"AAPG Bulletin","author":[{"family":"Purcell","given":"L. P."},{"family":"Rashid","given":"M. A."},{"family":"Hardy","given":"I. A."}],"issued":{"date-parts":[["1979",1,1]]}}},{"id":3587,"uris":["http://zotero.org/users/local/pytFPmJs/items/Z6K54NX2"],"uri":["http://zotero.org/users/local/pytFPmJs/items/Z6K54NX2"],"itemData":{"id":3587,"type":"article-journal","title":"Properties of gases and petroleum liquids derived from terrestrial kerogen at various maturation levels","container-title":"Geochimica et Cosmochimica Acta","page":"1-23","volume":"44","issue":"1","abstract":"This study deals mainly with shale-sandstone series in which the disseminated kerogen is mostly composed of land-derived debris. Organic matter was characterized by microscopic and chemical techniques. The kerogen maturity was assessed by microscopic studies, mainly by means of vitrinite reflectance measurements. The chemical properties of shale kerogens and of oil and gas shows, were examined in several sedimentary basins in different parts of the world. Oil and gas properties were tentatively interpreted in terms of maturity, using a comparison of oil properties with the kerogen features of shales interbedded in the impregnated sandstone reservoirs. The synthesis is documented in several case histories including those from New Zealand, Colombia, Australia, Indonesia. In low maturity stages (immature zone), dry gas with minor condensate is observed, whereas in higher maturity levels (oil window), wet gas with high paraffinic crudes is generally recorded. Pristane to n-C17 ratios allow a distinction to be made between immature (often &gt; 1.0) and mature (&lt; 1.0) condensates, i.e. intensively cracked crude oils. I-C4 to n-C4 ratios enable an adequate discrimination to be made between gases produced with immature condensates (i-C4n-C4 &gt; 0.80) and those produced with high wax crudes or mature condensates (i-C4n-C4 &lt; 0.80). Shallow depth condensates and their related gases have been identified as immature fluids. Properties of some mature condensates are given as references. This study offers a maturity framework as a guide for oil and gas show prediction in shale-sandstone sequences containing land-derived kerogen.","DOI":"10.1016/0016-7037(80)90173-8","ISSN":"0016-7037","journalAbbreviation":"Geochimica et Cosmochimica Acta","author":[{"family":"Connan","given":"J."},{"family":"Cassou","given":"A.M."}],"issued":{"date-parts":[["1980",1,1]]}}},{"id":3597,"uris":["http://zotero.org/users/local/pytFPmJs/items/WCCLDA5I"],"uri":["http://zotero.org/users/local/pytFPmJs/items/WCCLDA5I"],"itemData":{"id":3597,"type":"chapter","title":"Resinite—A potential petroleum source in the upper Cretaceous/Tertiary of the Beaufort-Mackenzie Basin","container-title":"Facts and Principles of World Petroleum Occurrence","collection-title":"CSPG Special Publications","collection-number":"Memoir 6","page":"509-521","abstract":"Fine-grained sedimentary rocks containing significant quantities of hydrocarbon (&gt;50 mg/g Org C) occur in the Upper Cretaceous/Tertiary sediments of the Mackenzie Delta. These good to excellent potential petroleum source rocks are anomalous because they contain predominantly herbaceous and coaly organic matter (atomic H/C sime.gif (56 bytes) 0.8) and also because they occur at low levels of thermal alteration (vitrinite reflectance R0 max ≤ 0.7). The large amounts of saturated hydrocarbon which were apparently derived from diterpenoid compounds and the presence of autofluorescent resins in the kerogen suggest that the high resinite content of the sediments may be the reason for the petroleum source potential in this geological setting. The geological parameters (physical, chemical, and/or biological) which controlled the spatial and temporal distribution of these resins is not well understood. Thus prediction of the location of optimum source rock zones has not yet been attempted. It is reasonable to assume, however, that there are other occurrences of this phenomenon and that several excellent potential petroleum source rocks do exist in this sedimentary basin.","URL":"https://archives.datapages.com/data/cspg_sp/data/006/006001/509_cspgsp0060509.htm","author":[{"family":"Snowdon","given":"LR"}],"editor":[{"family":"Miall","given":"A. D."}],"issued":{"date-parts":[["1980"]]}}},{"id":3589,"uris":["http://zotero.org/users/local/pytFPmJs/items/C4929DWA"],"uri":["http://zotero.org/users/local/pytFPmJs/items/C4929DWA"],"itemData":{"id":3589,"type":"article-journal","title":"Mixing of Thermogenic Natural Gases in Northern Appalachian Basin","container-title":"AAPG Bulletin","page":"980-998","volume":"77","issue":"6","abstract":"Stable isotopic studies were undertaken to investigate the origin of 20 oil-associated and non-associated gases from western and central New York State in the northern Appalachian basin. Gas wetness (C2–C5/C1–C5), methane δ13C, and methane δD values range from 0.8 to 26.9%, –47.9 to –30.7‰, and –305 to –143‰, respectively. Corresponding ethane and propane δ13C values range from –40.9 to –32.0‰ and –34.9 to –27.9‰. These data are interpreted to indicate a thermogenic origin with source rock maturities ranging from early mature (equivalent vitrinite reflectance, Ro, approximately 0.5%) to post-mature (equivalent Ro &amp;gt; 2.0%). Inferred gas maturities generally increase with increasing reservoir age: from Late to Middle Devonian (Marcellus and overlying rocks), Middle Devonian to latest silurian (Oriskany, Onondaga, Akron), silurian (Lock-port, Herkimer, Medina), to Ordovician (Queenston and Black River).Oil and gas in many Late to Middle Devonian reservoirs may have migrated from interbedded organic-rich shales. In other reservoirs, particularly those of Ordovician and Silurian age, unusual “isotopic reversals” (methane δ13C &amp;gt; ethane δ13C) suggest that gas generated locally from equivalent-age rocks within the oil window mixed with post-mature gas migrated from deeply buried sources to the south and southeast. The post-mature gas was probably sourced from Middle to Late Ordovician shales. Regional migration of Middle Ordovician gas may have occurred along the Middle Ordovician Knox unconformity. Gas was presumably channeled into overlying Silurian and Devonian reservoirs along faults and fractures.","DOI":"10.1306/BDFF8DBC-1718-11D7-8645000102C1865D","ISSN":"0149-1423","journalAbbreviation":"AAPG Bulletin","author":[{"family":"Jenden","given":"P. D."},{"family":"Drazan","given":"D. J."},{"family":"Kaplan","given":"I. R."}],"issued":{"date-parts":[["1993",6,1]]}}},{"id":3591,"uris":["http://zotero.org/users/local/pytFPmJs/items/G6AQ2WGB"],"uri":["http://zotero.org/users/local/pytFPmJs/items/G6AQ2WGB"],"itemData":{"id":3591,"type":"article-journal","title":"Occurrence of thermogenic gas in the immature zone—implications from the Bakken in-source reservoir system","container-title":"Organic Geochemistry","page":"461-476","volume":"22","issue":"3","abstract":"The Bakken petroleum system has been the subject of intense research. Nevertheless, results of the present organic geochemical study revealed new and previously unreported findings. Most interestingly, immature (&lt;0.7% R0) Bakken Shales are charged with high concentrations of indigenous gas as revealed by thermovaporization-gas chromatography. Both closed and open system pyrolysis experiments elucidated that generation of thermogenic gaseous hydrocarbons early on in maturation seems to be a feasible process in the case of the Bakken. Interestingly, a considerable portion of the immature kerogen macromolecule is made up of diaromatic carotenoid structures which might be related to the unusual high gas generative capacity. A good correlation of gas yield with organic richness (TOC) for the immature Bakken might indicate that the light hydrocarbons are adsorbed to the organic matter and are at the same time indigenous. Alternatively to the hypothesis of early gas generation, the catagenetic/metagenetic formation of gas and its intraformational migration into the immature zone has to be considered as well. However, the likelihood of intraformational migration within the overpressured Bakken Formation is rather low.","DOI":"10.1016/0146-6380(94)90119-8","ISSN":"0146-6380","journalAbbreviation":"Organic Geochemistry","author":[{"family":"Muscio","given":"G.P.A."},{"family":"Horsfield","given":"B."},{"family":"Welte","given":"D.H."}],"issued":{"date-parts":[["1994",12,1]]}}},{"id":2163,"uris":["http://zotero.org/users/local/pytFPmJs/items/ZZ6AL29X"],"uri":["http://zotero.org/users/local/pytFPmJs/items/ZZ6AL29X"],"itemData":{"id":2163,"type":"article-journal","title":"Low-temperature thermal generation of hydrocarbon gases in shallow shales","container-title":"Nature","page":"61–63","volume":"398","issue":"6722","author":[{"family":"Rowe","given":"Devon"},{"family":"Muehlenbachs","given":"Karlis"}],"issued":{"date-parts":[["1999"]]}}},{"id":3594,"uris":["http://zotero.org/users/local/pytFPmJs/items/ZYHVYM88"],"uri":["http://zotero.org/users/local/pytFPmJs/items/ZYHVYM88"],"itemData":{"id":3594,"type":"article-journal","title":"A field evidence for mineral-catalyzed formation of gas during coal maturation","container-title":"Oil &amp; gas journal","page":"32-36","volume":"100","issue":"38","ISSN":"0030-1388","journalAbbreviation":"Oil &amp; gas journal","author":[{"family":"Ramaswamy","given":"Gopal"}],"issued":{"date-parts":[["2002"]]}}}],"schema":"https://github.com/citation-style-language/schema/raw/master/csl-citation.json"} </w:instrText>
+      </w:r>
+      <w:r>
+        <w:fldChar w:fldCharType="separate"/>
+      </w:r>
+      <w:r>
+        <w:rPr>
+          <w:rFonts w:cs="Times New Roman"/>
+        </w:rPr>
+        <w:t>(Laplante, 1974; Stahl, 1977; Purcell et al., 1979; Connan and Cassou, 1980; Snowdon, 1980; Jenden et al., 1993; Muscio et al., 1994; Rowe and Muehlenbachs, 1999; Ramaswamy, 2002)</w:t>
+      </w:r>
+      <w:r>
+        <w:fldChar w:fldCharType="end"/>
+      </w:r>
+      <w:r>
+        <w:t xml:space="preserve">.  </w:t>
+      </w:r>
+      <w:r>
+        <w:t>K</w:t>
+      </w:r>
+      <w:r>
+        <w:t xml:space="preserve">erogen </w:t>
+      </w:r>
+      <w:r>
+        <w:t xml:space="preserve">moieties </w:t>
+      </w:r>
+      <w:r>
+        <w:t>will</w:t>
+      </w:r>
+      <w:r>
+        <w:t xml:space="preserve"> </w:t>
+      </w:r>
+      <w:r>
+        <w:t xml:space="preserve">not </w:t>
+      </w:r>
+      <w:r>
+        <w:t xml:space="preserve">have </w:t>
+      </w:r>
+      <w:r>
+        <w:t>undergone much D/H exchange</w:t>
+      </w:r>
+      <w:r>
+        <w:t xml:space="preserve"> at these low thermal maturities</w:t>
+      </w:r>
+      <w:r>
+        <w:t xml:space="preserve"> </w:t>
+      </w:r>
+      <w:r>
+        <w:fldChar w:fldCharType="begin"/>
+      </w:r>
+      <w:r>
+        <w:instrText xml:space="preserve"> ADDIN ZOTERO_ITEM CSL_CITATION {"citationID":"L9w9M18n","properties":{"formattedCitation":"(Dawson et al., 2005; Maslen et al., 2012; Vinnichenko et al., 2021)","plainCitation":"(Dawson et al., 2005; Maslen et al., 2012; Vinnichenko et al., 2021)","noteIndex":0},"citationItems":[{"id":3582,"uris":["http://zotero.org/users/local/pytFPmJs/items/U3W6AV64"],"uri":["http://zotero.org/users/local/pytFPmJs/items/U3W6AV64"],"itemData":{"id":3582,"type":"article-journal","title":"Effect of maturation on the indigenous δD signatures of individual hydrocarbons in sediments and crude oils from the Perth Basin (Western Australia)","container-title":"Organic Geochemistry","page":"95-104","volume":"36","issue":"1","abstract":"We measured the stable hydrogen isotopic composition (δD) of selected aliphatic hydrocarbons in nine sediments of various maturity and two crude oils, all from the northern Perth Basin (on-shore, Western Australia). The sediments and crude oils are from the Lower Triassic Hovea Member (Sapropelic Interval) of the Kockatea Shale. The n-alkanes, pristane and phytane from two immature sediments have δD values that represent the expected isotopic compositions of their precursors. Phytane is enriched in deuterium (D) relative to pristane in all sediment extracts and crude oils; this is attributed to either different sources, or to different isotopic effects during their derivation from phytol. With increasing maturity, pristane and phytane become enriched in D while the n-alkanes generally remain at a constant isotopic composition. A more rapid enrichment of D in isoprenoids relative to n-alkanes with increasing maturity suggests that hydrogen isotopic exchange is occurring via a carbocation mechanism. The phytane diastereomer ratio for each of the sediments correlates linearly with the progressive enrichment of D in phytane and therefore maturity, suggesting that significant hydrogen exchange occurs at the chiral carbons of phytane. The δD values of pristane and phytane from the crude oils are similar or more positive relative to the δD values of the n-alkanes. The average δD values of pristane and phytane for the sediments correlate well with equivalent vitrinite reflectance values, as does the conventional biomarker maturity parameter Ts/Tm, indicating that δD values may be useful for establishing maturity over a wider range than conventional biomarker parameters. The results provide further evidence that care must be taken not to over-interpret δD values of sedimentary hydrocarbons in samples of high thermal maturity.","DOI":"10.1016/j.orggeochem.2004.06.020","ISSN":"0146-6380","journalAbbreviation":"Organic Geochemistry","author":[{"family":"Dawson","given":"Daniel"},{"family":"Grice","given":"Kliti"},{"family":"Alexander","given":"Robert"}],"issued":{"date-parts":[["2005",1,1]]}}},{"id":3580,"uris":["http://zotero.org/users/local/pytFPmJs/items/WC2PLJ7P"],"uri":["http://zotero.org/users/local/pytFPmJs/items/WC2PLJ7P"],"itemData":{"id":3580,"type":"chapter","title":"Stable Hydrogen Isotopes of Isoprenoids and N-Alkanes as a Proxy for Estimating the Thermal History of Sediments Through Geological Time:","container-title":"Analyzing the Thermal History of Sedimentary Basins: Methods and Case Studies","publisher":"SEPM Society for Sedimentary Geology","page":"0","volume":"103","abstract":"The effect of thermal maturation on the δD values of individual petroleum hydrocarbons (n-alkanes and regular isoprenoids) from sedimentary organic matter over geological timescales has been explored in six different sedimentary sequences covering a wide range of maturities; i.e., 0.53%–1.6% vitrinite reflectance (Ro or equivalent; i.e., Re, Rc). These include new data and recently reported literature data on formations ranging in age from the Early Cretaceous to the Permian. The application of Deuterium/Hydrogen (D/H) of biomarkers as a maturity proxy for Devonian source rocks from the Western Canada Sedimentary Basin is also presented here, extending this application to much older sediments than previously studied. In each case, pristane and phytane are predominantly derived from the lipid side chain of chlorophyll a present in most photosynthetic organisms, with an additional (but minor) contribution to pristane from tocopherol of land plants in selected cases. The n-alkanes represent contributions of algae, bacteria, and in certain cases higher plants. In general, the n-alkanes, pristane, and phytane from relatively immature sediments have δD values that retain the isotopic signature of their natural product precursors; i.e., biosynthesized lipid components made up of acetyl and isoprene subunits, respectively. With increasing maturity, pristane and phytane become more enriched in deuterium (D), while the n-alkanes generally remain at a constant isotopic composition until an overmature level is reached, at which point there is a significant enrichment of D in n-alkanes. The enrichment of D in pristane and phytane with increasing maturity correlates strongly with changes in traditional maturity parameters, including vitrinite reflectance, Tmax, and molecular parameters, providing evidence that D enrichment is associated with thermal maturation.","ISBN":"978-1-56576-315-9","editor":[{"family":"Harris","given":"Nicholas B."},{"family":"Peters","given":"Kenneth E."}],"author":[{"family":"Maslen","given":"Ercin"},{"family":"Grice","given":"Kliti"},{"family":"Dawson","given":"Daniel"},{"family":"Wang","given":"Sue"},{"family":"Horsfield","given":"Brian"}],"issued":{"date-parts":[["2012",1,1]]},"accessed":{"date-parts":[["2021",6,12]]}}},{"id":3577,"uris":["http://zotero.org/users/local/pytFPmJs/items/U6FS36AK"],"uri":["http://zotero.org/users/local/pytFPmJs/items/U6FS36AK"],"itemData":{"id":3577,"type":"article-journal","title":"Substantial maturity influence on carbon and hydrogen isotopic composition of n-alkanes in sedimentary rocks","container-title":"Organic Geochemistry","page":"104171","volume":"152","abstract":"Carbon (δ13C) and hydrogen (δ2H) compound-specific isotope analyses on sedimentary hydrocarbons are widely used for ecological reconstructions and oil-source rock or oil-oil correlations. However, the effects of thermal alteration on isotopic composition are not fully understood, potentially imparting a bias on interpretation of older and more mature sedimentary sequences. We measured δ13C and δ2H of n-alkanes in 23 extracted bitumens from the 1.64 Ga Paleoproterozoic Barney Creek Formation in the southern McArthur Basin, Australia. The samples cover a wide range of thermal maturities with calculated vitrinite reflectance (Rc) values from 0.4% to 1.3%. Our results illustrate that while δ13C of kerogen remains relatively constant, the δ13C and δ2H of n-alkanes have a strong positive correlation with thermal maturity. Average δ13Calk increase by 6.8‰ and δ2Halk by 69‰ among the samples in the analysed maturity range. At the same time, the carbon isotopic offset between n-alkanes and kerogen (Δδ13Calk–ker) climbs from 1.3‰ to 8.5‰ with increasing maturity. Therefore, the substantial maturity influence on stable carbon and hydrogen isotopes of n-alkanes must be considered in palaeoecological and petroleum correlation studies. In the initial stages of maturation, n-alkanes from the Barney Creek Formation display increasingly positive “isotope slopes” in plots of δ13Calk against carbon number. However, with further maturation, the slopes became increasingly negative. The isotope slope inversion indicates that the dominant mechanisms for n-alkane generation and degradation changed during the progression from early diagenesis to metagenesis. Numerical models suggest that the formation of positive and negative isotope slopes may be driven by the balance of the formation of n-alkanes from kerogen and their subsequent degradation, and by dependence of the degradation rate constant k on n-alkane chain length.","DOI":"10.1016/j.orggeochem.2020.104171","ISSN":"0146-6380","journalAbbreviation":"Organic Geochemistry","author":[{"family":"Vinnichenko","given":"Galina"},{"family":"Jarrett","given":"Amber J.M."},{"family":"Maldegem","given":"Lennart M.","non-dropping-particle":"van"},{"family":"Brocks","given":"Jochen J."}],"issued":{"date-parts":[["2021",2,1]]}}}],"schema":"https://github.com/citation-style-language/schema/raw/master/csl-citation.json"} </w:instrText>
+      </w:r>
+      <w:r>
+        <w:fldChar w:fldCharType="separate"/>
+      </w:r>
+      <w:r>
+        <w:rPr>
+          <w:rFonts w:cs="Times New Roman"/>
+        </w:rPr>
+        <w:t>(Dawson et al., 2005; Maslen et al., 2012; Vinnichenko et al., 2021)</w:t>
+      </w:r>
+      <w:r>
+        <w:fldChar w:fldCharType="end"/>
+      </w:r>
+      <w:r>
+        <w:t>, and thus CH</w:t>
+      </w:r>
+      <w:r>
+        <w:rPr>
+          <w:vertAlign w:val="subscript"/>
+        </w:rPr>
+        <w:t>4</w:t>
+      </w:r>
+      <w:r>
+        <w:t xml:space="preserve"> generated </w:t>
+      </w:r>
+      <w:r>
+        <w:t>from immature or marginally-</w:t>
       </w:r>
       <w:r>
         <w:lastRenderedPageBreak/>
-        <w:t xml:space="preserve">of </w:t>
-      </w:r>
-      <w:r>
-        <w:t xml:space="preserve">the </w:t>
-      </w:r>
-      <w:r>
-        <w:t>total</w:t>
+        <w:t xml:space="preserve">mature source rocks </w:t>
+      </w:r>
+      <w:r>
+        <w:t xml:space="preserve">will partially inherit its hydrogen </w:t>
+      </w:r>
+      <w:r>
+        <w:t>and their corresponding C</w:t>
+      </w:r>
+      <w:r>
+        <w:t>–</w:t>
+      </w:r>
+      <w:r>
+        <w:t>H linkages</w:t>
       </w:r>
       <w:r>
         <w:t xml:space="preserve"> </w:t>
       </w:r>
       <w:r>
-        <w:t xml:space="preserve">methane </w:t>
-      </w:r>
-      <w:r>
-        <w:t>generated in the experiment</w:t>
-      </w:r>
-      <w:r>
-        <w:t xml:space="preserve">, more than </w:t>
-      </w:r>
-      <w:r>
-        <w:t>half</w:t>
+        <w:t>from the precursor</w:t>
+      </w:r>
+      <w:r>
+        <w:t xml:space="preserve"> organic matter</w:t>
+      </w:r>
+      <w:r>
+        <w:t xml:space="preserve">. </w:t>
+      </w:r>
+      <w:r>
+        <w:t xml:space="preserve"> Since methyl groups of wood (and presumably other organic </w:t>
+      </w:r>
+      <w:r>
+        <w:t>matter</w:t>
+      </w:r>
+      <w:r>
+        <w:t xml:space="preserve">) have non-equilibrated clumped isotope values </w:t>
+      </w:r>
+      <w:r>
+        <w:fldChar w:fldCharType="begin"/>
+      </w:r>
+      <w:r>
+        <w:instrText xml:space="preserve"> ADDIN ZOTERO_ITEM CSL_CITATION {"citationID":"4IeKGU1a","properties":{"formattedCitation":"(Lloyd et al., 2021)","plainCitation":"(Lloyd et al., 2021)","noteIndex":0},"citationItems":[{"id":3545,"uris":["http://zotero.org/users/local/pytFPmJs/items/Y6EF2WQ4"],"uri":["http://zotero.org/users/local/pytFPmJs/items/Y6EF2WQ4"],"itemData":{"id":3545,"type":"article-journal","title":"Clumped 13CH2D and 12CHD2 compositions of methyl groups from wood and synthetic monomers: Methods, experimental and theoretical calibrations, and initial results","container-title":"Geochimica et Cosmochimica Acta","page":"233-275","volume":"297","abstract":"Methyl groups are found in numerous biogenic and synthetic materials including geologically preserved materials such as wood. The carbon and hydrogen isotope compositions of methyl groups are used as tracers in biogeochemical cycles, as paleothermometers, and to determine the hydrogen isotopic composition of ancient rain. Here we present analyses of resolved 13C–D (13CH2D) and D–D (12CHD2) clumped isotope compositions of methyl groups as new variables for the study of methyl groups in the present and past. We first present chemical methods to extract, purify, and derivatize methyl groups from methoxyl (R–O–CH3) groups as CH3F and CH3Cl, and high-resolution mass spectrometric techniques to determine the clumped isotope compositions of these species. We achieve precisions for 13C–D clumping of ±0.25‰ and D–D clumping of ±2.5‰. We anchor our clumped isotopic measurements to a thermodynamic reference frame by first calculating the theoretical temperature dependences of 13C–D and D–D clumping in CH3Cl, then placing our measurements onto this reference frame through experimental internal isotopic equilibration of CH3Cl at 200 °C. Finally, we provide and analyze an initial dataset of clumped 13C–D and D–D compositions of methyl groups from various commercial/synthetic monomers and environmental woods. We observe ranges in clumped isotope compositions of </w:instrText>
+      </w:r>
+      <w:r>
+        <w:rPr>
+          <w:rFonts w:ascii="Cambria Math" w:hAnsi="Cambria Math" w:cs="Cambria Math"/>
+        </w:rPr>
+        <w:instrText>∼</w:instrText>
+      </w:r>
+      <w:r>
+        <w:instrText>11</w:instrText>
+      </w:r>
+      <w:r>
+        <w:rPr>
+          <w:rFonts w:cs="Times New Roman"/>
+        </w:rPr>
+        <w:instrText>‰</w:instrText>
+      </w:r>
+      <w:r>
+        <w:instrText xml:space="preserve"> in 13C</w:instrText>
+      </w:r>
+      <w:r>
+        <w:rPr>
+          <w:rFonts w:cs="Times New Roman"/>
+        </w:rPr>
+        <w:instrText>–</w:instrText>
+      </w:r>
+      <w:r>
+        <w:instrText xml:space="preserve">D and </w:instrText>
+      </w:r>
+      <w:r>
+        <w:rPr>
+          <w:rFonts w:ascii="Cambria Math" w:hAnsi="Cambria Math" w:cs="Cambria Math"/>
+        </w:rPr>
+        <w:instrText>∼</w:instrText>
+      </w:r>
+      <w:r>
+        <w:instrText>48</w:instrText>
+      </w:r>
+      <w:r>
+        <w:rPr>
+          <w:rFonts w:cs="Times New Roman"/>
+        </w:rPr>
+        <w:instrText>‰</w:instrText>
+      </w:r>
+      <w:r>
+        <w:instrText xml:space="preserve"> in D</w:instrText>
+      </w:r>
+      <w:r>
+        <w:rPr>
+          <w:rFonts w:cs="Times New Roman"/>
+        </w:rPr>
+        <w:instrText>–</w:instrText>
+      </w:r>
+      <w:r>
+        <w:instrText xml:space="preserve">D, and systematic differences within these ranges between methyl groups from commercial monomers and wood. Specifically, commercial clumped 13C–D compositions are between 0 and 3‰, which correspond to apparent equilibrium temperatures between 170 °C and the infinite temperature limit. In contrast, the clumped 13C–D compositions of wood methoxyl groups are distinctively high (9.50–11.25‰) and 3–6‰ higher than would be expected if formed in internal isotopic equilibrium at Earth-surface temperatures. Commercial/synthetic methyl and wood methoxyl clumped D–D compositions are also distinct: −5 to +13‰ in commercial monomers vs. −35 to −8‰ in wood—such negative values cannot result from formation in isotopic equilibrium and require kinetic processes to have occurred. These results indicate that wood methoxyl groups are formed out of isotopic equilibrium and that clumped isotope compositions of methyl groups may be useful tracers of methyl group sources and sinks in the environment. For instance, isotopic clumping in methyl groups may be useful for understanding controls on isotopic clumping in methane produced by methylotrophic methanogens.","DOI":"10.1016/j.gca.2020.10.008","ISSN":"0016-7037","journalAbbreviation":"Geochimica et Cosmochimica Acta","author":[{"family":"Lloyd","given":"Max K."},{"family":"Eldridge","given":"Daniel L."},{"family":"Stolper","given":"Daniel A."}],"issued":{"date-parts":[["2021",3,15]]}}}],"schema":"https://github.com/citation-style-language/schema/raw/master/csl-citation.json"} </w:instrText>
+      </w:r>
+      <w:r>
+        <w:fldChar w:fldCharType="separate"/>
+      </w:r>
+      <w:r>
+        <w:rPr>
+          <w:rFonts w:cs="Times New Roman"/>
+        </w:rPr>
+        <w:t>(Lloyd et al., 2021)</w:t>
+      </w:r>
+      <w:r>
+        <w:fldChar w:fldCharType="end"/>
+      </w:r>
+      <w:r>
+        <w:t xml:space="preserve">, </w:t>
+      </w:r>
+      <w:r>
+        <w:t xml:space="preserve">and because equilibrium methyl group clumping </w:t>
+      </w:r>
+      <w:r>
+        <w:t>Δ</w:t>
+      </w:r>
+      <w:r>
+        <w:t>(</w:t>
+      </w:r>
+      <w:r>
+        <w:rPr>
+          <w:vertAlign w:val="superscript"/>
+        </w:rPr>
+        <w:t>13</w:t>
+      </w:r>
+      <w:r>
+        <w:t>CH</w:t>
+      </w:r>
+      <w:r>
+        <w:rPr>
+          <w:vertAlign w:val="subscript"/>
+        </w:rPr>
+        <w:t>2</w:t>
+      </w:r>
+      <w:r>
+        <w:t>D</w:t>
+      </w:r>
+      <w:r>
+        <w:t>–</w:t>
+      </w:r>
+      <w:r>
+        <w:t>R)</w:t>
       </w:r>
       <w:r>
         <w:t xml:space="preserve"> </w:t>
       </w:r>
       <w:r>
-        <w:t xml:space="preserve">of the </w:t>
-      </w:r>
-      <w:r>
-        <w:t>hydrogen</w:t>
-      </w:r>
-      <w:r>
-        <w:t xml:space="preserve"> content</w:t>
-      </w:r>
-      <w:r>
-        <w:t xml:space="preserve"> </w:t>
-      </w:r>
-      <w:r>
-        <w:t xml:space="preserve">is </w:t>
-      </w:r>
-      <w:r>
-        <w:t>derived</w:t>
-      </w:r>
-      <w:r>
-        <w:t xml:space="preserve"> from water.</w:t>
-      </w:r>
-      <w:r>
-        <w:t xml:space="preserve">  From </w:t>
-      </w:r>
-      <w:r>
-        <w:rPr>
-          <w:b/>
-        </w:rPr>
-        <w:t>Fig. </w:t>
-      </w:r>
-      <w:r>
-        <w:rPr>
-          <w:b/>
-        </w:rPr>
-        <w:fldChar w:fldCharType="begin"/>
-      </w:r>
-      <w:r>
-        <w:rPr>
-          <w:b/>
-        </w:rPr>
-        <w:instrText xml:space="preserve"> REF figIsoAbundances \h </w:instrText>
-      </w:r>
-      <w:r>
-        <w:rPr>
-          <w:b/>
-        </w:rPr>
-        <w:instrText xml:space="preserve"> \* MERGEFORMAT </w:instrText>
-      </w:r>
-      <w:r>
-        <w:rPr>
-          <w:b/>
-        </w:rPr>
-      </w:r>
-      <w:r>
-        <w:rPr>
-          <w:b/>
-        </w:rPr>
-        <w:fldChar w:fldCharType="separate"/>
-      </w:r>
-      <w:r>
-        <w:rPr>
-          <w:b/>
-          <w:noProof/>
-        </w:rPr>
-        <w:t>5</w:t>
-      </w:r>
-      <w:r>
-        <w:rPr>
-          <w:b/>
-        </w:rPr>
-        <w:fldChar w:fldCharType="end"/>
-      </w:r>
-      <w:r>
-        <w:rPr>
-          <w:b/>
-        </w:rPr>
-        <w:t>A</w:t>
-      </w:r>
-      <w:r>
-        <w:t xml:space="preserve">, the fully-deuterated isotopologue </w:t>
-      </w:r>
-      <w:r>
-        <w:t>CD</w:t>
+        <w:t xml:space="preserve">values are quite similar to </w:t>
+      </w:r>
+      <w:r>
+        <w:t>Δ</w:t>
+      </w:r>
+      <w:r>
+        <w:rPr>
+          <w:vertAlign w:val="superscript"/>
+        </w:rPr>
+        <w:t>13</w:t>
+      </w:r>
+      <w:r>
+        <w:t>CH</w:t>
       </w:r>
       <w:r>
         <w:rPr>
           <w:vertAlign w:val="subscript"/>
         </w:rPr>
-        <w:t>4</w:t>
-      </w:r>
-      <w:r>
-        <w:t xml:space="preserve"> predominates towards the end of the experiment (time points #7</w:t>
-      </w:r>
-      <w:r>
-        <w:t>–</w:t>
-      </w:r>
-      <w:r>
-        <w:t>9)</w:t>
-      </w:r>
-      <w:r>
-        <w:t>.  These late time points</w:t>
-      </w:r>
-      <w:r>
-        <w:t xml:space="preserve"> </w:t>
-      </w:r>
-      <w:r>
-        <w:t>mark</w:t>
-      </w:r>
-      <w:r>
-        <w:t xml:space="preserve"> the end of the oil window (EASY%Ro between 0.9 and 1.3%)</w:t>
-      </w:r>
-      <w:r>
-        <w:rPr>
-          <w:b/>
-        </w:rPr>
-        <w:t xml:space="preserve"> </w:t>
-      </w:r>
-      <w:r>
-        <w:t>(</w:t>
-      </w:r>
-      <w:r>
-        <w:rPr>
-          <w:b/>
-        </w:rPr>
-        <w:t>Fig. </w:t>
-      </w:r>
-      <w:r>
-        <w:rPr>
-          <w:b/>
-        </w:rPr>
-        <w:fldChar w:fldCharType="begin"/>
-      </w:r>
-      <w:r>
-        <w:rPr>
-          <w:b/>
-        </w:rPr>
-        <w:instrText xml:space="preserve"> REF figDeuteration \h </w:instrText>
-      </w:r>
-      <w:r>
-        <w:rPr>
-          <w:b/>
-        </w:rPr>
-      </w:r>
-      <w:r>
-        <w:rPr>
-          <w:b/>
-        </w:rPr>
-        <w:fldChar w:fldCharType="separate"/>
-      </w:r>
-      <w:r>
-        <w:rPr>
-          <w:b/>
-          <w:noProof/>
-        </w:rPr>
-        <w:t>6</w:t>
-      </w:r>
-      <w:r>
-        <w:rPr>
-          <w:b/>
-        </w:rPr>
-        <w:fldChar w:fldCharType="end"/>
-      </w:r>
-      <w:r>
-        <w:rPr>
-          <w:b/>
-        </w:rPr>
-        <w:t>A</w:t>
-      </w:r>
-      <w:r>
-        <w:t>)</w:t>
-      </w:r>
-      <w:r>
-        <w:t>, suggesting that the immediate precursors of methane have already fully-exchan</w:t>
-      </w:r>
-      <w:r>
-        <w:t>ged their hydrogens with water.  T</w:t>
-      </w:r>
-      <w:r>
-        <w:t xml:space="preserve">he fourth (capping) H in methane </w:t>
-      </w:r>
-      <w:r>
-        <w:t xml:space="preserve">may come directly from </w:t>
-      </w:r>
-      <w:r>
-        <w:t>water</w:t>
-      </w:r>
-      <w:r>
-        <w:t xml:space="preserve"> or may be abstracted from deuterated kerogen</w:t>
-      </w:r>
-      <w:r>
-        <w:t xml:space="preserve"> </w:t>
-      </w:r>
-      <w:r>
-        <w:fldChar w:fldCharType="begin"/>
-      </w:r>
-      <w:r>
-        <w:instrText xml:space="preserve"> ADDIN ZOTERO_ITEM CSL_CITATION {"citationID":"uwkIpHyE","properties":{"formattedCitation":"(Dong et al., 2021)","plainCitation":"(Dong et al., 2021)","noteIndex":0},"citationItems":[{"id":3530,"uris":["http://zotero.org/users/local/pytFPmJs/items/D95UAXBB"],"uri":["http://zotero.org/users/local/pytFPmJs/items/D95UAXBB"],"itemData":{"id":3530,"type":"article-journal","title":"Clumped isotope effects of thermogenic methane formation: insights from pyrolysis of hydrocarbons","container-title":"Geochimica et Cosmochimica Acta","abstract":"Methane clumped isotope analysis is a tool used to constrain the formation or equilibration temperatures of methane, or to differentiate methane of thermogenic, microbial or ‘abiotic’ origins. Geothermometry applications are based on the temperature dependence of relative abundances of multiply-substituted isotopologues in thermodynamic equilibrium, whereas assignments of biogenicity or ‘abiogenicity’ rely on kinetic isotope effects associated with synthesis, which disturb clumped isotope abundances away from expected equilibrium proportions. However, kinetic processes in thermogenesis or during post-generation storage of thermogenic gas may cause isotopic disequilibrium, confounding thermometry applications or leading to ‘false positive’ identifications of microbial or abiogenic gases. Non-equilibrated clumped isotope compositions have been observed in thermogenic gases including unconventional oil-associated gases and from coal pyrolysis experiments. The isotopic disequilibria might be caused by kinetic isotope effects expressed during gas migration (including extraction), or by irreversible chemical processes, such as breaking carbon-carbon bonds in an alkyl precursor. In this study, we performed controlled pyrolysis experiments at 400°C on n-octadecane (C18H38). We characterized the gas chemistry, and compound-specific carbon and hydrogen isotope and methane clumped isotope compositions of the gas products. We found that Δ13CH3D values (anomalies relative to a stochastic distribution of isotopes) appear to be relatively close to equilibrium at the experimental temperature, whereas Δ12CH2D2values are 30 to 40‰ lower than expected for equilibrium. The large deficit in Δ12CH2D2can be explained by assembling hydrogen atoms affected by two distinct kinetic isotope effects into a methane molecule, previously referred to as a ‘combinatorial effect’. We present a kinetic model that describes the full isotopic systematics, including anomalous Δ12CH2D2 deficits, of pyrolysis product methane. Finally, we propose a model for the isotope signatures of natural thermogenic methane where the non-equilibrium Δ12CH2D2 composition is a signature of the onset of catagenetic methane production. Our model also describes ways in which this signature disappears as further maturation drives Δ12CH2D2 to equilibrium through hydrogen exchange. Our findings demonstrate that anomalous depletion in Δ12CH2D2is not a unique signature for microbial or putative abiotic methane, and specifically, it can be generated during pyrolytic chemistry.","URL":"https://www.sciencedirect.com/science/article/pii/S0016703721001551","DOI":"10.1016/j.gca.2021.03.009","ISSN":"0016-7037","journalAbbreviation":"Geochimica et Cosmochimica Acta","author":[{"family":"Dong","given":"Guannan"},{"family":"Xie","given":"Hao"},{"family":"Formolo","given":"Michael"},{"family":"Lawson","given":"Michael"},{"family":"Sessions","given":"Alex"},{"family":"Eiler","given":"John"}],"issued":{"date-parts":[["2021",3,18]]}}}],"schema":"https://github.com/citation-style-language/schema/raw/master/csl-citation.json"} </w:instrText>
-      </w:r>
-      <w:r>
-        <w:fldChar w:fldCharType="separate"/>
-      </w:r>
-      <w:r>
-        <w:rPr>
-          <w:rFonts w:cs="Times New Roman"/>
-        </w:rPr>
-        <w:t>(Dong et al., 2021)</w:t>
-      </w:r>
-      <w:r>
-        <w:fldChar w:fldCharType="end"/>
-      </w:r>
-      <w:r>
-        <w:t xml:space="preserve">. </w:t>
-      </w:r>
-    </w:p>
-    <w:p>
-      <w:pPr>
-        <w:pStyle w:val="Heading1"/>
-      </w:pPr>
-      <w:r>
-        <w:t>Discussion</w:t>
-      </w:r>
-    </w:p>
-    <w:p>
-      <w:pPr>
-        <w:pStyle w:val="Heading2"/>
-      </w:pPr>
-      <w:r>
-        <w:t>I</w:t>
-      </w:r>
-      <w:r>
-        <w:t>nterpretation of D/H and clumped isotope signatures of CH</w:t>
-      </w:r>
-      <w:r>
-        <w:rPr>
-          <w:vertAlign w:val="subscript"/>
-        </w:rPr>
-        <w:t>4</w:t>
-      </w:r>
-    </w:p>
-    <w:p>
-      <w:r>
-        <w:t>Efforts to understand the D/H ratios of natural gas hydrocarbons have generally been centered around determining the influence of thermal maturity,</w:t>
-      </w:r>
-      <w:r>
-        <w:t xml:space="preserve"> organic-inorganic interactions,</w:t>
-      </w:r>
-      <w:r>
-        <w:t xml:space="preserve"> catalysts, and/or biological processes on the fractionation of hydroge</w:t>
-      </w:r>
-      <w:r>
-        <w:t>n isotopes in these molecules during their generation</w:t>
-      </w:r>
-      <w:r>
-        <w:t>, alteration,</w:t>
-      </w:r>
-      <w:r>
-        <w:t xml:space="preserve"> and/or destruction</w:t>
-      </w:r>
-      <w:r>
-        <w:t xml:space="preserve"> in</w:t>
-      </w:r>
-      <w:r>
-        <w:t xml:space="preserve"> source rocks and reservoirs of</w:t>
-      </w:r>
-      <w:r>
-        <w:t xml:space="preserve"> sedimentary basins</w:t>
-      </w:r>
-      <w:r>
-        <w:t xml:space="preserve">.  </w:t>
-      </w:r>
-      <w:r>
-        <w:t xml:space="preserve"> </w:t>
-      </w:r>
-      <w:r>
-        <w:t>Examples of _____EASYREACT</w:t>
-      </w:r>
-      <w:r>
-        <w:t xml:space="preserve"> </w:t>
-      </w:r>
-      <w:r>
-        <w:fldChar w:fldCharType="begin"/>
-      </w:r>
-      <w:r>
-        <w:instrText xml:space="preserve"> ADDIN ZOTERO_ITEM CSL_CITATION {"citationID":"595pPka1","properties":{"formattedCitation":"(Clayton, 2003; Tang et al., 2005; Wei et al., 2019)","plainCitation":"(Clayton, 2003; Tang et al., 2005; Wei et al., 2019)","noteIndex":0},"citationItems":[{"id":58,"uris":["http://zotero.org/users/local/pytFPmJs/items/ANEA62YG"],"uri":["http://zotero.org/users/local/pytFPmJs/items/ANEA62YG"],"itemData":{"id":58,"type":"article-journal","title":"Hydrogen isotope systematics of thermally generated natural gas","container-title":"International Meeting on Organic Geochemistry, 21st, Kraków, Poland, Book Abstr. Part I","page":"51–52","author":[{"family":"Clayton","given":"C"}],"issued":{"date-parts":[["2003"]]}}},{"id":295,"uris":["http://zotero.org/users/local/pytFPmJs/items/UDUSZFFZ"],"uri":["http://zotero.org/users/local/pytFPmJs/items/UDUSZFFZ"],"itemData":{"id":295,"type":"article-journal","title":"A kinetic model for thermally induced hydrogen and carbon isotope fractionation of individual &lt;i&gt;n&lt;/i&gt;-alkanes in crude oil","container-title":"Geochimica et Cosmochimica Acta","page":"4505–4520","volume":"69","issue":"18","DOI":"10.1016/j.gca.2004.12.026","author":[{"family":"Tang","given":"Yongchun"},{"family":"Huang","given":"Yongsong"},{"family":"Ellis","given":"Geoffrey S"},{"family":"Wang","given":"Yi"},{"family":"Kralert","given":"Paul G"},{"family":"Gillaizeau","given":"Bruno"},{"family":"Ma","given":"Qisheng"},{"family":"Hwang","given":"Rong"}],"issued":{"date-parts":[["2005"]]}}},{"id":368,"uris":["http://zotero.org/users/local/pytFPmJs/items/MIVMEMK6"],"uri":["http://zotero.org/users/local/pytFPmJs/items/MIVMEMK6"],"itemData":{"id":368,"type":"article-journal","title":"Influence of water hydrogen on the hydrogen stable isotope ratio of methane at low versus high temperatures of methanogenesis","container-title":"Organic Geochemistry","page":"137–147","volume":"128","DOI":"10.1016/j.orggeochem.2018.12.004","author":[{"family":"Wei","given":"Lin"},{"family":"Gao","given":"Zhiye"},{"family":"Mastalerz","given":"Maria"},{"family":"Schimmelmann","given":"Arndt"},{"family":"Gao","given":"Ling"},{"family":"Wang","given":"Xin"},{"family":"Liu","given":"Xiaoxue"},{"family":"Wang","given":"Ye"},{"family":"Qiu","given":"Zhen"}],"issued":{"date-parts":[["2019"]]}}}],"schema":"https://github.com/citation-style-language/schema/raw/master/csl-citation.json"} </w:instrText>
-      </w:r>
-      <w:r>
-        <w:fldChar w:fldCharType="separate"/>
-      </w:r>
-      <w:r>
-        <w:rPr>
-          <w:rFonts w:cs="Times New Roman"/>
-        </w:rPr>
-        <w:t>(Clayton, 2003; Tang et al., 2005; Wei et al., 2019)</w:t>
-      </w:r>
-      <w:r>
-        <w:fldChar w:fldCharType="end"/>
-      </w:r>
-    </w:p>
-    <w:p>
-      <w:r>
-        <w:t>Correct i</w:t>
-      </w:r>
-      <w:r>
-        <w:t>nterpretation of δD values and c</w:t>
-      </w:r>
-      <w:r>
-        <w:t>lumped isotope signatures of CH</w:t>
-      </w:r>
-      <w:r>
-        <w:rPr>
-          <w:vertAlign w:val="subscript"/>
-        </w:rPr>
-        <w:t>4</w:t>
-      </w:r>
-      <w:r>
-        <w:t xml:space="preserve"> depends</w:t>
-      </w:r>
-      <w:r>
-        <w:t xml:space="preserve"> on</w:t>
-      </w:r>
-      <w:r>
-        <w:t xml:space="preserve"> </w:t>
-      </w:r>
-      <w:r>
-        <w:t xml:space="preserve">understanding the </w:t>
-      </w:r>
-      <w:r>
-        <w:t>relative kinetics of</w:t>
-      </w:r>
-      <w:r>
-        <w:t xml:space="preserve"> (</w:t>
-      </w:r>
-      <w:r>
-        <w:rPr>
-          <w:i/>
-        </w:rPr>
-        <w:t>a</w:t>
-      </w:r>
-      <w:r>
-        <w:t>)</w:t>
-      </w:r>
-      <w:r>
-        <w:t xml:space="preserve"> </w:t>
-      </w:r>
-      <w:r>
-        <w:t>methane generation</w:t>
-      </w:r>
-      <w:r>
-        <w:t xml:space="preserve"> from kerogen maturation or cracking</w:t>
-      </w:r>
-      <w:r>
-        <w:t xml:space="preserve"> of high</w:t>
-      </w:r>
-      <w:r>
-        <w:t>-</w:t>
-      </w:r>
-      <w:r>
-        <w:t>molecular weight hydrocarbons</w:t>
-      </w:r>
-      <w:r>
-        <w:t>;</w:t>
-      </w:r>
-      <w:r>
-        <w:t xml:space="preserve"> </w:t>
-      </w:r>
-      <w:r>
-        <w:t>(</w:t>
-      </w:r>
-      <w:r>
-        <w:rPr>
-          <w:i/>
-        </w:rPr>
-        <w:t>b</w:t>
-      </w:r>
-      <w:r>
-        <w:t>)</w:t>
-      </w:r>
-      <w:r>
-        <w:t xml:space="preserve"> </w:t>
-      </w:r>
-      <w:r>
-        <w:t>hydrogen exchange</w:t>
-      </w:r>
-      <w:r>
-        <w:t xml:space="preserve"> of</w:t>
-      </w:r>
-      <w:r>
-        <w:t xml:space="preserve"> methane precursor molecules</w:t>
-      </w:r>
-      <w:r>
-        <w:t xml:space="preserve"> with other organic molecules and/or water;</w:t>
-      </w:r>
-      <w:r>
-        <w:t xml:space="preserve"> and (</w:t>
-      </w:r>
-      <w:r>
-        <w:rPr>
-          <w:i/>
-        </w:rPr>
-        <w:t>c</w:t>
-      </w:r>
-      <w:r>
-        <w:t xml:space="preserve">) </w:t>
-      </w:r>
-      <w:r>
-        <w:t xml:space="preserve">direct or indirect </w:t>
-      </w:r>
-      <w:r>
-        <w:t>hydrogen exchange between CH</w:t>
-      </w:r>
-      <w:r>
-        <w:rPr>
-          <w:vertAlign w:val="subscript"/>
-        </w:rPr>
-        <w:t>4</w:t>
-      </w:r>
-      <w:r>
-        <w:t xml:space="preserve"> and H</w:t>
-      </w:r>
-      <w:r>
-        <w:rPr>
-          <w:vertAlign w:val="subscript"/>
-        </w:rPr>
-        <w:t>2</w:t>
-      </w:r>
-      <w:r>
-        <w:t>O</w:t>
-      </w:r>
-      <w:r>
-        <w:t>.</w:t>
-      </w:r>
-      <w:r>
-        <w:t xml:space="preserve">  </w:t>
-      </w:r>
-      <w:r>
-        <w:t xml:space="preserve">Timescales of all of these processes range between years to tens of millions of years at the peak petroleum-generating temperatures of 100 to 200 </w:t>
-      </w:r>
-      <w:r>
-        <w:t>°C</w:t>
-      </w:r>
-      <w:r>
-        <w:t>, hence the relative importance of these three processes broadly governs the amount of organic-derived and water-derived H in CH</w:t>
-      </w:r>
-      <w:r>
-        <w:rPr>
-          <w:vertAlign w:val="subscript"/>
-        </w:rPr>
-        <w:t>4</w:t>
-      </w:r>
-      <w:r>
-        <w:t xml:space="preserve">.  </w:t>
-      </w:r>
-      <w:r>
-        <w:t>These three processes are discussed separately here with respect to the experimental results</w:t>
-      </w:r>
-      <w:r>
-        <w:t xml:space="preserve"> and how they apply to the interpretation of isotope and isotopologue ratios of CH</w:t>
-      </w:r>
-      <w:r>
-        <w:rPr>
-          <w:vertAlign w:val="subscript"/>
-        </w:rPr>
-        <w:t>4</w:t>
-      </w:r>
-      <w:r>
-        <w:t xml:space="preserve">. </w:t>
-      </w:r>
-    </w:p>
-    <w:p>
-      <w:pPr>
-        <w:pStyle w:val="Heading3"/>
-      </w:pPr>
-      <w:r>
-        <w:t>Methane generation</w:t>
-      </w:r>
-    </w:p>
-    <w:p>
-      <w:r>
-        <w:t>M</w:t>
-      </w:r>
-      <w:r>
-        <w:t xml:space="preserve">ethane is generated directly </w:t>
-      </w:r>
-      <w:r>
-        <w:t>during catagenesis via</w:t>
-      </w:r>
-      <w:r>
-        <w:t xml:space="preserve"> </w:t>
-      </w:r>
-      <w:r>
-        <w:t>cleavage</w:t>
-      </w:r>
-      <w:r>
-        <w:t xml:space="preserve"> of methyl groups from</w:t>
-      </w:r>
-      <w:r>
-        <w:t xml:space="preserve"> kerogen as well as</w:t>
-      </w:r>
-      <w:r>
-        <w:t xml:space="preserve"> via cracking of</w:t>
-      </w:r>
-      <w:r>
-        <w:t xml:space="preserve"> high- and low-molecular weight hydrocarbons</w:t>
-      </w:r>
-      <w:r>
-        <w:t xml:space="preserve">, </w:t>
-      </w:r>
-      <w:r>
-        <w:t xml:space="preserve">low-molecular weight </w:t>
-      </w:r>
-      <w:r>
-        <w:t>organic acids,</w:t>
-      </w:r>
-      <w:r>
-        <w:t xml:space="preserve"> and other organic molecules</w:t>
-      </w:r>
-      <w:r>
-        <w:t xml:space="preserve"> in source rocks and/or high-temperature reservoirs</w:t>
-      </w:r>
-      <w:r>
-        <w:t xml:space="preserve">.  </w:t>
-      </w:r>
-      <w:r>
-        <w:t>Thermogenic methane</w:t>
-      </w:r>
-      <w:r>
-        <w:t xml:space="preserve"> production occurs over a very wide range of temperatures, with some reports of commercial volumes of thermogenic natural gas generated at temperatures</w:t>
-      </w:r>
-      <w:r>
-        <w:t xml:space="preserve"> lower than 8</w:t>
-      </w:r>
-      <w:r>
-        <w:t>6</w:t>
-      </w:r>
-      <w:r>
-        <w:t xml:space="preserve"> </w:t>
-      </w:r>
-      <w:r>
-        <w:t>°C</w:t>
-      </w:r>
-      <w:r>
-        <w:t xml:space="preserve"> </w:t>
-      </w:r>
-      <w:r>
-        <w:fldChar w:fldCharType="begin"/>
-      </w:r>
-      <w:r>
-        <w:instrText xml:space="preserve"> ADDIN ZOTERO_ITEM CSL_CITATION {"citationID":"skAKJwFH","properties":{"formattedCitation":"(Laplante, 1974)","plainCitation":"(Laplante, 1974)","noteIndex":0},"citationItems":[{"id":3599,"uris":["http://zotero.org/users/local/pytFPmJs/items/5S7KVIDD"],"uri":["http://zotero.org/users/local/pytFPmJs/items/5S7KVIDD"],"itemData":{"id":3599,"type":"article-journal","title":"Hydrocarbon Generation in Gulf Coast Tertiary Sediments","container-title":"AAPG Bulletin","page":"1281-1289","volume":"58","issue":"7","abstract":"Organic detritus deposited in sediments is composed principally of carbon, hydrogen, oxygen, and nitrogen, and has the potential for the generation of hydrocarbons. At the time of deposition, only small amounts of hydrocarbons are present. The. type and quantity of hydrocarbons eventually generated depend largely on the hydrogen content of the kerogen.With increased burial, disseminated sedimentary organic matter undergoes carbonization by processes very similar to the thermochemical reactions causing coalification. Carbonization is a thermal process marked by the generation of volatiles relatively rich in oxygen and hydrogen and by the formation of a kerogen residue increasingly enriched in carbon. The most significant oxygen-rich volatile is carbon dioxide, and the most significant hydrogen-rich volatiles are hydrocarbons.By measuring changes in the elemental composition of the kerogen as a function of depth, the principal volatile products of the carbonization reactions can be determined. Data from Oligocene and younger Cenozoic samples from the Louisiana Gulf Coast indicate that carbon dioxide is the principal volatile product of the early stage of carbonization and that hydrocarbons are not significant products until the later stages. The amounts of hydrocarbons generated during kerogen carbonization are vast compared to those formed by any other natural source or process.The data indicate that carbonization or, more specifically, hydrocarbon generation is a rate-controlled process which follows the principles of chemical kinetics. That is, the younger the sediment, the higher the temperature required to reach the level of carbonization associated with hydrocarbon generation. For example, significant hydrocarbon generation occurs in the Oligocene at a temperature of 170°F (77°C), in the lower Miocene at a temperature of 186°F (86°C), and in the upper Miocene at a temperature of 205 °F (96°C). Higher temperatures are required for significant hydrocarbon generation in post-Miocene sediment.These results support the conclusions of earlier research geochemists that kerogen with relatively low hydrogen contents, e.g., similar to percentages found in coals, is restricted principally to gas generation during carbonization. Thus, the relatively low hydrogen content in kerogen from selected Louisiana wells suggests that the sections penetrated are better sources for gas than for oil.","DOI":"10.1306/83D91664-16C7-11D7-8645000102C1865D","ISSN":"0149-1423","journalAbbreviation":"AAPG Bulletin","author":[{"family":"Laplante","given":"Roger E."}],"issued":{"date-parts":[["1974",7,1]]}}}],"schema":"https://github.com/citation-style-language/schema/raw/master/csl-citation.json"} </w:instrText>
-      </w:r>
-      <w:r>
-        <w:fldChar w:fldCharType="separate"/>
-      </w:r>
-      <w:r>
-        <w:rPr>
-          <w:rFonts w:cs="Times New Roman"/>
-        </w:rPr>
-        <w:t>(Laplante, 1974)</w:t>
-      </w:r>
-      <w:r>
-        <w:fldChar w:fldCharType="end"/>
-      </w:r>
-      <w:r>
-        <w:t>, perhaps even</w:t>
-      </w:r>
-      <w:r>
-        <w:t xml:space="preserve"> lower than 62 </w:t>
-      </w:r>
-      <w:r>
-        <w:t>°C</w:t>
-      </w:r>
-      <w:r>
-        <w:t xml:space="preserve"> </w:t>
-      </w:r>
-      <w:r>
-        <w:fldChar w:fldCharType="begin"/>
-      </w:r>
-      <w:r>
-        <w:instrText xml:space="preserve"> ADDIN ZOTERO_ITEM CSL_CITATION {"citationID":"kKn3e4rX","properties":{"formattedCitation":"(Rowe and Muehlenbachs, 1999)","plainCitation":"(Rowe and Muehlenbachs, 1999)","noteIndex":0},"citationItems":[{"id":2163,"uris":["http://zotero.org/users/local/pytFPmJs/items/ZZ6AL29X"],"uri":["http://zotero.org/users/local/pytFPmJs/items/ZZ6AL29X"],"itemData":{"id":2163,"type":"article-journal","title":"Low-temperature thermal generation of hydrocarbon gases in shallow shales","container-title":"Nature","page":"61–63","volume":"398","issue":"6722","author":[{"family":"Rowe","given":"Devon"},{"family":"Muehlenbachs","given":"Karlis"}],"issued":{"date-parts":[["1999"]]}}}],"schema":"https://github.com/citation-style-language/schema/raw/master/csl-citation.json"} </w:instrText>
-      </w:r>
-      <w:r>
-        <w:fldChar w:fldCharType="separate"/>
-      </w:r>
-      <w:r>
-        <w:rPr>
-          <w:rFonts w:cs="Times New Roman"/>
-        </w:rPr>
-        <w:t>(Rowe and Muehlenbachs, 1999)</w:t>
-      </w:r>
-      <w:r>
-        <w:fldChar w:fldCharType="end"/>
-      </w:r>
-      <w:r>
-        <w:t>.</w:t>
-      </w:r>
-      <w:r>
-        <w:t xml:space="preserve">  </w:t>
-      </w:r>
-      <w:r>
-        <w:t xml:space="preserve">Thermal maturities of corresponding source rocks </w:t>
-      </w:r>
-      <w:r>
-        <w:t xml:space="preserve">of putative low-temperature hydrocarbon gases </w:t>
-      </w:r>
-      <w:r>
-        <w:t>and condensates were</w:t>
-      </w:r>
-      <w:r>
-        <w:t xml:space="preserve"> </w:t>
-      </w:r>
-      <w:r>
-        <w:t xml:space="preserve">estimated </w:t>
-      </w:r>
-      <w:r>
-        <w:t>to be as low as</w:t>
-      </w:r>
-      <w:r>
-        <w:t xml:space="preserve"> </w:t>
-      </w:r>
-      <w:r>
-        <w:t>~0.25 to 0.4%</w:t>
-      </w:r>
-      <w:r>
-        <w:t xml:space="preserve"> </w:t>
-      </w:r>
-      <w:r>
-        <w:t>R</w:t>
-      </w:r>
-      <w:r>
-        <w:rPr>
-          <w:vertAlign w:val="subscript"/>
-        </w:rPr>
-        <w:t>o</w:t>
-      </w:r>
-      <w:r>
-        <w:t xml:space="preserve"> </w:t>
-      </w:r>
-      <w:r>
-        <w:fldChar w:fldCharType="begin"/>
-      </w:r>
-      <w:r>
-        <w:instrText xml:space="preserve"> ADDIN ZOTERO_ITEM CSL_CITATION {"citationID":"KclRXgOy","properties":{"formattedCitation":"(Laplante, 1974; Stahl, 1977; Purcell et al., 1979; Connan and Cassou, 1980; Snowdon, 1980; Jenden et al., 1993; Muscio et al., 1994; Rowe and Muehlenbachs, 1999; Ramaswamy, 2002)","plainCitation":"(Laplante, 1974; Stahl, 1977; Purcell et al., 1979; Connan and Cassou, 1980; Snowdon, 1980; Jenden et al., 1993; Muscio et al., 1994; Rowe and Muehlenbachs, 1999; Ramaswamy, 2002)","noteIndex":0},"citationItems":[{"id":3599,"uris":["http://zotero.org/users/local/pytFPmJs/items/5S7KVIDD"],"uri":["http://zotero.org/users/local/pytFPmJs/items/5S7KVIDD"],"itemData":{"id":3599,"type":"article-journal","title":"Hydrocarbon Generation in Gulf Coast Tertiary Sediments","container-title":"AAPG Bulletin","page":"1281-1289","volume":"58","issue":"7","abstract":"Organic detritus deposited in sediments is composed principally of carbon, hydrogen, oxygen, and nitrogen, and has the potential for the generation of hydrocarbons. At the time of deposition, only small amounts of hydrocarbons are present. The. type and quantity of hydrocarbons eventually generated depend largely on the hydrogen content of the kerogen.With increased burial, disseminated sedimentary organic matter undergoes carbonization by processes very similar to the thermochemical reactions causing coalification. Carbonization is a thermal process marked by the generation of volatiles relatively rich in oxygen and hydrogen and by the formation of a kerogen residue increasingly enriched in carbon. The most significant oxygen-rich volatile is carbon dioxide, and the most significant hydrogen-rich volatiles are hydrocarbons.By measuring changes in the elemental composition of the kerogen as a function of depth, the principal volatile products of the carbonization reactions can be determined. Data from Oligocene and younger Cenozoic samples from the Louisiana Gulf Coast indicate that carbon dioxide is the principal volatile product of the early stage of carbonization and that hydrocarbons are not significant products until the later stages. The amounts of hydrocarbons generated during kerogen carbonization are vast compared to those formed by any other natural source or process.The data indicate that carbonization or, more specifically, hydrocarbon generation is a rate-controlled process which follows the principles of chemical kinetics. That is, the younger the sediment, the higher the temperature required to reach the level of carbonization associated with hydrocarbon generation. For example, significant hydrocarbon generation occurs in the Oligocene at a temperature of 170°F (77°C), in the lower Miocene at a temperature of 186°F (86°C), and in the upper Miocene at a temperature of 205 °F (96°C). Higher temperatures are required for significant hydrocarbon generation in post-Miocene sediment.These results support the conclusions of earlier research geochemists that kerogen with relatively low hydrogen contents, e.g., similar to percentages found in coals, is restricted principally to gas generation during carbonization. Thus, the relatively low hydrogen content in kerogen from selected Louisiana wells suggests that the sections penetrated are better sources for gas than for oil.","DOI":"10.1306/83D91664-16C7-11D7-8645000102C1865D","ISSN":"0149-1423","journalAbbreviation":"AAPG Bulletin","author":[{"family":"Laplante","given":"Roger E."}],"issued":{"date-parts":[["1974",7,1]]}}},{"id":2336,"uris":["http://zotero.org/users/local/pytFPmJs/items/GVCV4L4V"],"uri":["http://zotero.org/users/local/pytFPmJs/items/GVCV4L4V"],"itemData":{"id":2336,"type":"article-journal","title":"Carbon and nitrogen isotopes in hydrocarbon research and exploration","container-title":"Chemical Geology","page":"121–149","volume":"20","author":[{"family":"Stahl","given":"Wolfgang J"}],"issued":{"date-parts":[["1977"]]}}},{"id":3601,"uris":["http://zotero.org/users/local/pytFPmJs/items/PFNIJ5VH"],"uri":["http://zotero.org/users/local/pytFPmJs/items/PFNIJ5VH"],"itemData":{"id":3601,"type":"article-journal","title":"Geochemical Characteristics of Sedimentary Rocks in Scotian Basin","container-title":"AAPG Bulletin","page":"87-105","volume":"63","issue":"1","abstract":"The Sable and Abenaki subbasins, within the Scotian basin, have been areas of active and continuous deposition since Triassic time. Mesozoic-Cenozoic sedimentary rocks in excess of 12,000 m (40,000 ft) accumulated without major unconformities. Present temperatures are therefore believed to be the maximum, and threshold levels required for the generation of hydrocarbons probably were reached in the Cretaceous.The organic carbon is sufficient (1 to 3%) to have generated significant amounts of hydrocarbons, but the organic matter type (dominantly terrestrial) and the time and temperature relations appear responsible for the absence of good source rocks.Organic matter coloration and type, light gas analyses, and C15+ extract data all suggest that the Sable and Abenaki subbasins are thermally immature. As a result there is a marginally mature zone about 2,000 m thick which is characterized by shows of gas, condensate, and light oils. The presence of condensates, in particular, above the mature zone, is in contrast to the normal sequence of hydrocarbons in mature petroleum provinces.","DOI":"10.1306/C1EA55C1-16C9-11D7-8645000102C1865D","ISSN":"0149-1423","journalAbbreviation":"AAPG Bulletin","author":[{"family":"Purcell","given":"L. P."},{"family":"Rashid","given":"M. A."},{"family":"Hardy","given":"I. A."}],"issued":{"date-parts":[["1979",1,1]]}}},{"id":3587,"uris":["http://zotero.org/users/local/pytFPmJs/items/Z6K54NX2"],"uri":["http://zotero.org/users/local/pytFPmJs/items/Z6K54NX2"],"itemData":{"id":3587,"type":"article-journal","title":"Properties of gases and petroleum liquids derived from terrestrial kerogen at various maturation levels","container-title":"Geochimica et Cosmochimica Acta","page":"1-23","volume":"44","issue":"1","abstract":"This study deals mainly with shale-sandstone series in which the disseminated kerogen is mostly composed of land-derived debris. Organic matter was characterized by microscopic and chemical techniques. The kerogen maturity was assessed by microscopic studies, mainly by means of vitrinite reflectance measurements. The chemical properties of shale kerogens and of oil and gas shows, were examined in several sedimentary basins in different parts of the world. Oil and gas properties were tentatively interpreted in terms of maturity, using a comparison of oil properties with the kerogen features of shales interbedded in the impregnated sandstone reservoirs. The synthesis is documented in several case histories including those from New Zealand, Colombia, Australia, Indonesia. In low maturity stages (immature zone), dry gas with minor condensate is observed, whereas in higher maturity levels (oil window), wet gas with high paraffinic crudes is generally recorded. Pristane to n-C17 ratios allow a distinction to be made between immature (often &gt; 1.0) and mature (&lt; 1.0) condensates, i.e. intensively cracked crude oils. I-C4 to n-C4 ratios enable an adequate discrimination to be made between gases produced with immature condensates (i-C4n-C4 &gt; 0.80) and those produced with high wax crudes or mature condensates (i-C4n-C4 &lt; 0.80). Shallow depth condensates and their related gases have been identified as immature fluids. Properties of some mature condensates are given as references. This study offers a maturity framework as a guide for oil and gas show prediction in shale-sandstone sequences containing land-derived kerogen.","DOI":"10.1016/0016-7037(80)90173-8","ISSN":"0016-7037","journalAbbreviation":"Geochimica et Cosmochimica Acta","author":[{"family":"Connan","given":"J."},{"family":"Cassou","given":"A.M."}],"issued":{"date-parts":[["1980",1,1]]}}},{"id":3597,"uris":["http://zotero.org/users/local/pytFPmJs/items/WCCLDA5I"],"uri":["http://zotero.org/users/local/pytFPmJs/items/WCCLDA5I"],"itemData":{"id":3597,"type":"chapter","title":"Resinite—A potential petroleum source in the upper Cretaceous/Tertiary of the Beaufort-Mackenzie Basin","container-title":"Facts and Principles of World Petroleum Occurrence","collection-title":"CSPG Special Publications","collection-number":"Memoir 6","page":"509-521","abstract":"Fine-grained sedimentary rocks containing significant quantities of hydrocarbon (&gt;50 mg/g Org C) occur in the Upper Cretaceous/Tertiary sediments of the Mackenzie Delta. These good to excellent potential petroleum source rocks are anomalous because they contain predominantly herbaceous and coaly organic matter (atomic H/C sime.gif (56 bytes) 0.8) and also because they occur at low levels of thermal alteration (vitrinite reflectance R0 max ≤ 0.7). The large amounts of saturated hydrocarbon which were apparently derived from diterpenoid compounds and the presence of autofluorescent resins in the kerogen suggest that the high resinite content of the sediments may be the reason for the petroleum source potential in this geological setting. The geological parameters (physical, chemical, and/or biological) which controlled the spatial and temporal distribution of these resins is not well understood. Thus prediction of the location of optimum source rock zones has not yet been attempted. It is reasonable to assume, however, that there are other occurrences of this phenomenon and that several excellent potential petroleum source rocks do exist in this sedimentary basin.","URL":"https://archives.datapages.com/data/cspg_sp/data/006/006001/509_cspgsp0060509.htm","author":[{"family":"Snowdon","given":"LR"}],"editor":[{"family":"Miall","given":"A. D."}],"issued":{"date-parts":[["1980"]]}}},{"id":3589,"uris":["http://zotero.org/users/local/pytFPmJs/items/C4929DWA"],"uri":["http://zotero.org/users/local/pytFPmJs/items/C4929DWA"],"itemData":{"id":3589,"type":"article-journal","title":"Mixing of Thermogenic Natural Gases in Northern Appalachian Basin","container-title":"AAPG Bulletin","page":"980-998","volume":"77","issue":"6","abstract":"Stable isotopic studies were undertaken to investigate the origin of 20 oil-associated and non-associated gases from western and central New York State in the northern Appalachian basin. Gas wetness (C2–C5/C1–C5), methane δ13C, and methane δD values range from 0.8 to 26.9%, –47.9 to –30.7‰, and –305 to –143‰, respectively. Corresponding ethane and propane δ13C values range from –40.9 to –32.0‰ and –34.9 to –27.9‰. These data are interpreted to indicate a thermogenic origin with source rock maturities ranging from early mature (equivalent vitrinite reflectance, Ro, approximately 0.5%) to post-mature (equivalent Ro &amp;gt; 2.0%). Inferred gas maturities generally increase with increasing reservoir age: from Late to Middle Devonian (Marcellus and overlying rocks), Middle Devonian to latest silurian (Oriskany, Onondaga, Akron), silurian (Lock-port, Herkimer, Medina), to Ordovician (Queenston and Black River).Oil and gas in many Late to Middle Devonian reservoirs may have migrated from interbedded organic-rich shales. In other reservoirs, particularly those of Ordovician and Silurian age, unusual “isotopic reversals” (methane δ13C &amp;gt; ethane δ13C) suggest that gas generated locally from equivalent-age rocks within the oil window mixed with post-mature gas migrated from deeply buried sources to the south and southeast. The post-mature gas was probably sourced from Middle to Late Ordovician shales. Regional migration of Middle Ordovician gas may have occurred along the Middle Ordovician Knox unconformity. Gas was presumably channeled into overlying Silurian and Devonian reservoirs along faults and fractures.","DOI":"10.1306/BDFF8DBC-1718-11D7-8645000102C1865D","ISSN":"0149-1423","journalAbbreviation":"AAPG Bulletin","author":[{"family":"Jenden","given":"P. D."},{"family":"Drazan","given":"D. J."},{"family":"Kaplan","given":"I. R."}],"issued":{"date-parts":[["1993",6,1]]}}},{"id":3591,"uris":["http://zotero.org/users/local/pytFPmJs/items/G6AQ2WGB"],"uri":["http://zotero.org/users/local/pytFPmJs/items/G6AQ2WGB"],"itemData":{"id":3591,"type":"article-journal","title":"Occurrence of thermogenic gas in the immature zone—implications from the Bakken in-source reservoir system","container-title":"Organic Geochemistry","page":"461-476","volume":"22","issue":"3","abstract":"The Bakken petroleum system has been the subject of intense research. Nevertheless, results of the present organic geochemical study revealed new and previously unreported findings. Most interestingly, immature (&lt;0.7% R0) Bakken Shales are charged with high concentrations of indigenous gas as revealed by thermovaporization-gas chromatography. Both closed and open system pyrolysis experiments elucidated that generation of thermogenic gaseous hydrocarbons early on in maturation seems to be a feasible process in the case of the Bakken. Interestingly, a considerable portion of the immature kerogen macromolecule is made up of diaromatic carotenoid structures which might be related to the unusual high gas generative capacity. A good correlation of gas yield with organic richness (TOC) for the immature Bakken might indicate that the light hydrocarbons are adsorbed to the organic matter and are at the same time indigenous. Alternatively to the hypothesis of early gas generation, the catagenetic/metagenetic formation of gas and its intraformational migration into the immature zone has to be considered as well. However, the likelihood of intraformational migration within the overpressured Bakken Formation is rather low.","DOI":"10.1016/0146-6380(94)90119-8","ISSN":"0146-6380","journalAbbreviation":"Organic Geochemistry","author":[{"family":"Muscio","given":"G.P.A."},{"family":"Horsfield","given":"B."},{"family":"Welte","given":"D.H."}],"issued":{"date-parts":[["1994",12,1]]}}},{"id":2163,"uris":["http://zotero.org/users/local/pytFPmJs/items/ZZ6AL29X"],"uri":["http://zotero.org/users/local/pytFPmJs/items/ZZ6AL29X"],"itemData":{"id":2163,"type":"article-journal","title":"Low-temperature thermal generation of hydrocarbon gases in shallow shales","container-title":"Nature","page":"61–63","volume":"398","issue":"6722","author":[{"family":"Rowe","given":"Devon"},{"family":"Muehlenbachs","given":"Karlis"}],"issued":{"date-parts":[["1999"]]}}},{"id":3594,"uris":["http://zotero.org/users/local/pytFPmJs/items/ZYHVYM88"],"uri":["http://zotero.org/users/local/pytFPmJs/items/ZYHVYM88"],"itemData":{"id":3594,"type":"article-journal","title":"A field evidence for mineral-catalyzed formation of gas during coal maturation","container-title":"Oil &amp; gas journal","page":"32-36","volume":"100","issue":"38","ISSN":"0030-1388","journalAbbreviation":"Oil &amp; gas journal","author":[{"family":"Ramaswamy","given":"Gopal"}],"issued":{"date-parts":[["2002"]]}}}],"schema":"https://github.com/citation-style-language/schema/raw/master/csl-citation.json"} </w:instrText>
-      </w:r>
-      <w:r>
-        <w:fldChar w:fldCharType="separate"/>
-      </w:r>
-      <w:r>
-        <w:rPr>
-          <w:rFonts w:cs="Times New Roman"/>
-        </w:rPr>
-        <w:t>(Laplante, 1974; Stahl, 1977; Purcell et al., 1979; Connan and Cassou, 1980; Snowdon, 1980; Jenden et al., 1993; Muscio et al., 1994; Rowe and Muehlenbachs, 1999; Ramaswamy, 2002)</w:t>
-      </w:r>
-      <w:r>
-        <w:fldChar w:fldCharType="end"/>
-      </w:r>
-      <w:r>
-        <w:t xml:space="preserve">.  </w:t>
-      </w:r>
-      <w:r>
-        <w:t>K</w:t>
-      </w:r>
-      <w:r>
-        <w:t xml:space="preserve">erogen </w:t>
-      </w:r>
-      <w:r>
-        <w:t xml:space="preserve">moieties </w:t>
-      </w:r>
-      <w:r>
-        <w:t>will</w:t>
-      </w:r>
-      <w:r>
-        <w:t xml:space="preserve"> </w:t>
-      </w:r>
-      <w:r>
-        <w:t xml:space="preserve">not </w:t>
-      </w:r>
-      <w:r>
-        <w:t xml:space="preserve">have </w:t>
-      </w:r>
-      <w:r>
-        <w:t>undergone much D/H exchange</w:t>
-      </w:r>
-      <w:r>
-        <w:t xml:space="preserve"> at these low thermal maturities</w:t>
-      </w:r>
-      <w:r>
-        <w:t xml:space="preserve"> </w:t>
-      </w:r>
-      <w:r>
-        <w:fldChar w:fldCharType="begin"/>
-      </w:r>
-      <w:r>
-        <w:instrText xml:space="preserve"> ADDIN ZOTERO_ITEM CSL_CITATION {"citationID":"L9w9M18n","properties":{"formattedCitation":"(Dawson et al., 2005; Maslen et al., 2012; Vinnichenko et al., 2021)","plainCitation":"(Dawson et al., 2005; Maslen et al., 2012; Vinnichenko et al., 2021)","noteIndex":0},"citationItems":[{"id":3582,"uris":["http://zotero.org/users/local/pytFPmJs/items/U3W6AV64"],"uri":["http://zotero.org/users/local/pytFPmJs/items/U3W6AV64"],"itemData":{"id":3582,"type":"article-journal","title":"Effect of maturation on the indigenous δD signatures of individual hydrocarbons in sediments and crude oils from the Perth Basin (Western Australia)","container-title":"Organic Geochemistry","page":"95-104","volume":"36","issue":"1","abstract":"We measured the stable hydrogen isotopic composition (δD) of selected aliphatic hydrocarbons in nine sediments of various maturity and two crude oils, all from the northern Perth Basin (on-shore, Western Australia). The sediments and crude oils are from the Lower Triassic Hovea Member (Sapropelic Interval) of the Kockatea Shale. The n-alkanes, pristane and phytane from two immature sediments have δD values that represent the expected isotopic compositions of their precursors. Phytane is enriched in deuterium (D) relative to pristane in all sediment extracts and crude oils; this is attributed to either different sources, or to different isotopic effects during their derivation from phytol. With increasing maturity, pristane and phytane become enriched in D while the n-alkanes generally remain at a constant isotopic composition. A more rapid enrichment of D in isoprenoids relative to n-alkanes with increasing maturity suggests that hydrogen isotopic exchange is occurring via a carbocation mechanism. The phytane diastereomer ratio for each of the sediments correlates linearly with the progressive enrichment of D in phytane and therefore maturity, suggesting that significant hydrogen exchange occurs at the chiral carbons of phytane. The δD values of pristane and phytane from the crude oils are similar or more positive relative to the δD values of the n-alkanes. The average δD values of pristane and phytane for the sediments correlate well with equivalent vitrinite reflectance values, as does the conventional biomarker maturity parameter Ts/Tm, indicating that δD values may be useful for establishing maturity over a wider range than conventional biomarker parameters. The results provide further evidence that care must be taken not to over-interpret δD values of sedimentary hydrocarbons in samples of high thermal maturity.","DOI":"10.1016/j.orggeochem.2004.06.020","ISSN":"0146-6380","journalAbbreviation":"Organic Geochemistry","author":[{"family":"Dawson","given":"Daniel"},{"family":"Grice","given":"Kliti"},{"family":"Alexander","given":"Robert"}],"issued":{"date-parts":[["2005",1,1]]}}},{"id":3580,"uris":["http://zotero.org/users/local/pytFPmJs/items/WC2PLJ7P"],"uri":["http://zotero.org/users/local/pytFPmJs/items/WC2PLJ7P"],"itemData":{"id":3580,"type":"chapter","title":"Stable Hydrogen Isotopes of Isoprenoids and N-Alkanes as a Proxy for Estimating the Thermal History of Sediments Through Geological Time:","container-title":"Analyzing the Thermal History of Sedimentary Basins: Methods and Case Studies","publisher":"SEPM Society for Sedimentary Geology","page":"0","volume":"103","abstract":"The effect of thermal maturation on the δD values of individual petroleum hydrocarbons (n-alkanes and regular isoprenoids) from sedimentary organic matter over geological timescales has been explored in six different sedimentary sequences covering a wide range of maturities; i.e., 0.53%–1.6% vitrinite reflectance (Ro or equivalent; i.e., Re, Rc). These include new data and recently reported literature data on formations ranging in age from the Early Cretaceous to the Permian. The application of Deuterium/Hydrogen (D/H) of biomarkers as a maturity proxy for Devonian source rocks from the Western Canada Sedimentary Basin is also presented here, extending this application to much older sediments than previously studied. In each case, pristane and phytane are predominantly derived from the lipid side chain of chlorophyll a present in most photosynthetic organisms, with an additional (but minor) contribution to pristane from tocopherol of land plants in selected cases. The n-alkanes represent contributions of algae, bacteria, and in certain cases higher plants. In general, the n-alkanes, pristane, and phytane from relatively immature sediments have δD values that retain the isotopic signature of their natural product precursors; i.e., biosynthesized lipid components made up of acetyl and isoprene subunits, respectively. With increasing maturity, pristane and phytane become more enriched in deuterium (D), while the n-alkanes generally remain at a constant isotopic composition until an overmature level is reached, at which point there is a significant enrichment of D in n-alkanes. The enrichment of D in pristane and phytane with increasing maturity correlates strongly with changes in traditional maturity parameters, including vitrinite reflectance, Tmax, and molecular parameters, providing evidence that D enrichment is associated with thermal maturation.","ISBN":"978-1-56576-315-9","editor":[{"family":"Harris","given":"Nicholas B."},{"family":"Peters","given":"Kenneth E."}],"author":[{"family":"Maslen","given":"Ercin"},{"family":"Grice","given":"Kliti"},{"family":"Dawson","given":"Daniel"},{"family":"Wang","given":"Sue"},{"family":"Horsfield","given":"Brian"}],"issued":{"date-parts":[["2012",1,1]]},"accessed":{"date-parts":[["2021",6,12]]}}},{"id":3577,"uris":["http://zotero.org/users/local/pytFPmJs/items/U6FS36AK"],"uri":["http://zotero.org/users/local/pytFPmJs/items/U6FS36AK"],"itemData":{"id":3577,"type":"article-journal","title":"Substantial maturity influence on carbon and hydrogen isotopic composition of n-alkanes in sedimentary rocks","container-title":"Organic Geochemistry","page":"104171","volume":"152","abstract":"Carbon (δ13C) and hydrogen (δ2H) compound-specific isotope analyses on sedimentary hydrocarbons are widely used for ecological reconstructions and oil-source rock or oil-oil correlations. However, the effects of thermal alteration on isotopic composition are not fully understood, potentially imparting a bias on interpretation of older and more mature sedimentary sequences. We measured δ13C and δ2H of n-alkanes in 23 extracted bitumens from the 1.64 Ga Paleoproterozoic Barney Creek Formation in the southern McArthur Basin, Australia. The samples cover a wide range of thermal maturities with calculated vitrinite reflectance (Rc) values from 0.4% to 1.3%. Our results illustrate that while δ13C of kerogen remains relatively constant, the δ13C and δ2H of n-alkanes have a strong positive correlation with thermal maturity. Average δ13Calk increase by 6.8‰ and δ2Halk by 69‰ among the samples in the analysed maturity range. At the same time, the carbon isotopic offset between n-alkanes and kerogen (Δδ13Calk–ker) climbs from 1.3‰ to 8.5‰ with increasing maturity. Therefore, the substantial maturity influence on stable carbon and hydrogen isotopes of n-alkanes must be considered in palaeoecological and petroleum correlation studies. In the initial stages of maturation, n-alkanes from the Barney Creek Formation display increasingly positive “isotope slopes” in plots of δ13Calk against carbon number. However, with further maturation, the slopes became increasingly negative. The isotope slope inversion indicates that the dominant mechanisms for n-alkane generation and degradation changed during the progression from early diagenesis to metagenesis. Numerical models suggest that the formation of positive and negative isotope slopes may be driven by the balance of the formation of n-alkanes from kerogen and their subsequent degradation, and by dependence of the degradation rate constant k on n-alkane chain length.","DOI":"10.1016/j.orggeochem.2020.104171","ISSN":"0146-6380","journalAbbreviation":"Organic Geochemistry","author":[{"family":"Vinnichenko","given":"Galina"},{"family":"Jarrett","given":"Amber J.M."},{"family":"Maldegem","given":"Lennart M.","non-dropping-particle":"van"},{"family":"Brocks","given":"Jochen J."}],"issued":{"date-parts":[["2021",2,1]]}}}],"schema":"https://github.com/citation-style-language/schema/raw/master/csl-citation.json"} </w:instrText>
-      </w:r>
-      <w:r>
-        <w:fldChar w:fldCharType="separate"/>
-      </w:r>
-      <w:r>
-        <w:rPr>
-          <w:rFonts w:cs="Times New Roman"/>
-        </w:rPr>
-        <w:t>(Dawson et al., 2005; Maslen et al., 2012; Vinnichenko et al., 2021)</w:t>
-      </w:r>
-      <w:r>
-        <w:fldChar w:fldCharType="end"/>
-      </w:r>
-      <w:r>
-        <w:t>, and thus CH</w:t>
-      </w:r>
-      <w:r>
-        <w:rPr>
-          <w:vertAlign w:val="subscript"/>
-        </w:rPr>
-        <w:t>4</w:t>
-      </w:r>
-      <w:r>
-        <w:t xml:space="preserve"> generated </w:t>
-      </w:r>
-      <w:r>
-        <w:t xml:space="preserve">from immature or marginally-mature source rocks </w:t>
-      </w:r>
-      <w:r>
-        <w:t xml:space="preserve">will partially inherit its hydrogen </w:t>
-      </w:r>
-      <w:r>
-        <w:t>and their corresponding C</w:t>
-      </w:r>
-      <w:r>
-        <w:t>–</w:t>
-      </w:r>
-      <w:r>
-        <w:t>H linkages</w:t>
-      </w:r>
-      <w:r>
-        <w:t xml:space="preserve"> </w:t>
-      </w:r>
-      <w:r>
-        <w:t>from the precursor</w:t>
-      </w:r>
-      <w:r>
-        <w:t xml:space="preserve"> organic matter</w:t>
-      </w:r>
-      <w:r>
-        <w:t xml:space="preserve">. </w:t>
-      </w:r>
-      <w:r>
-        <w:t xml:space="preserve"> </w:t>
-      </w:r>
-      <w:r>
-        <w:t xml:space="preserve">Since methyl groups of wood (and presumably other organic </w:t>
-      </w:r>
-      <w:r>
-        <w:t>matter</w:t>
-      </w:r>
-      <w:r>
-        <w:t xml:space="preserve">) have non-equilibrated clumped isotope values </w:t>
-      </w:r>
-      <w:r>
-        <w:fldChar w:fldCharType="begin"/>
-      </w:r>
-      <w:r>
-        <w:instrText xml:space="preserve"> ADDIN ZOTERO_ITEM CSL_CITATION {"citationID":"4IeKGU1a","properties":{"formattedCitation":"(Lloyd et al., 2021)","plainCitation":"(Lloyd et al., 2021)","noteIndex":0},"citationItems":[{"id":3545,"uris":["http://zotero.org/users/local/pytFPmJs/items/Y6EF2WQ4"],"uri":["http://zotero.org/users/local/pytFPmJs/items/Y6EF2WQ4"],"itemData":{"id":3545,"type":"article-journal","title":"Clumped 13CH2D and 12CHD2 compositions of methyl groups from wood and synthetic monomers: Methods, experimental and theoretical calibrations, and initial results","container-title":"Geochimica et Cosmochimica Acta","page":"233-275","volume":"297","abstract":"Methyl groups are found in numerous biogenic and synthetic materials including geologically preserved materials such as wood. The carbon and hydrogen isotope compositions of methyl groups are used as tracers in biogeochemical cycles, as paleothermometers, and to determine the hydrogen isotopic composition of ancient rain. Here we present analyses of resolved 13C–D (13CH2D) and D–D (12CHD2) clumped isotope compositions of methyl groups as new variables for the study of methyl groups in the present and past. We first present chemical methods to extract, purify, and derivatize methyl groups from methoxyl (R–O–CH3) groups as CH3F and CH3Cl, and high-resolution ma</w:instrText>
-      </w:r>
-      <w:r>
-        <w:lastRenderedPageBreak/>
-        <w:instrText xml:space="preserve">ss spectrometric techniques to determine the clumped isotope compositions of these species. We achieve precisions for 13C–D clumping of ±0.25‰ and D–D clumping of ±2.5‰. We anchor our clumped isotopic measurements to a thermodynamic reference frame by first calculating the theoretical temperature dependences of 13C–D and D–D clumping in CH3Cl, then placing our measurements onto this reference frame through experimental internal isotopic equilibration of CH3Cl at 200 °C. Finally, we provide and analyze an initial dataset of clumped 13C–D and D–D compositions of methyl groups from various commercial/synthetic monomers and environmental woods. We observe ranges in clumped isotope compositions of </w:instrText>
-      </w:r>
-      <w:r>
-        <w:rPr>
-          <w:rFonts w:ascii="Cambria Math" w:hAnsi="Cambria Math" w:cs="Cambria Math"/>
-        </w:rPr>
-        <w:instrText>∼</w:instrText>
-      </w:r>
-      <w:r>
-        <w:instrText>11</w:instrText>
-      </w:r>
-      <w:r>
-        <w:rPr>
-          <w:rFonts w:cs="Times New Roman"/>
-        </w:rPr>
-        <w:instrText>‰</w:instrText>
-      </w:r>
-      <w:r>
-        <w:instrText xml:space="preserve"> in 13C</w:instrText>
-      </w:r>
-      <w:r>
-        <w:rPr>
-          <w:rFonts w:cs="Times New Roman"/>
-        </w:rPr>
-        <w:instrText>–</w:instrText>
-      </w:r>
-      <w:r>
-        <w:instrText xml:space="preserve">D and </w:instrText>
-      </w:r>
-      <w:r>
-        <w:rPr>
-          <w:rFonts w:ascii="Cambria Math" w:hAnsi="Cambria Math" w:cs="Cambria Math"/>
-        </w:rPr>
-        <w:instrText>∼</w:instrText>
-      </w:r>
-      <w:r>
-        <w:instrText>48</w:instrText>
-      </w:r>
-      <w:r>
-        <w:rPr>
-          <w:rFonts w:cs="Times New Roman"/>
-        </w:rPr>
-        <w:instrText>‰</w:instrText>
-      </w:r>
-      <w:r>
-        <w:instrText xml:space="preserve"> in D</w:instrText>
-      </w:r>
-      <w:r>
-        <w:rPr>
-          <w:rFonts w:cs="Times New Roman"/>
-        </w:rPr>
-        <w:instrText>–</w:instrText>
-      </w:r>
-      <w:r>
-        <w:instrText xml:space="preserve">D, and systematic differences within these ranges between methyl groups from commercial monomers and wood. Specifically, commercial clumped 13C–D compositions are between 0 and 3‰, which correspond to apparent equilibrium temperatures between 170 °C and the infinite temperature limit. In contrast, the clumped 13C–D compositions of wood methoxyl groups are distinctively high (9.50–11.25‰) and 3–6‰ higher than would be expected if formed in internal isotopic equilibrium at Earth-surface temperatures. Commercial/synthetic methyl and wood methoxyl clumped D–D compositions are also distinct: −5 to +13‰ in commercial monomers vs. −35 to −8‰ in wood—such negative values cannot result from formation in isotopic equilibrium and require kinetic processes to have occurred. These results indicate that wood methoxyl groups are formed out of isotopic equilibrium and that clumped isotope compositions of methyl groups may be useful tracers of methyl group sources and sinks in the environment. For instance, isotopic clumping in methyl groups may be useful for understanding controls on isotopic clumping in methane produced by methylotrophic methanogens.","DOI":"10.1016/j.gca.2020.10.008","ISSN":"0016-7037","journalAbbreviation":"Geochimica et Cosmochimica Acta","author":[{"family":"Lloyd","given":"Max K."},{"family":"Eldridge","given":"Daniel L."},{"family":"Stolper","given":"Daniel A."}],"issued":{"date-parts":[["2021",3,15]]}}}],"schema":"https://github.com/citation-style-language/schema/raw/master/csl-citation.json"} </w:instrText>
-      </w:r>
-      <w:r>
-        <w:fldChar w:fldCharType="separate"/>
-      </w:r>
-      <w:r>
-        <w:rPr>
-          <w:rFonts w:cs="Times New Roman"/>
-        </w:rPr>
-        <w:t>(Lloyd et al., 2021)</w:t>
-      </w:r>
-      <w:r>
-        <w:fldChar w:fldCharType="end"/>
-      </w:r>
-      <w:r>
-        <w:t xml:space="preserve">, </w:t>
-      </w:r>
-      <w:r>
-        <w:t xml:space="preserve">and because equilibrium methyl group clumping </w:t>
-      </w:r>
-      <w:r>
-        <w:t>Δ</w:t>
-      </w:r>
-      <w:r>
-        <w:t>(</w:t>
-      </w:r>
-      <w:r>
-        <w:rPr>
-          <w:vertAlign w:val="superscript"/>
-        </w:rPr>
-        <w:t>13</w:t>
-      </w:r>
-      <w:r>
-        <w:t>CH</w:t>
-      </w:r>
-      <w:r>
-        <w:rPr>
-          <w:vertAlign w:val="subscript"/>
-        </w:rPr>
-        <w:t>2</w:t>
-      </w:r>
-      <w:r>
-        <w:t>D</w:t>
-      </w:r>
-      <w:r>
-        <w:t>–</w:t>
-      </w:r>
-      <w:r>
-        <w:t>R)</w:t>
-      </w:r>
-      <w:r>
-        <w:t xml:space="preserve"> </w:t>
-      </w:r>
-      <w:r>
-        <w:t xml:space="preserve">values are quite similar to </w:t>
-      </w:r>
-      <w:r>
-        <w:t>Δ</w:t>
-      </w:r>
-      <w:r>
-        <w:rPr>
-          <w:vertAlign w:val="superscript"/>
-        </w:rPr>
-        <w:t>13</w:t>
-      </w:r>
-      <w:r>
-        <w:t>CH</w:t>
-      </w:r>
-      <w:r>
-        <w:rPr>
-          <w:vertAlign w:val="subscript"/>
-        </w:rPr>
         <w:t>3</w:t>
       </w:r>
       <w:r>
-        <w:t>D</w:t>
-      </w:r>
-      <w:r>
-        <w:t xml:space="preserve"> values of CH</w:t>
+        <w:t>D values of CH</w:t>
       </w:r>
       <w:r>
         <w:rPr>
@@ -6114,11 +6333,7 @@
         <w:fldChar w:fldCharType="begin"/>
       </w:r>
       <w:r>
-        <w:instrText xml:space="preserve"> ADDIN ZOTERO_ITEM CSL_CITATION {"citationID":"0He1xstv","properties":{"formattedCitation":"(Dong et al., 2021)","plainCitation":"(Dong et al., 2021)","noteIndex":0},"citationItems":[{"id":3530,"uris":["http://zotero.org/users/local/pytFPmJs/items/D95UAXBB"],"uri":["http://zotero.org/users/local/pytFPmJs/items/D95UAXBB"],"itemData":{"id":3530,"type":"article-journal","title":"Clumped isotope effects of thermogenic methane formation: insights from pyrolysis of hydrocarbons","container-title":"Geochimica et Cosmochimica Acta","abstract":"Methane clumped isotope analysis is a tool used to constrain the formation or equilibration temperatures of methane, or to differentiate methane of thermogenic, microbial or ‘abiotic’ origins. Geothermometry applications are based on the temperature dependence of relative abundances of multiply-substituted isotopologues in thermodynamic equilibrium, whereas assignments of biogenicity or ‘abiogenicity’ rely on kinetic isotope effects associated with synthesis, which disturb clumped isotope abundances away from expected equilibrium proportions. However, kinetic processes in thermogenesis or during post-generation storage of thermogenic gas may cause isotopic disequilibrium, confounding thermometry applications or leading to ‘false positive’ identifications of microbial or abiogenic gases. Non-equilibrated c</w:instrText>
-      </w:r>
-      <w:r>
-        <w:lastRenderedPageBreak/>
-        <w:instrText xml:space="preserve">lumped isotope compositions have been observed in thermogenic gases including unconventional oil-associated gases and from coal pyrolysis experiments. The isotopic disequilibria might be caused by kinetic isotope effects expressed during gas migration (including extraction), or by irreversible chemical processes, such as breaking carbon-carbon bonds in an alkyl precursor. In this study, we performed controlled pyrolysis experiments at 400°C on n-octadecane (C18H38). We characterized the gas chemistry, and compound-specific carbon and hydrogen isotope and methane clumped isotope compositions of the gas products. We found that Δ13CH3D values (anomalies relative to a stochastic distribution of isotopes) appear to be relatively close to equilibrium at the experimental temperature, whereas Δ12CH2D2values are 30 to 40‰ lower than expected for equilibrium. The large deficit in Δ12CH2D2can be explained by assembling hydrogen atoms affected by two distinct kinetic isotope effects into a methane molecule, previously referred to as a ‘combinatorial effect’. We present a kinetic model that describes the full isotopic systematics, including anomalous Δ12CH2D2 deficits, of pyrolysis product methane. Finally, we propose a model for the isotope signatures of natural thermogenic methane where the non-equilibrium Δ12CH2D2 composition is a signature of the onset of catagenetic methane production. Our model also describes ways in which this signature disappears as further maturation drives Δ12CH2D2 to equilibrium through hydrogen exchange. Our findings demonstrate that anomalous depletion in Δ12CH2D2is not a unique signature for microbial or putative abiotic methane, and specifically, it can be generated during pyrolytic chemistry.","URL":"https://www.sciencedirect.com/science/article/pii/S0016703721001551","DOI":"10.1016/j.gca.2021.03.009","ISSN":"0016-7037","journalAbbreviation":"Geochimica et Cosmochimica Acta","author":[{"family":"Dong","given":"Guannan"},{"family":"Xie","given":"Hao"},{"family":"Formolo","given":"Michael"},{"family":"Lawson","given":"Michael"},{"family":"Sessions","given":"Alex"},{"family":"Eiler","given":"John"}],"issued":{"date-parts":[["2021",3,18]]}}}],"schema":"https://github.com/citation-style-language/schema/raw/master/csl-citation.json"} </w:instrText>
+        <w:instrText xml:space="preserve"> ADDIN ZOTERO_ITEM CSL_CITATION {"citationID":"0He1xstv","properties":{"formattedCitation":"(Dong et al., 2021)","plainCitation":"(Dong et al., 2021)","noteIndex":0},"citationItems":[{"id":3530,"uris":["http://zotero.org/users/local/pytFPmJs/items/D95UAXBB"],"uri":["http://zotero.org/users/local/pytFPmJs/items/D95UAXBB"],"itemData":{"id":3530,"type":"article-journal","title":"Clumped isotope effects of thermogenic methane formation: insights from pyrolysis of hydrocarbons","container-title":"Geochimica et Cosmochimica Acta","abstract":"Methane clumped isotope analysis is a tool used to constrain the formation or equilibration temperatures of methane, or to differentiate methane of thermogenic, microbial or ‘abiotic’ origins. Geothermometry applications are based on the temperature dependence of relative abundances of multiply-substituted isotopologues in thermodynamic equilibrium, whereas assignments of biogenicity or ‘abiogenicity’ rely on kinetic isotope effects associated with synthesis, which disturb clumped isotope abundances away from expected equilibrium proportions. However, kinetic processes in thermogenesis or during post-generation storage of thermogenic gas may cause isotopic disequilibrium, confounding thermometry applications or leading to ‘false positive’ identifications of microbial or abiogenic gases. Non-equilibrated clumped isotope compositions have been observed in thermogenic gases including unconventional oil-associated gases and from coal pyrolysis experiments. The isotopic disequilibria might be caused by kinetic isotope effects expressed during gas migration (including extraction), or by irreversible chemical processes, such as breaking carbon-carbon bonds in an alkyl precursor. In this study, we performed controlled pyrolysis experiments at 400°C on n-octadecane (C18H38). We characterized the gas chemistry, and compound-specific carbon and hydrogen isotope and methane clumped isotope compositions of the gas products. We found that Δ13CH3D values (anomalies relative to a stochastic distribution of isotopes) appear to be relatively close to equilibrium at the experimental temperature, whereas Δ12CH2D2values are 30 to 40‰ lower than expected for equilibrium. The large deficit in Δ12CH2D2can be explained by assembling hydrogen atoms affected by two distinct kinetic isotope effects into a methane molecule, previously referred to as a ‘combinatorial effect’. We present a kinetic model that describes the full isotopic systematics, including anomalous Δ12CH2D2 deficits, of pyrolysis product methane. Finally, we propose a model for the isotope signatures of natural thermogenic methane where the non-equilibrium Δ12CH2D2 composition is a signature of the onset of catagenetic methane production. Our model also describes ways in which this signature disappears as further maturation drives Δ12CH2D2 to equilibrium through hydrogen exchange. Our findings demonstrate that anomalous depletion in Δ12CH2D2is not a unique signature for microbial or putative abiotic methane, and specifically, it can be generated during pyrolytic chemistry.","URL":"https://www.sciencedirect.com/science/article/pii/S0016703721001551","DOI":"10.1016/j.gca.2021.03.009","ISSN":"0016-7037","journalAbbreviation":"Geochimica et Cosmochimica Acta","author":[{"family":"Dong","given":"Guannan"},{"family":"Xie","given":"Hao"},{"family":"Formolo","given":"Michael"},{"family":"Lawson","given":"Michael"},{"family":"Sessions","given":"Alex"},{"family":"Eiler","given":"John"}],"issued":{"date-parts":[["2021",3,18]]}}}],"schema":"https://github.com/citation-style-language/schema/raw/master/csl-citation.json"} </w:instrText>
       </w:r>
       <w:r>
         <w:fldChar w:fldCharType="separate"/>
@@ -6131,27 +6346,426 @@
       </w:r>
       <w:r>
         <w:fldChar w:fldCharType="end"/>
+      </w:r>
+      <w:r>
+        <w:t xml:space="preserve">.   </w:t>
+      </w:r>
+    </w:p>
+    <w:p/>
+    <w:p>
+      <w:r>
+        <w:t xml:space="preserve"> </w:t>
+      </w:r>
+      <w:r>
+        <w:fldChar w:fldCharType="begin"/>
+      </w:r>
+      <w:r>
+        <w:instrText xml:space="preserve"> ADDIN ZOTERO_ITEM CSL_CITATION {"citationID":"CSbIFep3","properties":{"formattedCitation":"(Sessions et al., 2004; Schimmelmann et al., 2006; Sessions, 2016)","plainCitation":"(Sessions et al., 2004; Schimmelmann et al., 2006; Sessions, 2016)","noteIndex":0},"citationItems":[{"id":270,"uris":["http://zotero.org/users/local/pytFPmJs/items/4ANVW8GU"],"uri":["http://zotero.org/users/local/pytFPmJs/items/4ANVW8GU"],"itemData":{"id":270,"type":"article-journal","title":"Isotopic exchange of carbon-bound hydrogen over geologic timescales","container-title":"Geochimica et Cosmochimica Acta","page":"1545–1559","volume":"68","issue":"7","DOI":"10.1016/j.gca.2003.06.004","author":[{"family":"Sessions","given":"Alex L"},{"family":"Sylva","given":"Sean P"},{"family":"Summons","given":"Roger E"},{"family":"Hayes","given":"John M"}],"issued":{"date-parts":[["2004"]]}}},{"id":258,"uris":["http://zotero.org/users/local/pytFPmJs/items/CIQB8XD4"],"uri":["http://zotero.org/users/local/pytFPmJs/items/CIQB8XD4"],"itemData":{"id":258,"type":"article-journal","title":"Hydrogen isotopic (D/H) composition of organic matter during diagenesis and thermal maturation","container-title":"Annual Review of Earth and Planetary Sciences","page":"501–533","volume":"34","DOI":"10.1146/annurev.earth.34.031405.125011","author":[{"family":"Schimmelmann","given":"Arndt"},{"family":"Sessions","given":"Alex L"},{"family":"Mastalerz","given":"Maria"}],"issued":{"date-parts":[["2006"]]}}},{"id":3563,"uris":["http://zotero.org/users/local/pytFPmJs/items/5FM9KGS9"],"uri":["http://zotero.org/users/local/pytFPmJs/items/5FM9KGS9"],"itemData":{"id":3563,"type":"article-journal","title":"Factors controlling the deuterium contents of sedimentary hydrocarbons","container-title":"Organic Geochemistry","page":"43-64","volume":"96","abstract":"The hydrogen isotopic compositions of sedimentary hydrocarbon molecules are now being used to address a range of scientific questions, from paleoclimate to environmental reconstruction to understanding of petroleum systems. Here I review the environmental, biological, and physical/chemical factors that influence the H isotopic compositions of sedimentary hydrocarbons. A hierarchy of four main controls can be recognized: (i) the composition of environmental water that serves as ultimate hydrogen source to the biosphere, (ii) physiologic and metabolic processes in organisms that fix water hydrogen into organic molecules, (iii) hydrogen exchange processes that alter D/H ratios slowly over time under geologic conditions, and (iv) kinetic fractionations that arise during the thermal conversion of sedimentary organic matter to liquid hydrocarbons. Variations in the terrestrial hydrologic cycle, and in biologic fractionations, create lipids with δD values spanning a huge range, and carrying abundant information about source organisms and environments. This information is gradually lost over geologic timescales due to hydrogen exchange, although the rates of this process appear to vary by orders of magnitude in clastic versus carbonate sediments. The H isotopes of hydrocarbons in many sediments of low to moderate thermal maturity may only be partially exchanged. Finally, additional kinetic fractionations are imposed during thermal cracking to generate mobile hydrocarbons. The δD values of sedimentary hydrocarbons are thus concluded to generally reflect a complicated combination of processes. Although it is tempting to view this as a failure of the isotopic record, there are numerous opportunities for understanding environmental, diagenetic, and catagenetic processes if we can learn to quantitatively disentangle the competing fractionations.","DOI":"10.1016/j.orggeochem.2016.02.012","ISSN":"0146-6380","journalAbbreviation":"Organic Geochemistry","author":[{"family":"Sessions","given":"Alex L."}],"issued":{"date-parts":[["2016",6,1]]}}}],"schema":"https://github.com/citation-style-language/schema/raw/master/csl-citation.json"} </w:instrText>
+      </w:r>
+      <w:r>
+        <w:fldChar w:fldCharType="separate"/>
+      </w:r>
+      <w:r>
+        <w:rPr>
+          <w:rFonts w:cs="Times New Roman"/>
+        </w:rPr>
+        <w:t>(Sessions et al., 2004; Schimmelmann et al., 2006; Sessions, 2016)</w:t>
+      </w:r>
+      <w:r>
+        <w:fldChar w:fldCharType="end"/>
+      </w:r>
+      <w:r>
+        <w:t>.</w:t>
+      </w:r>
+    </w:p>
+    <w:p>
+      <w:proofErr w:type="gramStart"/>
+      <w:r>
+        <w:t>at</w:t>
+      </w:r>
+      <w:proofErr w:type="gramEnd"/>
+      <w:r>
+        <w:t xml:space="preserve"> least certain </w:t>
+      </w:r>
+      <w:r>
+        <w:t xml:space="preserve"> timescales of direct hydrogen exchange between CH</w:t>
+      </w:r>
+      <w:r>
+        <w:rPr>
+          <w:vertAlign w:val="subscript"/>
+        </w:rPr>
+        <w:t>4</w:t>
+      </w:r>
+      <w:r>
+        <w:t xml:space="preserve"> and H</w:t>
+      </w:r>
+      <w:r>
+        <w:rPr>
+          <w:vertAlign w:val="subscript"/>
+        </w:rPr>
+        <w:t>2</w:t>
+      </w:r>
+      <w:r>
+        <w:t>O are likely in the tens of millions of years at temperatures below 200 </w:t>
+      </w:r>
+      <w:r>
+        <w:t>°C</w:t>
+      </w:r>
+    </w:p>
+    <w:p>
+      <w:pPr>
+        <w:pStyle w:val="Heading3"/>
+      </w:pPr>
+      <w:r>
+        <w:t>D/H exchange in precursor molecules</w:t>
+      </w:r>
+    </w:p>
+    <w:p>
+      <w:r>
+        <w:t xml:space="preserve">Since methyl groups of at least </w:t>
+      </w:r>
+      <w:proofErr w:type="gramStart"/>
+      <w:r>
+        <w:t>certain  timescales</w:t>
+      </w:r>
+      <w:proofErr w:type="gramEnd"/>
+      <w:r>
+        <w:t xml:space="preserve"> of direct hydrogen exchange between CH</w:t>
+      </w:r>
+      <w:r>
+        <w:rPr>
+          <w:vertAlign w:val="subscript"/>
+        </w:rPr>
+        <w:t>4</w:t>
+      </w:r>
+      <w:r>
+        <w:t xml:space="preserve"> and </w:t>
+      </w:r>
+      <w:r>
+        <w:t xml:space="preserve">ambient </w:t>
+      </w:r>
+      <w:r>
+        <w:t>H</w:t>
+      </w:r>
+      <w:r>
+        <w:rPr>
+          <w:vertAlign w:val="subscript"/>
+        </w:rPr>
+        <w:t>2</w:t>
+      </w:r>
+      <w:r>
+        <w:t>O are likely in the tens of millions of years at temperatures below 200 </w:t>
+      </w:r>
+      <w:r>
+        <w:t>°C</w:t>
+      </w:r>
+    </w:p>
+    <w:p/>
+    <w:p>
+      <w:r>
+        <w:t xml:space="preserve">See </w:t>
+      </w:r>
+      <w:r>
+        <w:fldChar w:fldCharType="begin"/>
+      </w:r>
+      <w:r>
+        <w:instrText xml:space="preserve"> ADDIN ZOTERO_ITEM CSL_CITATION {"citationID":"pvDOZOJp","properties":{"formattedCitation":"(Lloyd et al., 2021)","plainCitation":"(Lloyd et al., 2021)","noteIndex":0},"citationItems":[{"id":3545,"uris":["http://zotero.org/users/local/pytFPmJs/items/Y6EF2WQ4"],"uri":["http://zotero.org/users/local/pytFPmJs/items/Y6EF2WQ4"],"itemData":{"id":3545,"type":"article-journal","title":"Clumped 13CH2D and 12CHD2 compositions of methyl groups from wood and synthetic monomers: Methods, experimental and theoretical calibrations, and initial results","container-title":"Geochimica et Cosmochimica Acta","page":"233-275","volume":"297","abstract":"Methyl groups are found in numerous biogenic and synthetic materials including geologically preserved materials such as wood. The carbon and hydrogen isotope compositions of methyl groups are used as tracers in biogeochemical cycles, as paleothermometers, and to determine the hydrogen isotopic composition of ancient rain. Here we present analyses of resolved 13C–D (13CH2D) and D–D (12CHD2) clumped isotope compositions of methyl groups as new variables for the study of methyl groups in the present and past. We first present chemical methods to extract, purify, and derivatize methyl groups from methoxyl (R–O–CH3) groups as CH3F and CH3Cl, and high-resolution mass spectrometric techniques to determine the clumped isotope compositions of these species. We achieve precisions for 13C–D clumping of ±0.25‰ and D–D clumping of ±2.5‰. We anchor our clumped isotopic measurements to a thermodynamic reference frame by first calculating the theoretical temperature dependences of 13C–D and D–D clumping in CH3Cl, then placing our measurements onto this reference frame through experimental internal isotopic equilibration of CH3Cl at 200 °C. Finally, we provide and analyze an initial dataset of clumped 13C–D and D–D compositions of methyl groups from various commercial/synthetic monomers and environmental woods. We observe ranges in clumped isotope compositions of </w:instrText>
+      </w:r>
+      <w:r>
+        <w:rPr>
+          <w:rFonts w:ascii="Cambria Math" w:hAnsi="Cambria Math" w:cs="Cambria Math"/>
+        </w:rPr>
+        <w:instrText>∼</w:instrText>
+      </w:r>
+      <w:r>
+        <w:instrText>11</w:instrText>
+      </w:r>
+      <w:r>
+        <w:rPr>
+          <w:rFonts w:cs="Times New Roman"/>
+        </w:rPr>
+        <w:instrText>‰</w:instrText>
+      </w:r>
+      <w:r>
+        <w:instrText xml:space="preserve"> in 13C</w:instrText>
+      </w:r>
+      <w:r>
+        <w:rPr>
+          <w:rFonts w:cs="Times New Roman"/>
+        </w:rPr>
+        <w:instrText>–</w:instrText>
+      </w:r>
+      <w:r>
+        <w:instrText xml:space="preserve">D and </w:instrText>
+      </w:r>
+      <w:r>
+        <w:rPr>
+          <w:rFonts w:ascii="Cambria Math" w:hAnsi="Cambria Math" w:cs="Cambria Math"/>
+        </w:rPr>
+        <w:instrText>∼</w:instrText>
+      </w:r>
+      <w:r>
+        <w:instrText>48</w:instrText>
+      </w:r>
+      <w:r>
+        <w:rPr>
+          <w:rFonts w:cs="Times New Roman"/>
+        </w:rPr>
+        <w:instrText>‰</w:instrText>
+      </w:r>
+      <w:r>
+        <w:instrText xml:space="preserve"> in D</w:instrText>
+      </w:r>
+      <w:r>
+        <w:rPr>
+          <w:rFonts w:cs="Times New Roman"/>
+        </w:rPr>
+        <w:instrText>–</w:instrText>
+      </w:r>
+      <w:r>
+        <w:instrText xml:space="preserve">D, and systematic differences within these ranges between methyl groups from commercial monomers and wood. Specifically, commercial clumped 13C–D compositions are between 0 and 3‰, which correspond to apparent equilibrium temperatures between 170 °C and the infinite temperature limit. In contrast, the clumped 13C–D compositions of wood methoxyl groups are distinctively high (9.50–11.25‰) and 3–6‰ higher than would be expected if formed in internal isotopic equilibrium at Earth-surface temperatures. Commercial/synthetic methyl and wood methoxyl clumped D–D compositions are also distinct: −5 to +13‰ in commercial monomers vs. −35 to −8‰ in wood—such negative values cannot result from formation in isotopic equilibrium and require kinetic processes to have occurred. These results indicate that wood methoxyl groups are formed out of isotopic equilibrium and that clumped isotope compositions of methyl groups may be useful tracers of methyl group sources and sinks in the environment. For instance, isotopic clumping in methyl groups may be useful for understanding controls on isotopic clumping in methane produced by methylotrophic methanogens.","DOI":"10.1016/j.gca.2020.10.008","ISSN":"0016-7037","journalAbbreviation":"Geochimica et Cosmochimica Acta","author":[{"family":"Lloyd","given":"Max K."},{"family":"Eldridge","given":"Daniel L."},{"family":"Stolper","given":"Daniel A."}],"issued":{"date-parts":[["2021",3,15]]}}}],"schema":"https://github.com/citation-style-language/schema/raw/master/csl-citation.json"} </w:instrText>
+      </w:r>
+      <w:r>
+        <w:fldChar w:fldCharType="separate"/>
+      </w:r>
+      <w:r>
+        <w:rPr>
+          <w:rFonts w:cs="Times New Roman"/>
+        </w:rPr>
+        <w:t>(Lloyd et al., 2021)</w:t>
+      </w:r>
+      <w:r>
+        <w:fldChar w:fldCharType="end"/>
+      </w:r>
+      <w:r>
+        <w:t xml:space="preserve"> and </w:t>
+      </w:r>
+      <w:r>
+        <w:fldChar w:fldCharType="begin"/>
+      </w:r>
+      <w:r>
+        <w:instrText xml:space="preserve"> ADDIN ZOTERO_ITEM CSL_CITATION {"citationID":"HZSirouN","properties":{"formattedCitation":"(Lloyd M. K. et al., 2021; Turner et al., 2021)","plainCitation":"(Lloyd M. K. et al., 2021; Turner et al., 2021)","noteIndex":0},"citationItems":[{"id":3645,"uris":["http://zotero.org/users/local/pytFPmJs/items/EWKAPFRJ"],"uri":["http://zotero.org/users/local/pytFPmJs/items/EWKAPFRJ"],"itemData":{"id":3645,"type":"article-journal","title":"Methoxyl stable isotopic constraints on the origins and limits of coal-bed methane","container-title":"Science","page":"894-897","volume":"374","issue":"6569","DOI":"10.1126/science.abg0241","journalAbbreviation":"Science","author":[{"literal":"Lloyd M. K."},{"literal":"Trembath-Reichert E."},{"literal":"Dawson K. S."},{"literal":"Feakins S. J."},{"literal":"Mastalerz M."},{"literal":"Orphan V. J."},{"literal":"Sessions A. L."},{"literal":"Eiler J. M."}],"issued":{"date-parts":[["2021",11,12]]}}},{"id":3639,"uris":["http://zotero.org/users/local/pytFPmJs/items/W5MTI8DV"],"uri":["http://zotero.org/users/local/pytFPmJs/items/W5MTI8DV"],"itemData":{"id":3639,"type":"article-journal","title":"Experimental and theoretical determinations of hydrogen isotopic equilibrium in the system CH&lt;sub&gt;4&lt;/sub&gt;–H&lt;sub&gt;2&lt;/sub&gt;–H&lt;sub&gt;2&lt;/sub&gt;O from 3 to 200 °C","container-title":"Geochimica et Cosmochimica Acta","page":"223-269","volume":"314","abstract":"The stable isotopic composition of methane (CH4) is commonly used to fingerprint natural gas origins. Over the past 50 years, there have been numerous proposals that both microbial and thermogenic CH4 can form in or later attain hydrogen isotopic equilibrium with water (H2O) and carbon isotopic equilibrium with carbon dioxide (CO2). Evaluation of such proposals requires knowledge of the equilibrium fractionation factors between CH4 and H2O or CO2 at the temperatures where microbial and thermogenic CH4 form in or are found in the environment, which is generally less than 200 °C. Experimental determinations of these fractionation factors are only available above 200 °C, requiring extrapolation of these results beyond the calibrated range or the use of theoretical calculations at lower temperatures. Here, we provide a calibration of the equilibrium hydrogen isotopic fractionation factor for CH4 and hydrogen gas (H2) (DαCH4(g)–H2(g)) based on experiments using γ-Al2O3 and Ni catalysts from 3 to 200 °C. Results were regressed as a 2nd order polynomial of 1000 × lnDαCH4(g)–H2(g) vs. 1/T (K−1) yielding: 1000×lnDαCH4(g)-H2(g)=3.5317×107T2+2.7749×105T-179.48 We combine this calibration with previous experimental determinations of hydrogen isotope equilibrium between H2, H2O(g), and H2O(l) and we provide an interpolatable experimental calibration of 1000 × lnDαCH4(g)–H2O(l) from 3 to 200 °C. Our resulting 4th order polynomial is the following equation: 1000×lnDαCH4(g)-H2Ol=-7.9443×1012T4+8.7772×1010T3-3.4973×108T2+5.4398×105T-382.05 At 3 °C, the value from our calibration differs by 93‰ relative to what would be calculated based on the extrapolation of the only experimental calibration currently available to temperatures below its calibrated range (lowest temperature of 200 °C; Horibe and Craig, 1995). We additionally provide new theoretical estimates of hydrogen isotopic equilibrium between CH4(g), H2(g), and H2O(g) and carbon isotopic equilibrium between CH4(g) and CO2(g) using Path Integral Monte Carlo (PIMC) calculations. Our PIMC calculations for hydrogen isotopic equilibrium between CH4 and H2 agree 1:1 with our experiments. Finally, we compile carbon and hydrogen isotopic measurements of CH4, CO2, and H2O from various environmental systems and compare observed differences between carbon and hydrogen isotopes to those expected based on isotopic equilibrium. We find that isotopic compositions of some microbial gases from marine sedimentary, coalbed, and shale environments are consistent with those expected for CH4H2O(l) hydrogen and CH4CO2 carbon isotopic equilibrium. In contrast, microbial terrestrial and pure culture gases are not consistent with both CH4H2O(l) hydrogen and CH4CO2 carbon isotopic equilibrium. These results are explained qualitatively using previously developed conceptual models that link free energy gradients available to microorganisms to the degree that their enzymes can promote isotope-exchange reactions between CH4, CO2, and H2O.","DOI":"10.1016/j.gca.2021.04.026","ISSN":"0016-7037","journalAbbreviation":"Geochimica et Cosmochimica Acta","author":[{"family":"Turner","given":"Andrew C."},{"family":"Korol","given":"Roman"},{"family":"Eldridge","given":"Daniel L."},{"family":"Bill","given":"Markus"},{"family":"Conrad","given":"Mark E."},{"family":"Miller","given":"Thomas F."},{"family":"Stolper","given":"Daniel A."}],"issued":{"date-parts":[["2021",12,1]]}}}],"schema":"https://github.com/citation-style-language/schema/raw/master/csl-citation.json"} </w:instrText>
+      </w:r>
+      <w:r>
+        <w:fldChar w:fldCharType="separate"/>
+      </w:r>
+      <w:r>
+        <w:rPr>
+          <w:rFonts w:cs="Times New Roman"/>
+        </w:rPr>
+        <w:t>(Lloyd M. K. et al., 2021; Turner et al., 2021)</w:t>
+      </w:r>
+      <w:r>
+        <w:fldChar w:fldCharType="end"/>
+      </w:r>
+    </w:p>
+    <w:p>
+      <w:pPr>
+        <w:pStyle w:val="Heading3"/>
+      </w:pPr>
+      <w:r>
+        <w:t>D/H exchange between methane and water</w:t>
       </w:r>
       <w:bookmarkStart w:id="2" w:name="_GoBack"/>
       <w:bookmarkEnd w:id="2"/>
-      <w:r>
-        <w:t xml:space="preserve">.   </w:t>
-      </w:r>
     </w:p>
     <w:p/>
     <w:p>
       <w:r>
+        <w:t xml:space="preserve">The reader is referred to </w:t>
+      </w:r>
+      <w:r>
+        <w:t xml:space="preserve">Reeves et al. </w:t>
+      </w:r>
+      <w:r>
+        <w:fldChar w:fldCharType="begin"/>
+      </w:r>
+      <w:r>
+        <w:instrText xml:space="preserve"> ADDIN ZOTERO_ITEM CSL_CITATION {"citationID":"Bx3x5lwi","properties":{"formattedCitation":"(2012)","plainCitation":"(2012)","noteIndex":0},"citationItems":[{"id":237,"uris":["http://zotero.org/users/local/pytFPmJs/items/ZCLJRLYF"],"uri":["http://zotero.org/users/local/pytFPmJs/items/ZCLJRLYF"],"itemData":{"id":237,"type":"article-journal","title":"Hydrogen isotope exchange between \\emphn-alkanes and water under hydrothermal conditions","container-title":"Geochimica et Cosmochimica Acta","page":"582–599","volume":"77","DOI":"10.1016/j.gca.2011.10.008","author":[{"family":"Reeves","given":"Eoghan P"},{"family":"Seewald","given":"Jeffrey S"},{"family":"Sylva","given":"Sean P"}],"issued":{"date-parts":[["2012"]]}},"suppress-author":true}],"schema":"https://github.com/citation-style-language/schema/raw/master/csl-citation.json"} </w:instrText>
+      </w:r>
+      <w:r>
+        <w:fldChar w:fldCharType="separate"/>
+      </w:r>
+      <w:r>
+        <w:rPr>
+          <w:rFonts w:cs="Times New Roman"/>
+        </w:rPr>
+        <w:t>(2012)</w:t>
+      </w:r>
+      <w:r>
+        <w:fldChar w:fldCharType="end"/>
+      </w:r>
+      <w:r>
+        <w:t xml:space="preserve">, Beaudry et al. </w:t>
+      </w:r>
+      <w:r>
+        <w:fldChar w:fldCharType="begin"/>
+      </w:r>
+      <w:r>
+        <w:instrText xml:space="preserve"> ADDIN ZOTERO_ITEM CSL_CITATION {"citationID":"fsQ6RyOs","properties":{"formattedCitation":"(2021)","plainCitation":"(2021)","noteIndex":0},"citationItems":[{"id":3618,"uris":["http://zotero.org/users/local/pytFPmJs/items/8HNLYEPI"],"uri":["http://zotero.org/users/local/pytFPmJs/items/8HNLYEPI"],"itemData":{"id":3618,"type":"article-journal","title":"High temperature generation and equilibration of methane in terrestrial geothermal systems: Evidence from clumped isotopologues","container-title":"Geochimica et Cosmochimica Acta","page":"209-234","volume":"309","abstract":"Fluids emanating from geothermal areas contain trace quantities of methane and other simple hydrocarbons. These hydrocarbons are thought to derive from thermal cracking of organic matter dissolved in circulating meteoric or seawater or found in pre-existing organic-rich sedimentary rocks, but an abiotic origin has also been proposed. We measured the relative abundances of four CH4 isotopologues (12CH4, 13CH4, 12CH3D, and 13CH3D) in hydrothermal gases discharged by steam vents and geothermal wells from Iceland and Nisyros island (Greece) in order to investigate the origin of methane. Measured methane samples yielded consistently low Δ13CH3D values (13CH3D abundance relative to stochastic) of 0.82–1.77‰, which correspond to high apparent temperatures of isotopologue equilibrium (TΔ13CH3D = 278–490 °C). Hydrothermal well fluids from the Krafla and Námafjall geothermal fields in Iceland yielded the lowest Δ13CH3D values, and thus the highest Δ13CH3D-based temperatures averaging 438-45+55 °C. Those samples also show the most pronounced departures in δDCH4 and δ13CCH4 values expected for isotopic equilibrium with respect to δDH2O and δ13CCO2. In contrast, CH4 samples from natural steam vents in other Iceland locations and in Nisyros have slightly higher Δ13CH3D values (with TΔ13CH3D=351-35+42 °C) and have δDCH4 and δ13CCH4 values that are consistent with those expected for isotopic equilibrium with both H2O and CO2. The short fluid residence times (1–50 years) in systems that are exploited for geothermal energy, such as Krafla and Námafjall, combined with the proximity of a hot magma chamber, favor the preservation of kinetic signals. The initial disequilibrium δDCH4 and δ13CCH4 values are consistent with a thermogenic origin from immature organics dissolved in hydrothermally heated groundwater, but an abiotic origin cannot be excluded. The high apparent Δ13CH3D-based temperatures at Krafla and Námafjall could therefore represent nonequilibrium signals associated with either pyrolysis or abiotic generation of CH4 in a superheated vapor or supercritical water phase (&gt;374 °C), considered to exist in the roots of the system above the magmatic heat source. Isotopologue equilibration calculations demonstrate that under such conditions (e.g. &gt; 400 °C) kinetic signals would be erased in days to months, implying rapid migration and quenching of CH4 into the overlying subcritical (&lt;300 °C) hydrothermal reservoir fluids. In systems with longer fluid residence times such as Nisyros, equilibrium isotopologue distributions at temperatures of ~ 350 °C are consistent with long fluid residence times on the order of &gt; 100 years. Our calculations further reveal that CO2–CH4 isotopic equilibration requires unreasonably long fluid residence times, suggesting that any apparent 13C equilibrium may be coincidental.","DOI":"10.1016/j.gca.2021.06.034","ISSN":"0016-7037","journalAbbreviation":"Geochimica et Cosmochimica Acta","author":[{"family":"Beaudry","given":"Patrick"},{"family":"Stefánsson","given":"Andri"},{"family":"Fiebig","given":"Jens"},{"family":"Rhim","given":"Jeemin H."},{"family":"Ono","given":"Shuhei"}],"issued":{"date-parts":[["2021",9,15]]}},"suppress-author":true}],"schema":"https://github.com/citation-style-language/schema/raw/master/csl-citation.json"} </w:instrText>
+      </w:r>
+      <w:r>
+        <w:fldChar w:fldCharType="separate"/>
+      </w:r>
+      <w:r>
+        <w:rPr>
+          <w:rFonts w:cs="Times New Roman"/>
+        </w:rPr>
+        <w:t>(2021)</w:t>
+      </w:r>
+      <w:r>
+        <w:fldChar w:fldCharType="end"/>
+      </w:r>
+      <w:r>
+        <w:t xml:space="preserve">, and </w:t>
+      </w:r>
+      <w:r>
+        <w:t xml:space="preserve">Turner et al. </w:t>
+      </w:r>
+      <w:r>
+        <w:fldChar w:fldCharType="begin"/>
+      </w:r>
+      <w:r>
+        <w:instrText xml:space="preserve"> ADDIN ZOTERO_ITEM CSL_CITATION {"citationID":"b7aKM6fD","properties":{"formattedCitation":"(under review)","plainCitation":"(under review)","noteIndex":0},"citationItems":[{"id":3637,"uris":["http://zotero.org/users/local/pytFPmJs/items/B8QMFWBX"],"uri":["http://zotero.org/users/local/pytFPmJs/items/B8QMFWBX"],"itemData":{"id":3637,"type":"article-journal","title":"Experimental determination of hydrogen isotope exchange rates between methane and water under hydrothermal conditions","container-title":"Geochimica et Cosmochimica Acta","abstract":"The hydrogen isotopic composition of methane (CH4 ) is used as a fingerprint of gas origins. Exchange of hydrogen isotopes between CH4 and liquid water has been proposed to occur in both low- and high-temperature settings. However, despite environmental evidence for hydrogen isotope exchange between CH4 and liquid water, there are few experimental constraints on the kinetics of this process. Here we present results from hydrothermal experiments conducted to constrain the kinetics of hydrogen isotope exchange between CH4 and supercritical water. Seven isothermal experiments were performed over a temperature range of 376 to 420°C in which deuterium-enriched water and CH4 were reacted in flexible gold reaction cell systems. Rates of exchange were determined by measuring the change in the δD of CH4 over the time course of an experiment. Regression of derived second order rate constants vs. 1000/T (i.e., an Arrhenius plot) yields the following equation: ln(k r ) = -17.32 (±4.08, 1 s.e.) × 1000/T + 3.19 (±6.01, 1 s.e.) (units of k r of sec -1 [mol/L] -1 ) equivalent to an activation energy of 144.0 ± 33.9 kJ/mol (1 s.e.). These results indicate that without catalysts, CH4 will not exchange hydrogen isotopes with liquid water on a timescale shorter than the age of the Earth (i.e., billions of years) at temperatures below 100-125°C. Exchange at these temperatures is thought to occur due to the activity of life, and thus hydrogen isotopic equilibrium between methane and water may be a biosignature at low temperatures. At temperatures ranging from 125-200°C, hydrogen isotope exchange between CH4 and liquid water can occur on timescales of millions to hundreds of thousands of years, indicating that in thermogenic natural gas systems CH4 may isotopically equilibrate with water and achieve equilibrium isotopic compositions. Finally, the kinetics indicate that in deep-sea hydrothermal systems, the hydrogen (and thus clumped) isotopic composition of CH4 is likely set by formation and/or storage conditions isolated from the active flow regime. The determined kinetics indicate that once methane is entrained in circulating fluids, the expected time-temperature pathways are insufficient for measurable hydrogen isotope exchange between CH4 and water to occur.","note":"GCA-D-21-00928, under review","author":[{"family":"Turner","given":"Andrew C"},{"family":"Pester","given":"Nicholas J"},{"family":"Bill","given":"Markus"},{"family":"Conrad","given":"Mark E"},{"family":"Knauss","given":"Kevin G"},{"family":"Stolper","given":"Daniel A"}],"issued":{"literal":"under review"}},"suppress-author":true}],"schema":"https://github.com/citation-style-language/schema/raw/master/csl-citation.json"} </w:instrText>
+      </w:r>
+      <w:r>
+        <w:fldChar w:fldCharType="separate"/>
+      </w:r>
+      <w:r>
+        <w:rPr>
+          <w:rFonts w:cs="Times New Roman"/>
+        </w:rPr>
+        <w:t>(under review)</w:t>
+      </w:r>
+      <w:r>
+        <w:fldChar w:fldCharType="end"/>
+      </w:r>
+      <w:r>
+        <w:t xml:space="preserve"> for further discussion on this.</w:t>
+      </w:r>
+    </w:p>
+    <w:p>
+      <w:r>
+        <w:rPr>
+          <w:highlight w:val="yellow"/>
+        </w:rPr>
+        <w:t>The activation energy for methane generation in our experiment was 90.24 kJ/mol</w:t>
+      </w:r>
+      <w:r>
+        <w:rPr>
+          <w:highlight w:val="yellow"/>
+        </w:rPr>
+        <w:t xml:space="preserve"> or 21.57 kcal/mol, with a pre-exponential factor of 2.19E-03/sec</w:t>
+      </w:r>
+      <w:r>
+        <w:rPr>
+          <w:highlight w:val="yellow"/>
+        </w:rPr>
+        <w:t xml:space="preserve"> (</w:t>
+      </w:r>
+      <w:r>
+        <w:rPr>
+          <w:i/>
+          <w:highlight w:val="yellow"/>
+        </w:rPr>
+        <w:t>Supplementary Information</w:t>
+      </w:r>
+      <w:r>
+        <w:rPr>
+          <w:highlight w:val="yellow"/>
+        </w:rPr>
+        <w:t>)</w:t>
+      </w:r>
+      <w:r>
+        <w:rPr>
+          <w:highlight w:val="yellow"/>
+        </w:rPr>
+        <w:t xml:space="preserve"> …. Compare to </w:t>
+      </w:r>
+      <w:r>
+        <w:rPr>
+          <w:highlight w:val="yellow"/>
+        </w:rPr>
+        <w:fldChar w:fldCharType="begin"/>
+      </w:r>
+      <w:r>
+        <w:rPr>
+          <w:highlight w:val="yellow"/>
+        </w:rPr>
+        <w:instrText xml:space="preserve"> ADDIN ZOTERO_ITEM CSL_CITATION {"citationID":"iI5ZHwLr","properties":{"formattedCitation":"(Seewald et al., 1998)","plainCitation":"(Seewald et al., 1998)","noteIndex":0},"citationItems":[{"id":266,"uris":["http://zotero.org/users/local/pytFPmJs/items/UMP9FRVK"],"uri":["http://zotero.org/users/local/pytFPmJs/items/UMP9FRVK"],"itemData":{"id":266,"type":"article-journal","title":"Laboratory and theoretical constraints on the generation and composition of natural gas","container-title":"Geochimica et Cosmochimica Acta","page":"1599–1617","volume":"62","issue":"9","DOI":"10.1016/s0016-7037(98)00000-3","author":[{"family":"Seewald","given":"Jeffrey S"},{"family":"Benitez-Nelson","given":"Bryan C"},{"family":"Whelan","given":"Jean K"}],"issued":{"date-parts":[["1998"]]}}}],"schema":"https://github.com/citation-style-language/schema/raw/master/csl-citation.json"} </w:instrText>
+      </w:r>
+      <w:r>
+        <w:rPr>
+          <w:highlight w:val="yellow"/>
+        </w:rPr>
+        <w:fldChar w:fldCharType="separate"/>
+      </w:r>
+      <w:r>
+        <w:rPr>
+          <w:rFonts w:cs="Times New Roman"/>
+          <w:highlight w:val="yellow"/>
+        </w:rPr>
+        <w:t>(Seewald et al., 1998)</w:t>
+      </w:r>
+      <w:r>
+        <w:rPr>
+          <w:highlight w:val="yellow"/>
+        </w:rPr>
+        <w:fldChar w:fldCharType="end"/>
+      </w:r>
+      <w:r>
+        <w:rPr>
+          <w:highlight w:val="yellow"/>
+        </w:rPr>
+        <w:t xml:space="preserve">, it's different.  Compare to </w:t>
+      </w:r>
+      <w:r>
+        <w:rPr>
+          <w:highlight w:val="yellow"/>
+        </w:rPr>
+        <w:fldChar w:fldCharType="begin"/>
+      </w:r>
+      <w:r>
+        <w:rPr>
+          <w:highlight w:val="yellow"/>
+        </w:rPr>
+        <w:instrText xml:space="preserve"> ADDIN ZOTERO_ITEM CSL_CITATION {"citationID":"NYNUYnlb","properties":{"formattedCitation":"(Lewan, 1985)","plainCitation":"(Lewan, 1985)","noteIndex":0},"citationItems":[{"id":1741,"uris":["http://zotero.org/users/local/pytFPmJs/items/4VVQ872D"],"uri":["http://zotero.org/users/local/pytFPmJs/items/4VVQ872D"],"itemData":{"id":1741,"type":"article-journal","title":"Evaluation of petroleum generation by hydrous pyrolysis experimentation [and discussion]","container-title":"Philosophical Transactions of the Royal Society of London. Series A, Mathematical and Physical Sciences","page":"123–134","volume":"315","issue":"1531","author":[{"family":"Lewan","given":"MD"}],"issued":{"date-parts":[["1985"]]}}}],"schema":"https://github.com/citation-style-language/schema/raw/master/csl-citation.json"} </w:instrText>
+      </w:r>
+      <w:r>
+        <w:rPr>
+          <w:highlight w:val="yellow"/>
+        </w:rPr>
+        <w:fldChar w:fldCharType="separate"/>
+      </w:r>
+      <w:r>
+        <w:rPr>
+          <w:rFonts w:cs="Times New Roman"/>
+          <w:highlight w:val="yellow"/>
+        </w:rPr>
+        <w:t>(Lewan, 1985)</w:t>
+      </w:r>
+      <w:r>
+        <w:rPr>
+          <w:highlight w:val="yellow"/>
+        </w:rPr>
+        <w:fldChar w:fldCharType="end"/>
+      </w:r>
+      <w:r>
+        <w:rPr>
+          <w:highlight w:val="yellow"/>
+        </w:rPr>
+        <w:t>,</w:t>
+      </w:r>
+      <w:r>
         <w:t xml:space="preserve"> </w:t>
       </w:r>
+    </w:p>
+    <w:p>
       <w:r>
         <w:fldChar w:fldCharType="begin"/>
       </w:r>
       <w:r>
-        <w:instrText xml:space="preserve"> ADDIN ZOTERO_ITEM CSL_CITATION {"citationID":"CSbIFep3","properties":{"formattedCitation":"(Sessions et al., 2004; Schimmelmann et al., 2006; Sessions, 2016)","plainCitation":"(Sessions et al., 2004; Schimmelmann et al., 2006; Sessions, 2016)","noteIndex":0},"citationItems":[{"id":270,"uris":["http://zotero.org/users/local/pytFPmJs/items/4ANVW8GU"],"uri":["http://zotero.org/users/local/pytFPmJs/items/4ANVW8GU"],"itemData":{"id":270,"type":"article-journal","title":"Isotopic exchange of carbon-bound hydrogen over geologic timescales","container-title":"Geochimica et Cosmochimica Acta","page":"1545–1559","volume":"68","issue":"7","DOI":"10.1016/j.gca.2003.06.004","author":[{"family":"Sessions","given":"Alex L"},{"family":"Sylva","given":"Sean P"},{"family":"Summons","given":"Roger E"},{"family":"Hayes","given":"John M"}],"issued":{"date-parts":[["2004"]]}}},{"id":258,"uris":["http://zotero.org/users/local/pytFPmJs/items/CIQB8XD4"],"uri":["http://zotero.org/users/local/pytFPmJs/items/CIQB8XD4"],"itemData":{"id":258,"type":"article-journal","title":"Hydrogen isotopic (D/H) composition of organic matter during diagenesis and thermal maturation","container-title":"Annual Review of Earth and Planetary Sciences","page":"501–533","volume":"34","DOI":"10.1146/annurev.earth.34.031405.125011","author":[{"family":"Schimmelmann","given":"Arndt"},{"family":"Sessions","given":"Alex L"},{"family":"Mastalerz","given":"Maria"}],"issued":{"date-parts":[["2006"]]}}},{"id":3563,"uris":["http://zotero.org/users/local/pytFPmJs/items/5FM9KGS9"],"uri":["http://zotero.org/users/local/pytFPmJs/items/5FM9KGS9"],"itemData":{"id":3563,"type":"article-journal","title":"Factors controlling the deuterium contents of sedimentary hy</w:instrText>
-      </w:r>
-      <w:r>
-        <w:lastRenderedPageBreak/>
-        <w:instrText xml:space="preserve">drocarbons","container-title":"Organic Geochemistry","page":"43-64","volume":"96","abstract":"The hydrogen isotopic compositions of sedimentary hydrocarbon molecules are now being used to address a range of scientific questions, from paleoclimate to environmental reconstruction to understanding of petroleum systems. Here I review the environmental, biological, and physical/chemical factors that influence the H isotopic compositions of sedimentary hydrocarbons. A hierarchy of four main controls can be recognized: (i) the composition of environmental water that serves as ultimate hydrogen source to the biosphere, (ii) physiologic and metabolic processes in organisms that fix water hydrogen into organic molecules, (iii) hydrogen exchange processes that alter D/H ratios slowly over time under geologic conditions, and (iv) kinetic fractionations that arise during the thermal conversion of sedimentary organic matter to liquid hydrocarbons. Variations in the terrestrial hydrologic cycle, and in biologic fractionations, create lipids with δD values spanning a huge range, and carrying abundant information about source organisms and environments. This information is gradually lost over geologic timescales due to hydrogen exchange, although the rates of this process appear to vary by orders of magnitude in clastic versus carbonate sediments. The H isotopes of hydrocarbons in many sediments of low to moderate thermal maturity may only be partially exchanged. Finally, additional kinetic fractionations are imposed during thermal cracking to generate mobile hydrocarbons. The δD values of sedimentary hydrocarbons are thus concluded to generally reflect a complicated combination of processes. Although it is tempting to view this as a failure of the isotopic record, there are numerous opportunities for understanding environmental, diagenetic, and catagenetic processes if we can learn to quantitatively disentangle the competing fractionations.","DOI":"10.1016/j.orggeochem.2016.02.012","ISSN":"0146-6380","journalAbbreviation":"Organic Geochemistry","author":[{"family":"Sessions","given":"Alex L."}],"issued":{"date-parts":[["2016",6,1]]}}}],"schema":"https://github.com/citation-style-language/schema/raw/master/csl-citation.json"} </w:instrText>
+        <w:instrText xml:space="preserve"> ADDIN ZOTERO_ITEM CSL_CITATION {"citationID":"H9p7bapR","properties":{"formattedCitation":"(Xie et al., 2021)","plainCitation":"(Xie et al., 2021)","noteIndex":0},"citationItems":[{"id":3554,"uris":["http://zotero.org/users/local/pytFPmJs/items/6MYXA5DN"],"uri":["http://zotero.org/users/local/pytFPmJs/items/6MYXA5DN"],"itemData":{"id":3554,"type":"article-journal","title":"The evolution of intra- and inter-molecular isotope equilibria in natural gases with thermal maturation","container-title":"Geochimica et Cosmochimica Acta","abstract":"Naturally occurring hydrocarbon fluids in sedimentary basins have economic, geological and environmental significance. Connecting sedimentary basin temperature-time evolution with petroleum generation and transformation is a long-studied problem. In this study, we investigate the use of a novel tool – multiply substituted isotopologues of methane, for distinguishing between different chemical mechanisms in catagenesis and for characterizing the extent of thermal maturation of thermogenic natural gases. We analyze the stable isotope compositions of a suite of thermogenic gas samples that are globally distributed and cover a wide range in composition and thermal maturation, from dominantly unconventional shale gas formations and a few conventional gas plays. Our data show that methane generated at early thermal maturity has a stable isotope composition governed by chemical kinetics, characterized by a pronounced deficit in Δ12CH2D2; this signature can be explained by its formation chemistry that combines a more D-rich methyl radical pool and more D-poor H radical pool. Methane from higher thermal maturity fluids increases in Δ12CH2D2, reaching equilibrium at vitrinite reflectance maturity (Ro) of approximately 1.5% (equivalent to 170–210 °C peak burial temperature) and higher, which is interpreted to be the result of isotope exchange erasing the disequilibrium signature of catagenetic chemistry, mediated by C-H activation during either radical chain reactions or organic-inorganic interactions on mineral surfaces. We further examined hydrogen isotope fractionations among methane, ethane and propane for a compiled global dataset and found that the intermolecular fractionation exhibits a trend similar to that seen for the Δ12CH2D2 value of methane, departing from equilibrium at low thermal maturities and moving towards equilibrium as maturity increases. These findings indicate that the inter- and intra-molecular hydrogen isotope structures of components of thermogenic natural gas transition from chemical-kinetic control at low thermal maturities toward thermodynamic control at higher thermal maturities, mediated by hydrogen exchange reactions. We propose that these systematic relationships could be used to identify the exact thermal maturation stages for natural gases and their associated fluids, especially for oil-associated gas at early maturation.","URL":"https://www.sciencedirect.com/science/article/pii/S0016703721002830","DOI":"10.1016/j.gca.2021.05.012","ISSN":"0016-7037","journalAbbreviation":"Geochimica et Cosmochimica Acta","author":[{"family":"Xie","given":"Hao"},{"family":"Dong","given":"Guannan"},{"family":"Formolo","given":"Michael"},{"family":"Lawson","given":"Michael"},{"family":"Liu","given":"Jianzhang"},{"family":"Cong","given":"Fuyun"},{"family":"Mangenot","given":"Xavier"},{"family":"Shuai","given":"Yanhua"},{"family":"Ponton","given":"Camilo"},{"family":"Eiler","given":"John"}],"issued":{"date-parts":[["2021",5,19]]}}}],"schema":"https://github.com/citation-style-language/schema/raw/master/csl-citation.json"} </w:instrText>
       </w:r>
       <w:r>
         <w:fldChar w:fldCharType="separate"/>
@@ -6160,21 +6774,38 @@
         <w:rPr>
           <w:rFonts w:cs="Times New Roman"/>
         </w:rPr>
-        <w:t>(Sessions et al., 2004; Schimmelmann et al., 2006; Sessions, 2016)</w:t>
+        <w:t>(Xie et al., 2021)</w:t>
       </w:r>
       <w:r>
         <w:fldChar w:fldCharType="end"/>
       </w:r>
-      <w:r>
-        <w:t>.</w:t>
-      </w:r>
-    </w:p>
-    <w:p>
-      <w:r>
-        <w:t xml:space="preserve">at least certain </w:t>
-      </w:r>
-      <w:r>
-        <w:t xml:space="preserve"> timescales of direct hydrogen exchange between CH</w:t>
+    </w:p>
+    <w:p>
+      <w:r>
+        <w:t xml:space="preserve">There are a number of features in the dataset that provide qualitative insight into the relative contribution of kerogen vs. </w:t>
+      </w:r>
+    </w:p>
+    <w:p>
+      <w:r>
+        <w:t>Four features in the dataset are notable: (</w:t>
+      </w:r>
+      <w:r>
+        <w:rPr>
+          <w:i/>
+        </w:rPr>
+        <w:t>i</w:t>
+      </w:r>
+      <w:r>
+        <w:t>) the production of undeuterated C</w:t>
+      </w:r>
+      <w:r>
+        <w:rPr>
+          <w:vertAlign w:val="superscript"/>
+        </w:rPr>
+        <w:t>1</w:t>
+      </w:r>
+      <w:r>
+        <w:t>H</w:t>
       </w:r>
       <w:r>
         <w:rPr>
@@ -6183,216 +6814,51 @@
         <w:t>4</w:t>
       </w:r>
       <w:r>
-        <w:t xml:space="preserve"> and H</w:t>
+        <w:t xml:space="preserve"> under incipient catagenic conditions; (</w:t>
+      </w:r>
+      <w:r>
+        <w:rPr>
+          <w:i/>
+        </w:rPr>
+        <w:t>ii</w:t>
+      </w:r>
+      <w:r>
+        <w:t>) the predominance of CD</w:t>
       </w:r>
       <w:r>
         <w:rPr>
           <w:vertAlign w:val="subscript"/>
         </w:rPr>
-        <w:t>2</w:t>
-      </w:r>
-      <w:r>
-        <w:t>O are likely in the tens of millions of years at temperatures below 200 </w:t>
-      </w:r>
-      <w:r>
-        <w:t>°C</w:t>
-      </w:r>
-    </w:p>
-    <w:p>
-      <w:pPr>
-        <w:pStyle w:val="Heading3"/>
-      </w:pPr>
-      <w:r>
-        <w:t>D/H exchange in precursor molecules</w:t>
-      </w:r>
-    </w:p>
-    <w:p>
-      <w:r>
-        <w:t>Since methyl groups of at least certain  timescales of direct hydrogen exchange between CH</w:t>
-      </w:r>
-      <w:r>
-        <w:rPr>
-          <w:vertAlign w:val="subscript"/>
-        </w:rPr>
         <w:t>4</w:t>
       </w:r>
       <w:r>
-        <w:t xml:space="preserve"> and </w:t>
-      </w:r>
-      <w:r>
-        <w:t xml:space="preserve">ambient </w:t>
-      </w:r>
-      <w:r>
-        <w:t>H</w:t>
-      </w:r>
-      <w:r>
-        <w:rPr>
-          <w:vertAlign w:val="subscript"/>
-        </w:rPr>
-        <w:t>2</w:t>
-      </w:r>
-      <w:r>
-        <w:t>O are likely in the tens of millions of years at temperatures below 200 </w:t>
-      </w:r>
-      <w:r>
-        <w:t>°C</w:t>
-      </w:r>
-    </w:p>
-    <w:p>
-      <w:pPr>
-        <w:pStyle w:val="Heading3"/>
-      </w:pPr>
-      <w:r>
-        <w:t>D/H exchange between methane and water</w:t>
-      </w:r>
-    </w:p>
-    <w:p>
-      <w:r>
-        <w:t xml:space="preserve"> </w:t>
-      </w:r>
-    </w:p>
-    <w:p>
-      <w:r>
-        <w:t>The activation energy for methane generation in our experiment was 90.24 kJ/mol</w:t>
-      </w:r>
-      <w:r>
-        <w:t xml:space="preserve"> or 21.57 kcal/mol, with a pre-exponential factor of </w:t>
-      </w:r>
-      <w:r>
-        <w:t>2.19E-03</w:t>
-      </w:r>
-      <w:r>
-        <w:t>/sec</w:t>
-      </w:r>
-      <w:r>
-        <w:t xml:space="preserve"> (</w:t>
+        <w:t xml:space="preserve"> towards the end of the experiment, coinciding with the late oil window; (</w:t>
       </w:r>
       <w:r>
         <w:rPr>
           <w:i/>
         </w:rPr>
-        <w:t>Supplementary Information</w:t>
-      </w:r>
-      <w:r>
-        <w:t>)</w:t>
-      </w:r>
-      <w:r>
-        <w:t xml:space="preserve"> …. Compare to </w:t>
-      </w:r>
-      <w:r>
-        <w:fldChar w:fldCharType="begin"/>
-      </w:r>
-      <w:r>
-        <w:instrText xml:space="preserve"> ADDIN ZOTERO_ITEM CSL_CITATION {"citationID":"iI5ZHwLr","properties":{"formattedCitation":"(Seewald et al., 1998)","plainCitation":"(Seewald et al., 1998)","noteIndex":0},"citationItems":[{"id":266,"uris":["http://zotero.org/users/local/pytFPmJs/items/UMP9FRVK"],"uri":["http://zotero.org/users/local/pytFPmJs/items/UMP9FRVK"],"itemData":{"id":266,"type":"article-journal","title":"Laboratory and theoretical constraints on the generation and composition of natural gas","container-title":"Geochimica et Cosmochimica Acta","page":"1599–1617","volume":"62","issue":"9","DOI":"10.1016/s0016-7037(98)00000-3","author":[{"family":"Seewald","given":"Jeffrey S"},{"family":"Benitez-Nelson","given":"Bryan C"},{"family":"Whelan","given":"Jean K"}],"issued":{"date-parts":[["1998"]]}}}],"schema":"https://github.com/citation-style-language/schema/raw/master/csl-citation.json"} </w:instrText>
-      </w:r>
-      <w:r>
-        <w:fldChar w:fldCharType="separate"/>
-      </w:r>
-      <w:r>
-        <w:rPr>
-          <w:rFonts w:cs="Times New Roman"/>
-        </w:rPr>
-        <w:t>(Seewald et al., 1998)</w:t>
-      </w:r>
-      <w:r>
-        <w:fldChar w:fldCharType="end"/>
-      </w:r>
-      <w:r>
-        <w:t xml:space="preserve">, it's different.  Compare to </w:t>
-      </w:r>
-      <w:r>
-        <w:fldChar w:fldCharType="begin"/>
-      </w:r>
-      <w:r>
-        <w:instrText xml:space="preserve"> ADDIN ZOTERO_ITEM CSL_CITATION {"citationID":"NYNUYnlb","properties":{"formattedCitation":"(Lewan, 1985)","plainCitation":"(Lewan, 1985)","noteIndex":0},"citationItems":[{"id":1741,"uris":["http://zotero.org/users/local/pytFPmJs/items/4VVQ872D"],"uri":["http://zotero.org/users/local/pytFPmJs/items/4VVQ872D"],"itemData":{"id":1741,"type":"article-journal","title":"Evaluation of petroleum generation by hydrous pyrolysis experimentation [and discussion]","container-title":"Philosophical Transactions of the Royal Society of London. Series A, Mathematical and Physical Sciences","page":"123–134","volume":"315","issue":"1531","author":[{"family":"Lewan","given":"MD"}],"issued":{"date-parts":[["1985"]]}}}],"schema":"https://github.com/citation-style-language/schema/raw/master/csl-citation.json"} </w:instrText>
-      </w:r>
-      <w:r>
-        <w:fldChar w:fldCharType="separate"/>
-      </w:r>
-      <w:r>
-        <w:rPr>
-          <w:rFonts w:cs="Times New Roman"/>
-        </w:rPr>
-        <w:t>(Lewan, 1985)</w:t>
-      </w:r>
-      <w:r>
-        <w:fldChar w:fldCharType="end"/>
-      </w:r>
-      <w:r>
-        <w:t xml:space="preserve">, </w:t>
-      </w:r>
-    </w:p>
-    <w:p>
-      <w:r>
-        <w:t xml:space="preserve">There are a number of features in the dataset that provide qualitative insight into the relative contribution of kerogen vs. </w:t>
-      </w:r>
-    </w:p>
-    <w:p>
-      <w:r>
-        <w:t>Four features in the dataset are notable: (</w:t>
+        <w:t>iii</w:t>
+      </w:r>
+      <w:r>
+        <w:t xml:space="preserve">) the lack of direct methane-water isotopic exchange even at 350 °C; and </w:t>
+      </w:r>
+      <w:proofErr w:type="gramStart"/>
+      <w:r>
+        <w:t>(</w:t>
       </w:r>
       <w:r>
         <w:rPr>
           <w:i/>
         </w:rPr>
-        <w:t>i</w:t>
-      </w:r>
-      <w:r>
-        <w:t>) the production of undeuterated C</w:t>
-      </w:r>
-      <w:r>
-        <w:rPr>
-          <w:vertAlign w:val="superscript"/>
-        </w:rPr>
-        <w:t>1</w:t>
-      </w:r>
-      <w:r>
-        <w:t>H</w:t>
-      </w:r>
-      <w:r>
-        <w:rPr>
-          <w:vertAlign w:val="subscript"/>
-        </w:rPr>
-        <w:t>4</w:t>
-      </w:r>
-      <w:r>
-        <w:t xml:space="preserve"> under incipient catagenic conditions; (</w:t>
-      </w:r>
-      <w:r>
-        <w:rPr>
-          <w:i/>
-        </w:rPr>
-        <w:t>ii</w:t>
-      </w:r>
-      <w:r>
-        <w:t>) the predominance of CD</w:t>
-      </w:r>
-      <w:r>
-        <w:rPr>
-          <w:vertAlign w:val="subscript"/>
-        </w:rPr>
-        <w:t>4</w:t>
-      </w:r>
-      <w:r>
-        <w:t xml:space="preserve"> towards the end of the experiment, coinciding with the late oil window; (</w:t>
-      </w:r>
-      <w:r>
-        <w:rPr>
-          <w:i/>
-        </w:rPr>
-        <w:t>iii</w:t>
-      </w:r>
-      <w:r>
-        <w:t>) the lack of direct methane-water isotopic exchange even at 350 °C; and (</w:t>
-      </w:r>
-      <w:r>
-        <w:rPr>
-          <w:i/>
-        </w:rPr>
         <w:t>iv</w:t>
       </w:r>
       <w:r>
-        <w:t>) the near-absence of CH</w:t>
+        <w:t>) the</w:t>
+      </w:r>
+      <w:proofErr w:type="gramEnd"/>
+      <w:r>
+        <w:t xml:space="preserve"> near-absence of CH</w:t>
       </w:r>
       <w:r>
         <w:rPr>
@@ -6433,6 +6899,7 @@
         <w:pStyle w:val="Heading2"/>
       </w:pPr>
       <w:r>
+        <w:lastRenderedPageBreak/>
         <w:t>G</w:t>
       </w:r>
       <w:r>
@@ -6457,12 +6924,26 @@
         <w:rPr>
           <w:color w:val="FF0000"/>
         </w:rPr>
-        <w:t>No longer limited by HI ….. can make as much as TOC allows (viz. Helgeson paper).</w:t>
-      </w:r>
+        <w:t xml:space="preserve">No longer limited by HI ….. </w:t>
+      </w:r>
+      <w:proofErr w:type="gramStart"/>
       <w:r>
         <w:rPr>
           <w:color w:val="FF0000"/>
         </w:rPr>
+        <w:t>can</w:t>
+      </w:r>
+      <w:proofErr w:type="gramEnd"/>
+      <w:r>
+        <w:rPr>
+          <w:color w:val="FF0000"/>
+        </w:rPr>
+        <w:t xml:space="preserve"> make as much as TOC allows (viz. Helgeson paper).</w:t>
+      </w:r>
+      <w:r>
+        <w:rPr>
+          <w:color w:val="FF0000"/>
+        </w:rPr>
         <w:t xml:space="preserve"> </w:t>
       </w:r>
     </w:p>
@@ -6515,7 +6996,6 @@
         <w:rPr>
           <w:color w:val="FF0000"/>
         </w:rPr>
-        <w:lastRenderedPageBreak/>
         <w:t>We assumed here that parimary oil generation occurs principally within the range 0.5 to 1.3 %Ro-equivalent (Burnham, 2019).  Under conditions encountered in this experiment, the modeled conversion of oil is between 5% and 95%, respectively (Fig. S1).</w:t>
       </w:r>
     </w:p>
@@ -6555,7 +7035,21 @@
         <w:rPr>
           <w:color w:val="FF0000"/>
         </w:rPr>
-        <w:t>Kerogen maturation hydrous:  Gao et al., 2014 (higher maturity)</w:t>
+        <w:t xml:space="preserve">Kerogen maturation hydrous:  </w:t>
+      </w:r>
+      <w:proofErr w:type="gramStart"/>
+      <w:r>
+        <w:rPr>
+          <w:color w:val="FF0000"/>
+        </w:rPr>
+        <w:t>Gao et al</w:t>
+      </w:r>
+      <w:proofErr w:type="gramEnd"/>
+      <w:r>
+        <w:rPr>
+          <w:color w:val="FF0000"/>
+        </w:rPr>
+        <w:t>., 2014 (higher maturity)</w:t>
       </w:r>
     </w:p>
     <w:p>
@@ -6710,6 +7204,7 @@
         <w:rPr>
           <w:noProof/>
         </w:rPr>
+        <w:lastRenderedPageBreak/>
         <w:drawing>
           <wp:inline distT="0" distB="0" distL="0" distR="0" wp14:anchorId="3ED1EBD6" wp14:editId="1651529A">
             <wp:extent cx="3745625" cy="1117592"/>
@@ -6875,7 +7370,11 @@
         <w:t>isotopic exchange even at 350 °C</w:t>
       </w:r>
       <w:r>
-        <w:t>; and (</w:t>
+        <w:t xml:space="preserve">; and </w:t>
+      </w:r>
+      <w:proofErr w:type="gramStart"/>
+      <w:r>
+        <w:t>(</w:t>
       </w:r>
       <w:r>
         <w:rPr>
@@ -6884,7 +7383,11 @@
         <w:t>iv</w:t>
       </w:r>
       <w:r>
-        <w:t xml:space="preserve">) the </w:t>
+        <w:t>) the</w:t>
+      </w:r>
+      <w:proofErr w:type="gramEnd"/>
+      <w:r>
+        <w:t xml:space="preserve"> </w:t>
       </w:r>
       <w:r>
         <w:t>near-</w:t>
@@ -6971,48 +7474,48 @@
     </w:p>
     <w:p>
       <w:r>
+        <w:t>Carefully-controlled, t</w:t>
+      </w:r>
+      <w:r>
+        <w:t xml:space="preserve">emperature-programmed </w:t>
+      </w:r>
+      <w:r>
+        <w:t>hydrous</w:t>
+      </w:r>
+      <w:r>
+        <w:t xml:space="preserve"> </w:t>
+      </w:r>
+      <w:r>
+        <w:t xml:space="preserve">deuteration </w:t>
+      </w:r>
+      <w:r>
+        <w:t xml:space="preserve">(deuterous pyrolysis or deuterothermal pyrolysis) </w:t>
+      </w:r>
+      <w:r>
+        <w:t xml:space="preserve">experiments on additional source rocks and kerogen types may reveal systematic differences in the kinetics of exchangability vs. hydrocarbon generation.  Such experiments have the potential of improving prediction of generative yields and oil compositions in basins where timing and quality of hydrocarbon charge </w:t>
+      </w:r>
+      <w:r>
+        <w:t xml:space="preserve">are </w:t>
+      </w:r>
+      <w:r>
+        <w:t xml:space="preserve">key </w:t>
+      </w:r>
+      <w:r>
+        <w:t>u</w:t>
+      </w:r>
+      <w:r>
+        <w:t>ncertainties</w:t>
+      </w:r>
+      <w:r>
+        <w:t xml:space="preserve">. </w:t>
+      </w:r>
+    </w:p>
+    <w:p>
+      <w:r>
+        <w:rPr>
+          <w:noProof/>
+        </w:rPr>
         <w:lastRenderedPageBreak/>
-        <w:t>Carefully-controlled, t</w:t>
-      </w:r>
-      <w:r>
-        <w:t xml:space="preserve">emperature-programmed </w:t>
-      </w:r>
-      <w:r>
-        <w:t>hydrous</w:t>
-      </w:r>
-      <w:r>
-        <w:t xml:space="preserve"> </w:t>
-      </w:r>
-      <w:r>
-        <w:t xml:space="preserve">deuteration </w:t>
-      </w:r>
-      <w:r>
-        <w:t xml:space="preserve">(deuterous pyrolysis or deuterothermal pyrolysis) </w:t>
-      </w:r>
-      <w:r>
-        <w:t xml:space="preserve">experiments on additional source rocks and kerogen types may reveal systematic differences in the kinetics of exchangability vs. hydrocarbon generation.  Such experiments have the potential of improving prediction of generative yields and oil compositions in basins where timing and quality of hydrocarbon charge </w:t>
-      </w:r>
-      <w:r>
-        <w:t xml:space="preserve">are </w:t>
-      </w:r>
-      <w:r>
-        <w:t xml:space="preserve">key </w:t>
-      </w:r>
-      <w:r>
-        <w:t>u</w:t>
-      </w:r>
-      <w:r>
-        <w:t>ncertainties</w:t>
-      </w:r>
-      <w:r>
-        <w:t xml:space="preserve">. </w:t>
-      </w:r>
-    </w:p>
-    <w:p>
-      <w:r>
-        <w:rPr>
-          <w:noProof/>
-        </w:rPr>
         <w:drawing>
           <wp:inline distT="0" distB="0" distL="0" distR="0" wp14:anchorId="0FCA8857" wp14:editId="15DED136">
             <wp:extent cx="6400800" cy="4942193"/>
@@ -7079,35 +7582,189 @@
         <w:rPr>
           <w:highlight w:val="yellow"/>
         </w:rPr>
-        <w:t xml:space="preserve">Thank you for giving me the link to your dissertation concerning clump  isotopes of methane from various origins and settings.  You did a  fantastic job in interpreting, organizing and presenting the data on  aqueous methane!  I also enjoyed your pyrolysis work using the aqueous  methane generated from the Eagle Ford sample.      </w:t>
-      </w:r>
-    </w:p>
-    <w:p>
-      <w:pPr>
+        <w:t xml:space="preserve">Thank you for giving me the link to your dissertation concerning </w:t>
+      </w:r>
+      <w:proofErr w:type="gramStart"/>
+      <w:r>
         <w:rPr>
           <w:highlight w:val="yellow"/>
         </w:rPr>
-      </w:pPr>
+        <w:t>clump  isotopes</w:t>
+      </w:r>
+      <w:proofErr w:type="gramEnd"/>
       <w:r>
         <w:rPr>
           <w:highlight w:val="yellow"/>
         </w:rPr>
-        <w:t xml:space="preserve">The geochemistry that intrigues me is the reactions involving water  dissolved in the bitumen of a source rock.  Experiments indicate that  the amount of water dissolved in the organic matter of a source rock  determines the amount of oil expelled and retained in a maturing source  rock.  Understanding this aspect of dissolved water rather than aqueous  organics is in its infancy, similar to that of the role of water  dissolved in granite melts back in the 1930s.    How does the amount of  dissolved water and its chemistry influence the immiscibility of oil,  hydrogen </w:t>
-      </w:r>
+        <w:t xml:space="preserve"> of methane from various origins and settings.  You did </w:t>
+      </w:r>
+      <w:proofErr w:type="gramStart"/>
       <w:r>
         <w:rPr>
           <w:highlight w:val="yellow"/>
         </w:rPr>
+        <w:t>a  fantastic</w:t>
+      </w:r>
+      <w:proofErr w:type="gramEnd"/>
+      <w:r>
+        <w:rPr>
+          <w:highlight w:val="yellow"/>
+        </w:rPr>
+        <w:t xml:space="preserve"> job in interpreting, organizing and presenting the data on  aqueous methane!  I also enjoyed your pyrolysis work using the </w:t>
+      </w:r>
+      <w:proofErr w:type="gramStart"/>
+      <w:r>
+        <w:rPr>
+          <w:highlight w:val="yellow"/>
+        </w:rPr>
+        <w:t>aqueous  methane</w:t>
+      </w:r>
+      <w:proofErr w:type="gramEnd"/>
+      <w:r>
+        <w:rPr>
+          <w:highlight w:val="yellow"/>
+        </w:rPr>
+        <w:t xml:space="preserve"> generated from the Eagle Ford sample.      </w:t>
+      </w:r>
+    </w:p>
+    <w:p>
+      <w:pPr>
+        <w:rPr>
+          <w:highlight w:val="yellow"/>
+        </w:rPr>
+      </w:pPr>
+      <w:r>
+        <w:rPr>
+          <w:highlight w:val="yellow"/>
+        </w:rPr>
+        <w:t xml:space="preserve">The geochemistry that intrigues me is the reactions involving </w:t>
+      </w:r>
+      <w:proofErr w:type="gramStart"/>
+      <w:r>
+        <w:rPr>
+          <w:highlight w:val="yellow"/>
+        </w:rPr>
+        <w:t>water  dissolved</w:t>
+      </w:r>
+      <w:proofErr w:type="gramEnd"/>
+      <w:r>
+        <w:rPr>
+          <w:highlight w:val="yellow"/>
+        </w:rPr>
+        <w:t xml:space="preserve"> in the bitumen of a source rock.  Experiments indicate </w:t>
+      </w:r>
+      <w:proofErr w:type="gramStart"/>
+      <w:r>
+        <w:rPr>
+          <w:highlight w:val="yellow"/>
+        </w:rPr>
+        <w:t>that  the</w:t>
+      </w:r>
+      <w:proofErr w:type="gramEnd"/>
+      <w:r>
+        <w:rPr>
+          <w:highlight w:val="yellow"/>
+        </w:rPr>
+        <w:t xml:space="preserve"> amount of water dissolved in the organic matter of a source rock  determines the amount of oil expelled and retained in a maturing source  rock.  Understanding this aspect of dissolved water rather than </w:t>
+      </w:r>
+      <w:proofErr w:type="gramStart"/>
+      <w:r>
+        <w:rPr>
+          <w:highlight w:val="yellow"/>
+        </w:rPr>
+        <w:t>aqueous  organics</w:t>
+      </w:r>
+      <w:proofErr w:type="gramEnd"/>
+      <w:r>
+        <w:rPr>
+          <w:highlight w:val="yellow"/>
+        </w:rPr>
+        <w:t xml:space="preserve"> is in its infancy, similar to that of the role of water  dissolved in granite melts back in the 1930s.    How does the amount </w:t>
+      </w:r>
+      <w:proofErr w:type="gramStart"/>
+      <w:r>
+        <w:rPr>
+          <w:highlight w:val="yellow"/>
+        </w:rPr>
+        <w:t>of  dissolved</w:t>
+      </w:r>
+      <w:proofErr w:type="gramEnd"/>
+      <w:r>
+        <w:rPr>
+          <w:highlight w:val="yellow"/>
+        </w:rPr>
+        <w:t xml:space="preserve"> water and its chemistry influence the immiscibility of oil,  hydrogen availability, and expulsion of oil from a source rock?    Also</w:t>
+      </w:r>
+      <w:proofErr w:type="gramStart"/>
+      <w:r>
+        <w:rPr>
+          <w:highlight w:val="yellow"/>
+        </w:rPr>
+        <w:t>,  what</w:t>
+      </w:r>
+      <w:proofErr w:type="gramEnd"/>
+      <w:r>
+        <w:rPr>
+          <w:highlight w:val="yellow"/>
+        </w:rPr>
+        <w:t xml:space="preserve"> reactions are occurring between dissolved water and bitumen to form  H2 and CO2?    </w:t>
+      </w:r>
+    </w:p>
+    <w:p>
+      <w:r>
+        <w:rPr>
+          <w:highlight w:val="yellow"/>
+        </w:rPr>
+        <w:t xml:space="preserve">With respect to incorporating the role of water in numerical models  there is a lot of work to be undertaken, but a Ph.D dissertation at  Colorado School of Mines by Mohammed Al Duhailan (now with Saudi Aramco)  has made </w:t>
+      </w:r>
+      <w:r>
+        <w:rPr>
+          <w:highlight w:val="yellow"/>
+        </w:rPr>
         <w:lastRenderedPageBreak/>
-        <w:t xml:space="preserve">availability, and expulsion of oil from a source rock?    Also,  what reactions are occurring between dissolved water and bitumen to form  H2 and CO2?    </w:t>
-      </w:r>
-    </w:p>
-    <w:p>
+        <w:t xml:space="preserve">some preliminary quantitative attempts (attached).   We </w:t>
+      </w:r>
+      <w:proofErr w:type="gramStart"/>
       <w:r>
         <w:rPr>
           <w:highlight w:val="yellow"/>
         </w:rPr>
-        <w:t>With respect to incorporating the role of water in numerical models  there is a lot of work to be undertaken, but a Ph.D dissertation at  Colorado School of Mines by Mohammed Al Duhailan (now with Saudi Aramco)  has made some preliminary quantitative attempts (attached).   We have  been doing some work on the effects of water on the mechanical  properties of source rocks (attached). These studies are still rather  qualitative but we are moving toward a more quantitative understanding.  I put more emphasis on experimentation before numerical modeling is  attempted.</w:t>
+        <w:t>have  been</w:t>
+      </w:r>
+      <w:proofErr w:type="gramEnd"/>
+      <w:r>
+        <w:rPr>
+          <w:highlight w:val="yellow"/>
+        </w:rPr>
+        <w:t xml:space="preserve"> doing some work on the effects of water on the mechanical  properties of source rocks (attached). These studies are still </w:t>
+      </w:r>
+      <w:proofErr w:type="gramStart"/>
+      <w:r>
+        <w:rPr>
+          <w:highlight w:val="yellow"/>
+        </w:rPr>
+        <w:t>rather  qualitative</w:t>
+      </w:r>
+      <w:proofErr w:type="gramEnd"/>
+      <w:r>
+        <w:rPr>
+          <w:highlight w:val="yellow"/>
+        </w:rPr>
+        <w:t xml:space="preserve"> but we are moving toward a more quantitative understanding.  I put more emphasis on experimentation before numerical modeling </w:t>
+      </w:r>
+      <w:proofErr w:type="gramStart"/>
+      <w:r>
+        <w:rPr>
+          <w:highlight w:val="yellow"/>
+        </w:rPr>
+        <w:t>is  attempted</w:t>
+      </w:r>
+      <w:proofErr w:type="gramEnd"/>
+      <w:r>
+        <w:rPr>
+          <w:highlight w:val="yellow"/>
+        </w:rPr>
+        <w:t>.</w:t>
       </w:r>
     </w:p>
     <w:p/>
@@ -7409,6 +8066,22 @@
         <w:pStyle w:val="Bibliography"/>
       </w:pPr>
       <w:r>
+        <w:t xml:space="preserve">Beaudry, P., Stefánsson, A., Fiebig, J., Rhim, J.H., Ono, S., 2021. High temperature generation and equilibration of methane in terrestrial geothermal systems: Evidence from clumped isotopologues. Geochimica </w:t>
+      </w:r>
+      <w:proofErr w:type="gramStart"/>
+      <w:r>
+        <w:t>et</w:t>
+      </w:r>
+      <w:proofErr w:type="gramEnd"/>
+      <w:r>
+        <w:t xml:space="preserve"> Cosmochimica Acta 309, 209–234.</w:t>
+      </w:r>
+    </w:p>
+    <w:p>
+      <w:pPr>
+        <w:pStyle w:val="Bibliography"/>
+      </w:pPr>
+      <w:r>
         <w:t>Berner, U., Faber, E., Scheeder, G., Panten, D., 1995. Primary cracking of algal and landplant kerogens: kinetic models of isotope variations in methane, ethane and propane. Chemical Geology 126, 233–245.</w:t>
       </w:r>
     </w:p>
@@ -7449,7 +8122,15 @@
         <w:pStyle w:val="Bibliography"/>
       </w:pPr>
       <w:r>
-        <w:t>Connan, J., Cassou, A.M., 1980. Properties of gases and petroleum liquids derived from terrestrial kerogen at various maturation levels. Geochimica et Cosmochimica Acta 44, 1–23.</w:t>
+        <w:t xml:space="preserve">Connan, J., Cassou, A.M., 1980. Properties of gases and petroleum liquids derived from terrestrial kerogen at various maturation levels. Geochimica </w:t>
+      </w:r>
+      <w:proofErr w:type="gramStart"/>
+      <w:r>
+        <w:t>et</w:t>
+      </w:r>
+      <w:proofErr w:type="gramEnd"/>
+      <w:r>
+        <w:t xml:space="preserve"> Cosmochimica Acta 44, 1–23.</w:t>
       </w:r>
     </w:p>
     <w:p>
@@ -7473,7 +8154,15 @@
         <w:pStyle w:val="Bibliography"/>
       </w:pPr>
       <w:r>
-        <w:t>Dong, G., Xie, H., Formolo, M., Lawson, M., Sessions, A., Eiler, J., 2021. Clumped isotope effects of thermogenic methane formation: insights from pyrolysis of hydrocarbons. Geochimica et Cosmochimica Acta. doi:10.1016/j.gca.2021.03.009</w:t>
+        <w:t xml:space="preserve">Dong, G., Xie, H., Formolo, M., Lawson, M., Sessions, A., Eiler, J., 2021. Clumped isotope effects of thermogenic methane formation: insights from pyrolysis of hydrocarbons. Geochimica </w:t>
+      </w:r>
+      <w:proofErr w:type="gramStart"/>
+      <w:r>
+        <w:t>et</w:t>
+      </w:r>
+      <w:proofErr w:type="gramEnd"/>
+      <w:r>
+        <w:t xml:space="preserve"> Cosmochimica Acta. doi:10.1016/j.gca.2021.03.009</w:t>
       </w:r>
     </w:p>
     <w:p>
@@ -7513,7 +8202,15 @@
         <w:pStyle w:val="Bibliography"/>
       </w:pPr>
       <w:r>
-        <w:t>Giunta, T., Young, E.D., Warr, O., Kohl, I., Ash, J.L., Martini, A., Mundle, S.O., Rumble, D., Pérez-Rodríguez, I., Wasley, M., others, 2019. Methane sources and sinks in continental sedimentary systems: New insights from paired clumped isotopologues 13CH3D and 12CH2D2. Geochimica et Cosmochimica Acta 245, 327–351.</w:t>
+        <w:t xml:space="preserve">Giunta, T., Young, E.D., Warr, O., Kohl, I., Ash, J.L., Martini, A., Mundle, S.O., Rumble, D., Pérez-Rodríguez, I., Wasley, M., others, 2019. Methane sources and sinks in continental sedimentary systems: New insights from paired clumped isotopologues 13CH3D and 12CH2D2. Geochimica </w:t>
+      </w:r>
+      <w:proofErr w:type="gramStart"/>
+      <w:r>
+        <w:t>et</w:t>
+      </w:r>
+      <w:proofErr w:type="gramEnd"/>
+      <w:r>
+        <w:t xml:space="preserve"> Cosmochimica Acta 245, 327–351.</w:t>
       </w:r>
     </w:p>
     <w:p>
@@ -7521,7 +8218,15 @@
         <w:pStyle w:val="Bibliography"/>
       </w:pPr>
       <w:r>
-        <w:t>Golden, J.T., Andersen, R.A., Bergman, R.G., 2001. Exceptionally low-temperature carbon–hydrogen/carbon–deuterium exchange reactions of organic and organometallic compounds catalyzed by the Cp*(PMe₃)IrH(ClCH₂Cl)</w:t>
+        <w:t>Golden, J.T., Andersen, R.A., Bergman, R.G., 2001. Exceptionally low-temperature carbon–hydrogen/carbon–deuterium exchange reactions of organic and organometallic compounds catalyzed by the Cp*(PMe₃</w:t>
+      </w:r>
+      <w:proofErr w:type="gramStart"/>
+      <w:r>
+        <w:t>)IrH</w:t>
+      </w:r>
+      <w:proofErr w:type="gramEnd"/>
+      <w:r>
+        <w:t>(ClCH₂Cl)</w:t>
       </w:r>
       <w:r>
         <w:rPr>
@@ -7554,6 +8259,7 @@
         <w:pStyle w:val="Bibliography"/>
       </w:pPr>
       <w:r>
+        <w:lastRenderedPageBreak/>
         <w:t>Hoering, T., 1984. Thermal reactions of kerogen with added water, heavy water and pure organic substances. Organic Geochemistry 5, 267–278.</w:t>
       </w:r>
     </w:p>
@@ -7562,7 +8268,15 @@
         <w:pStyle w:val="Bibliography"/>
       </w:pPr>
       <w:r>
-        <w:t>Huizinga, B.J., Tannenbaum, E., Kaplan, I.R., 1987. The role of minerals in the thermal alteration of organic matter—IV. Generation of n-alkanes, acyclic isoprenoids, and alkenes in laboratory experiments. Geochimica et Cosmochimica Acta 51, 1083–1097.</w:t>
+        <w:t xml:space="preserve">Huizinga, B.J., Tannenbaum, E., Kaplan, I.R., 1987. The role of minerals in the thermal alteration of organic matter—IV. Generation of n-alkanes, acyclic isoprenoids, and alkenes in laboratory experiments. Geochimica </w:t>
+      </w:r>
+      <w:proofErr w:type="gramStart"/>
+      <w:r>
+        <w:t>et</w:t>
+      </w:r>
+      <w:proofErr w:type="gramEnd"/>
+      <w:r>
+        <w:t xml:space="preserve"> Cosmochimica Acta 51, 1083–1097.</w:t>
       </w:r>
     </w:p>
     <w:p>
@@ -7570,7 +8284,15 @@
         <w:pStyle w:val="Bibliography"/>
       </w:pPr>
       <w:r>
-        <w:t>Hunt, J.M., 1996. Petroleum geochemistry and geology, 2nd ed.</w:t>
+        <w:t xml:space="preserve">Hunt, J.M., 1996. Petroleum geochemistry and geology, 2nd </w:t>
+      </w:r>
+      <w:proofErr w:type="gramStart"/>
+      <w:r>
+        <w:t>ed</w:t>
+      </w:r>
+      <w:proofErr w:type="gramEnd"/>
+      <w:r>
+        <w:t>.</w:t>
       </w:r>
     </w:p>
     <w:p>
@@ -7594,7 +8316,15 @@
         <w:pStyle w:val="Bibliography"/>
       </w:pPr>
       <w:r>
-        <w:t>Labidi, J., Young, E.D., Giunta, T., Kohl, I.E., Seewald, J., Tang, H., Lilley, M.D., Früh-Green, G.L., 2020. Methane thermometry in deep-sea hydrothermal systems: Evidence for re-ordering of doubly-substituted isotopologues during fluid cooling. Geochimica et Cosmochimica Acta 288, 248–261.</w:t>
+        <w:t xml:space="preserve">Labidi, J., Young, E.D., Giunta, T., Kohl, I.E., Seewald, J., Tang, H., Lilley, M.D., Früh-Green, G.L., 2020. Methane thermometry in deep-sea hydrothermal systems: Evidence for re-ordering of doubly-substituted isotopologues during fluid cooling. Geochimica </w:t>
+      </w:r>
+      <w:proofErr w:type="gramStart"/>
+      <w:r>
+        <w:t>et</w:t>
+      </w:r>
+      <w:proofErr w:type="gramEnd"/>
+      <w:r>
+        <w:t xml:space="preserve"> Cosmochimica Acta 288, 248–261.</w:t>
       </w:r>
     </w:p>
     <w:p>
@@ -7626,7 +8356,15 @@
         <w:pStyle w:val="Bibliography"/>
       </w:pPr>
       <w:r>
-        <w:t>Lewan, M., 1997. Experiments on the role of water in petroleum formation. Geochimica et Cosmochimica Acta 61, 3691–3723.</w:t>
+        <w:t xml:space="preserve">Lewan, M., 1997. Experiments on the role of water in petroleum formation. Geochimica </w:t>
+      </w:r>
+      <w:proofErr w:type="gramStart"/>
+      <w:r>
+        <w:t>et</w:t>
+      </w:r>
+      <w:proofErr w:type="gramEnd"/>
+      <w:r>
+        <w:t xml:space="preserve"> Cosmochimica Acta 61, 3691–3723.</w:t>
       </w:r>
     </w:p>
     <w:p>
@@ -7642,7 +8380,7 @@
         <w:pStyle w:val="Bibliography"/>
       </w:pPr>
       <w:r>
-        <w:t>Lloyd, M.K., Eldridge, D.L., Stolper, D.A., 2021. Clumped 13CH2D and 12CHD2 compositions of methyl groups from wood and synthetic monomers: Methods, experimental and theoretical calibrations, and initial results. Geochimica et Cosmochimica Acta 297, 233–275.</w:t>
+        <w:t>Lloyd M. K., Trembath-Reichert E., Dawson K. S., Feakins S. J., Mastalerz M., Orphan V. J., Sessions A. L., Eiler J. M., 2021. Methoxyl stable isotopic constraints on the origins and limits of coal-bed methane. Science 374, 894–897.</w:t>
       </w:r>
     </w:p>
     <w:p>
@@ -7650,7 +8388,15 @@
         <w:pStyle w:val="Bibliography"/>
       </w:pPr>
       <w:r>
-        <w:t>Maslen, E., Grice, K., Dawson, D., Wang, S., Horsfield, B., 2012. Stable Hydrogen Isotopes of Isoprenoids and N-Alkanes as a Proxy for Estimating the Thermal History of Sediments Through Geological Time:, in: Harris, N.B., Peters, K.E. (Eds.), Analyzing the Thermal History of Sedimentary Basins: Methods and Case Studies, SEPM Society for Sedimentary Geology, p. 0.</w:t>
+        <w:t xml:space="preserve">Lloyd, M.K., Eldridge, D.L., Stolper, D.A., 2021. Clumped 13CH2D and 12CHD2 compositions of methyl groups from wood and synthetic monomers: Methods, experimental and theoretical calibrations, and initial results. Geochimica </w:t>
+      </w:r>
+      <w:proofErr w:type="gramStart"/>
+      <w:r>
+        <w:t>et</w:t>
+      </w:r>
+      <w:proofErr w:type="gramEnd"/>
+      <w:r>
+        <w:t xml:space="preserve"> Cosmochimica Acta 297, 233–275.</w:t>
       </w:r>
     </w:p>
     <w:p>
@@ -7658,6 +8404,22 @@
         <w:pStyle w:val="Bibliography"/>
       </w:pPr>
       <w:r>
+        <w:t>Maslen, E., Grice, K., Dawson, D., Wang, S., Horsfield, B., 2012. Stable Hydrogen Isotopes of Isoprenoids and N-Alkanes as a Proxy for Estimating the Thermal History of Sediments Through Geological Time</w:t>
+      </w:r>
+      <w:proofErr w:type="gramStart"/>
+      <w:r>
+        <w:t>:,</w:t>
+      </w:r>
+      <w:proofErr w:type="gramEnd"/>
+      <w:r>
+        <w:t xml:space="preserve"> in: Harris, N.B., Peters, K.E. (Eds.), Analyzing the Thermal History of Sedimentary Basins: Methods and Case Studies, SEPM Society for Sedimentary Geology, p. 0.</w:t>
+      </w:r>
+    </w:p>
+    <w:p>
+      <w:pPr>
+        <w:pStyle w:val="Bibliography"/>
+      </w:pPr>
+      <w:r>
         <w:t>Muscio, G.P.A., Horsfield, B., Welte, D.H., 1994. Occurrence of thermogenic gas in the immature zone—implications from the Bakken in-source reservoir system. Organic Geochemistry 22, 461–476.</w:t>
       </w:r>
     </w:p>
@@ -7666,7 +8428,15 @@
         <w:pStyle w:val="Bibliography"/>
       </w:pPr>
       <w:r>
-        <w:t>Ni, Y., Ma, Q., Ellis, G.S., Dai, J., Katz, B., Zhang, S., Tang, Y., 2011. Fundamental studies on kinetic isotope effect (KIE) of hydrogen isotope fractionation in natural gas systems. Geochimica et Cosmochimica Acta 75, 2696–2707.</w:t>
+        <w:t xml:space="preserve">Ni, Y., Ma, Q., Ellis, G.S., Dai, J., Katz, B., Zhang, S., Tang, Y., 2011. Fundamental studies on kinetic isotope effect (KIE) of hydrogen isotope fractionation in natural gas systems. Geochimica </w:t>
+      </w:r>
+      <w:proofErr w:type="gramStart"/>
+      <w:r>
+        <w:t>et</w:t>
+      </w:r>
+      <w:proofErr w:type="gramEnd"/>
+      <w:r>
+        <w:t xml:space="preserve"> Cosmochimica Acta 75, 2696–2707.</w:t>
       </w:r>
     </w:p>
     <w:p>
@@ -7690,7 +8460,15 @@
         <w:pStyle w:val="Bibliography"/>
       </w:pPr>
       <w:r>
-        <w:t>Reeves, E.P., Seewald, J.S., Sylva, S.P., 2012. Hydrogen isotope exchange between \emphn-alkanes and water under hydrothermal conditions. Geochimica et Cosmochimica Acta 77, 582–599.</w:t>
+        <w:t xml:space="preserve">Reeves, E.P., Seewald, J.S., Sylva, S.P., 2012. Hydrogen isotope exchange between \emphn-alkanes and water under hydrothermal conditions. Geochimica </w:t>
+      </w:r>
+      <w:proofErr w:type="gramStart"/>
+      <w:r>
+        <w:t>et</w:t>
+      </w:r>
+      <w:proofErr w:type="gramEnd"/>
+      <w:r>
+        <w:t xml:space="preserve"> Cosmochimica Acta 77, 582–599.</w:t>
       </w:r>
     </w:p>
     <w:p>
@@ -7706,7 +8484,15 @@
         <w:pStyle w:val="Bibliography"/>
       </w:pPr>
       <w:r>
-        <w:t>Sackett, W.M., 1978. Carbon and hydrogen isotope effects during the thermocatalytic production of hydrocarbons in laboratory simulation experiments. Geochimica et Cosmochimica Acta 42, 571–580.</w:t>
+        <w:t xml:space="preserve">Sackett, W.M., 1978. Carbon and hydrogen isotope effects during the thermocatalytic production of hydrocarbons in laboratory simulation experiments. Geochimica </w:t>
+      </w:r>
+      <w:proofErr w:type="gramStart"/>
+      <w:r>
+        <w:t>et</w:t>
+      </w:r>
+      <w:proofErr w:type="gramEnd"/>
+      <w:r>
+        <w:t xml:space="preserve"> Cosmochimica Acta 42, 571–580.</w:t>
       </w:r>
     </w:p>
     <w:p>
@@ -7714,7 +8500,15 @@
         <w:pStyle w:val="Bibliography"/>
       </w:pPr>
       <w:r>
-        <w:t>Sackett, W.M., Conkright, M., 1997. Summary and re-evaluation of the high-temperature isotope geochemistry of methane. Geochimica et Cosmochimica Acta 61, 1941–1952.</w:t>
+        <w:t xml:space="preserve">Sackett, W.M., Conkright, M., 1997. Summary and re-evaluation of the high-temperature isotope geochemistry of methane. Geochimica </w:t>
+      </w:r>
+      <w:proofErr w:type="gramStart"/>
+      <w:r>
+        <w:t>et</w:t>
+      </w:r>
+      <w:proofErr w:type="gramEnd"/>
+      <w:r>
+        <w:t xml:space="preserve"> Cosmochimica Acta 61, 1941–1952.</w:t>
       </w:r>
     </w:p>
     <w:p>
@@ -7730,6 +8524,7 @@
         <w:pStyle w:val="Bibliography"/>
       </w:pPr>
       <w:r>
+        <w:lastRenderedPageBreak/>
         <w:t>Schimmelmann, A., Boudou, J.-P., Lewan, M.D., Wintsch, R.P., 2001. Experimental controls on D/H and \textsuperscript13C/\textsuperscript12C ratios of kerogen, bitumen and oil during hydrous pyrolysis. Organic Geochemistry 32, 1009–1018.</w:t>
       </w:r>
     </w:p>
@@ -7738,7 +8533,15 @@
         <w:pStyle w:val="Bibliography"/>
       </w:pPr>
       <w:r>
-        <w:t>Schimmelmann, A., Lewan, M.D., Wintsch, R.P., 1999. D/H isotope ratios of kerogen, bitumen, oil, and water in hydrous pyrolysis of source rocks containing kerogen types I, II, IIS, and III. Geochimica et Cosmochimica Acta 63, 3751–3766.</w:t>
+        <w:t xml:space="preserve">Schimmelmann, A., Lewan, M.D., Wintsch, R.P., 1999. D/H isotope ratios of kerogen, bitumen, oil, and water in hydrous pyrolysis of source rocks containing kerogen types I, II, IIS, and III. Geochimica </w:t>
+      </w:r>
+      <w:proofErr w:type="gramStart"/>
+      <w:r>
+        <w:t>et</w:t>
+      </w:r>
+      <w:proofErr w:type="gramEnd"/>
+      <w:r>
+        <w:t xml:space="preserve"> Cosmochimica Acta 63, 3751–3766.</w:t>
       </w:r>
     </w:p>
     <w:p>
@@ -7770,7 +8573,15 @@
         <w:pStyle w:val="Bibliography"/>
       </w:pPr>
       <w:r>
-        <w:t>Seewald, J.S., Benitez-Nelson, B.C., Whelan, J.K., 1998. Laboratory and theoretical constraints on the generation and composition of natural gas. Geochimica et Cosmochimica Acta 62, 1599–1617.</w:t>
+        <w:t xml:space="preserve">Seewald, J.S., Benitez-Nelson, B.C., Whelan, J.K., 1998. Laboratory and theoretical constraints on the generation and composition of natural gas. Geochimica </w:t>
+      </w:r>
+      <w:proofErr w:type="gramStart"/>
+      <w:r>
+        <w:t>et</w:t>
+      </w:r>
+      <w:proofErr w:type="gramEnd"/>
+      <w:r>
+        <w:t xml:space="preserve"> Cosmochimica Acta 62, 1599–1617.</w:t>
       </w:r>
     </w:p>
     <w:p>
@@ -7786,7 +8597,15 @@
         <w:pStyle w:val="Bibliography"/>
       </w:pPr>
       <w:r>
-        <w:t>Sessions, A.L., Sylva, S.P., Summons, R.E., Hayes, J.M., 2004. Isotopic exchange of carbon-bound hydrogen over geologic timescales. Geochimica et Cosmochimica Acta 68, 1545–1559.</w:t>
+        <w:t xml:space="preserve">Sessions, A.L., Sylva, S.P., Summons, R.E., Hayes, J.M., 2004. Isotopic exchange of carbon-bound hydrogen over geologic timescales. Geochimica </w:t>
+      </w:r>
+      <w:proofErr w:type="gramStart"/>
+      <w:r>
+        <w:t>et</w:t>
+      </w:r>
+      <w:proofErr w:type="gramEnd"/>
+      <w:r>
+        <w:t xml:space="preserve"> Cosmochimica Acta 68, 1545–1559.</w:t>
       </w:r>
     </w:p>
     <w:p>
@@ -7818,7 +8637,15 @@
         <w:pStyle w:val="Bibliography"/>
       </w:pPr>
       <w:r>
-        <w:t>Snowdon, L., 1980. Resinite—A potential petroleum source in the upper Cretaceous/Tertiary of the Beaufort-Mackenzie Basin, in: Miall, A.D. (Ed.), Facts and Principles of World Petroleum Occurrence, CSPG Special Publications Memoir 6, p. 509–521.</w:t>
+        <w:t>Snowdon, L., 1980. Resinite—</w:t>
+      </w:r>
+      <w:proofErr w:type="gramStart"/>
+      <w:r>
+        <w:t>A</w:t>
+      </w:r>
+      <w:proofErr w:type="gramEnd"/>
+      <w:r>
+        <w:t xml:space="preserve"> potential petroleum source in the upper Cretaceous/Tertiary of the Beaufort-Mackenzie Basin, in: Miall, A.D. (Ed.), Facts and Principles of World Petroleum Occurrence, CSPG Special Publications Memoir 6, p. 509–521.</w:t>
       </w:r>
     </w:p>
     <w:p>
@@ -7834,7 +8661,15 @@
         <w:pStyle w:val="Bibliography"/>
       </w:pPr>
       <w:r>
-        <w:t>Stolper, D., Martini, A., Clog, M., Douglas, P., Shusta, S., Valentine, D., Sessions, A., Eiler, J., 2015. Distinguishing and understanding thermogenic and biogenic sources of methane using multiply substituted isotopologues. Geochimica et Cosmochimica Acta 161, 219–247.</w:t>
+        <w:t xml:space="preserve">Stolper, D., Martini, A., Clog, M., Douglas, P., Shusta, S., Valentine, D., Sessions, A., Eiler, J., 2015. Distinguishing and understanding thermogenic and biogenic sources of methane using multiply substituted isotopologues. Geochimica </w:t>
+      </w:r>
+      <w:proofErr w:type="gramStart"/>
+      <w:r>
+        <w:t>et</w:t>
+      </w:r>
+      <w:proofErr w:type="gramEnd"/>
+      <w:r>
+        <w:t xml:space="preserve"> Cosmochimica Acta 161, 219–247.</w:t>
       </w:r>
     </w:p>
     <w:p>
@@ -7876,7 +8711,15 @@
         <w:t>n</w:t>
       </w:r>
       <w:r>
-        <w:t>-alkanes in crude oil. Geochimica et Cosmochimica Acta 69, 4505–4520.</w:t>
+        <w:t xml:space="preserve">-alkanes in crude oil. Geochimica </w:t>
+      </w:r>
+      <w:proofErr w:type="gramStart"/>
+      <w:r>
+        <w:t>et</w:t>
+      </w:r>
+      <w:proofErr w:type="gramEnd"/>
+      <w:r>
+        <w:t xml:space="preserve"> Cosmochimica Acta 69, 4505–4520.</w:t>
       </w:r>
     </w:p>
     <w:p>
@@ -7900,6 +8743,66 @@
         <w:pStyle w:val="Bibliography"/>
       </w:pPr>
       <w:r>
+        <w:lastRenderedPageBreak/>
+        <w:t>Turner, A.C., Korol, R., Eldridge, D.L., Bill, M., Conrad, M.E., Miller, T.F., Stolper, D.A., 2021. Experimental and theoretical determinations of hydrogen isotopic equilibrium in the system CH</w:t>
+      </w:r>
+      <w:r>
+        <w:rPr>
+          <w:vertAlign w:val="subscript"/>
+        </w:rPr>
+        <w:t>4</w:t>
+      </w:r>
+      <w:r>
+        <w:t>–H</w:t>
+      </w:r>
+      <w:r>
+        <w:rPr>
+          <w:vertAlign w:val="subscript"/>
+        </w:rPr>
+        <w:t>2</w:t>
+      </w:r>
+      <w:r>
+        <w:t>–H</w:t>
+      </w:r>
+      <w:r>
+        <w:rPr>
+          <w:vertAlign w:val="subscript"/>
+        </w:rPr>
+        <w:t>2</w:t>
+      </w:r>
+      <w:r>
+        <w:t xml:space="preserve">O from 3 to 200 °C. Geochimica </w:t>
+      </w:r>
+      <w:proofErr w:type="gramStart"/>
+      <w:r>
+        <w:t>et</w:t>
+      </w:r>
+      <w:proofErr w:type="gramEnd"/>
+      <w:r>
+        <w:t xml:space="preserve"> Cosmochimica Acta 314, 223–269.</w:t>
+      </w:r>
+    </w:p>
+    <w:p>
+      <w:pPr>
+        <w:pStyle w:val="Bibliography"/>
+      </w:pPr>
+      <w:r>
+        <w:t xml:space="preserve">Turner, A.C., Pester, N.J., Bill, M., Conrad, M.E., Knauss, K.G., Stolper, D.A., under review. Experimental determination of hydrogen isotope exchange rates between methane and water under hydrothermal conditions. Geochimica </w:t>
+      </w:r>
+      <w:proofErr w:type="gramStart"/>
+      <w:r>
+        <w:t>et</w:t>
+      </w:r>
+      <w:proofErr w:type="gramEnd"/>
+      <w:r>
+        <w:t xml:space="preserve"> Cosmochimica Acta.</w:t>
+      </w:r>
+    </w:p>
+    <w:p>
+      <w:pPr>
+        <w:pStyle w:val="Bibliography"/>
+      </w:pPr>
+      <w:r>
         <w:t>Vinnichenko, G., Jarrett, A.J.M., van Maldegem, L.M., Brocks, J.J., 2021. Substantial maturity influence on carbon and hydrogen isotopic composition of n-alkanes in sedimentary rocks. Organic Geochemistry 152, 104171.</w:t>
       </w:r>
     </w:p>
@@ -7924,7 +8827,15 @@
         <w:pStyle w:val="Bibliography"/>
       </w:pPr>
       <w:r>
-        <w:t>Wang, D.T., Reeves, E.P., McDermott, J.M., Seewald, J.S., Ono, S., 2018. Clumped isotopologue constraints on the origin of methane at seafloor hot springs. Geochimica et Cosmochimica Acta 223, 141–158.</w:t>
+        <w:t xml:space="preserve">Wang, D.T., Reeves, E.P., McDermott, J.M., Seewald, J.S., Ono, S., 2018. Clumped isotopologue constraints on the origin of methane at seafloor hot springs. Geochimica </w:t>
+      </w:r>
+      <w:proofErr w:type="gramStart"/>
+      <w:r>
+        <w:t>et</w:t>
+      </w:r>
+      <w:proofErr w:type="gramEnd"/>
+      <w:r>
+        <w:t xml:space="preserve"> Cosmochimica Acta 223, 141–158.</w:t>
       </w:r>
     </w:p>
     <w:p>
@@ -7932,7 +8843,15 @@
         <w:pStyle w:val="Bibliography"/>
       </w:pPr>
       <w:r>
-        <w:t>Wei, L., Gao, Z., Mastalerz, M., Schimmelmann, A., Gao, L., Wang, X., Liu, X., Wang, Y., Qiu, Z., 2019. Influence of water hydrogen on the hydrogen stable isotope ratio of methane at low versus high temperatures of methanogenesis. Organic Geochemistry 128, 137–147.</w:t>
+        <w:t xml:space="preserve">Wei, L., </w:t>
+      </w:r>
+      <w:proofErr w:type="gramStart"/>
+      <w:r>
+        <w:t>Gao</w:t>
+      </w:r>
+      <w:proofErr w:type="gramEnd"/>
+      <w:r>
+        <w:t>, Z., Mastalerz, M., Schimmelmann, A., Gao, L., Wang, X., Liu, X., Wang, Y., Qiu, Z., 2019. Influence of water hydrogen on the hydrogen stable isotope ratio of methane at low versus high temperatures of methanogenesis. Organic Geochemistry 128, 137–147.</w:t>
       </w:r>
     </w:p>
     <w:p>
@@ -7948,7 +8867,15 @@
         <w:pStyle w:val="Bibliography"/>
       </w:pPr>
       <w:r>
-        <w:t>Xie, H., Dong, G., Formolo, M., Lawson, M., Liu, J., Cong, F., Mangenot, X., Shuai, Y., Ponton, C., Eiler, J., 2021. The evolution of intra- and inter-molecular isotope equilibria in natural gases with thermal maturation. Geochimica et Cosmochimica Acta. doi:10.1016/j.gca.2021.05.012</w:t>
+        <w:t xml:space="preserve">Xie, H., Dong, G., Formolo, M., Lawson, M., Liu, J., Cong, F., Mangenot, X., Shuai, Y., Ponton, C., Eiler, J., 2021. The evolution of intra- and inter-molecular isotope equilibria in natural gases with thermal maturation. Geochimica </w:t>
+      </w:r>
+      <w:proofErr w:type="gramStart"/>
+      <w:r>
+        <w:t>et</w:t>
+      </w:r>
+      <w:proofErr w:type="gramEnd"/>
+      <w:r>
+        <w:t xml:space="preserve"> Cosmochimica Acta. doi:10.1016/j.gca.2021.05.012</w:t>
       </w:r>
     </w:p>
     <w:p>
@@ -7956,7 +8883,15 @@
         <w:pStyle w:val="Bibliography"/>
       </w:pPr>
       <w:r>
-        <w:t>Yeh, H.-W., Epstein, S., 1981. Hydrogen and carbon isotopes of petroleum and related organic matter. Geochimica et Cosmochimica Acta 45, 753–762.</w:t>
+        <w:t xml:space="preserve">Yeh, H.-W., Epstein, S., 1981. Hydrogen and carbon isotopes of petroleum and related organic matter. Geochimica </w:t>
+      </w:r>
+      <w:proofErr w:type="gramStart"/>
+      <w:r>
+        <w:t>et</w:t>
+      </w:r>
+      <w:proofErr w:type="gramEnd"/>
+      <w:r>
+        <w:t xml:space="preserve"> Cosmochimica Acta 45, 753–762.</w:t>
       </w:r>
     </w:p>
     <w:p>
@@ -8009,7 +8944,15 @@
         <w:t>3</w:t>
       </w:r>
       <w:r>
-        <w:t>D and mechanisms controlling isotopic bond ordering in abiotic and biotic methane gases. Geochimica et Cosmochimica Acta 203, 235–264.</w:t>
+        <w:t xml:space="preserve">D and mechanisms controlling isotopic bond ordering in abiotic and biotic methane gases. Geochimica </w:t>
+      </w:r>
+      <w:proofErr w:type="gramStart"/>
+      <w:r>
+        <w:t>et</w:t>
+      </w:r>
+      <w:proofErr w:type="gramEnd"/>
+      <w:r>
+        <w:t xml:space="preserve"> Cosmochimica Acta 203, 235–264.</w:t>
       </w:r>
     </w:p>
     <w:p>
@@ -8198,13 +9141,22 @@
         <w:t>.</w:t>
       </w:r>
       <w:r>
-        <w:t xml:space="preserve">  Time-</w:t>
-      </w:r>
-      <w:r>
-        <w:t>zero</w:t>
-      </w:r>
-      <w:r>
-        <w:t xml:space="preserve"> is the </w:t>
+        <w:t xml:space="preserve">  Time</w:t>
+      </w:r>
+      <w:r>
+        <w:t xml:space="preserve"> zero (</w:t>
+      </w:r>
+      <w:r>
+        <w:rPr>
+          <w:i/>
+        </w:rPr>
+        <w:t>t</w:t>
+      </w:r>
+      <w:r>
+        <w:t xml:space="preserve"> = 0) is </w:t>
+      </w:r>
+      <w:r>
+        <w:t xml:space="preserve">the </w:t>
       </w:r>
       <w:r>
         <w:t>time at which the experiment was brought to initial conditions (200 </w:t>
@@ -9203,7 +10155,15 @@
         <w:t>Extent</w:t>
       </w:r>
       <w:r>
-        <w:t xml:space="preserve"> of methane deuteration [methane-bound D/(D+H)] vs. </w:t>
+        <w:t xml:space="preserve"> of methane deuteration [methane-bound D</w:t>
+      </w:r>
+      <w:proofErr w:type="gramStart"/>
+      <w:r>
+        <w:t>/(</w:t>
+      </w:r>
+      <w:proofErr w:type="gramEnd"/>
+      <w:r>
+        <w:t xml:space="preserve">D+H)] vs. </w:t>
       </w:r>
       <w:r>
         <w:rPr>
@@ -9400,10 +10360,10 @@
         </w:rPr>
         <w:lastRenderedPageBreak/>
         <w:drawing>
-          <wp:inline distT="0" distB="0" distL="0" distR="0" wp14:anchorId="658225CD" wp14:editId="30E9AD8F">
-            <wp:extent cx="8229600" cy="1791377"/>
-            <wp:effectExtent l="0" t="0" r="0" b="0"/>
-            <wp:docPr id="10" name="Picture 10"/>
+          <wp:inline distT="0" distB="0" distL="0" distR="0" wp14:anchorId="6CAAE137" wp14:editId="0DE80599">
+            <wp:extent cx="8229600" cy="1960274"/>
+            <wp:effectExtent l="0" t="0" r="0" b="1905"/>
+            <wp:docPr id="5" name="Picture 5"/>
             <wp:cNvGraphicFramePr>
               <a:graphicFrameLocks xmlns:a="http://schemas.openxmlformats.org/drawingml/2006/main" noChangeAspect="1"/>
             </wp:cNvGraphicFramePr>
@@ -9411,7 +10371,7 @@
               <a:graphicData uri="http://schemas.openxmlformats.org/drawingml/2006/picture">
                 <pic:pic xmlns:pic="http://schemas.openxmlformats.org/drawingml/2006/picture">
                   <pic:nvPicPr>
-                    <pic:cNvPr id="0" name="Picture 3"/>
+                    <pic:cNvPr id="0" name="Picture 1"/>
                     <pic:cNvPicPr>
                       <a:picLocks noChangeAspect="1" noChangeArrowheads="1"/>
                     </pic:cNvPicPr>
@@ -9432,7 +10392,7 @@
                   <pic:spPr bwMode="auto">
                     <a:xfrm>
                       <a:off x="0" y="0"/>
-                      <a:ext cx="8229600" cy="1791377"/>
+                      <a:ext cx="8229600" cy="1960274"/>
                     </a:xfrm>
                     <a:prstGeom prst="rect">
                       <a:avLst/>
@@ -9530,12 +10490,12 @@
         <w:t xml:space="preserve">  Snapshots shown represent</w:t>
       </w:r>
       <w:r>
-        <w:t xml:space="preserve"> conditions of</w:t>
-      </w:r>
-      <w:r>
         <w:t xml:space="preserve"> </w:t>
       </w:r>
       <w:r>
+        <w:t xml:space="preserve">stages of </w:t>
+      </w:r>
+      <w:r>
         <w:t xml:space="preserve">(A) </w:t>
       </w:r>
       <w:r>
@@ -9563,7 +10523,13 @@
         <w:t xml:space="preserve">; and (C) </w:t>
       </w:r>
       <w:r>
-        <w:t>extensive deuteration (</w:t>
+        <w:t xml:space="preserve">extensive </w:t>
+      </w:r>
+      <w:r>
+        <w:t>heating</w:t>
+      </w:r>
+      <w:r>
+        <w:t xml:space="preserve"> (</w:t>
       </w:r>
       <w:r>
         <w:t>gas window</w:t>
@@ -9582,10 +10548,10 @@
         </w:rPr>
         <w:lastRenderedPageBreak/>
         <w:drawing>
-          <wp:inline distT="0" distB="0" distL="0" distR="0" wp14:anchorId="27480D6C" wp14:editId="1237A71A">
-            <wp:extent cx="6305550" cy="4762500"/>
-            <wp:effectExtent l="0" t="0" r="0" b="0"/>
-            <wp:docPr id="4" name="Picture 4"/>
+          <wp:inline distT="0" distB="0" distL="0" distR="0" wp14:anchorId="0D87E00A" wp14:editId="1BE0BF10">
+            <wp:extent cx="4572000" cy="3458500"/>
+            <wp:effectExtent l="0" t="0" r="0" b="8890"/>
+            <wp:docPr id="6" name="Picture 6"/>
             <wp:cNvGraphicFramePr>
               <a:graphicFrameLocks xmlns:a="http://schemas.openxmlformats.org/drawingml/2006/main" noChangeAspect="1"/>
             </wp:cNvGraphicFramePr>
@@ -9593,23 +10559,36 @@
               <a:graphicData uri="http://schemas.openxmlformats.org/drawingml/2006/picture">
                 <pic:pic xmlns:pic="http://schemas.openxmlformats.org/drawingml/2006/picture">
                   <pic:nvPicPr>
-                    <pic:cNvPr id="1" name=""/>
-                    <pic:cNvPicPr/>
+                    <pic:cNvPr id="0" name="Picture 2"/>
+                    <pic:cNvPicPr>
+                      <a:picLocks noChangeAspect="1" noChangeArrowheads="1"/>
+                    </pic:cNvPicPr>
                   </pic:nvPicPr>
                   <pic:blipFill>
-                    <a:blip r:embed="rId23"/>
+                    <a:blip r:embed="rId23">
+                      <a:extLst>
+                        <a:ext uri="{28A0092B-C50C-407E-A947-70E740481C1C}">
+                          <a14:useLocalDpi xmlns:a14="http://schemas.microsoft.com/office/drawing/2010/main" val="0"/>
+                        </a:ext>
+                      </a:extLst>
+                    </a:blip>
+                    <a:srcRect/>
                     <a:stretch>
                       <a:fillRect/>
                     </a:stretch>
                   </pic:blipFill>
-                  <pic:spPr>
+                  <pic:spPr bwMode="auto">
                     <a:xfrm>
                       <a:off x="0" y="0"/>
-                      <a:ext cx="6305550" cy="4762500"/>
+                      <a:ext cx="4572000" cy="3458500"/>
                     </a:xfrm>
                     <a:prstGeom prst="rect">
                       <a:avLst/>
                     </a:prstGeom>
+                    <a:noFill/>
+                    <a:ln>
+                      <a:noFill/>
+                    </a:ln>
                   </pic:spPr>
                 </pic:pic>
               </a:graphicData>
@@ -9915,7 +10894,27 @@
                 <w:sz w:val="18"/>
                 <w:szCs w:val="18"/>
               </w:rPr>
-              <w:t>(wt%)</w:t>
+              <w:t>(</w:t>
+            </w:r>
+            <w:proofErr w:type="gramStart"/>
+            <w:r>
+              <w:rPr>
+                <w:rFonts w:asciiTheme="majorHAnsi" w:eastAsia="Times New Roman" w:hAnsiTheme="majorHAnsi" w:cstheme="majorHAnsi"/>
+                <w:color w:val="000000"/>
+                <w:sz w:val="18"/>
+                <w:szCs w:val="18"/>
+              </w:rPr>
+              <w:t>wt%</w:t>
+            </w:r>
+            <w:proofErr w:type="gramEnd"/>
+            <w:r>
+              <w:rPr>
+                <w:rFonts w:asciiTheme="majorHAnsi" w:eastAsia="Times New Roman" w:hAnsiTheme="majorHAnsi" w:cstheme="majorHAnsi"/>
+                <w:color w:val="000000"/>
+                <w:sz w:val="18"/>
+                <w:szCs w:val="18"/>
+              </w:rPr>
+              <w:t>)</w:t>
             </w:r>
           </w:p>
         </w:tc>
@@ -14501,6 +15500,7 @@
           <w:sz w:val="20"/>
         </w:rPr>
       </w:pPr>
+      <w:proofErr w:type="gramStart"/>
       <w:r>
         <w:rPr>
           <w:sz w:val="20"/>
@@ -14508,6 +15508,7 @@
         </w:rPr>
         <w:t>a</w:t>
       </w:r>
+      <w:proofErr w:type="gramEnd"/>
       <w:r>
         <w:rPr>
           <w:sz w:val="20"/>
@@ -14606,6 +15607,7 @@
           <w:vertAlign w:val="subscript"/>
         </w:rPr>
       </w:pPr>
+      <w:proofErr w:type="gramStart"/>
       <w:r>
         <w:rPr>
           <w:sz w:val="20"/>
@@ -14613,6 +15615,7 @@
         </w:rPr>
         <w:t>b</w:t>
       </w:r>
+      <w:proofErr w:type="gramEnd"/>
       <w:r>
         <w:rPr>
           <w:sz w:val="20"/>
@@ -14646,6 +15649,7 @@
           <w:sz w:val="20"/>
         </w:rPr>
       </w:pPr>
+      <w:proofErr w:type="gramStart"/>
       <w:r>
         <w:rPr>
           <w:sz w:val="20"/>
@@ -14653,6 +15657,7 @@
         </w:rPr>
         <w:t>c</w:t>
       </w:r>
+      <w:proofErr w:type="gramEnd"/>
       <w:r>
         <w:rPr>
           <w:sz w:val="20"/>
@@ -14831,7 +15836,7 @@
           <w:rPr>
             <w:noProof/>
           </w:rPr>
-          <w:t>9</w:t>
+          <w:t>14</w:t>
         </w:r>
         <w:r>
           <w:rPr>
@@ -15084,11 +16089,16 @@
       <w:r>
         <w:t xml:space="preserve"> + </w:t>
       </w:r>
+      <w:proofErr w:type="gramStart"/>
       <w:r>
         <w:t>∑</w:t>
       </w:r>
       <w:r>
-        <w:t>( [CH</w:t>
+        <w:t>(</w:t>
+      </w:r>
+      <w:proofErr w:type="gramEnd"/>
+      <w:r>
+        <w:t xml:space="preserve"> [CH</w:t>
       </w:r>
       <w:r>
         <w:rPr>
@@ -17580,7 +18590,7 @@
 </file>
 
 <file path=customXml/itemProps1.xml><?xml version="1.0" encoding="utf-8"?>
-<ds:datastoreItem xmlns:ds="http://schemas.openxmlformats.org/officeDocument/2006/customXml" ds:itemID="{62F67556-C1A5-4795-B9D3-B9E86FF120F0}">
+<ds:datastoreItem xmlns:ds="http://schemas.openxmlformats.org/officeDocument/2006/customXml" ds:itemID="{97AFC9C2-AD5B-4562-B74D-824B03840A9F}">
   <ds:schemaRefs>
     <ds:schemaRef ds:uri="http://schemas.openxmlformats.org/officeDocument/2006/bibliography"/>
   </ds:schemaRefs>

</xml_diff>